<commit_message>
Updated part Benefits and Drawbacks in docs file and code search algorithms
</commit_message>
<xml_diff>
--- a/Assignments/Assignment2/Assignment2a/Document/Team Report.docx
+++ b/Assignments/Assignment2/Assignment2a/Document/Team Report.docx
@@ -617,6 +617,8 @@
         </w:rPr>
         <w:t>1.2 Team Introduction</w:t>
       </w:r>
+      <w:bookmarkStart w:id="1" w:name="_GoBack"/>
+      <w:bookmarkEnd w:id="1"/>
       <w:r>
         <w:rPr>
           <w:rFonts w:hint="default" w:ascii="Times New Roman" w:hAnsi="Times New Roman" w:cs="Times New Roman"/>
@@ -796,7 +798,7 @@
           <w:shd w:val="clear" w:color="auto" w:fill="auto"/>
           <w:lang w:val="en-US"/>
         </w:rPr>
-        <w:t>2.1. Methodology Overview</w:t>
+        <w:t>2.1 Methodology Overview</w:t>
       </w:r>
       <w:r>
         <w:rPr>
@@ -1144,12 +1146,6 @@
         <w:ind w:left="440" w:leftChars="0" w:firstLine="0" w:firstLineChars="0"/>
         <w:jc w:val="both"/>
         <w:rPr>
-          <w:rFonts w:hint="default"/>
-          <w:lang w:val="en-US"/>
-        </w:rPr>
-      </w:pPr>
-      <w:r>
-        <w:rPr>
           <w:rFonts w:hint="default" w:ascii="Times New Roman" w:hAnsi="Times New Roman" w:cs="Times New Roman"/>
           <w:b/>
           <w:bCs/>
@@ -1160,8 +1156,7 @@
           <w:shd w:val="clear" w:color="auto" w:fill="auto"/>
           <w:lang w:val="en-US"/>
         </w:rPr>
-        <w:t>2.1.5 Benefits and Drawbacks</w:t>
-      </w:r>
+      </w:pPr>
       <w:r>
         <w:rPr>
           <w:rFonts w:hint="default" w:ascii="Times New Roman" w:hAnsi="Times New Roman" w:cs="Times New Roman"/>
@@ -1172,6 +1167,20 @@
           <w:szCs w:val="25"/>
           <w:highlight w:val="none"/>
           <w:shd w:val="clear" w:color="auto" w:fill="auto"/>
+          <w:lang w:val="en-US"/>
+        </w:rPr>
+        <w:t>2.1.5 Benefits and Drawbacks</w:t>
+      </w:r>
+      <w:r>
+        <w:rPr>
+          <w:rFonts w:hint="default" w:ascii="Times New Roman" w:hAnsi="Times New Roman" w:cs="Times New Roman"/>
+          <w:b/>
+          <w:bCs/>
+          <w:color w:val="auto"/>
+          <w:sz w:val="25"/>
+          <w:szCs w:val="25"/>
+          <w:highlight w:val="none"/>
+          <w:shd w:val="clear" w:color="auto" w:fill="auto"/>
         </w:rPr>
         <w:tab/>
       </w:r>
@@ -1201,7 +1210,259 @@
           <w:shd w:val="clear" w:color="auto" w:fill="auto"/>
           <w:lang w:val="en-US"/>
         </w:rPr>
-        <w:t>7</w:t>
+        <w:t>8</w:t>
+      </w:r>
+    </w:p>
+    <w:p>
+      <w:pPr>
+        <w:pStyle w:val="20"/>
+        <w:tabs>
+          <w:tab w:val="right" w:leader="dot" w:pos="8302"/>
+        </w:tabs>
+        <w:spacing w:line="240" w:lineRule="auto"/>
+        <w:ind w:left="220" w:leftChars="100" w:firstLine="0" w:firstLineChars="0"/>
+        <w:jc w:val="both"/>
+        <w:rPr>
+          <w:rFonts w:hint="default" w:ascii="Times New Roman" w:hAnsi="Times New Roman" w:cs="Times New Roman"/>
+          <w:b/>
+          <w:bCs/>
+          <w:color w:val="auto"/>
+          <w:sz w:val="28"/>
+          <w:szCs w:val="28"/>
+          <w:highlight w:val="none"/>
+          <w:shd w:val="clear" w:color="auto" w:fill="auto"/>
+          <w:lang w:val="en-US"/>
+        </w:rPr>
+      </w:pPr>
+      <w:r>
+        <w:rPr>
+          <w:rFonts w:hint="default" w:ascii="Times New Roman" w:hAnsi="Times New Roman" w:cs="Times New Roman"/>
+          <w:b/>
+          <w:bCs/>
+          <w:color w:val="auto"/>
+          <w:sz w:val="28"/>
+          <w:szCs w:val="28"/>
+          <w:highlight w:val="none"/>
+          <w:shd w:val="clear" w:color="auto" w:fill="auto"/>
+          <w:lang w:val="en-US"/>
+        </w:rPr>
+        <w:t>2.2 Uninformed Search Strategy</w:t>
+      </w:r>
+      <w:r>
+        <w:rPr>
+          <w:rFonts w:hint="default" w:ascii="Times New Roman" w:hAnsi="Times New Roman" w:cs="Times New Roman"/>
+          <w:b/>
+          <w:bCs/>
+          <w:color w:val="auto"/>
+          <w:sz w:val="28"/>
+          <w:szCs w:val="28"/>
+          <w:highlight w:val="none"/>
+          <w:shd w:val="clear" w:color="auto" w:fill="auto"/>
+        </w:rPr>
+        <w:tab/>
+      </w:r>
+      <w:r>
+        <w:rPr>
+          <w:rFonts w:hint="default" w:ascii="Times New Roman" w:hAnsi="Times New Roman" w:cs="Times New Roman"/>
+          <w:b/>
+          <w:bCs/>
+          <w:color w:val="auto"/>
+          <w:sz w:val="25"/>
+          <w:szCs w:val="25"/>
+          <w:highlight w:val="none"/>
+          <w:shd w:val="clear" w:color="auto" w:fill="auto"/>
+          <w:lang w:val="en-US"/>
+        </w:rPr>
+        <w:t>8</w:t>
+      </w:r>
+    </w:p>
+    <w:p>
+      <w:pPr>
+        <w:pStyle w:val="21"/>
+        <w:tabs>
+          <w:tab w:val="right" w:leader="dot" w:pos="8302"/>
+        </w:tabs>
+        <w:spacing w:line="240" w:lineRule="auto"/>
+        <w:ind w:left="440" w:leftChars="0" w:firstLine="0" w:firstLineChars="0"/>
+        <w:jc w:val="both"/>
+        <w:rPr>
+          <w:rFonts w:hint="default" w:ascii="Times New Roman" w:hAnsi="Times New Roman" w:cs="Times New Roman"/>
+          <w:b/>
+          <w:bCs/>
+          <w:color w:val="auto"/>
+          <w:sz w:val="28"/>
+          <w:szCs w:val="28"/>
+          <w:highlight w:val="none"/>
+          <w:shd w:val="clear" w:color="auto" w:fill="auto"/>
+          <w:lang w:val="en-US"/>
+        </w:rPr>
+      </w:pPr>
+      <w:r>
+        <w:rPr>
+          <w:rFonts w:hint="default" w:ascii="Times New Roman" w:hAnsi="Times New Roman" w:cs="Times New Roman"/>
+          <w:b/>
+          <w:bCs/>
+          <w:color w:val="auto"/>
+          <w:sz w:val="25"/>
+          <w:szCs w:val="25"/>
+          <w:highlight w:val="none"/>
+          <w:shd w:val="clear" w:color="auto" w:fill="auto"/>
+          <w:lang w:val="en-US"/>
+        </w:rPr>
+        <w:t>2.2.1 Depth-First Sesrch (DFS)</w:t>
+      </w:r>
+      <w:r>
+        <w:rPr>
+          <w:rFonts w:hint="default" w:ascii="Times New Roman" w:hAnsi="Times New Roman" w:cs="Times New Roman"/>
+          <w:b/>
+          <w:bCs/>
+          <w:color w:val="auto"/>
+          <w:sz w:val="25"/>
+          <w:szCs w:val="25"/>
+          <w:highlight w:val="none"/>
+          <w:shd w:val="clear" w:color="auto" w:fill="auto"/>
+        </w:rPr>
+        <w:tab/>
+      </w:r>
+      <w:r>
+        <w:rPr>
+          <w:rFonts w:hint="default" w:ascii="Times New Roman" w:hAnsi="Times New Roman" w:cs="Times New Roman"/>
+          <w:b/>
+          <w:bCs/>
+          <w:color w:val="auto"/>
+          <w:sz w:val="28"/>
+          <w:szCs w:val="28"/>
+          <w:highlight w:val="none"/>
+          <w:shd w:val="clear" w:color="auto" w:fill="auto"/>
+          <w:lang w:val="en-US"/>
+        </w:rPr>
+        <w:t>.</w:t>
+      </w:r>
+    </w:p>
+    <w:p>
+      <w:pPr>
+        <w:pStyle w:val="21"/>
+        <w:tabs>
+          <w:tab w:val="right" w:leader="dot" w:pos="8302"/>
+        </w:tabs>
+        <w:spacing w:line="240" w:lineRule="auto"/>
+        <w:ind w:left="440" w:leftChars="0" w:firstLine="0" w:firstLineChars="0"/>
+        <w:jc w:val="both"/>
+        <w:rPr>
+          <w:rFonts w:hint="default" w:ascii="Times New Roman" w:hAnsi="Times New Roman" w:cs="Times New Roman"/>
+          <w:b/>
+          <w:bCs/>
+          <w:color w:val="auto"/>
+          <w:sz w:val="28"/>
+          <w:szCs w:val="28"/>
+          <w:highlight w:val="none"/>
+          <w:shd w:val="clear" w:color="auto" w:fill="auto"/>
+          <w:lang w:val="en-US"/>
+        </w:rPr>
+      </w:pPr>
+      <w:r>
+        <w:rPr>
+          <w:rFonts w:hint="default" w:ascii="Times New Roman" w:hAnsi="Times New Roman" w:cs="Times New Roman"/>
+          <w:b/>
+          <w:bCs/>
+          <w:color w:val="auto"/>
+          <w:sz w:val="25"/>
+          <w:szCs w:val="25"/>
+          <w:highlight w:val="none"/>
+          <w:shd w:val="clear" w:color="auto" w:fill="auto"/>
+          <w:lang w:val="en-US"/>
+        </w:rPr>
+        <w:t>2.2.2 Uniform-cost search (UCS)</w:t>
+      </w:r>
+      <w:r>
+        <w:rPr>
+          <w:rFonts w:hint="default" w:ascii="Times New Roman" w:hAnsi="Times New Roman" w:cs="Times New Roman"/>
+          <w:b/>
+          <w:bCs/>
+          <w:color w:val="auto"/>
+          <w:sz w:val="25"/>
+          <w:szCs w:val="25"/>
+          <w:highlight w:val="none"/>
+          <w:shd w:val="clear" w:color="auto" w:fill="auto"/>
+        </w:rPr>
+        <w:tab/>
+      </w:r>
+      <w:r>
+        <w:rPr>
+          <w:rFonts w:hint="default" w:ascii="Times New Roman" w:hAnsi="Times New Roman" w:cs="Times New Roman"/>
+          <w:b/>
+          <w:bCs/>
+          <w:color w:val="auto"/>
+          <w:sz w:val="28"/>
+          <w:szCs w:val="28"/>
+          <w:highlight w:val="none"/>
+          <w:shd w:val="clear" w:color="auto" w:fill="auto"/>
+          <w:lang w:val="en-US"/>
+        </w:rPr>
+        <w:t>.</w:t>
+      </w:r>
+    </w:p>
+    <w:p>
+      <w:pPr>
+        <w:pStyle w:val="21"/>
+        <w:tabs>
+          <w:tab w:val="right" w:leader="dot" w:pos="8302"/>
+        </w:tabs>
+        <w:spacing w:line="240" w:lineRule="auto"/>
+        <w:ind w:left="440" w:leftChars="0" w:firstLine="0" w:firstLineChars="0"/>
+        <w:jc w:val="both"/>
+        <w:rPr>
+          <w:rFonts w:hint="default" w:ascii="Times New Roman" w:hAnsi="Times New Roman" w:cs="Times New Roman"/>
+          <w:b/>
+          <w:bCs/>
+          <w:color w:val="auto"/>
+          <w:sz w:val="28"/>
+          <w:szCs w:val="28"/>
+          <w:highlight w:val="none"/>
+          <w:shd w:val="clear" w:color="auto" w:fill="auto"/>
+          <w:lang w:val="en-US"/>
+        </w:rPr>
+      </w:pPr>
+      <w:r>
+        <w:rPr>
+          <w:rFonts w:hint="default" w:ascii="Times New Roman" w:hAnsi="Times New Roman" w:cs="Times New Roman"/>
+          <w:b/>
+          <w:bCs/>
+          <w:color w:val="auto"/>
+          <w:sz w:val="25"/>
+          <w:szCs w:val="25"/>
+          <w:highlight w:val="none"/>
+          <w:shd w:val="clear" w:color="auto" w:fill="auto"/>
+          <w:lang w:val="en-US"/>
+        </w:rPr>
+        <w:t>2.2.3 Breadth-first search (BFS)</w:t>
+      </w:r>
+      <w:r>
+        <w:rPr>
+          <w:rFonts w:hint="default" w:ascii="Times New Roman" w:hAnsi="Times New Roman" w:cs="Times New Roman"/>
+          <w:b/>
+          <w:bCs/>
+          <w:color w:val="auto"/>
+          <w:sz w:val="25"/>
+          <w:szCs w:val="25"/>
+          <w:highlight w:val="none"/>
+          <w:shd w:val="clear" w:color="auto" w:fill="auto"/>
+        </w:rPr>
+        <w:tab/>
+      </w:r>
+      <w:r>
+        <w:rPr>
+          <w:rFonts w:hint="default" w:ascii="Times New Roman" w:hAnsi="Times New Roman" w:cs="Times New Roman"/>
+          <w:b/>
+          <w:bCs/>
+          <w:color w:val="auto"/>
+          <w:sz w:val="28"/>
+          <w:szCs w:val="28"/>
+          <w:highlight w:val="none"/>
+          <w:shd w:val="clear" w:color="auto" w:fill="auto"/>
+          <w:lang w:val="en-US"/>
+        </w:rPr>
+        <w:t>.</w:t>
       </w:r>
     </w:p>
     <w:p>
@@ -2349,6 +2610,7 @@
             <w:insideH w:val="none" w:color="auto" w:sz="0" w:space="0"/>
             <w:insideV w:val="none" w:color="auto" w:sz="0" w:space="0"/>
           </w:tblBorders>
+          <w:shd w:val="clear" w:color="auto" w:fill="auto"/>
           <w:tblCellMar>
             <w:top w:w="15" w:type="dxa"/>
             <w:left w:w="15" w:type="dxa"/>
@@ -2635,22 +2897,7 @@
                 <w:u w:val="none"/>
                 <w:vertAlign w:val="baseline"/>
               </w:rPr>
-              <w:t>Quality Assurance: System testing, cross-validating tie-breaking logic, and documentatio</w:t>
-            </w:r>
-            <w:bookmarkStart w:id="1" w:name="_GoBack"/>
-            <w:bookmarkEnd w:id="1"/>
-            <w:r>
-              <w:rPr>
-                <w:rFonts w:hint="default" w:ascii="Times New Roman" w:hAnsi="Times New Roman" w:cs="Times New Roman"/>
-                <w:i w:val="0"/>
-                <w:iCs w:val="0"/>
-                <w:color w:val="000000"/>
-                <w:sz w:val="24"/>
-                <w:szCs w:val="24"/>
-                <w:u w:val="none"/>
-                <w:vertAlign w:val="baseline"/>
-              </w:rPr>
-              <w:t>n review.</w:t>
+              <w:t>Quality Assurance: System testing, cross-validating tie-breaking logic, and documentation review.</w:t>
             </w:r>
           </w:p>
         </w:tc>
@@ -2967,6 +3214,82 @@
         <w:spacing w:before="240" w:beforeAutospacing="0" w:after="240" w:afterAutospacing="0" w:line="19" w:lineRule="atLeast"/>
         <w:jc w:val="both"/>
         <w:rPr>
+          <w:rFonts w:hint="default" w:ascii="Times New Roman" w:hAnsi="Times New Roman" w:cs="Times New Roman"/>
+          <w:b/>
+          <w:bCs/>
+          <w:color w:val="auto"/>
+          <w:sz w:val="28"/>
+          <w:szCs w:val="28"/>
+          <w:highlight w:val="none"/>
+          <w:shd w:val="clear" w:color="auto" w:fill="auto"/>
+          <w:lang w:val="en-US"/>
+        </w:rPr>
+      </w:pPr>
+      <w:r>
+        <w:rPr>
+          <w:rFonts w:hint="default" w:ascii="Times New Roman" w:hAnsi="Times New Roman" w:cs="Times New Roman"/>
+          <w:b/>
+          <w:bCs/>
+          <w:color w:val="auto"/>
+          <w:sz w:val="28"/>
+          <w:szCs w:val="28"/>
+          <w:highlight w:val="none"/>
+          <w:shd w:val="clear" w:color="auto" w:fill="auto"/>
+          <w:lang w:val="en-US"/>
+        </w:rPr>
+        <w:t>2.1. Methodology Overview</w:t>
+      </w:r>
+    </w:p>
+    <w:p>
+      <w:pPr>
+        <w:pStyle w:val="18"/>
+        <w:keepNext w:val="0"/>
+        <w:keepLines w:val="0"/>
+        <w:widowControl/>
+        <w:suppressLineNumbers w:val="0"/>
+        <w:bidi w:val="0"/>
+        <w:spacing w:before="240" w:beforeAutospacing="0" w:after="240" w:afterAutospacing="0" w:line="19" w:lineRule="atLeast"/>
+        <w:ind w:left="440" w:leftChars="200" w:firstLine="0" w:firstLineChars="0"/>
+        <w:jc w:val="both"/>
+        <w:rPr>
+          <w:rFonts w:hint="default" w:ascii="Times New Roman" w:hAnsi="Times New Roman" w:cs="Times New Roman"/>
+          <w:b/>
+          <w:bCs/>
+          <w:color w:val="auto"/>
+          <w:sz w:val="25"/>
+          <w:szCs w:val="25"/>
+          <w:highlight w:val="none"/>
+          <w:shd w:val="clear" w:color="auto" w:fill="auto"/>
+          <w:lang w:val="en-US"/>
+        </w:rPr>
+      </w:pPr>
+      <w:r>
+        <w:rPr>
+          <w:rFonts w:hint="default" w:ascii="Times New Roman" w:hAnsi="Times New Roman" w:cs="Times New Roman"/>
+          <w:b/>
+          <w:bCs/>
+          <w:color w:val="auto"/>
+          <w:sz w:val="25"/>
+          <w:szCs w:val="25"/>
+          <w:highlight w:val="none"/>
+          <w:shd w:val="clear" w:color="auto" w:fill="auto"/>
+          <w:lang w:val="en-US"/>
+        </w:rPr>
+        <w:t>2.1.1 Framework Introduction</w:t>
+      </w:r>
+    </w:p>
+    <w:p>
+      <w:pPr>
+        <w:pStyle w:val="18"/>
+        <w:keepNext w:val="0"/>
+        <w:keepLines w:val="0"/>
+        <w:widowControl/>
+        <w:suppressLineNumbers w:val="0"/>
+        <w:bidi w:val="0"/>
+        <w:spacing w:before="240" w:beforeAutospacing="0" w:after="240" w:afterAutospacing="0" w:line="19" w:lineRule="atLeast"/>
+        <w:ind w:left="440" w:leftChars="200" w:firstLine="0" w:firstLineChars="0"/>
+        <w:jc w:val="both"/>
+        <w:rPr>
           <w:rFonts w:hint="default" w:ascii="Times New Roman" w:hAnsi="Times New Roman" w:eastAsia="serif" w:cs="Times New Roman"/>
           <w:i w:val="0"/>
           <w:iCs w:val="0"/>
@@ -2977,93 +3300,7 @@
           <w:vertAlign w:val="baseline"/>
         </w:rPr>
       </w:pPr>
-    </w:p>
-    <w:p>
-      <w:pPr>
-        <w:pStyle w:val="18"/>
-        <w:keepNext w:val="0"/>
-        <w:keepLines w:val="0"/>
-        <w:widowControl/>
-        <w:suppressLineNumbers w:val="0"/>
-        <w:bidi w:val="0"/>
-        <w:spacing w:before="240" w:beforeAutospacing="0" w:after="240" w:afterAutospacing="0" w:line="19" w:lineRule="atLeast"/>
-        <w:jc w:val="both"/>
-        <w:rPr>
-          <w:rFonts w:hint="default" w:ascii="Times New Roman" w:hAnsi="Times New Roman" w:cs="Times New Roman"/>
-          <w:b/>
-          <w:bCs/>
-          <w:color w:val="auto"/>
-          <w:sz w:val="28"/>
-          <w:szCs w:val="28"/>
-          <w:highlight w:val="none"/>
-          <w:shd w:val="clear" w:color="auto" w:fill="auto"/>
-          <w:lang w:val="en-US"/>
-        </w:rPr>
-      </w:pPr>
-      <w:r>
-        <w:rPr>
-          <w:rFonts w:hint="default" w:ascii="Times New Roman" w:hAnsi="Times New Roman" w:cs="Times New Roman"/>
-          <w:b/>
-          <w:bCs/>
-          <w:color w:val="auto"/>
-          <w:sz w:val="28"/>
-          <w:szCs w:val="28"/>
-          <w:highlight w:val="none"/>
-          <w:shd w:val="clear" w:color="auto" w:fill="auto"/>
-          <w:lang w:val="en-US"/>
-        </w:rPr>
-        <w:t>2.1. Methodology Overview</w:t>
-      </w:r>
-    </w:p>
-    <w:p>
-      <w:pPr>
-        <w:pStyle w:val="18"/>
-        <w:keepNext w:val="0"/>
-        <w:keepLines w:val="0"/>
-        <w:widowControl/>
-        <w:suppressLineNumbers w:val="0"/>
-        <w:bidi w:val="0"/>
-        <w:spacing w:before="240" w:beforeAutospacing="0" w:after="240" w:afterAutospacing="0" w:line="19" w:lineRule="atLeast"/>
-        <w:ind w:left="440" w:leftChars="200" w:firstLine="0" w:firstLineChars="0"/>
-        <w:jc w:val="both"/>
-        <w:rPr>
-          <w:rFonts w:hint="default" w:ascii="Times New Roman" w:hAnsi="Times New Roman" w:cs="Times New Roman"/>
-          <w:b/>
-          <w:bCs/>
-          <w:color w:val="auto"/>
-          <w:sz w:val="25"/>
-          <w:szCs w:val="25"/>
-          <w:highlight w:val="none"/>
-          <w:shd w:val="clear" w:color="auto" w:fill="auto"/>
-          <w:lang w:val="en-US"/>
-        </w:rPr>
-      </w:pPr>
-      <w:r>
-        <w:rPr>
-          <w:rFonts w:hint="default" w:ascii="Times New Roman" w:hAnsi="Times New Roman" w:cs="Times New Roman"/>
-          <w:b/>
-          <w:bCs/>
-          <w:color w:val="auto"/>
-          <w:sz w:val="25"/>
-          <w:szCs w:val="25"/>
-          <w:highlight w:val="none"/>
-          <w:shd w:val="clear" w:color="auto" w:fill="auto"/>
-          <w:lang w:val="en-US"/>
-        </w:rPr>
-        <w:t>2.1.1 Framework Introduction</w:t>
-      </w:r>
-    </w:p>
-    <w:p>
-      <w:pPr>
-        <w:pStyle w:val="18"/>
-        <w:keepNext w:val="0"/>
-        <w:keepLines w:val="0"/>
-        <w:widowControl/>
-        <w:suppressLineNumbers w:val="0"/>
-        <w:bidi w:val="0"/>
-        <w:spacing w:before="240" w:beforeAutospacing="0" w:after="240" w:afterAutospacing="0" w:line="19" w:lineRule="atLeast"/>
-        <w:ind w:left="440" w:leftChars="200" w:firstLine="0" w:firstLineChars="0"/>
-        <w:jc w:val="both"/>
+      <w:r>
         <w:rPr>
           <w:rFonts w:hint="default" w:ascii="Times New Roman" w:hAnsi="Times New Roman" w:eastAsia="serif" w:cs="Times New Roman"/>
           <w:i w:val="0"/>
@@ -3074,18 +3311,6 @@
           <w:u w:val="none"/>
           <w:vertAlign w:val="baseline"/>
         </w:rPr>
-      </w:pPr>
-      <w:r>
-        <w:rPr>
-          <w:rFonts w:hint="default" w:ascii="Times New Roman" w:hAnsi="Times New Roman" w:eastAsia="serif" w:cs="Times New Roman"/>
-          <w:i w:val="0"/>
-          <w:iCs w:val="0"/>
-          <w:color w:val="000000"/>
-          <w:sz w:val="24"/>
-          <w:szCs w:val="24"/>
-          <w:u w:val="none"/>
-          <w:vertAlign w:val="baseline"/>
-        </w:rPr>
         <w:t>According to DeepMind, the integration of tree based search framework with deep learning in AlphaGo allowed the system to explore vast decision spaces and defeat world champion Lee Sedol, which indicates the strategic power of search frameworks in complex environments. Furthermore, this profound solution is significantly crucial in modern areas, including robotics for path planning and autonomous vehicle navigation, where finding the most efficient route within a 2D environment is critical. As a result, by utilizing suitable approaches, our team ensures the agent can handle spatial complexity with logic that remains robust, deterministic, and easy to understand by utilizing innovative solutions. In addition, the framework also supports dynamic replanning, enabling it to adapt to varying graph topologies and offering clear tradeoffs between computational cost and solution quality through algorithmic selection. As my team expected, the agent can both reliably compute viable routes and balance exploration depth, memory usage, and optimality at the same time based on the requirements because navigation is structured as a systematic tree expansion.</w:t>
       </w:r>
     </w:p>
@@ -3119,7 +3344,6 @@
           <w:bCs w:val="0"/>
           <w:sz w:val="24"/>
           <w:szCs w:val="24"/>
-          <w:bdr w:val="none" w:color="auto" w:sz="0" w:space="0"/>
         </w:rPr>
         <w:drawing>
           <wp:anchor distT="0" distB="0" distL="114300" distR="114300" simplePos="0" relativeHeight="251659264" behindDoc="1" locked="0" layoutInCell="1" allowOverlap="1">
@@ -3785,7 +4009,6 @@
           <w:sz w:val="21"/>
           <w:szCs w:val="21"/>
           <w:u w:val="none"/>
-          <w:bdr w:val="none" w:color="auto" w:sz="0" w:space="0"/>
           <w:vertAlign w:val="baseline"/>
         </w:rPr>
         <w:drawing>
@@ -4321,6 +4544,7 @@
         <w:keepLines w:val="0"/>
         <w:widowControl/>
         <w:numPr>
+          <w:ilvl w:val="0"/>
           <w:numId w:val="0"/>
         </w:numPr>
         <w:suppressLineNumbers w:val="0"/>
@@ -4360,6 +4584,7 @@
         <w:keepLines w:val="0"/>
         <w:widowControl/>
         <w:numPr>
+          <w:ilvl w:val="0"/>
           <w:numId w:val="0"/>
         </w:numPr>
         <w:suppressLineNumbers w:val="0"/>
@@ -4584,6 +4809,7 @@
         <w:keepLines w:val="0"/>
         <w:widowControl/>
         <w:numPr>
+          <w:ilvl w:val="0"/>
           <w:numId w:val="0"/>
         </w:numPr>
         <w:suppressLineNumbers w:val="0"/>
@@ -4592,13 +4818,6 @@
         <w:ind w:left="440" w:leftChars="200" w:firstLine="0" w:firstLineChars="0"/>
         <w:jc w:val="both"/>
         <w:textAlignment w:val="baseline"/>
-        <w:rPr>
-          <w:rFonts w:hint="default" w:ascii="Times New Roman" w:hAnsi="Times New Roman" w:cs="Times New Roman"/>
-          <w:sz w:val="24"/>
-          <w:szCs w:val="24"/>
-        </w:rPr>
-      </w:pPr>
-      <w:r>
         <w:rPr>
           <w:rFonts w:hint="default" w:ascii="Times New Roman" w:hAnsi="Times New Roman" w:eastAsia="serif" w:cs="Times New Roman"/>
           <w:i w:val="0"/>
@@ -4609,8 +4828,563 @@
           <w:u w:val="none"/>
           <w:vertAlign w:val="baseline"/>
         </w:rPr>
+      </w:pPr>
+      <w:r>
+        <w:rPr>
+          <w:rFonts w:hint="default" w:ascii="Times New Roman" w:hAnsi="Times New Roman" w:eastAsia="serif" w:cs="Times New Roman"/>
+          <w:i w:val="0"/>
+          <w:iCs w:val="0"/>
+          <w:color w:val="000000"/>
+          <w:sz w:val="25"/>
+          <w:szCs w:val="25"/>
+          <w:u w:val="none"/>
+          <w:vertAlign w:val="baseline"/>
+        </w:rPr>
         <w:t>By mastering fundamental theories and knowledge, our team can transform them into practical solutions that require high precision and reliability in dynamic environments. Notably, the bridge between theory and practice ensures that our agent is not only just a classroom project but also a functional prototype capable of navigating complex data structures like the one provided in our test scenario.</w:t>
       </w:r>
+    </w:p>
+    <w:p>
+      <w:pPr>
+        <w:keepNext w:val="0"/>
+        <w:keepLines w:val="0"/>
+        <w:widowControl/>
+        <w:numPr>
+          <w:ilvl w:val="0"/>
+          <w:numId w:val="0"/>
+        </w:numPr>
+        <w:suppressLineNumbers w:val="0"/>
+        <w:bidi w:val="0"/>
+        <w:spacing w:before="0" w:beforeAutospacing="1" w:after="0" w:afterAutospacing="1" w:line="240" w:lineRule="auto"/>
+        <w:ind w:left="440" w:leftChars="200" w:firstLine="0" w:firstLineChars="0"/>
+        <w:jc w:val="both"/>
+        <w:textAlignment w:val="baseline"/>
+        <w:rPr>
+          <w:rFonts w:hint="default" w:ascii="Times New Roman" w:hAnsi="Times New Roman" w:eastAsia="serif" w:cs="Times New Roman"/>
+          <w:i w:val="0"/>
+          <w:iCs w:val="0"/>
+          <w:color w:val="000000"/>
+          <w:sz w:val="25"/>
+          <w:szCs w:val="25"/>
+          <w:u w:val="none"/>
+          <w:vertAlign w:val="baseline"/>
+        </w:rPr>
+      </w:pPr>
+    </w:p>
+    <w:p>
+      <w:pPr>
+        <w:keepNext w:val="0"/>
+        <w:keepLines w:val="0"/>
+        <w:widowControl/>
+        <w:numPr>
+          <w:ilvl w:val="0"/>
+          <w:numId w:val="0"/>
+        </w:numPr>
+        <w:suppressLineNumbers w:val="0"/>
+        <w:bidi w:val="0"/>
+        <w:spacing w:before="0" w:beforeAutospacing="1" w:after="0" w:afterAutospacing="1" w:line="240" w:lineRule="auto"/>
+        <w:ind w:left="440" w:leftChars="200" w:firstLine="0" w:firstLineChars="0"/>
+        <w:jc w:val="both"/>
+        <w:textAlignment w:val="baseline"/>
+        <w:rPr>
+          <w:rFonts w:hint="default" w:ascii="Times New Roman" w:hAnsi="Times New Roman" w:cs="Times New Roman"/>
+          <w:b/>
+          <w:bCs/>
+          <w:color w:val="auto"/>
+          <w:sz w:val="25"/>
+          <w:szCs w:val="25"/>
+          <w:highlight w:val="none"/>
+          <w:shd w:val="clear" w:color="auto" w:fill="auto"/>
+          <w:lang w:val="en-US"/>
+        </w:rPr>
+      </w:pPr>
+      <w:r>
+        <w:rPr>
+          <w:rFonts w:hint="default" w:ascii="Times New Roman" w:hAnsi="Times New Roman" w:cs="Times New Roman"/>
+          <w:b/>
+          <w:bCs/>
+          <w:color w:val="auto"/>
+          <w:sz w:val="25"/>
+          <w:szCs w:val="25"/>
+          <w:highlight w:val="none"/>
+          <w:shd w:val="clear" w:color="auto" w:fill="auto"/>
+          <w:lang w:val="en-US"/>
+        </w:rPr>
+        <w:t>2.1.5 Benefits and Drawbacks</w:t>
+      </w:r>
+    </w:p>
+    <w:p>
+      <w:pPr>
+        <w:pStyle w:val="18"/>
+        <w:keepNext w:val="0"/>
+        <w:keepLines w:val="0"/>
+        <w:widowControl/>
+        <w:suppressLineNumbers w:val="0"/>
+        <w:bidi w:val="0"/>
+        <w:spacing w:before="240" w:beforeAutospacing="0" w:after="240" w:afterAutospacing="0" w:line="19" w:lineRule="atLeast"/>
+        <w:ind w:left="440"/>
+        <w:jc w:val="both"/>
+        <w:rPr>
+          <w:rFonts w:hint="default" w:ascii="Times New Roman" w:hAnsi="Times New Roman" w:cs="Times New Roman"/>
+        </w:rPr>
+      </w:pPr>
+      <w:r>
+        <w:rPr>
+          <w:rFonts w:hint="default" w:ascii="Times New Roman" w:hAnsi="Times New Roman" w:eastAsia="serif" w:cs="Times New Roman"/>
+          <w:i w:val="0"/>
+          <w:iCs w:val="0"/>
+          <w:color w:val="000000"/>
+          <w:sz w:val="25"/>
+          <w:szCs w:val="25"/>
+          <w:u w:val="none"/>
+          <w:vertAlign w:val="baseline"/>
+        </w:rPr>
+        <w:t>Although the powerful tree based search is widely applied in various aspects of modern automation and computational intelligence, the framework still have invisible following potential benefits and drawbacks:</w:t>
+      </w:r>
+    </w:p>
+    <w:p>
+      <w:pPr>
+        <w:keepNext w:val="0"/>
+        <w:keepLines w:val="0"/>
+        <w:widowControl/>
+        <w:numPr>
+          <w:ilvl w:val="0"/>
+          <w:numId w:val="1"/>
+        </w:numPr>
+        <w:suppressLineNumbers w:val="0"/>
+        <w:tabs>
+          <w:tab w:val="clear" w:pos="420"/>
+        </w:tabs>
+        <w:bidi w:val="0"/>
+        <w:spacing w:before="0" w:beforeAutospacing="1" w:after="0" w:afterAutospacing="1" w:line="240" w:lineRule="auto"/>
+        <w:ind w:left="1100" w:leftChars="0" w:hanging="220" w:firstLineChars="0"/>
+        <w:jc w:val="both"/>
+        <w:textAlignment w:val="baseline"/>
+        <w:rPr>
+          <w:rFonts w:hint="default" w:ascii="Times New Roman" w:hAnsi="Times New Roman" w:cs="Times New Roman"/>
+          <w:sz w:val="24"/>
+          <w:szCs w:val="24"/>
+        </w:rPr>
+      </w:pPr>
+      <w:r>
+        <w:rPr>
+          <w:rFonts w:hint="default" w:ascii="Times New Roman" w:hAnsi="Times New Roman" w:cs="Times New Roman"/>
+          <w:sz w:val="24"/>
+          <w:szCs w:val="24"/>
+          <w:lang w:val="en-US"/>
+        </w:rPr>
+        <w:t>Benefits:</w:t>
+      </w:r>
+    </w:p>
+    <w:p>
+      <w:pPr>
+        <w:keepNext w:val="0"/>
+        <w:keepLines w:val="0"/>
+        <w:widowControl/>
+        <w:numPr>
+          <w:ilvl w:val="0"/>
+          <w:numId w:val="2"/>
+        </w:numPr>
+        <w:suppressLineNumbers w:val="0"/>
+        <w:tabs>
+          <w:tab w:val="left" w:pos="220"/>
+          <w:tab w:val="clear" w:pos="420"/>
+        </w:tabs>
+        <w:bidi w:val="0"/>
+        <w:spacing w:before="0" w:beforeAutospacing="1" w:after="0" w:afterAutospacing="1" w:line="240" w:lineRule="auto"/>
+        <w:ind w:left="1540" w:leftChars="0" w:hanging="420" w:firstLineChars="0"/>
+        <w:jc w:val="both"/>
+        <w:textAlignment w:val="baseline"/>
+        <w:rPr>
+          <w:rFonts w:hint="default" w:ascii="Times New Roman" w:hAnsi="Times New Roman" w:cs="Times New Roman"/>
+        </w:rPr>
+      </w:pPr>
+      <w:r>
+        <w:rPr>
+          <w:rFonts w:hint="default" w:ascii="Times New Roman" w:hAnsi="Times New Roman" w:eastAsia="serif" w:cs="Times New Roman"/>
+          <w:i w:val="0"/>
+          <w:iCs w:val="0"/>
+          <w:color w:val="000000"/>
+          <w:sz w:val="24"/>
+          <w:szCs w:val="24"/>
+          <w:u w:val="none"/>
+          <w:vertAlign w:val="baseline"/>
+        </w:rPr>
+        <w:t>Systematic Problem Solving: The framework provides a disciplined and logical processing workflow, preventing the agent from wandering aimlessly and ensuring every movement is goal-oriented.</w:t>
+      </w:r>
+    </w:p>
+    <w:p>
+      <w:pPr>
+        <w:keepNext w:val="0"/>
+        <w:keepLines w:val="0"/>
+        <w:widowControl/>
+        <w:numPr>
+          <w:ilvl w:val="0"/>
+          <w:numId w:val="2"/>
+        </w:numPr>
+        <w:suppressLineNumbers w:val="0"/>
+        <w:tabs>
+          <w:tab w:val="left" w:pos="220"/>
+          <w:tab w:val="clear" w:pos="420"/>
+        </w:tabs>
+        <w:bidi w:val="0"/>
+        <w:spacing w:before="0" w:beforeAutospacing="1" w:after="0" w:afterAutospacing="1" w:line="240" w:lineRule="auto"/>
+        <w:ind w:left="1540" w:leftChars="0" w:hanging="420" w:firstLineChars="0"/>
+        <w:jc w:val="both"/>
+        <w:textAlignment w:val="baseline"/>
+        <w:rPr>
+          <w:rFonts w:hint="default" w:ascii="Times New Roman" w:hAnsi="Times New Roman" w:cs="Times New Roman"/>
+        </w:rPr>
+      </w:pPr>
+      <w:r>
+        <w:rPr>
+          <w:rFonts w:hint="default" w:ascii="Times New Roman" w:hAnsi="Times New Roman" w:eastAsia="serif" w:cs="Times New Roman"/>
+          <w:i w:val="0"/>
+          <w:iCs w:val="0"/>
+          <w:color w:val="000000"/>
+          <w:sz w:val="24"/>
+          <w:szCs w:val="24"/>
+          <w:u w:val="none"/>
+          <w:vertAlign w:val="baseline"/>
+        </w:rPr>
+        <w:t>High Verifiability and Transparency: By utilizing available Python libraries include matplotlib and networkx, our team can draw data onto an Cartesian plane that allow for instant visual confirmation of node coordinates and ensure the digital model is accurate.</w:t>
+      </w:r>
+    </w:p>
+    <w:p>
+      <w:pPr>
+        <w:keepNext w:val="0"/>
+        <w:keepLines w:val="0"/>
+        <w:widowControl/>
+        <w:numPr>
+          <w:ilvl w:val="0"/>
+          <w:numId w:val="2"/>
+        </w:numPr>
+        <w:suppressLineNumbers w:val="0"/>
+        <w:tabs>
+          <w:tab w:val="left" w:pos="220"/>
+          <w:tab w:val="clear" w:pos="420"/>
+        </w:tabs>
+        <w:bidi w:val="0"/>
+        <w:spacing w:before="0" w:beforeAutospacing="1" w:after="0" w:afterAutospacing="1" w:line="240" w:lineRule="auto"/>
+        <w:ind w:left="1540" w:leftChars="0" w:hanging="420" w:firstLineChars="0"/>
+        <w:jc w:val="both"/>
+        <w:textAlignment w:val="baseline"/>
+        <w:rPr>
+          <w:rFonts w:hint="default" w:ascii="Times New Roman" w:hAnsi="Times New Roman" w:cs="Times New Roman"/>
+        </w:rPr>
+      </w:pPr>
+      <w:r>
+        <w:rPr>
+          <w:rFonts w:hint="default" w:ascii="Times New Roman" w:hAnsi="Times New Roman" w:eastAsia="serif" w:cs="Times New Roman"/>
+          <w:i w:val="0"/>
+          <w:iCs w:val="0"/>
+          <w:color w:val="000000"/>
+          <w:sz w:val="24"/>
+          <w:szCs w:val="24"/>
+          <w:u w:val="none"/>
+          <w:vertAlign w:val="baseline"/>
+        </w:rPr>
+        <w:t>Deterministic Reliability: By following strictly rules in node expansion and goal testing, the framework guarantees consistent and predictable results which is vital for maintaining System Integrity.</w:t>
+      </w:r>
+    </w:p>
+    <w:p>
+      <w:pPr>
+        <w:keepNext w:val="0"/>
+        <w:keepLines w:val="0"/>
+        <w:widowControl/>
+        <w:numPr>
+          <w:ilvl w:val="0"/>
+          <w:numId w:val="2"/>
+        </w:numPr>
+        <w:suppressLineNumbers w:val="0"/>
+        <w:tabs>
+          <w:tab w:val="left" w:pos="220"/>
+          <w:tab w:val="clear" w:pos="420"/>
+        </w:tabs>
+        <w:bidi w:val="0"/>
+        <w:spacing w:before="0" w:beforeAutospacing="1" w:after="0" w:afterAutospacing="1" w:line="240" w:lineRule="auto"/>
+        <w:ind w:left="1540" w:leftChars="0" w:hanging="420" w:firstLineChars="0"/>
+        <w:jc w:val="both"/>
+        <w:textAlignment w:val="baseline"/>
+        <w:rPr>
+          <w:rFonts w:hint="default" w:ascii="Times New Roman" w:hAnsi="Times New Roman" w:cs="Times New Roman"/>
+          <w:sz w:val="24"/>
+          <w:szCs w:val="24"/>
+        </w:rPr>
+      </w:pPr>
+      <w:r>
+        <w:rPr>
+          <w:rFonts w:hint="default" w:ascii="Times New Roman" w:hAnsi="Times New Roman" w:eastAsia="serif" w:cs="Times New Roman"/>
+          <w:i w:val="0"/>
+          <w:iCs w:val="0"/>
+          <w:color w:val="000000"/>
+          <w:sz w:val="24"/>
+          <w:szCs w:val="24"/>
+          <w:u w:val="none"/>
+          <w:vertAlign w:val="baseline"/>
+        </w:rPr>
+        <w:t>Maintainable Structure: The modular design categorizes nodes into Roots, Children, and Leaves which makes the codebase highly accessible for debugging, fixing, and future development</w:t>
+      </w:r>
+      <w:r>
+        <w:rPr>
+          <w:rFonts w:hint="default" w:ascii="Times New Roman" w:hAnsi="Times New Roman" w:eastAsia="serif" w:cs="Times New Roman"/>
+          <w:i w:val="0"/>
+          <w:iCs w:val="0"/>
+          <w:color w:val="000000"/>
+          <w:sz w:val="24"/>
+          <w:szCs w:val="24"/>
+          <w:u w:val="none"/>
+          <w:vertAlign w:val="baseline"/>
+          <w:lang w:val="en-US"/>
+        </w:rPr>
+        <w:t>.</w:t>
+      </w:r>
+    </w:p>
+    <w:p>
+      <w:pPr>
+        <w:keepNext w:val="0"/>
+        <w:keepLines w:val="0"/>
+        <w:widowControl/>
+        <w:numPr>
+          <w:ilvl w:val="0"/>
+          <w:numId w:val="1"/>
+        </w:numPr>
+        <w:suppressLineNumbers w:val="0"/>
+        <w:tabs>
+          <w:tab w:val="clear" w:pos="420"/>
+        </w:tabs>
+        <w:bidi w:val="0"/>
+        <w:spacing w:before="0" w:beforeAutospacing="1" w:after="0" w:afterAutospacing="1" w:line="240" w:lineRule="auto"/>
+        <w:ind w:left="1100" w:leftChars="0" w:hanging="220" w:firstLineChars="0"/>
+        <w:jc w:val="both"/>
+        <w:textAlignment w:val="baseline"/>
+        <w:rPr>
+          <w:rFonts w:hint="default" w:ascii="Times New Roman" w:hAnsi="Times New Roman" w:cs="Times New Roman"/>
+          <w:sz w:val="24"/>
+          <w:szCs w:val="24"/>
+        </w:rPr>
+      </w:pPr>
+      <w:r>
+        <w:rPr>
+          <w:rFonts w:hint="default" w:ascii="Times New Roman" w:hAnsi="Times New Roman" w:cs="Times New Roman"/>
+          <w:sz w:val="24"/>
+          <w:szCs w:val="24"/>
+          <w:lang w:val="en-US"/>
+        </w:rPr>
+        <w:t>Drawbacks:</w:t>
+      </w:r>
+    </w:p>
+    <w:p>
+      <w:pPr>
+        <w:keepNext w:val="0"/>
+        <w:keepLines w:val="0"/>
+        <w:widowControl/>
+        <w:numPr>
+          <w:ilvl w:val="0"/>
+          <w:numId w:val="2"/>
+        </w:numPr>
+        <w:suppressLineNumbers w:val="0"/>
+        <w:tabs>
+          <w:tab w:val="left" w:pos="220"/>
+          <w:tab w:val="clear" w:pos="420"/>
+        </w:tabs>
+        <w:bidi w:val="0"/>
+        <w:spacing w:before="0" w:beforeAutospacing="1" w:after="0" w:afterAutospacing="1" w:line="240" w:lineRule="auto"/>
+        <w:ind w:left="1540" w:leftChars="0" w:hanging="420" w:firstLineChars="0"/>
+        <w:jc w:val="both"/>
+        <w:textAlignment w:val="baseline"/>
+        <w:rPr>
+          <w:rFonts w:hint="default" w:ascii="Times New Roman" w:hAnsi="Times New Roman" w:cs="Times New Roman"/>
+          <w:sz w:val="24"/>
+          <w:szCs w:val="24"/>
+        </w:rPr>
+      </w:pPr>
+      <w:r>
+        <w:rPr>
+          <w:rFonts w:hint="default" w:ascii="Times New Roman" w:hAnsi="Times New Roman" w:eastAsia="serif" w:cs="Times New Roman"/>
+          <w:i w:val="0"/>
+          <w:iCs w:val="0"/>
+          <w:color w:val="000000"/>
+          <w:sz w:val="24"/>
+          <w:szCs w:val="24"/>
+          <w:u w:val="none"/>
+          <w:vertAlign w:val="baseline"/>
+        </w:rPr>
+        <w:t>Computational Resource Consumption: As the state-space grows, the number of nodes stored in the frontier can increase dramatically that leads to high memory usage.</w:t>
+      </w:r>
+    </w:p>
+    <w:p>
+      <w:pPr>
+        <w:keepNext w:val="0"/>
+        <w:keepLines w:val="0"/>
+        <w:widowControl/>
+        <w:numPr>
+          <w:ilvl w:val="0"/>
+          <w:numId w:val="2"/>
+        </w:numPr>
+        <w:suppressLineNumbers w:val="0"/>
+        <w:tabs>
+          <w:tab w:val="left" w:pos="220"/>
+          <w:tab w:val="clear" w:pos="420"/>
+        </w:tabs>
+        <w:bidi w:val="0"/>
+        <w:spacing w:before="0" w:beforeAutospacing="1" w:after="0" w:afterAutospacing="1" w:line="240" w:lineRule="auto"/>
+        <w:ind w:left="1540" w:leftChars="0" w:hanging="420" w:firstLineChars="0"/>
+        <w:jc w:val="both"/>
+        <w:textAlignment w:val="baseline"/>
+        <w:rPr>
+          <w:rFonts w:hint="default" w:ascii="Times New Roman" w:hAnsi="Times New Roman" w:cs="Times New Roman"/>
+          <w:sz w:val="24"/>
+          <w:szCs w:val="24"/>
+        </w:rPr>
+      </w:pPr>
+      <w:r>
+        <w:rPr>
+          <w:rFonts w:hint="default" w:ascii="Times New Roman" w:hAnsi="Times New Roman" w:eastAsia="serif" w:cs="Times New Roman"/>
+          <w:i w:val="0"/>
+          <w:iCs w:val="0"/>
+          <w:color w:val="000000"/>
+          <w:sz w:val="24"/>
+          <w:szCs w:val="24"/>
+          <w:u w:val="none"/>
+          <w:vertAlign w:val="baseline"/>
+        </w:rPr>
+        <w:t>Dependency on Data Integrity: The success of the search is completely dependent on the quality of the input and any error in the "PathFinder-test.txt" file would result in an invalid simulation.</w:t>
+      </w:r>
+    </w:p>
+    <w:p>
+      <w:pPr>
+        <w:keepNext w:val="0"/>
+        <w:keepLines w:val="0"/>
+        <w:widowControl/>
+        <w:numPr>
+          <w:ilvl w:val="0"/>
+          <w:numId w:val="2"/>
+        </w:numPr>
+        <w:suppressLineNumbers w:val="0"/>
+        <w:tabs>
+          <w:tab w:val="left" w:pos="220"/>
+          <w:tab w:val="clear" w:pos="420"/>
+        </w:tabs>
+        <w:bidi w:val="0"/>
+        <w:spacing w:before="0" w:beforeAutospacing="1" w:after="0" w:afterAutospacing="1" w:line="240" w:lineRule="auto"/>
+        <w:ind w:left="1540" w:leftChars="0" w:hanging="420" w:firstLineChars="0"/>
+        <w:jc w:val="both"/>
+        <w:textAlignment w:val="baseline"/>
+        <w:rPr>
+          <w:rFonts w:hint="default" w:ascii="Times New Roman" w:hAnsi="Times New Roman" w:cs="Times New Roman"/>
+          <w:sz w:val="24"/>
+          <w:szCs w:val="24"/>
+        </w:rPr>
+      </w:pPr>
+      <w:r>
+        <w:rPr>
+          <w:rFonts w:hint="default" w:ascii="Times New Roman" w:hAnsi="Times New Roman" w:eastAsia="serif" w:cs="Times New Roman"/>
+          <w:i w:val="0"/>
+          <w:iCs w:val="0"/>
+          <w:color w:val="000000"/>
+          <w:sz w:val="24"/>
+          <w:szCs w:val="24"/>
+          <w:u w:val="none"/>
+          <w:vertAlign w:val="baseline"/>
+        </w:rPr>
+        <w:t>Risk of Non-Optimal Solutions: Depending on the specific strategy (like DFS), the framework may prioritize reaching the goal quickly over finding the shortest route.</w:t>
+      </w:r>
+    </w:p>
+    <w:p>
+      <w:pPr>
+        <w:pStyle w:val="18"/>
+        <w:keepNext w:val="0"/>
+        <w:keepLines w:val="0"/>
+        <w:widowControl/>
+        <w:suppressLineNumbers w:val="0"/>
+        <w:bidi w:val="0"/>
+        <w:spacing w:before="240" w:beforeAutospacing="0" w:after="240" w:afterAutospacing="0" w:line="19" w:lineRule="atLeast"/>
+        <w:ind w:left="440" w:leftChars="200" w:firstLine="0" w:firstLineChars="0"/>
+        <w:jc w:val="both"/>
+        <w:rPr>
+          <w:rFonts w:hint="default" w:ascii="Times New Roman" w:hAnsi="Times New Roman" w:eastAsia="serif" w:cs="Times New Roman"/>
+          <w:i w:val="0"/>
+          <w:iCs w:val="0"/>
+          <w:color w:val="000000"/>
+          <w:sz w:val="24"/>
+          <w:szCs w:val="24"/>
+          <w:u w:val="none"/>
+          <w:vertAlign w:val="baseline"/>
+        </w:rPr>
+      </w:pPr>
+      <w:r>
+        <w:rPr>
+          <w:rFonts w:hint="default" w:ascii="Times New Roman" w:hAnsi="Times New Roman" w:eastAsia="serif" w:cs="Times New Roman"/>
+          <w:i w:val="0"/>
+          <w:iCs w:val="0"/>
+          <w:color w:val="000000"/>
+          <w:sz w:val="24"/>
+          <w:szCs w:val="24"/>
+          <w:u w:val="none"/>
+          <w:vertAlign w:val="baseline"/>
+        </w:rPr>
+        <w:t>Thus, tree-based search provides a powerful and systematic framework for the Pathfinding Problem: deterministic, modular, and heuristic-friendly. However, careful consideration of memory, algorithmic suitability, and performance bottlenecks are crucial criteria for achieving efficiency and scalability in complex environments. Furthermore, our team can design a system that is correct, fast, and scalable for various scenarios by understanding both advantages and disadvantages.</w:t>
+      </w:r>
+    </w:p>
+    <w:p>
+      <w:pPr>
+        <w:pStyle w:val="18"/>
+        <w:keepNext w:val="0"/>
+        <w:keepLines w:val="0"/>
+        <w:widowControl/>
+        <w:suppressLineNumbers w:val="0"/>
+        <w:bidi w:val="0"/>
+        <w:spacing w:before="240" w:beforeAutospacing="0" w:after="240" w:afterAutospacing="0" w:line="19" w:lineRule="atLeast"/>
+        <w:jc w:val="both"/>
+        <w:rPr>
+          <w:rFonts w:hint="default" w:ascii="Times New Roman" w:hAnsi="Times New Roman" w:cs="Times New Roman"/>
+          <w:b/>
+          <w:bCs/>
+          <w:color w:val="auto"/>
+          <w:sz w:val="28"/>
+          <w:szCs w:val="28"/>
+          <w:highlight w:val="none"/>
+          <w:shd w:val="clear" w:color="auto" w:fill="auto"/>
+          <w:lang w:val="en-US"/>
+        </w:rPr>
+      </w:pPr>
+      <w:r>
+        <w:rPr>
+          <w:rFonts w:hint="default" w:ascii="Times New Roman" w:hAnsi="Times New Roman" w:cs="Times New Roman"/>
+          <w:b/>
+          <w:bCs/>
+          <w:color w:val="auto"/>
+          <w:sz w:val="28"/>
+          <w:szCs w:val="28"/>
+          <w:highlight w:val="none"/>
+          <w:shd w:val="clear" w:color="auto" w:fill="auto"/>
+          <w:lang w:val="en-US"/>
+        </w:rPr>
+        <w:t>2.2 Uninformed Search Strategy</w:t>
+      </w:r>
+    </w:p>
+    <w:p>
+      <w:pPr>
+        <w:pStyle w:val="18"/>
+        <w:keepNext w:val="0"/>
+        <w:keepLines w:val="0"/>
+        <w:widowControl/>
+        <w:suppressLineNumbers w:val="0"/>
+        <w:bidi w:val="0"/>
+        <w:spacing w:before="240" w:beforeAutospacing="0" w:after="240" w:afterAutospacing="0" w:line="19" w:lineRule="atLeast"/>
+        <w:jc w:val="both"/>
+        <w:rPr>
+          <w:rFonts w:hint="default" w:ascii="Times New Roman" w:hAnsi="Times New Roman" w:cs="Times New Roman"/>
+          <w:b/>
+          <w:bCs/>
+          <w:color w:val="auto"/>
+          <w:sz w:val="28"/>
+          <w:szCs w:val="28"/>
+          <w:highlight w:val="none"/>
+          <w:shd w:val="clear" w:color="auto" w:fill="auto"/>
+          <w:lang w:val="en-US"/>
+        </w:rPr>
+      </w:pPr>
     </w:p>
     <w:p>
       <w:pPr>
@@ -4621,6 +5395,9 @@
           <w:numId w:val="0"/>
         </w:numPr>
         <w:suppressLineNumbers w:val="0"/>
+        <w:tabs>
+          <w:tab w:val="left" w:pos="220"/>
+        </w:tabs>
         <w:bidi w:val="0"/>
         <w:spacing w:before="0" w:beforeAutospacing="1" w:after="0" w:afterAutospacing="1" w:line="240" w:lineRule="auto"/>
         <w:jc w:val="both"/>
@@ -4629,7 +5406,6 @@
           <w:rFonts w:hint="default" w:ascii="Times New Roman" w:hAnsi="Times New Roman" w:cs="Times New Roman"/>
           <w:sz w:val="24"/>
           <w:szCs w:val="24"/>
-          <w:lang w:val="en-US"/>
         </w:rPr>
       </w:pPr>
     </w:p>
@@ -4639,6 +5415,104 @@
         <w:keepLines w:val="0"/>
         <w:widowControl/>
         <w:numPr>
+          <w:numId w:val="0"/>
+        </w:numPr>
+        <w:suppressLineNumbers w:val="0"/>
+        <w:tabs>
+          <w:tab w:val="left" w:pos="220"/>
+        </w:tabs>
+        <w:bidi w:val="0"/>
+        <w:spacing w:before="0" w:beforeAutospacing="1" w:after="0" w:afterAutospacing="1" w:line="240" w:lineRule="auto"/>
+        <w:jc w:val="both"/>
+        <w:textAlignment w:val="baseline"/>
+        <w:rPr>
+          <w:rFonts w:hint="default" w:ascii="Times New Roman" w:hAnsi="Times New Roman" w:cs="Times New Roman"/>
+          <w:sz w:val="24"/>
+          <w:szCs w:val="24"/>
+          <w:lang w:val="en-US"/>
+        </w:rPr>
+      </w:pPr>
+    </w:p>
+    <w:p>
+      <w:pPr>
+        <w:keepNext w:val="0"/>
+        <w:keepLines w:val="0"/>
+        <w:widowControl/>
+        <w:numPr>
+          <w:numId w:val="0"/>
+        </w:numPr>
+        <w:suppressLineNumbers w:val="0"/>
+        <w:bidi w:val="0"/>
+        <w:spacing w:before="0" w:beforeAutospacing="1" w:after="0" w:afterAutospacing="1"/>
+        <w:textAlignment w:val="baseline"/>
+        <w:rPr>
+          <w:rFonts w:hint="default" w:ascii="serif" w:hAnsi="serif" w:eastAsia="serif" w:cs="serif"/>
+          <w:i w:val="0"/>
+          <w:iCs w:val="0"/>
+          <w:color w:val="000000"/>
+          <w:sz w:val="24"/>
+          <w:szCs w:val="24"/>
+          <w:u w:val="none"/>
+        </w:rPr>
+      </w:pPr>
+    </w:p>
+    <w:p>
+      <w:pPr>
+        <w:keepNext w:val="0"/>
+        <w:keepLines w:val="0"/>
+        <w:widowControl/>
+        <w:numPr>
+          <w:ilvl w:val="0"/>
+          <w:numId w:val="0"/>
+        </w:numPr>
+        <w:suppressLineNumbers w:val="0"/>
+        <w:bidi w:val="0"/>
+        <w:spacing w:before="0" w:beforeAutospacing="1" w:after="0" w:afterAutospacing="1" w:line="240" w:lineRule="auto"/>
+        <w:ind w:left="440" w:leftChars="200" w:firstLine="0" w:firstLineChars="0"/>
+        <w:jc w:val="both"/>
+        <w:textAlignment w:val="baseline"/>
+        <w:rPr>
+          <w:rFonts w:hint="default" w:ascii="Times New Roman" w:hAnsi="Times New Roman" w:cs="Times New Roman"/>
+          <w:b/>
+          <w:bCs/>
+          <w:color w:val="auto"/>
+          <w:sz w:val="25"/>
+          <w:szCs w:val="25"/>
+          <w:highlight w:val="none"/>
+          <w:shd w:val="clear" w:color="auto" w:fill="auto"/>
+          <w:lang w:val="en-US"/>
+        </w:rPr>
+      </w:pPr>
+    </w:p>
+    <w:p>
+      <w:pPr>
+        <w:keepNext w:val="0"/>
+        <w:keepLines w:val="0"/>
+        <w:widowControl/>
+        <w:numPr>
+          <w:ilvl w:val="0"/>
+          <w:numId w:val="0"/>
+        </w:numPr>
+        <w:suppressLineNumbers w:val="0"/>
+        <w:bidi w:val="0"/>
+        <w:spacing w:before="0" w:beforeAutospacing="1" w:after="0" w:afterAutospacing="1" w:line="240" w:lineRule="auto"/>
+        <w:jc w:val="both"/>
+        <w:textAlignment w:val="baseline"/>
+        <w:rPr>
+          <w:rFonts w:hint="default" w:ascii="Times New Roman" w:hAnsi="Times New Roman" w:cs="Times New Roman"/>
+          <w:sz w:val="24"/>
+          <w:szCs w:val="24"/>
+          <w:lang w:val="en-US"/>
+        </w:rPr>
+      </w:pPr>
+    </w:p>
+    <w:p>
+      <w:pPr>
+        <w:keepNext w:val="0"/>
+        <w:keepLines w:val="0"/>
+        <w:widowControl/>
+        <w:numPr>
+          <w:ilvl w:val="0"/>
           <w:numId w:val="0"/>
         </w:numPr>
         <w:suppressLineNumbers w:val="0"/>
@@ -4905,7 +5779,7 @@
       <w:fldChar w:fldCharType="separate"/>
     </w:r>
     <w:r>
-      <w:t>17/02/2026</w:t>
+      <w:t>18/02/2026</w:t>
     </w:r>
     <w:r>
       <w:fldChar w:fldCharType="end"/>
@@ -4996,8 +5870,33 @@
       </w:rPr>
     </w:lvl>
   </w:abstractNum>
+  <w:abstractNum w:abstractNumId="1">
+    <w:nsid w:val="2B80CB54"/>
+    <w:multiLevelType w:val="singleLevel"/>
+    <w:tmpl w:val="2B80CB54"/>
+    <w:lvl w:ilvl="0" w:tentative="0">
+      <w:start w:val="1"/>
+      <w:numFmt w:val="bullet"/>
+      <w:lvlText w:val=""/>
+      <w:lvlJc w:val="left"/>
+      <w:pPr>
+        <w:tabs>
+          <w:tab w:val="left" w:pos="420"/>
+        </w:tabs>
+        <w:ind w:left="420" w:leftChars="0" w:hanging="420" w:firstLineChars="0"/>
+      </w:pPr>
+      <w:rPr>
+        <w:rFonts w:hint="default" w:ascii="Wingdings" w:hAnsi="Wingdings"/>
+        <w:sz w:val="16"/>
+        <w:szCs w:val="16"/>
+      </w:rPr>
+    </w:lvl>
+  </w:abstractNum>
   <w:num w:numId="1">
     <w:abstractNumId w:val="0"/>
+  </w:num>
+  <w:num w:numId="2">
+    <w:abstractNumId w:val="1"/>
   </w:num>
 </w:numbering>
 </file>

</xml_diff>

<commit_message>
Updated part DFS and UCS inteam report
</commit_message>
<xml_diff>
--- a/Assignments/Assignment2/Assignment2a/Document/Team Report.docx
+++ b/Assignments/Assignment2/Assignment2a/Document/Team Report.docx
@@ -617,8 +617,6 @@
         </w:rPr>
         <w:t>1.2 Team Introduction</w:t>
       </w:r>
-      <w:bookmarkStart w:id="1" w:name="_GoBack"/>
-      <w:bookmarkEnd w:id="1"/>
       <w:r>
         <w:rPr>
           <w:rFonts w:hint="default" w:ascii="Times New Roman" w:hAnsi="Times New Roman" w:cs="Times New Roman"/>
@@ -1210,7 +1208,7 @@
           <w:shd w:val="clear" w:color="auto" w:fill="auto"/>
           <w:lang w:val="en-US"/>
         </w:rPr>
-        <w:t>8</w:t>
+        <w:t>7</w:t>
       </w:r>
     </w:p>
     <w:p>
@@ -1338,6 +1336,20 @@
         </w:rPr>
         <w:t>.</w:t>
       </w:r>
+      <w:r>
+        <w:rPr>
+          <w:rFonts w:hint="default" w:ascii="Times New Roman" w:hAnsi="Times New Roman" w:cs="Times New Roman"/>
+          <w:b/>
+          <w:bCs/>
+          <w:color w:val="auto"/>
+          <w:sz w:val="25"/>
+          <w:szCs w:val="25"/>
+          <w:highlight w:val="none"/>
+          <w:shd w:val="clear" w:color="auto" w:fill="auto"/>
+          <w:lang w:val="en-US"/>
+        </w:rPr>
+        <w:t>8</w:t>
+      </w:r>
     </w:p>
     <w:p>
       <w:pPr>
@@ -1372,7 +1384,7 @@
           <w:shd w:val="clear" w:color="auto" w:fill="auto"/>
           <w:lang w:val="en-US"/>
         </w:rPr>
-        <w:t>2.2.2 Uniform-cost search (UCS)</w:t>
+        <w:t>2.2.2 Uniform-Cost Search (UCS)</w:t>
       </w:r>
       <w:r>
         <w:rPr>
@@ -1400,6 +1412,20 @@
           <w:lang w:val="en-US"/>
         </w:rPr>
         <w:t>.</w:t>
+      </w:r>
+      <w:r>
+        <w:rPr>
+          <w:rFonts w:hint="default" w:ascii="Times New Roman" w:hAnsi="Times New Roman" w:cs="Times New Roman"/>
+          <w:b/>
+          <w:bCs/>
+          <w:color w:val="auto"/>
+          <w:sz w:val="25"/>
+          <w:szCs w:val="25"/>
+          <w:highlight w:val="none"/>
+          <w:shd w:val="clear" w:color="auto" w:fill="auto"/>
+          <w:lang w:val="en-US"/>
+        </w:rPr>
+        <w:t>10</w:t>
       </w:r>
     </w:p>
     <w:p>
@@ -1435,7 +1461,7 @@
           <w:shd w:val="clear" w:color="auto" w:fill="auto"/>
           <w:lang w:val="en-US"/>
         </w:rPr>
-        <w:t>2.2.3 Breadth-first search (BFS)</w:t>
+        <w:t>2.2.3 Breadth-First search (BFS)</w:t>
       </w:r>
       <w:r>
         <w:rPr>
@@ -1463,6 +1489,20 @@
           <w:lang w:val="en-US"/>
         </w:rPr>
         <w:t>.</w:t>
+      </w:r>
+      <w:r>
+        <w:rPr>
+          <w:rFonts w:hint="default" w:ascii="Times New Roman" w:hAnsi="Times New Roman" w:cs="Times New Roman"/>
+          <w:b/>
+          <w:bCs/>
+          <w:color w:val="auto"/>
+          <w:sz w:val="25"/>
+          <w:szCs w:val="25"/>
+          <w:highlight w:val="none"/>
+          <w:shd w:val="clear" w:color="auto" w:fill="auto"/>
+          <w:lang w:val="en-US"/>
+        </w:rPr>
+        <w:t>11</w:t>
       </w:r>
     </w:p>
     <w:p>
@@ -1784,76 +1824,6 @@
           <w:color w:val="auto"/>
           <w:sz w:val="28"/>
           <w:szCs w:val="28"/>
-          <w:highlight w:val="none"/>
-          <w:shd w:val="clear" w:color="auto" w:fill="auto"/>
-          <w:lang w:val="en-US"/>
-        </w:rPr>
-      </w:pPr>
-    </w:p>
-    <w:p>
-      <w:pPr>
-        <w:keepNext w:val="0"/>
-        <w:keepLines w:val="0"/>
-        <w:widowControl/>
-        <w:numPr>
-          <w:ilvl w:val="0"/>
-          <w:numId w:val="0"/>
-        </w:numPr>
-        <w:suppressLineNumbers w:val="0"/>
-        <w:bidi w:val="0"/>
-        <w:spacing w:before="0" w:beforeAutospacing="1" w:after="0" w:afterAutospacing="1" w:line="240" w:lineRule="auto"/>
-        <w:ind w:left="220" w:leftChars="100" w:firstLine="0" w:firstLineChars="0"/>
-        <w:jc w:val="both"/>
-        <w:textAlignment w:val="baseline"/>
-        <w:rPr>
-          <w:rFonts w:hint="default" w:ascii="Times New Roman" w:hAnsi="Times New Roman" w:cs="Times New Roman"/>
-          <w:b/>
-          <w:bCs/>
-          <w:color w:val="auto"/>
-          <w:sz w:val="25"/>
-          <w:szCs w:val="25"/>
-          <w:highlight w:val="none"/>
-          <w:shd w:val="clear" w:color="auto" w:fill="auto"/>
-          <w:lang w:val="en-US"/>
-        </w:rPr>
-      </w:pPr>
-    </w:p>
-    <w:p>
-      <w:pPr>
-        <w:pStyle w:val="18"/>
-        <w:keepNext w:val="0"/>
-        <w:keepLines w:val="0"/>
-        <w:widowControl/>
-        <w:suppressLineNumbers w:val="0"/>
-        <w:bidi w:val="0"/>
-        <w:spacing w:before="240" w:beforeAutospacing="0" w:after="240" w:afterAutospacing="0" w:line="240" w:lineRule="auto"/>
-        <w:jc w:val="both"/>
-        <w:rPr>
-          <w:rFonts w:hint="default" w:ascii="Times New Roman" w:hAnsi="Times New Roman" w:eastAsia="SimSun" w:cs="Times New Roman"/>
-          <w:b w:val="0"/>
-          <w:bCs w:val="0"/>
-          <w:i w:val="0"/>
-          <w:iCs w:val="0"/>
-          <w:color w:val="auto"/>
-          <w:sz w:val="24"/>
-          <w:szCs w:val="24"/>
-          <w:u w:val="none"/>
-          <w:shd w:val="clear" w:fill="FFFFFF"/>
-          <w:vertAlign w:val="baseline"/>
-        </w:rPr>
-      </w:pPr>
-    </w:p>
-    <w:p>
-      <w:pPr>
-        <w:spacing w:line="240" w:lineRule="auto"/>
-        <w:jc w:val="both"/>
-        <w:rPr>
-          <w:rFonts w:hint="default" w:ascii="Times New Roman" w:hAnsi="Times New Roman" w:cs="Times New Roman"/>
-          <w:b/>
-          <w:bCs/>
-          <w:color w:val="auto"/>
-          <w:sz w:val="25"/>
-          <w:szCs w:val="25"/>
           <w:highlight w:val="none"/>
           <w:shd w:val="clear" w:color="auto" w:fill="auto"/>
           <w:lang w:val="en-US"/>
@@ -2148,6 +2118,7 @@
             <w:insideH w:val="none" w:color="auto" w:sz="0" w:space="0"/>
             <w:insideV w:val="none" w:color="auto" w:sz="0" w:space="0"/>
           </w:tblBorders>
+          <w:shd w:val="clear" w:color="auto" w:fill="auto"/>
           <w:tblCellMar>
             <w:top w:w="15" w:type="dxa"/>
             <w:left w:w="15" w:type="dxa"/>
@@ -2310,6 +2281,7 @@
             <w:insideH w:val="none" w:color="auto" w:sz="0" w:space="0"/>
             <w:insideV w:val="none" w:color="auto" w:sz="0" w:space="0"/>
           </w:tblBorders>
+          <w:shd w:val="clear" w:color="auto" w:fill="auto"/>
           <w:tblCellMar>
             <w:top w:w="15" w:type="dxa"/>
             <w:left w:w="15" w:type="dxa"/>
@@ -2460,6 +2432,7 @@
             <w:insideH w:val="none" w:color="auto" w:sz="0" w:space="0"/>
             <w:insideV w:val="none" w:color="auto" w:sz="0" w:space="0"/>
           </w:tblBorders>
+          <w:shd w:val="clear" w:color="auto" w:fill="auto"/>
           <w:tblCellMar>
             <w:top w:w="15" w:type="dxa"/>
             <w:left w:w="15" w:type="dxa"/>
@@ -4859,33 +4832,6 @@
         <w:jc w:val="both"/>
         <w:textAlignment w:val="baseline"/>
         <w:rPr>
-          <w:rFonts w:hint="default" w:ascii="Times New Roman" w:hAnsi="Times New Roman" w:eastAsia="serif" w:cs="Times New Roman"/>
-          <w:i w:val="0"/>
-          <w:iCs w:val="0"/>
-          <w:color w:val="000000"/>
-          <w:sz w:val="25"/>
-          <w:szCs w:val="25"/>
-          <w:u w:val="none"/>
-          <w:vertAlign w:val="baseline"/>
-        </w:rPr>
-      </w:pPr>
-    </w:p>
-    <w:p>
-      <w:pPr>
-        <w:keepNext w:val="0"/>
-        <w:keepLines w:val="0"/>
-        <w:widowControl/>
-        <w:numPr>
-          <w:ilvl w:val="0"/>
-          <w:numId w:val="0"/>
-        </w:numPr>
-        <w:suppressLineNumbers w:val="0"/>
-        <w:bidi w:val="0"/>
-        <w:spacing w:before="0" w:beforeAutospacing="1" w:after="0" w:afterAutospacing="1" w:line="240" w:lineRule="auto"/>
-        <w:ind w:left="440" w:leftChars="200" w:firstLine="0" w:firstLineChars="0"/>
-        <w:jc w:val="both"/>
-        <w:textAlignment w:val="baseline"/>
-        <w:rPr>
           <w:rFonts w:hint="default" w:ascii="Times New Roman" w:hAnsi="Times New Roman" w:cs="Times New Roman"/>
           <w:b/>
           <w:bCs/>
@@ -5374,17 +5320,29 @@
         <w:spacing w:before="240" w:beforeAutospacing="0" w:after="240" w:afterAutospacing="0" w:line="19" w:lineRule="atLeast"/>
         <w:jc w:val="both"/>
         <w:rPr>
-          <w:rFonts w:hint="default" w:ascii="Times New Roman" w:hAnsi="Times New Roman" w:cs="Times New Roman"/>
-          <w:b/>
-          <w:bCs/>
-          <w:color w:val="auto"/>
-          <w:sz w:val="28"/>
-          <w:szCs w:val="28"/>
-          <w:highlight w:val="none"/>
-          <w:shd w:val="clear" w:color="auto" w:fill="auto"/>
-          <w:lang w:val="en-US"/>
-        </w:rPr>
-      </w:pPr>
+          <w:rFonts w:hint="default" w:ascii="Times New Roman" w:hAnsi="Times New Roman" w:eastAsia="serif" w:cs="Times New Roman"/>
+          <w:i w:val="0"/>
+          <w:iCs w:val="0"/>
+          <w:color w:val="000000"/>
+          <w:sz w:val="24"/>
+          <w:szCs w:val="24"/>
+          <w:u w:val="none"/>
+          <w:vertAlign w:val="baseline"/>
+        </w:rPr>
+      </w:pPr>
+      <w:r>
+        <w:rPr>
+          <w:rFonts w:hint="default" w:ascii="Times New Roman" w:hAnsi="Times New Roman" w:eastAsia="serif" w:cs="Times New Roman"/>
+          <w:i w:val="0"/>
+          <w:iCs w:val="0"/>
+          <w:color w:val="000000"/>
+          <w:sz w:val="24"/>
+          <w:szCs w:val="24"/>
+          <w:u w:val="none"/>
+          <w:vertAlign w:val="baseline"/>
+        </w:rPr>
+        <w:t>First and foremost, the tree based search framework is divided into two distinct components search including: Uninformed Search and Informed Search</w:t>
+      </w:r>
     </w:p>
     <w:p>
       <w:pPr>
@@ -5392,6 +5350,179 @@
         <w:keepLines w:val="0"/>
         <w:widowControl/>
         <w:numPr>
+          <w:ilvl w:val="0"/>
+          <w:numId w:val="1"/>
+        </w:numPr>
+        <w:suppressLineNumbers w:val="0"/>
+        <w:tabs>
+          <w:tab w:val="clear" w:pos="420"/>
+        </w:tabs>
+        <w:bidi w:val="0"/>
+        <w:spacing w:before="0" w:beforeAutospacing="1" w:after="0" w:afterAutospacing="1"/>
+        <w:ind w:left="660" w:leftChars="0" w:hanging="220" w:firstLineChars="0"/>
+        <w:jc w:val="both"/>
+        <w:textAlignment w:val="baseline"/>
+        <w:rPr>
+          <w:rFonts w:hint="default" w:ascii="Times New Roman" w:hAnsi="Times New Roman" w:cs="Times New Roman"/>
+          <w:b w:val="0"/>
+          <w:bCs w:val="0"/>
+          <w:sz w:val="24"/>
+          <w:szCs w:val="24"/>
+        </w:rPr>
+      </w:pPr>
+      <w:r>
+        <w:rPr>
+          <w:rFonts w:hint="default" w:ascii="Times New Roman" w:hAnsi="Times New Roman" w:eastAsia="serif" w:cs="Times New Roman"/>
+          <w:i w:val="0"/>
+          <w:iCs w:val="0"/>
+          <w:color w:val="000000"/>
+          <w:sz w:val="24"/>
+          <w:szCs w:val="24"/>
+          <w:u w:val="none"/>
+          <w:vertAlign w:val="baseline"/>
+        </w:rPr>
+        <w:t>Uninformed Search (Blind Search): The category of search algorithms that explore a problem space without using any additional knowledge or heuristics about how close a state is to the goal.</w:t>
+      </w:r>
+    </w:p>
+    <w:p>
+      <w:pPr>
+        <w:keepNext w:val="0"/>
+        <w:keepLines w:val="0"/>
+        <w:widowControl/>
+        <w:numPr>
+          <w:ilvl w:val="0"/>
+          <w:numId w:val="1"/>
+        </w:numPr>
+        <w:suppressLineNumbers w:val="0"/>
+        <w:tabs>
+          <w:tab w:val="clear" w:pos="420"/>
+        </w:tabs>
+        <w:bidi w:val="0"/>
+        <w:spacing w:before="0" w:beforeAutospacing="1" w:after="0" w:afterAutospacing="1"/>
+        <w:ind w:left="660" w:leftChars="0" w:hanging="220" w:firstLineChars="0"/>
+        <w:jc w:val="both"/>
+        <w:textAlignment w:val="baseline"/>
+        <w:rPr>
+          <w:rFonts w:hint="default" w:ascii="Times New Roman" w:hAnsi="Times New Roman" w:cs="Times New Roman"/>
+          <w:b w:val="0"/>
+          <w:bCs w:val="0"/>
+          <w:sz w:val="24"/>
+          <w:szCs w:val="24"/>
+        </w:rPr>
+      </w:pPr>
+      <w:r>
+        <w:rPr>
+          <w:rFonts w:hint="default" w:ascii="Times New Roman" w:hAnsi="Times New Roman" w:eastAsia="serif" w:cs="Times New Roman"/>
+          <w:i w:val="0"/>
+          <w:iCs w:val="0"/>
+          <w:color w:val="000000"/>
+          <w:sz w:val="24"/>
+          <w:szCs w:val="24"/>
+          <w:u w:val="none"/>
+          <w:vertAlign w:val="baseline"/>
+        </w:rPr>
+        <w:t xml:space="preserve">Informed Search (Heuristic Search): The strategy utilizes a </w:t>
+      </w:r>
+      <w:r>
+        <w:rPr>
+          <w:rFonts w:hint="default" w:ascii="Times New Roman" w:hAnsi="Times New Roman" w:eastAsia="SimSun" w:cs="Times New Roman"/>
+          <w:i w:val="0"/>
+          <w:iCs w:val="0"/>
+          <w:color w:val="000000"/>
+          <w:sz w:val="24"/>
+          <w:szCs w:val="24"/>
+          <w:u w:val="none"/>
+          <w:vertAlign w:val="baseline"/>
+        </w:rPr>
+        <w:t>Heuristic function (h(n) )</w:t>
+      </w:r>
+      <w:r>
+        <w:rPr>
+          <w:rFonts w:hint="default" w:ascii="Times New Roman" w:hAnsi="Times New Roman" w:eastAsia="serif" w:cs="Times New Roman"/>
+          <w:i w:val="0"/>
+          <w:iCs w:val="0"/>
+          <w:color w:val="000000"/>
+          <w:sz w:val="24"/>
+          <w:szCs w:val="24"/>
+          <w:u w:val="none"/>
+          <w:vertAlign w:val="baseline"/>
+        </w:rPr>
+        <w:t>to estimate the distance to the destination. By "aiming" toward the goal, algorithms like A* and GBFS significantly optimize the Exploration Ratio.</w:t>
+      </w:r>
+    </w:p>
+    <w:p>
+      <w:pPr>
+        <w:pStyle w:val="18"/>
+        <w:keepNext w:val="0"/>
+        <w:keepLines w:val="0"/>
+        <w:widowControl/>
+        <w:suppressLineNumbers w:val="0"/>
+        <w:bidi w:val="0"/>
+        <w:spacing w:before="240" w:beforeAutospacing="0" w:after="240" w:afterAutospacing="0" w:line="19" w:lineRule="atLeast"/>
+        <w:ind w:left="440" w:leftChars="200" w:firstLine="0" w:firstLineChars="0"/>
+        <w:jc w:val="both"/>
+        <w:rPr>
+          <w:rFonts w:hint="default" w:ascii="Times New Roman" w:hAnsi="Times New Roman" w:cs="Times New Roman"/>
+          <w:b/>
+          <w:bCs/>
+          <w:color w:val="auto"/>
+          <w:sz w:val="28"/>
+          <w:szCs w:val="28"/>
+          <w:highlight w:val="none"/>
+          <w:shd w:val="clear" w:color="auto" w:fill="auto"/>
+          <w:lang w:val="en-US"/>
+        </w:rPr>
+      </w:pPr>
+      <w:r>
+        <w:rPr>
+          <w:rFonts w:hint="default" w:ascii="Times New Roman" w:hAnsi="Times New Roman" w:cs="Times New Roman"/>
+          <w:b/>
+          <w:bCs/>
+          <w:color w:val="auto"/>
+          <w:sz w:val="25"/>
+          <w:szCs w:val="25"/>
+          <w:highlight w:val="none"/>
+          <w:shd w:val="clear" w:color="auto" w:fill="auto"/>
+          <w:lang w:val="en-US"/>
+        </w:rPr>
+        <w:t>2.2.1 Depth-First S</w:t>
+      </w:r>
+      <w:r>
+        <w:rPr>
+          <w:rFonts w:hint="default" w:cs="Times New Roman"/>
+          <w:b/>
+          <w:bCs/>
+          <w:color w:val="auto"/>
+          <w:sz w:val="25"/>
+          <w:szCs w:val="25"/>
+          <w:highlight w:val="none"/>
+          <w:shd w:val="clear" w:color="auto" w:fill="auto"/>
+          <w:lang w:val="en-US"/>
+        </w:rPr>
+        <w:t>earch</w:t>
+      </w:r>
+      <w:r>
+        <w:rPr>
+          <w:rFonts w:hint="default" w:ascii="Times New Roman" w:hAnsi="Times New Roman" w:cs="Times New Roman"/>
+          <w:b/>
+          <w:bCs/>
+          <w:color w:val="auto"/>
+          <w:sz w:val="25"/>
+          <w:szCs w:val="25"/>
+          <w:highlight w:val="none"/>
+          <w:shd w:val="clear" w:color="auto" w:fill="auto"/>
+          <w:lang w:val="en-US"/>
+        </w:rPr>
+        <w:t xml:space="preserve"> (DFS)</w:t>
+      </w:r>
+    </w:p>
+    <w:p>
+      <w:pPr>
+        <w:keepNext w:val="0"/>
+        <w:keepLines w:val="0"/>
+        <w:widowControl/>
+        <w:numPr>
+          <w:ilvl w:val="0"/>
           <w:numId w:val="0"/>
         </w:numPr>
         <w:suppressLineNumbers w:val="0"/>
@@ -5400,14 +5531,60 @@
         </w:tabs>
         <w:bidi w:val="0"/>
         <w:spacing w:before="0" w:beforeAutospacing="1" w:after="0" w:afterAutospacing="1" w:line="240" w:lineRule="auto"/>
+        <w:ind w:left="440" w:leftChars="200" w:firstLine="0" w:firstLineChars="0"/>
         <w:jc w:val="both"/>
         <w:textAlignment w:val="baseline"/>
         <w:rPr>
-          <w:rFonts w:hint="default" w:ascii="Times New Roman" w:hAnsi="Times New Roman" w:cs="Times New Roman"/>
-          <w:sz w:val="24"/>
-          <w:szCs w:val="24"/>
-        </w:rPr>
-      </w:pPr>
+          <w:rFonts w:hint="default" w:ascii="Times New Roman" w:hAnsi="Times New Roman" w:eastAsia="serif" w:cs="Times New Roman"/>
+          <w:i w:val="0"/>
+          <w:iCs w:val="0"/>
+          <w:color w:val="000000"/>
+          <w:sz w:val="22"/>
+          <w:szCs w:val="22"/>
+          <w:u w:val="none"/>
+          <w:vertAlign w:val="baseline"/>
+        </w:rPr>
+      </w:pPr>
+      <w:r>
+        <w:rPr>
+          <w:rFonts w:hint="default" w:ascii="Times New Roman" w:hAnsi="Times New Roman" w:eastAsia="serif" w:cs="Times New Roman"/>
+          <w:i w:val="0"/>
+          <w:iCs w:val="0"/>
+          <w:color w:val="000000"/>
+          <w:sz w:val="22"/>
+          <w:szCs w:val="22"/>
+          <w:u w:val="none"/>
+          <w:vertAlign w:val="baseline"/>
+        </w:rPr>
+        <w:t xml:space="preserve">Firstly, Depth-First Search (DFS) prioritizes exploring the deepest possible nodes in the search tree before backtracking to explore alternative branches. In addition, the algorithm utilizes the LIFO (Last-In, First-Out) technique which </w:t>
+      </w:r>
+      <w:r>
+        <w:rPr>
+          <w:rFonts w:hint="default" w:ascii="Times New Roman" w:hAnsi="Times New Roman" w:eastAsia="serif" w:cs="Times New Roman"/>
+          <w:i w:val="0"/>
+          <w:iCs w:val="0"/>
+          <w:color w:val="000000"/>
+          <w:sz w:val="22"/>
+          <w:szCs w:val="22"/>
+          <w:u w:val="none"/>
+          <w:vertAlign w:val="baseline"/>
+          <w:lang w:val="en-US"/>
+        </w:rPr>
+        <w:t>indicate that</w:t>
+      </w:r>
+      <w:r>
+        <w:rPr>
+          <w:rFonts w:hint="default" w:ascii="Times New Roman" w:hAnsi="Times New Roman" w:eastAsia="serif" w:cs="Times New Roman"/>
+          <w:i w:val="0"/>
+          <w:iCs w:val="0"/>
+          <w:color w:val="000000"/>
+          <w:sz w:val="22"/>
+          <w:szCs w:val="22"/>
+          <w:u w:val="none"/>
+          <w:vertAlign w:val="baseline"/>
+        </w:rPr>
+        <w:t xml:space="preserve"> the most recently discovered node is the first to be expanded. Particularly, the search uses the stack to manage the frontier, enabling the agent to seek vertically into the state space. Then, the agent pops the last node from the stack to backtrack and explore the next available branch when it reaches a leaf node or a dead end.</w:t>
+      </w:r>
     </w:p>
     <w:p>
       <w:pPr>
@@ -5415,6 +5592,7 @@
         <w:keepLines w:val="0"/>
         <w:widowControl/>
         <w:numPr>
+          <w:ilvl w:val="0"/>
           <w:numId w:val="0"/>
         </w:numPr>
         <w:suppressLineNumbers w:val="0"/>
@@ -5423,15 +5601,137 @@
         </w:tabs>
         <w:bidi w:val="0"/>
         <w:spacing w:before="0" w:beforeAutospacing="1" w:after="0" w:afterAutospacing="1" w:line="240" w:lineRule="auto"/>
+        <w:ind w:left="440" w:leftChars="200" w:firstLine="0" w:firstLineChars="0"/>
         <w:jc w:val="both"/>
         <w:textAlignment w:val="baseline"/>
         <w:rPr>
-          <w:rFonts w:hint="default" w:ascii="Times New Roman" w:hAnsi="Times New Roman" w:cs="Times New Roman"/>
-          <w:sz w:val="24"/>
-          <w:szCs w:val="24"/>
-          <w:lang w:val="en-US"/>
-        </w:rPr>
-      </w:pPr>
+          <w:rFonts w:hint="default" w:ascii="Times New Roman" w:hAnsi="Times New Roman" w:eastAsia="serif" w:cs="Times New Roman"/>
+          <w:i w:val="0"/>
+          <w:iCs w:val="0"/>
+          <w:color w:val="000000"/>
+          <w:sz w:val="22"/>
+          <w:szCs w:val="22"/>
+          <w:u w:val="none"/>
+          <w:vertAlign w:val="baseline"/>
+        </w:rPr>
+      </w:pPr>
+      <w:r>
+        <w:rPr>
+          <w:rFonts w:ascii="SimSun" w:hAnsi="SimSun" w:eastAsia="SimSun" w:cs="SimSun"/>
+          <w:b w:val="0"/>
+          <w:bCs w:val="0"/>
+          <w:sz w:val="24"/>
+          <w:szCs w:val="24"/>
+          <w:bdr w:val="none" w:color="auto" w:sz="0" w:space="0"/>
+        </w:rPr>
+        <w:drawing>
+          <wp:anchor distT="0" distB="0" distL="114300" distR="114300" simplePos="0" relativeHeight="251661312" behindDoc="0" locked="0" layoutInCell="1" allowOverlap="1">
+            <wp:simplePos x="0" y="0"/>
+            <wp:positionH relativeFrom="column">
+              <wp:posOffset>-167640</wp:posOffset>
+            </wp:positionH>
+            <wp:positionV relativeFrom="paragraph">
+              <wp:posOffset>80645</wp:posOffset>
+            </wp:positionV>
+            <wp:extent cx="2321560" cy="2519045"/>
+            <wp:effectExtent l="0" t="0" r="10160" b="10795"/>
+            <wp:wrapSquare wrapText="bothSides"/>
+            <wp:docPr id="3" name="Picture 1" descr="IMG_256"/>
+            <wp:cNvGraphicFramePr>
+              <a:graphicFrameLocks xmlns:a="http://schemas.openxmlformats.org/drawingml/2006/main" noChangeAspect="1"/>
+            </wp:cNvGraphicFramePr>
+            <a:graphic xmlns:a="http://schemas.openxmlformats.org/drawingml/2006/main">
+              <a:graphicData uri="http://schemas.openxmlformats.org/drawingml/2006/picture">
+                <pic:pic xmlns:pic="http://schemas.openxmlformats.org/drawingml/2006/picture">
+                  <pic:nvPicPr>
+                    <pic:cNvPr id="3" name="Picture 1" descr="IMG_256"/>
+                    <pic:cNvPicPr>
+                      <a:picLocks noChangeAspect="1"/>
+                    </pic:cNvPicPr>
+                  </pic:nvPicPr>
+                  <pic:blipFill>
+                    <a:blip r:embed="rId9"/>
+                    <a:stretch>
+                      <a:fillRect/>
+                    </a:stretch>
+                  </pic:blipFill>
+                  <pic:spPr>
+                    <a:xfrm>
+                      <a:off x="0" y="0"/>
+                      <a:ext cx="2321560" cy="2519045"/>
+                    </a:xfrm>
+                    <a:prstGeom prst="rect">
+                      <a:avLst/>
+                    </a:prstGeom>
+                    <a:noFill/>
+                    <a:ln w="9525">
+                      <a:noFill/>
+                    </a:ln>
+                  </pic:spPr>
+                </pic:pic>
+              </a:graphicData>
+            </a:graphic>
+          </wp:anchor>
+        </w:drawing>
+      </w:r>
+      <w:r>
+        <w:rPr>
+          <w:rFonts w:ascii="SimSun" w:hAnsi="SimSun" w:eastAsia="SimSun" w:cs="SimSun"/>
+          <w:b w:val="0"/>
+          <w:bCs w:val="0"/>
+          <w:sz w:val="24"/>
+          <w:szCs w:val="24"/>
+        </w:rPr>
+        <w:drawing>
+          <wp:anchor distT="0" distB="0" distL="114300" distR="114300" simplePos="0" relativeHeight="251663360" behindDoc="0" locked="0" layoutInCell="1" allowOverlap="1">
+            <wp:simplePos x="0" y="0"/>
+            <wp:positionH relativeFrom="column">
+              <wp:posOffset>2644140</wp:posOffset>
+            </wp:positionH>
+            <wp:positionV relativeFrom="paragraph">
+              <wp:posOffset>272415</wp:posOffset>
+            </wp:positionV>
+            <wp:extent cx="2867025" cy="2189480"/>
+            <wp:effectExtent l="0" t="0" r="13335" b="5080"/>
+            <wp:wrapSquare wrapText="bothSides"/>
+            <wp:docPr id="6" name="Picture 3" descr="IMG_256"/>
+            <wp:cNvGraphicFramePr>
+              <a:graphicFrameLocks xmlns:a="http://schemas.openxmlformats.org/drawingml/2006/main" noChangeAspect="1"/>
+            </wp:cNvGraphicFramePr>
+            <a:graphic xmlns:a="http://schemas.openxmlformats.org/drawingml/2006/main">
+              <a:graphicData uri="http://schemas.openxmlformats.org/drawingml/2006/picture">
+                <pic:pic xmlns:pic="http://schemas.openxmlformats.org/drawingml/2006/picture">
+                  <pic:nvPicPr>
+                    <pic:cNvPr id="6" name="Picture 3" descr="IMG_256"/>
+                    <pic:cNvPicPr>
+                      <a:picLocks noChangeAspect="1"/>
+                    </pic:cNvPicPr>
+                  </pic:nvPicPr>
+                  <pic:blipFill>
+                    <a:blip r:embed="rId10"/>
+                    <a:stretch>
+                      <a:fillRect/>
+                    </a:stretch>
+                  </pic:blipFill>
+                  <pic:spPr>
+                    <a:xfrm>
+                      <a:off x="0" y="0"/>
+                      <a:ext cx="2867025" cy="2189480"/>
+                    </a:xfrm>
+                    <a:prstGeom prst="rect">
+                      <a:avLst/>
+                    </a:prstGeom>
+                    <a:noFill/>
+                    <a:ln w="9525">
+                      <a:noFill/>
+                    </a:ln>
+                  </pic:spPr>
+                </pic:pic>
+              </a:graphicData>
+            </a:graphic>
+          </wp:anchor>
+        </w:drawing>
+      </w:r>
     </w:p>
     <w:p>
       <w:pPr>
@@ -5439,6 +5739,32 @@
         <w:keepLines w:val="0"/>
         <w:widowControl/>
         <w:numPr>
+          <w:ilvl w:val="0"/>
+          <w:numId w:val="0"/>
+        </w:numPr>
+        <w:suppressLineNumbers w:val="0"/>
+        <w:tabs>
+          <w:tab w:val="left" w:pos="220"/>
+        </w:tabs>
+        <w:bidi w:val="0"/>
+        <w:spacing w:before="0" w:beforeAutospacing="1" w:after="0" w:afterAutospacing="1" w:line="240" w:lineRule="auto"/>
+        <w:jc w:val="both"/>
+        <w:textAlignment w:val="baseline"/>
+        <w:rPr>
+          <w:rFonts w:hint="default" w:ascii="Times New Roman" w:hAnsi="Times New Roman" w:cs="Times New Roman"/>
+          <w:sz w:val="24"/>
+          <w:szCs w:val="24"/>
+          <w:lang w:val="en-US"/>
+        </w:rPr>
+      </w:pPr>
+    </w:p>
+    <w:p>
+      <w:pPr>
+        <w:keepNext w:val="0"/>
+        <w:keepLines w:val="0"/>
+        <w:widowControl/>
+        <w:numPr>
+          <w:ilvl w:val="0"/>
           <w:numId w:val="0"/>
         </w:numPr>
         <w:suppressLineNumbers w:val="0"/>
@@ -5546,8 +5872,798 @@
         <w:suppressLineNumbers w:val="0"/>
         <w:bidi w:val="0"/>
         <w:spacing w:before="0" w:beforeAutospacing="1" w:after="0" w:afterAutospacing="1" w:line="240" w:lineRule="auto"/>
+        <w:ind w:left="440" w:leftChars="200" w:firstLine="0" w:firstLineChars="0"/>
         <w:jc w:val="both"/>
         <w:textAlignment w:val="baseline"/>
+        <w:rPr>
+          <w:rFonts w:hint="default" w:ascii="Times New Roman" w:hAnsi="Times New Roman" w:eastAsia="serif"/>
+          <w:b w:val="0"/>
+          <w:bCs w:val="0"/>
+          <w:i w:val="0"/>
+          <w:iCs w:val="0"/>
+          <w:color w:val="000000"/>
+          <w:sz w:val="24"/>
+          <w:szCs w:val="24"/>
+          <w:u w:val="none"/>
+          <w:vertAlign w:val="baseline"/>
+          <w:lang w:val="en-US"/>
+        </w:rPr>
+      </w:pPr>
+      <w:r>
+        <w:rPr>
+          <w:sz w:val="21"/>
+        </w:rPr>
+        <mc:AlternateContent>
+          <mc:Choice Requires="wps">
+            <w:drawing>
+              <wp:anchor distT="0" distB="0" distL="114300" distR="114300" simplePos="0" relativeHeight="251668480" behindDoc="0" locked="0" layoutInCell="1" allowOverlap="1">
+                <wp:simplePos x="0" y="0"/>
+                <wp:positionH relativeFrom="column">
+                  <wp:posOffset>1026160</wp:posOffset>
+                </wp:positionH>
+                <wp:positionV relativeFrom="paragraph">
+                  <wp:posOffset>2912745</wp:posOffset>
+                </wp:positionV>
+                <wp:extent cx="2621280" cy="480060"/>
+                <wp:effectExtent l="4445" t="4445" r="10795" b="18415"/>
+                <wp:wrapNone/>
+                <wp:docPr id="12" name="Text Box 12"/>
+                <wp:cNvGraphicFramePr/>
+                <a:graphic xmlns:a="http://schemas.openxmlformats.org/drawingml/2006/main">
+                  <a:graphicData uri="http://schemas.microsoft.com/office/word/2010/wordprocessingShape">
+                    <wps:wsp>
+                      <wps:cNvSpPr txBox="1"/>
+                      <wps:spPr>
+                        <a:xfrm>
+                          <a:off x="0" y="0"/>
+                          <a:ext cx="2621280" cy="480060"/>
+                        </a:xfrm>
+                        <a:prstGeom prst="rect">
+                          <a:avLst/>
+                        </a:prstGeom>
+                        <a:solidFill>
+                          <a:schemeClr val="lt1"/>
+                        </a:solidFill>
+                        <a:ln w="6350">
+                          <a:solidFill>
+                            <a:schemeClr val="bg1"/>
+                          </a:solidFill>
+                        </a:ln>
+                      </wps:spPr>
+                      <wps:style>
+                        <a:lnRef idx="0">
+                          <a:schemeClr val="accent1"/>
+                        </a:lnRef>
+                        <a:fillRef idx="0">
+                          <a:schemeClr val="accent1"/>
+                        </a:fillRef>
+                        <a:effectRef idx="0">
+                          <a:schemeClr val="accent1"/>
+                        </a:effectRef>
+                        <a:fontRef idx="minor">
+                          <a:schemeClr val="dk1"/>
+                        </a:fontRef>
+                      </wps:style>
+                      <wps:txbx>
+                        <w:txbxContent>
+                          <w:p>
+                            <w:pPr>
+                              <w:jc w:val="center"/>
+                              <w:rPr>
+                                <w:rFonts w:hint="default" w:ascii="Times New Roman" w:hAnsi="Times New Roman" w:cs="Times New Roman"/>
+                                <w:b/>
+                                <w:bCs/>
+                                <w:i/>
+                                <w:iCs/>
+                                <w:sz w:val="21"/>
+                                <w:szCs w:val="21"/>
+                                <w:lang w:val="en-US"/>
+                              </w:rPr>
+                            </w:pPr>
+                            <w:r>
+                              <w:rPr>
+                                <w:rFonts w:hint="default" w:ascii="Times New Roman" w:hAnsi="Times New Roman" w:cs="Times New Roman"/>
+                                <w:b/>
+                                <w:bCs/>
+                                <w:i/>
+                                <w:iCs/>
+                                <w:sz w:val="21"/>
+                                <w:szCs w:val="21"/>
+                                <w:lang w:val="en-US"/>
+                              </w:rPr>
+                              <w:t xml:space="preserve">Figure 6: </w:t>
+                            </w:r>
+                            <w:r>
+                              <w:rPr>
+                                <w:rFonts w:hint="default" w:ascii="Times New Roman" w:hAnsi="Times New Roman" w:eastAsia="SimSun" w:cs="Times New Roman"/>
+                                <w:b/>
+                                <w:bCs/>
+                                <w:i/>
+                                <w:iCs/>
+                                <w:sz w:val="21"/>
+                                <w:szCs w:val="21"/>
+                              </w:rPr>
+                              <w:t>DFS Performance Metrics Summary</w:t>
+                            </w:r>
+                          </w:p>
+                        </w:txbxContent>
+                      </wps:txbx>
+                      <wps:bodyPr rot="0" spcFirstLastPara="0" vertOverflow="overflow" horzOverflow="overflow" vert="horz" wrap="square" lIns="91440" tIns="45720" rIns="91440" bIns="45720" numCol="1" spcCol="0" rtlCol="0" fromWordArt="0" anchor="t" anchorCtr="0" forceAA="0" compatLnSpc="1">
+                        <a:noAutofit/>
+                      </wps:bodyPr>
+                    </wps:wsp>
+                  </a:graphicData>
+                </a:graphic>
+              </wp:anchor>
+            </w:drawing>
+          </mc:Choice>
+          <mc:Fallback>
+            <w:pict>
+              <v:shape id="_x0000_s1026" o:spid="_x0000_s1026" o:spt="202" type="#_x0000_t202" style="position:absolute;left:0pt;margin-left:80.8pt;margin-top:229.35pt;height:37.8pt;width:206.4pt;z-index:251668480;mso-width-relative:page;mso-height-relative:page;" fillcolor="#FFFFFF [3201]" filled="t" stroked="t" coordsize="21600,21600" o:gfxdata="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">
+                <v:fill on="t" focussize="0,0"/>
+                <v:stroke weight="0.5pt" color="#FFFFFF [3212]" joinstyle="round"/>
+                <v:imagedata o:title=""/>
+                <o:lock v:ext="edit" aspectratio="f"/>
+                <v:textbox>
+                  <w:txbxContent>
+                    <w:p>
+                      <w:pPr>
+                        <w:jc w:val="center"/>
+                        <w:rPr>
+                          <w:rFonts w:hint="default" w:ascii="Times New Roman" w:hAnsi="Times New Roman" w:cs="Times New Roman"/>
+                          <w:b/>
+                          <w:bCs/>
+                          <w:i/>
+                          <w:iCs/>
+                          <w:sz w:val="21"/>
+                          <w:szCs w:val="21"/>
+                          <w:lang w:val="en-US"/>
+                        </w:rPr>
+                      </w:pPr>
+                      <w:r>
+                        <w:rPr>
+                          <w:rFonts w:hint="default" w:ascii="Times New Roman" w:hAnsi="Times New Roman" w:cs="Times New Roman"/>
+                          <w:b/>
+                          <w:bCs/>
+                          <w:i/>
+                          <w:iCs/>
+                          <w:sz w:val="21"/>
+                          <w:szCs w:val="21"/>
+                          <w:lang w:val="en-US"/>
+                        </w:rPr>
+                        <w:t xml:space="preserve">Figure 6: </w:t>
+                      </w:r>
+                      <w:r>
+                        <w:rPr>
+                          <w:rFonts w:hint="default" w:ascii="Times New Roman" w:hAnsi="Times New Roman" w:eastAsia="SimSun" w:cs="Times New Roman"/>
+                          <w:b/>
+                          <w:bCs/>
+                          <w:i/>
+                          <w:iCs/>
+                          <w:sz w:val="21"/>
+                          <w:szCs w:val="21"/>
+                        </w:rPr>
+                        <w:t>DFS Performance Metrics Summary</w:t>
+                      </w:r>
+                    </w:p>
+                  </w:txbxContent>
+                </v:textbox>
+              </v:shape>
+            </w:pict>
+          </mc:Fallback>
+        </mc:AlternateContent>
+      </w:r>
+      <w:r>
+        <w:rPr>
+          <w:rFonts w:ascii="SimSun" w:hAnsi="SimSun" w:eastAsia="SimSun" w:cs="SimSun"/>
+          <w:b w:val="0"/>
+          <w:bCs w:val="0"/>
+          <w:sz w:val="24"/>
+          <w:szCs w:val="24"/>
+          <w:bdr w:val="none" w:color="auto" w:sz="0" w:space="0"/>
+        </w:rPr>
+        <w:drawing>
+          <wp:anchor distT="0" distB="0" distL="114300" distR="114300" simplePos="0" relativeHeight="251666432" behindDoc="0" locked="0" layoutInCell="1" allowOverlap="1">
+            <wp:simplePos x="0" y="0"/>
+            <wp:positionH relativeFrom="column">
+              <wp:posOffset>1080770</wp:posOffset>
+            </wp:positionH>
+            <wp:positionV relativeFrom="paragraph">
+              <wp:posOffset>1842135</wp:posOffset>
+            </wp:positionV>
+            <wp:extent cx="2543175" cy="971550"/>
+            <wp:effectExtent l="0" t="0" r="1905" b="3810"/>
+            <wp:wrapSquare wrapText="bothSides"/>
+            <wp:docPr id="9" name="Picture 5" descr="IMG_256"/>
+            <wp:cNvGraphicFramePr>
+              <a:graphicFrameLocks xmlns:a="http://schemas.openxmlformats.org/drawingml/2006/main" noChangeAspect="1"/>
+            </wp:cNvGraphicFramePr>
+            <a:graphic xmlns:a="http://schemas.openxmlformats.org/drawingml/2006/main">
+              <a:graphicData uri="http://schemas.openxmlformats.org/drawingml/2006/picture">
+                <pic:pic xmlns:pic="http://schemas.openxmlformats.org/drawingml/2006/picture">
+                  <pic:nvPicPr>
+                    <pic:cNvPr id="9" name="Picture 5" descr="IMG_256"/>
+                    <pic:cNvPicPr>
+                      <a:picLocks noChangeAspect="1"/>
+                    </pic:cNvPicPr>
+                  </pic:nvPicPr>
+                  <pic:blipFill>
+                    <a:blip r:embed="rId11"/>
+                    <a:stretch>
+                      <a:fillRect/>
+                    </a:stretch>
+                  </pic:blipFill>
+                  <pic:spPr>
+                    <a:xfrm>
+                      <a:off x="0" y="0"/>
+                      <a:ext cx="2543175" cy="971550"/>
+                    </a:xfrm>
+                    <a:prstGeom prst="rect">
+                      <a:avLst/>
+                    </a:prstGeom>
+                    <a:noFill/>
+                    <a:ln w="9525">
+                      <a:noFill/>
+                    </a:ln>
+                  </pic:spPr>
+                </pic:pic>
+              </a:graphicData>
+            </a:graphic>
+          </wp:anchor>
+        </w:drawing>
+      </w:r>
+      <w:r>
+        <w:rPr>
+          <w:sz w:val="21"/>
+        </w:rPr>
+        <mc:AlternateContent>
+          <mc:Choice Requires="wps">
+            <w:drawing>
+              <wp:anchor distT="0" distB="0" distL="114300" distR="114300" simplePos="0" relativeHeight="251667456" behindDoc="0" locked="0" layoutInCell="1" allowOverlap="1">
+                <wp:simplePos x="0" y="0"/>
+                <wp:positionH relativeFrom="column">
+                  <wp:posOffset>-2784475</wp:posOffset>
+                </wp:positionH>
+                <wp:positionV relativeFrom="paragraph">
+                  <wp:posOffset>3442970</wp:posOffset>
+                </wp:positionV>
+                <wp:extent cx="3336925" cy="480060"/>
+                <wp:effectExtent l="4445" t="4445" r="11430" b="18415"/>
+                <wp:wrapNone/>
+                <wp:docPr id="11" name="Text Box 11"/>
+                <wp:cNvGraphicFramePr/>
+                <a:graphic xmlns:a="http://schemas.openxmlformats.org/drawingml/2006/main">
+                  <a:graphicData uri="http://schemas.microsoft.com/office/word/2010/wordprocessingShape">
+                    <wps:wsp>
+                      <wps:cNvSpPr txBox="1"/>
+                      <wps:spPr>
+                        <a:xfrm>
+                          <a:off x="0" y="0"/>
+                          <a:ext cx="3336925" cy="480060"/>
+                        </a:xfrm>
+                        <a:prstGeom prst="rect">
+                          <a:avLst/>
+                        </a:prstGeom>
+                        <a:solidFill>
+                          <a:schemeClr val="lt1"/>
+                        </a:solidFill>
+                        <a:ln w="6350">
+                          <a:solidFill>
+                            <a:schemeClr val="bg1"/>
+                          </a:solidFill>
+                        </a:ln>
+                      </wps:spPr>
+                      <wps:style>
+                        <a:lnRef idx="0">
+                          <a:schemeClr val="accent1"/>
+                        </a:lnRef>
+                        <a:fillRef idx="0">
+                          <a:schemeClr val="accent1"/>
+                        </a:fillRef>
+                        <a:effectRef idx="0">
+                          <a:schemeClr val="accent1"/>
+                        </a:effectRef>
+                        <a:fontRef idx="minor">
+                          <a:schemeClr val="dk1"/>
+                        </a:fontRef>
+                      </wps:style>
+                      <wps:txbx>
+                        <w:txbxContent>
+                          <w:p>
+                            <w:pPr>
+                              <w:jc w:val="center"/>
+                              <w:rPr>
+                                <w:rFonts w:hint="default" w:ascii="Times New Roman" w:hAnsi="Times New Roman" w:cs="Times New Roman"/>
+                                <w:b/>
+                                <w:bCs/>
+                                <w:i/>
+                                <w:iCs/>
+                                <w:sz w:val="21"/>
+                                <w:szCs w:val="21"/>
+                                <w:lang w:val="en-US"/>
+                              </w:rPr>
+                            </w:pPr>
+                            <w:r>
+                              <w:rPr>
+                                <w:rFonts w:hint="default" w:ascii="Times New Roman" w:hAnsi="Times New Roman" w:cs="Times New Roman"/>
+                                <w:b/>
+                                <w:bCs/>
+                                <w:i/>
+                                <w:iCs/>
+                                <w:sz w:val="21"/>
+                                <w:szCs w:val="21"/>
+                                <w:lang w:val="en-US"/>
+                              </w:rPr>
+                              <w:t xml:space="preserve">Figure 5: </w:t>
+                            </w:r>
+                            <w:r>
+                              <w:rPr>
+                                <w:rFonts w:hint="default" w:ascii="Times New Roman" w:hAnsi="Times New Roman" w:eastAsia="SimSun" w:cs="Times New Roman"/>
+                                <w:b/>
+                                <w:bCs/>
+                                <w:i/>
+                                <w:iCs/>
+                                <w:sz w:val="21"/>
+                                <w:szCs w:val="21"/>
+                              </w:rPr>
+                              <w:t>Python Implementation of the Depth-First Search (DFS) Algorithm using a Stack-based Approach.</w:t>
+                            </w:r>
+                          </w:p>
+                        </w:txbxContent>
+                      </wps:txbx>
+                      <wps:bodyPr rot="0" spcFirstLastPara="0" vertOverflow="overflow" horzOverflow="overflow" vert="horz" wrap="square" lIns="91440" tIns="45720" rIns="91440" bIns="45720" numCol="1" spcCol="0" rtlCol="0" fromWordArt="0" anchor="t" anchorCtr="0" forceAA="0" compatLnSpc="1">
+                        <a:noAutofit/>
+                      </wps:bodyPr>
+                    </wps:wsp>
+                  </a:graphicData>
+                </a:graphic>
+              </wp:anchor>
+            </w:drawing>
+          </mc:Choice>
+          <mc:Fallback>
+            <w:pict>
+              <v:shape id="_x0000_s1026" o:spid="_x0000_s1026" o:spt="202" type="#_x0000_t202" style="position:absolute;left:0pt;margin-left:-219.25pt;margin-top:271.1pt;height:37.8pt;width:262.75pt;z-index:251667456;mso-width-relative:page;mso-height-relative:page;" fillcolor="#FFFFFF [3201]" filled="t" stroked="t" coordsize="21600,21600" o:gfxdata="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">
+                <v:fill on="t" focussize="0,0"/>
+                <v:stroke weight="0.5pt" color="#FFFFFF [3212]" joinstyle="round"/>
+                <v:imagedata o:title=""/>
+                <o:lock v:ext="edit" aspectratio="f"/>
+                <v:textbox>
+                  <w:txbxContent>
+                    <w:p>
+                      <w:pPr>
+                        <w:jc w:val="center"/>
+                        <w:rPr>
+                          <w:rFonts w:hint="default" w:ascii="Times New Roman" w:hAnsi="Times New Roman" w:cs="Times New Roman"/>
+                          <w:b/>
+                          <w:bCs/>
+                          <w:i/>
+                          <w:iCs/>
+                          <w:sz w:val="21"/>
+                          <w:szCs w:val="21"/>
+                          <w:lang w:val="en-US"/>
+                        </w:rPr>
+                      </w:pPr>
+                      <w:r>
+                        <w:rPr>
+                          <w:rFonts w:hint="default" w:ascii="Times New Roman" w:hAnsi="Times New Roman" w:cs="Times New Roman"/>
+                          <w:b/>
+                          <w:bCs/>
+                          <w:i/>
+                          <w:iCs/>
+                          <w:sz w:val="21"/>
+                          <w:szCs w:val="21"/>
+                          <w:lang w:val="en-US"/>
+                        </w:rPr>
+                        <w:t xml:space="preserve">Figure 5: </w:t>
+                      </w:r>
+                      <w:r>
+                        <w:rPr>
+                          <w:rFonts w:hint="default" w:ascii="Times New Roman" w:hAnsi="Times New Roman" w:eastAsia="SimSun" w:cs="Times New Roman"/>
+                          <w:b/>
+                          <w:bCs/>
+                          <w:i/>
+                          <w:iCs/>
+                          <w:sz w:val="21"/>
+                          <w:szCs w:val="21"/>
+                        </w:rPr>
+                        <w:t>Python Implementation of the Depth-First Search (DFS) Algorithm using a Stack-based Approach.</w:t>
+                      </w:r>
+                    </w:p>
+                  </w:txbxContent>
+                </v:textbox>
+              </v:shape>
+            </w:pict>
+          </mc:Fallback>
+        </mc:AlternateContent>
+      </w:r>
+      <w:r>
+        <w:rPr>
+          <w:rFonts w:ascii="SimSun" w:hAnsi="SimSun" w:eastAsia="SimSun" w:cs="SimSun"/>
+          <w:b w:val="0"/>
+          <w:bCs w:val="0"/>
+          <w:sz w:val="24"/>
+          <w:szCs w:val="24"/>
+          <w:bdr w:val="none" w:color="auto" w:sz="0" w:space="0"/>
+        </w:rPr>
+        <w:drawing>
+          <wp:anchor distT="0" distB="0" distL="114300" distR="114300" simplePos="0" relativeHeight="251665408" behindDoc="0" locked="0" layoutInCell="1" allowOverlap="1">
+            <wp:simplePos x="0" y="0"/>
+            <wp:positionH relativeFrom="column">
+              <wp:posOffset>-2978785</wp:posOffset>
+            </wp:positionH>
+            <wp:positionV relativeFrom="paragraph">
+              <wp:posOffset>1437005</wp:posOffset>
+            </wp:positionV>
+            <wp:extent cx="3886200" cy="1885950"/>
+            <wp:effectExtent l="0" t="0" r="0" b="3810"/>
+            <wp:wrapSquare wrapText="bothSides"/>
+            <wp:docPr id="8" name="Picture 4" descr="IMG_256"/>
+            <wp:cNvGraphicFramePr>
+              <a:graphicFrameLocks xmlns:a="http://schemas.openxmlformats.org/drawingml/2006/main" noChangeAspect="1"/>
+            </wp:cNvGraphicFramePr>
+            <a:graphic xmlns:a="http://schemas.openxmlformats.org/drawingml/2006/main">
+              <a:graphicData uri="http://schemas.openxmlformats.org/drawingml/2006/picture">
+                <pic:pic xmlns:pic="http://schemas.openxmlformats.org/drawingml/2006/picture">
+                  <pic:nvPicPr>
+                    <pic:cNvPr id="8" name="Picture 4" descr="IMG_256"/>
+                    <pic:cNvPicPr>
+                      <a:picLocks noChangeAspect="1"/>
+                    </pic:cNvPicPr>
+                  </pic:nvPicPr>
+                  <pic:blipFill>
+                    <a:blip r:embed="rId12"/>
+                    <a:stretch>
+                      <a:fillRect/>
+                    </a:stretch>
+                  </pic:blipFill>
+                  <pic:spPr>
+                    <a:xfrm>
+                      <a:off x="0" y="0"/>
+                      <a:ext cx="3886200" cy="1885950"/>
+                    </a:xfrm>
+                    <a:prstGeom prst="rect">
+                      <a:avLst/>
+                    </a:prstGeom>
+                    <a:noFill/>
+                    <a:ln w="9525">
+                      <a:noFill/>
+                    </a:ln>
+                  </pic:spPr>
+                </pic:pic>
+              </a:graphicData>
+            </a:graphic>
+          </wp:anchor>
+        </w:drawing>
+      </w:r>
+      <w:r>
+        <w:rPr>
+          <w:sz w:val="21"/>
+        </w:rPr>
+        <mc:AlternateContent>
+          <mc:Choice Requires="wps">
+            <w:drawing>
+              <wp:anchor distT="0" distB="0" distL="114300" distR="114300" simplePos="0" relativeHeight="251664384" behindDoc="0" locked="0" layoutInCell="1" allowOverlap="1">
+                <wp:simplePos x="0" y="0"/>
+                <wp:positionH relativeFrom="column">
+                  <wp:posOffset>429895</wp:posOffset>
+                </wp:positionH>
+                <wp:positionV relativeFrom="paragraph">
+                  <wp:posOffset>814705</wp:posOffset>
+                </wp:positionV>
+                <wp:extent cx="2621280" cy="480060"/>
+                <wp:effectExtent l="4445" t="4445" r="10795" b="18415"/>
+                <wp:wrapNone/>
+                <wp:docPr id="7" name="Text Box 7"/>
+                <wp:cNvGraphicFramePr/>
+                <a:graphic xmlns:a="http://schemas.openxmlformats.org/drawingml/2006/main">
+                  <a:graphicData uri="http://schemas.microsoft.com/office/word/2010/wordprocessingShape">
+                    <wps:wsp>
+                      <wps:cNvSpPr txBox="1"/>
+                      <wps:spPr>
+                        <a:xfrm>
+                          <a:off x="0" y="0"/>
+                          <a:ext cx="2621280" cy="480060"/>
+                        </a:xfrm>
+                        <a:prstGeom prst="rect">
+                          <a:avLst/>
+                        </a:prstGeom>
+                        <a:solidFill>
+                          <a:schemeClr val="lt1"/>
+                        </a:solidFill>
+                        <a:ln w="6350">
+                          <a:solidFill>
+                            <a:schemeClr val="bg1"/>
+                          </a:solidFill>
+                        </a:ln>
+                      </wps:spPr>
+                      <wps:style>
+                        <a:lnRef idx="0">
+                          <a:schemeClr val="accent1"/>
+                        </a:lnRef>
+                        <a:fillRef idx="0">
+                          <a:schemeClr val="accent1"/>
+                        </a:fillRef>
+                        <a:effectRef idx="0">
+                          <a:schemeClr val="accent1"/>
+                        </a:effectRef>
+                        <a:fontRef idx="minor">
+                          <a:schemeClr val="dk1"/>
+                        </a:fontRef>
+                      </wps:style>
+                      <wps:txbx>
+                        <w:txbxContent>
+                          <w:p>
+                            <w:pPr>
+                              <w:jc w:val="center"/>
+                              <w:rPr>
+                                <w:rFonts w:hint="default" w:ascii="Times New Roman" w:hAnsi="Times New Roman" w:cs="Times New Roman"/>
+                                <w:b/>
+                                <w:bCs/>
+                                <w:i/>
+                                <w:iCs/>
+                                <w:sz w:val="21"/>
+                                <w:szCs w:val="21"/>
+                                <w:lang w:val="en-US"/>
+                              </w:rPr>
+                            </w:pPr>
+                            <w:r>
+                              <w:rPr>
+                                <w:rFonts w:hint="default" w:ascii="Times New Roman" w:hAnsi="Times New Roman" w:cs="Times New Roman"/>
+                                <w:b/>
+                                <w:bCs/>
+                                <w:i/>
+                                <w:iCs/>
+                                <w:sz w:val="21"/>
+                                <w:szCs w:val="21"/>
+                                <w:lang w:val="en-US"/>
+                              </w:rPr>
+                              <w:t xml:space="preserve">Figure 4: </w:t>
+                            </w:r>
+                            <w:r>
+                              <w:rPr>
+                                <w:rFonts w:hint="default" w:ascii="Times New Roman" w:hAnsi="Times New Roman" w:eastAsia="SimSun" w:cs="Times New Roman"/>
+                                <w:b/>
+                                <w:bCs/>
+                                <w:i/>
+                                <w:iCs/>
+                                <w:sz w:val="21"/>
+                                <w:szCs w:val="21"/>
+                              </w:rPr>
+                              <w:t>DFS Path Trajectory and Final Result on Coordinate Map.</w:t>
+                            </w:r>
+                          </w:p>
+                        </w:txbxContent>
+                      </wps:txbx>
+                      <wps:bodyPr rot="0" spcFirstLastPara="0" vertOverflow="overflow" horzOverflow="overflow" vert="horz" wrap="square" lIns="91440" tIns="45720" rIns="91440" bIns="45720" numCol="1" spcCol="0" rtlCol="0" fromWordArt="0" anchor="t" anchorCtr="0" forceAA="0" compatLnSpc="1">
+                        <a:noAutofit/>
+                      </wps:bodyPr>
+                    </wps:wsp>
+                  </a:graphicData>
+                </a:graphic>
+              </wp:anchor>
+            </w:drawing>
+          </mc:Choice>
+          <mc:Fallback>
+            <w:pict>
+              <v:shape id="_x0000_s1026" o:spid="_x0000_s1026" o:spt="202" type="#_x0000_t202" style="position:absolute;left:0pt;margin-left:33.85pt;margin-top:64.15pt;height:37.8pt;width:206.4pt;z-index:251664384;mso-width-relative:page;mso-height-relative:page;" fillcolor="#FFFFFF [3201]" filled="t" stroked="t" coordsize="21600,21600" o:gfxdata="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">
+                <v:fill on="t" focussize="0,0"/>
+                <v:stroke weight="0.5pt" color="#FFFFFF [3212]" joinstyle="round"/>
+                <v:imagedata o:title=""/>
+                <o:lock v:ext="edit" aspectratio="f"/>
+                <v:textbox>
+                  <w:txbxContent>
+                    <w:p>
+                      <w:pPr>
+                        <w:jc w:val="center"/>
+                        <w:rPr>
+                          <w:rFonts w:hint="default" w:ascii="Times New Roman" w:hAnsi="Times New Roman" w:cs="Times New Roman"/>
+                          <w:b/>
+                          <w:bCs/>
+                          <w:i/>
+                          <w:iCs/>
+                          <w:sz w:val="21"/>
+                          <w:szCs w:val="21"/>
+                          <w:lang w:val="en-US"/>
+                        </w:rPr>
+                      </w:pPr>
+                      <w:r>
+                        <w:rPr>
+                          <w:rFonts w:hint="default" w:ascii="Times New Roman" w:hAnsi="Times New Roman" w:cs="Times New Roman"/>
+                          <w:b/>
+                          <w:bCs/>
+                          <w:i/>
+                          <w:iCs/>
+                          <w:sz w:val="21"/>
+                          <w:szCs w:val="21"/>
+                          <w:lang w:val="en-US"/>
+                        </w:rPr>
+                        <w:t xml:space="preserve">Figure 4: </w:t>
+                      </w:r>
+                      <w:r>
+                        <w:rPr>
+                          <w:rFonts w:hint="default" w:ascii="Times New Roman" w:hAnsi="Times New Roman" w:eastAsia="SimSun" w:cs="Times New Roman"/>
+                          <w:b/>
+                          <w:bCs/>
+                          <w:i/>
+                          <w:iCs/>
+                          <w:sz w:val="21"/>
+                          <w:szCs w:val="21"/>
+                        </w:rPr>
+                        <w:t>DFS Path Trajectory and Final Result on Coordinate Map.</w:t>
+                      </w:r>
+                    </w:p>
+                  </w:txbxContent>
+                </v:textbox>
+              </v:shape>
+            </w:pict>
+          </mc:Fallback>
+        </mc:AlternateContent>
+      </w:r>
+      <w:r>
+        <w:rPr>
+          <w:sz w:val="21"/>
+        </w:rPr>
+        <mc:AlternateContent>
+          <mc:Choice Requires="wps">
+            <w:drawing>
+              <wp:anchor distT="0" distB="0" distL="114300" distR="114300" simplePos="0" relativeHeight="251662336" behindDoc="0" locked="0" layoutInCell="1" allowOverlap="1">
+                <wp:simplePos x="0" y="0"/>
+                <wp:positionH relativeFrom="column">
+                  <wp:posOffset>-2721610</wp:posOffset>
+                </wp:positionH>
+                <wp:positionV relativeFrom="paragraph">
+                  <wp:posOffset>829945</wp:posOffset>
+                </wp:positionV>
+                <wp:extent cx="2621280" cy="480060"/>
+                <wp:effectExtent l="4445" t="4445" r="10795" b="18415"/>
+                <wp:wrapNone/>
+                <wp:docPr id="4" name="Text Box 4"/>
+                <wp:cNvGraphicFramePr/>
+                <a:graphic xmlns:a="http://schemas.openxmlformats.org/drawingml/2006/main">
+                  <a:graphicData uri="http://schemas.microsoft.com/office/word/2010/wordprocessingShape">
+                    <wps:wsp>
+                      <wps:cNvSpPr txBox="1"/>
+                      <wps:spPr>
+                        <a:xfrm>
+                          <a:off x="2142490" y="4615815"/>
+                          <a:ext cx="2621280" cy="480060"/>
+                        </a:xfrm>
+                        <a:prstGeom prst="rect">
+                          <a:avLst/>
+                        </a:prstGeom>
+                        <a:solidFill>
+                          <a:schemeClr val="lt1"/>
+                        </a:solidFill>
+                        <a:ln w="6350">
+                          <a:solidFill>
+                            <a:schemeClr val="bg1"/>
+                          </a:solidFill>
+                        </a:ln>
+                      </wps:spPr>
+                      <wps:style>
+                        <a:lnRef idx="0">
+                          <a:schemeClr val="accent1"/>
+                        </a:lnRef>
+                        <a:fillRef idx="0">
+                          <a:schemeClr val="accent1"/>
+                        </a:fillRef>
+                        <a:effectRef idx="0">
+                          <a:schemeClr val="accent1"/>
+                        </a:effectRef>
+                        <a:fontRef idx="minor">
+                          <a:schemeClr val="dk1"/>
+                        </a:fontRef>
+                      </wps:style>
+                      <wps:txbx>
+                        <w:txbxContent>
+                          <w:p>
+                            <w:pPr>
+                              <w:jc w:val="center"/>
+                              <w:rPr>
+                                <w:rFonts w:hint="default" w:ascii="Times New Roman" w:hAnsi="Times New Roman" w:cs="Times New Roman"/>
+                                <w:b/>
+                                <w:bCs/>
+                                <w:i/>
+                                <w:iCs/>
+                                <w:sz w:val="21"/>
+                                <w:szCs w:val="21"/>
+                                <w:lang w:val="en-US"/>
+                              </w:rPr>
+                            </w:pPr>
+                            <w:r>
+                              <w:rPr>
+                                <w:rFonts w:hint="default" w:ascii="Times New Roman" w:hAnsi="Times New Roman" w:cs="Times New Roman"/>
+                                <w:b/>
+                                <w:bCs/>
+                                <w:i/>
+                                <w:iCs/>
+                                <w:sz w:val="21"/>
+                                <w:szCs w:val="21"/>
+                                <w:lang w:val="en-US"/>
+                              </w:rPr>
+                              <w:t xml:space="preserve">Figure 3: </w:t>
+                            </w:r>
+                            <w:r>
+                              <w:rPr>
+                                <w:rFonts w:hint="default" w:ascii="Times New Roman" w:hAnsi="Times New Roman" w:eastAsia="SimSun" w:cs="Times New Roman"/>
+                                <w:b/>
+                                <w:bCs/>
+                                <w:i/>
+                                <w:iCs/>
+                                <w:sz w:val="21"/>
+                                <w:szCs w:val="21"/>
+                              </w:rPr>
+                              <w:t>Visual Representation of DFS Node Expansion Order in a Search Tree</w:t>
+                            </w:r>
+                          </w:p>
+                        </w:txbxContent>
+                      </wps:txbx>
+                      <wps:bodyPr rot="0" spcFirstLastPara="0" vertOverflow="overflow" horzOverflow="overflow" vert="horz" wrap="square" lIns="91440" tIns="45720" rIns="91440" bIns="45720" numCol="1" spcCol="0" rtlCol="0" fromWordArt="0" anchor="t" anchorCtr="0" forceAA="0" compatLnSpc="1">
+                        <a:noAutofit/>
+                      </wps:bodyPr>
+                    </wps:wsp>
+                  </a:graphicData>
+                </a:graphic>
+              </wp:anchor>
+            </w:drawing>
+          </mc:Choice>
+          <mc:Fallback>
+            <w:pict>
+              <v:shape id="_x0000_s1026" o:spid="_x0000_s1026" o:spt="202" type="#_x0000_t202" style="position:absolute;left:0pt;margin-left:-214.3pt;margin-top:65.35pt;height:37.8pt;width:206.4pt;z-index:251662336;mso-width-relative:page;mso-height-relative:page;" fillcolor="#FFFFFF [3201]" filled="t" stroked="t" coordsize="21600,21600" o:gfxdata="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">
+                <v:fill on="t" focussize="0,0"/>
+                <v:stroke weight="0.5pt" color="#FFFFFF [3212]" joinstyle="round"/>
+                <v:imagedata o:title=""/>
+                <o:lock v:ext="edit" aspectratio="f"/>
+                <v:textbox>
+                  <w:txbxContent>
+                    <w:p>
+                      <w:pPr>
+                        <w:jc w:val="center"/>
+                        <w:rPr>
+                          <w:rFonts w:hint="default" w:ascii="Times New Roman" w:hAnsi="Times New Roman" w:cs="Times New Roman"/>
+                          <w:b/>
+                          <w:bCs/>
+                          <w:i/>
+                          <w:iCs/>
+                          <w:sz w:val="21"/>
+                          <w:szCs w:val="21"/>
+                          <w:lang w:val="en-US"/>
+                        </w:rPr>
+                      </w:pPr>
+                      <w:r>
+                        <w:rPr>
+                          <w:rFonts w:hint="default" w:ascii="Times New Roman" w:hAnsi="Times New Roman" w:cs="Times New Roman"/>
+                          <w:b/>
+                          <w:bCs/>
+                          <w:i/>
+                          <w:iCs/>
+                          <w:sz w:val="21"/>
+                          <w:szCs w:val="21"/>
+                          <w:lang w:val="en-US"/>
+                        </w:rPr>
+                        <w:t xml:space="preserve">Figure 3: </w:t>
+                      </w:r>
+                      <w:r>
+                        <w:rPr>
+                          <w:rFonts w:hint="default" w:ascii="Times New Roman" w:hAnsi="Times New Roman" w:eastAsia="SimSun" w:cs="Times New Roman"/>
+                          <w:b/>
+                          <w:bCs/>
+                          <w:i/>
+                          <w:iCs/>
+                          <w:sz w:val="21"/>
+                          <w:szCs w:val="21"/>
+                        </w:rPr>
+                        <w:t>Visual Representation of DFS Node Expansion Order in a Search Tree</w:t>
+                      </w:r>
+                    </w:p>
+                  </w:txbxContent>
+                </v:textbox>
+              </v:shape>
+            </w:pict>
+          </mc:Fallback>
+        </mc:AlternateContent>
+      </w:r>
+      <w:r>
         <w:rPr>
           <w:rFonts w:hint="default" w:ascii="Times New Roman" w:hAnsi="Times New Roman" w:eastAsia="serif" w:cs="Times New Roman"/>
           <w:b/>
@@ -5561,7 +6677,328 @@
           <w:vertAlign w:val="baseline"/>
           <w:lang w:val="en-US"/>
         </w:rPr>
-      </w:pPr>
+        <w:br w:type="textWrapping"/>
+      </w:r>
+      <w:r>
+        <w:rPr>
+          <w:rFonts w:hint="default" w:ascii="Times New Roman" w:hAnsi="Times New Roman" w:eastAsia="serif" w:cs="Times New Roman"/>
+          <w:b/>
+          <w:bCs/>
+          <w:i/>
+          <w:iCs/>
+          <w:color w:val="000000"/>
+          <w:sz w:val="21"/>
+          <w:szCs w:val="21"/>
+          <w:u w:val="none"/>
+          <w:vertAlign w:val="baseline"/>
+          <w:lang w:val="en-US"/>
+        </w:rPr>
+        <w:br w:type="textWrapping"/>
+      </w:r>
+      <w:r>
+        <w:rPr>
+          <w:rFonts w:hint="default" w:ascii="Times New Roman" w:hAnsi="Times New Roman" w:eastAsia="serif" w:cs="Times New Roman"/>
+          <w:b/>
+          <w:bCs/>
+          <w:i/>
+          <w:iCs/>
+          <w:color w:val="000000"/>
+          <w:sz w:val="21"/>
+          <w:szCs w:val="21"/>
+          <w:u w:val="none"/>
+          <w:vertAlign w:val="baseline"/>
+          <w:lang w:val="en-US"/>
+        </w:rPr>
+        <w:br w:type="textWrapping"/>
+      </w:r>
+      <w:r>
+        <w:rPr>
+          <w:rFonts w:hint="default" w:ascii="Times New Roman" w:hAnsi="Times New Roman" w:eastAsia="serif" w:cs="Times New Roman"/>
+          <w:b/>
+          <w:bCs/>
+          <w:i/>
+          <w:iCs/>
+          <w:color w:val="000000"/>
+          <w:sz w:val="21"/>
+          <w:szCs w:val="21"/>
+          <w:u w:val="none"/>
+          <w:vertAlign w:val="baseline"/>
+          <w:lang w:val="en-US"/>
+        </w:rPr>
+        <w:br w:type="textWrapping"/>
+      </w:r>
+      <w:r>
+        <w:rPr>
+          <w:rFonts w:hint="default" w:ascii="Times New Roman" w:hAnsi="Times New Roman" w:eastAsia="serif" w:cs="Times New Roman"/>
+          <w:b/>
+          <w:bCs/>
+          <w:i/>
+          <w:iCs/>
+          <w:color w:val="000000"/>
+          <w:sz w:val="21"/>
+          <w:szCs w:val="21"/>
+          <w:u w:val="none"/>
+          <w:vertAlign w:val="baseline"/>
+          <w:lang w:val="en-US"/>
+        </w:rPr>
+        <w:br w:type="textWrapping"/>
+      </w:r>
+      <w:r>
+        <w:rPr>
+          <w:rFonts w:hint="default" w:ascii="Times New Roman" w:hAnsi="Times New Roman" w:eastAsia="serif" w:cs="Times New Roman"/>
+          <w:b/>
+          <w:bCs/>
+          <w:i/>
+          <w:iCs/>
+          <w:color w:val="000000"/>
+          <w:sz w:val="21"/>
+          <w:szCs w:val="21"/>
+          <w:u w:val="none"/>
+          <w:vertAlign w:val="baseline"/>
+          <w:lang w:val="en-US"/>
+        </w:rPr>
+        <w:br w:type="textWrapping"/>
+      </w:r>
+      <w:r>
+        <w:rPr>
+          <w:rFonts w:hint="default" w:ascii="Times New Roman" w:hAnsi="Times New Roman" w:eastAsia="serif" w:cs="Times New Roman"/>
+          <w:b/>
+          <w:bCs/>
+          <w:i/>
+          <w:iCs/>
+          <w:color w:val="000000"/>
+          <w:sz w:val="21"/>
+          <w:szCs w:val="21"/>
+          <w:u w:val="none"/>
+          <w:vertAlign w:val="baseline"/>
+          <w:lang w:val="en-US"/>
+        </w:rPr>
+        <w:br w:type="textWrapping"/>
+      </w:r>
+      <w:r>
+        <w:rPr>
+          <w:rFonts w:hint="default" w:ascii="Times New Roman" w:hAnsi="Times New Roman" w:eastAsia="serif" w:cs="Times New Roman"/>
+          <w:b/>
+          <w:bCs/>
+          <w:i/>
+          <w:iCs/>
+          <w:color w:val="000000"/>
+          <w:sz w:val="21"/>
+          <w:szCs w:val="21"/>
+          <w:u w:val="none"/>
+          <w:vertAlign w:val="baseline"/>
+          <w:lang w:val="en-US"/>
+        </w:rPr>
+        <w:br w:type="textWrapping"/>
+      </w:r>
+      <w:r>
+        <w:rPr>
+          <w:rFonts w:hint="default" w:ascii="Times New Roman" w:hAnsi="Times New Roman" w:eastAsia="serif" w:cs="Times New Roman"/>
+          <w:b/>
+          <w:bCs/>
+          <w:i/>
+          <w:iCs/>
+          <w:color w:val="000000"/>
+          <w:sz w:val="21"/>
+          <w:szCs w:val="21"/>
+          <w:u w:val="none"/>
+          <w:vertAlign w:val="baseline"/>
+          <w:lang w:val="en-US"/>
+        </w:rPr>
+        <w:br w:type="textWrapping"/>
+      </w:r>
+      <w:r>
+        <w:rPr>
+          <w:rFonts w:hint="default" w:ascii="Times New Roman" w:hAnsi="Times New Roman" w:eastAsia="serif" w:cs="Times New Roman"/>
+          <w:b/>
+          <w:bCs/>
+          <w:i/>
+          <w:iCs/>
+          <w:color w:val="000000"/>
+          <w:sz w:val="21"/>
+          <w:szCs w:val="21"/>
+          <w:u w:val="none"/>
+          <w:vertAlign w:val="baseline"/>
+          <w:lang w:val="en-US"/>
+        </w:rPr>
+        <w:br w:type="textWrapping"/>
+      </w:r>
+      <w:r>
+        <w:rPr>
+          <w:rFonts w:hint="default" w:ascii="Times New Roman" w:hAnsi="Times New Roman" w:eastAsia="serif" w:cs="Times New Roman"/>
+          <w:b/>
+          <w:bCs/>
+          <w:i/>
+          <w:iCs/>
+          <w:color w:val="000000"/>
+          <w:sz w:val="21"/>
+          <w:szCs w:val="21"/>
+          <w:u w:val="none"/>
+          <w:vertAlign w:val="baseline"/>
+          <w:lang w:val="en-US"/>
+        </w:rPr>
+        <w:br w:type="textWrapping"/>
+      </w:r>
+      <w:r>
+        <w:rPr>
+          <w:rFonts w:hint="default" w:ascii="Times New Roman" w:hAnsi="Times New Roman" w:eastAsia="serif" w:cs="Times New Roman"/>
+          <w:b/>
+          <w:bCs/>
+          <w:i/>
+          <w:iCs/>
+          <w:color w:val="000000"/>
+          <w:sz w:val="21"/>
+          <w:szCs w:val="21"/>
+          <w:u w:val="none"/>
+          <w:vertAlign w:val="baseline"/>
+          <w:lang w:val="en-US"/>
+        </w:rPr>
+        <w:br w:type="textWrapping"/>
+      </w:r>
+      <w:r>
+        <w:rPr>
+          <w:rFonts w:hint="default" w:ascii="Times New Roman" w:hAnsi="Times New Roman" w:eastAsia="serif" w:cs="Times New Roman"/>
+          <w:b/>
+          <w:bCs/>
+          <w:i/>
+          <w:iCs/>
+          <w:color w:val="000000"/>
+          <w:sz w:val="21"/>
+          <w:szCs w:val="21"/>
+          <w:u w:val="none"/>
+          <w:vertAlign w:val="baseline"/>
+          <w:lang w:val="en-US"/>
+        </w:rPr>
+        <w:br w:type="textWrapping"/>
+      </w:r>
+      <w:r>
+        <w:rPr>
+          <w:rFonts w:hint="default" w:ascii="Times New Roman" w:hAnsi="Times New Roman" w:eastAsia="serif" w:cs="Times New Roman"/>
+          <w:b/>
+          <w:bCs/>
+          <w:i/>
+          <w:iCs/>
+          <w:color w:val="000000"/>
+          <w:sz w:val="21"/>
+          <w:szCs w:val="21"/>
+          <w:u w:val="none"/>
+          <w:vertAlign w:val="baseline"/>
+          <w:lang w:val="en-US"/>
+        </w:rPr>
+        <w:br w:type="textWrapping"/>
+      </w:r>
+      <w:r>
+        <w:rPr>
+          <w:rFonts w:hint="default" w:ascii="Times New Roman" w:hAnsi="Times New Roman" w:eastAsia="serif" w:cs="Times New Roman"/>
+          <w:b/>
+          <w:bCs/>
+          <w:i/>
+          <w:iCs/>
+          <w:color w:val="000000"/>
+          <w:sz w:val="21"/>
+          <w:szCs w:val="21"/>
+          <w:u w:val="none"/>
+          <w:vertAlign w:val="baseline"/>
+          <w:lang w:val="en-US"/>
+        </w:rPr>
+        <w:br w:type="textWrapping"/>
+      </w:r>
+      <w:r>
+        <w:rPr>
+          <w:rFonts w:hint="default" w:ascii="Times New Roman" w:hAnsi="Times New Roman" w:eastAsia="serif" w:cs="Times New Roman"/>
+          <w:b/>
+          <w:bCs/>
+          <w:i/>
+          <w:iCs/>
+          <w:color w:val="000000"/>
+          <w:sz w:val="21"/>
+          <w:szCs w:val="21"/>
+          <w:u w:val="none"/>
+          <w:vertAlign w:val="baseline"/>
+          <w:lang w:val="en-US"/>
+        </w:rPr>
+        <w:br w:type="textWrapping"/>
+      </w:r>
+      <w:r>
+        <w:rPr>
+          <w:rFonts w:hint="default" w:ascii="Times New Roman" w:hAnsi="Times New Roman" w:eastAsia="serif" w:cs="Times New Roman"/>
+          <w:b/>
+          <w:bCs/>
+          <w:i/>
+          <w:iCs/>
+          <w:color w:val="000000"/>
+          <w:sz w:val="21"/>
+          <w:szCs w:val="21"/>
+          <w:u w:val="none"/>
+          <w:vertAlign w:val="baseline"/>
+          <w:lang w:val="en-US"/>
+        </w:rPr>
+        <w:br w:type="textWrapping"/>
+      </w:r>
+      <w:r>
+        <w:rPr>
+          <w:rFonts w:hint="default" w:ascii="Times New Roman" w:hAnsi="Times New Roman" w:eastAsia="serif" w:cs="Times New Roman"/>
+          <w:b/>
+          <w:bCs/>
+          <w:i/>
+          <w:iCs/>
+          <w:color w:val="000000"/>
+          <w:sz w:val="21"/>
+          <w:szCs w:val="21"/>
+          <w:u w:val="none"/>
+          <w:vertAlign w:val="baseline"/>
+          <w:lang w:val="en-US"/>
+        </w:rPr>
+        <w:br w:type="textWrapping"/>
+      </w:r>
+      <w:r>
+        <w:rPr>
+          <w:rFonts w:hint="default" w:ascii="Times New Roman" w:hAnsi="Times New Roman" w:eastAsia="serif" w:cs="Times New Roman"/>
+          <w:b/>
+          <w:bCs/>
+          <w:i/>
+          <w:iCs/>
+          <w:color w:val="000000"/>
+          <w:sz w:val="21"/>
+          <w:szCs w:val="21"/>
+          <w:u w:val="none"/>
+          <w:vertAlign w:val="baseline"/>
+          <w:lang w:val="en-US"/>
+        </w:rPr>
+        <w:br w:type="textWrapping"/>
+      </w:r>
+      <w:r>
+        <w:rPr>
+          <w:rFonts w:hint="default" w:ascii="Times New Roman" w:hAnsi="Times New Roman" w:eastAsia="serif" w:cs="Times New Roman"/>
+          <w:b/>
+          <w:bCs/>
+          <w:i/>
+          <w:iCs/>
+          <w:color w:val="000000"/>
+          <w:sz w:val="21"/>
+          <w:szCs w:val="21"/>
+          <w:u w:val="none"/>
+          <w:vertAlign w:val="baseline"/>
+          <w:lang w:val="en-US"/>
+        </w:rPr>
+        <w:br w:type="textWrapping"/>
+      </w:r>
+      <w:r>
+        <w:rPr>
+          <w:rFonts w:hint="default" w:ascii="Times New Roman" w:hAnsi="Times New Roman" w:eastAsia="serif"/>
+          <w:b w:val="0"/>
+          <w:bCs w:val="0"/>
+          <w:i w:val="0"/>
+          <w:iCs w:val="0"/>
+          <w:color w:val="000000"/>
+          <w:sz w:val="24"/>
+          <w:szCs w:val="24"/>
+          <w:u w:val="none"/>
+          <w:vertAlign w:val="baseline"/>
+          <w:lang w:val="en-US"/>
+        </w:rPr>
+        <w:t>Thus, my team decides to integrate Python coding to not only gain a deep understanding of the algorithm's mechanics but also to evaluate the efficiency of the search strategy based on the performance showcase table. Besides that, visualizing the node on the Cartesian (Oxy) plane allows us to check the actual path trajectory and verify the accuracy of the algorithm's expansion logic against the theoretical model. Specifically, 66.67% of exploration ratio showcases the proportion of the state space that the algorithm had to visit before identifying the goal and it’s extremely crucial when comparing DFS with other uninformed search methods like BFS or UCS.</w:t>
+      </w:r>
     </w:p>
     <w:p>
       <w:pPr>
@@ -5575,42 +7012,21 @@
         <w:suppressLineNumbers w:val="0"/>
         <w:bidi w:val="0"/>
         <w:spacing w:before="0" w:beforeAutospacing="1" w:after="0" w:afterAutospacing="1" w:line="240" w:lineRule="auto"/>
+        <w:ind w:left="440" w:leftChars="200" w:firstLine="0" w:firstLineChars="0"/>
         <w:jc w:val="both"/>
         <w:textAlignment w:val="baseline"/>
         <w:rPr>
-          <w:rFonts w:hint="default" w:ascii="Times New Roman" w:hAnsi="Times New Roman" w:cs="Times New Roman"/>
+          <w:rFonts w:hint="default" w:ascii="Times New Roman" w:hAnsi="Times New Roman" w:eastAsia="serif"/>
           <w:b w:val="0"/>
           <w:bCs w:val="0"/>
           <w:i w:val="0"/>
           <w:iCs w:val="0"/>
-          <w:color w:val="auto"/>
-          <w:sz w:val="2422"/>
-          <w:szCs w:val="2422"/>
-          <w:highlight w:val="none"/>
-          <w:shd w:val="clear" w:color="auto" w:fill="auto"/>
-          <w:lang w:val="en-US"/>
-        </w:rPr>
-      </w:pPr>
-    </w:p>
-    <w:p>
-      <w:pPr>
-        <w:pStyle w:val="18"/>
-        <w:keepNext w:val="0"/>
-        <w:keepLines w:val="0"/>
-        <w:widowControl/>
-        <w:suppressLineNumbers w:val="0"/>
-        <w:bidi w:val="0"/>
-        <w:spacing w:before="240" w:beforeAutospacing="0" w:after="240" w:afterAutospacing="0" w:line="19" w:lineRule="atLeast"/>
-        <w:jc w:val="both"/>
-        <w:rPr>
-          <w:rFonts w:hint="default" w:ascii="Times New Roman" w:hAnsi="Times New Roman" w:cs="Times New Roman"/>
-          <w:i w:val="0"/>
-          <w:iCs w:val="0"/>
-          <w:color w:val="000000"/>
-          <w:sz w:val="24"/>
-          <w:szCs w:val="24"/>
-          <w:u w:val="none"/>
-          <w:vertAlign w:val="baseline"/>
+          <w:color w:val="000000"/>
+          <w:sz w:val="24"/>
+          <w:szCs w:val="24"/>
+          <w:u w:val="none"/>
+          <w:vertAlign w:val="baseline"/>
+          <w:lang w:val="en-US"/>
         </w:rPr>
       </w:pPr>
     </w:p>
@@ -5626,6 +7042,7 @@
         <w:suppressLineNumbers w:val="0"/>
         <w:bidi w:val="0"/>
         <w:spacing w:before="0" w:beforeAutospacing="1" w:after="0" w:afterAutospacing="1" w:line="240" w:lineRule="auto"/>
+        <w:ind w:left="440" w:leftChars="200" w:firstLine="0" w:firstLineChars="0"/>
         <w:jc w:val="both"/>
         <w:textAlignment w:val="baseline"/>
         <w:rPr>
@@ -5633,13 +7050,370 @@
           <w:b/>
           <w:bCs/>
           <w:color w:val="auto"/>
-          <w:sz w:val="28"/>
-          <w:szCs w:val="28"/>
-          <w:highlight w:val="none"/>
-          <w:shd w:val="clear" w:color="auto" w:fill="auto"/>
-          <w:lang w:val="en-US"/>
-        </w:rPr>
-      </w:pPr>
+          <w:sz w:val="25"/>
+          <w:szCs w:val="25"/>
+          <w:highlight w:val="none"/>
+          <w:shd w:val="clear" w:color="auto" w:fill="auto"/>
+          <w:lang w:val="en-US"/>
+        </w:rPr>
+      </w:pPr>
+      <w:r>
+        <w:rPr>
+          <w:rFonts w:hint="default" w:ascii="Times New Roman" w:hAnsi="Times New Roman" w:cs="Times New Roman"/>
+          <w:b/>
+          <w:bCs/>
+          <w:color w:val="auto"/>
+          <w:sz w:val="25"/>
+          <w:szCs w:val="25"/>
+          <w:highlight w:val="none"/>
+          <w:shd w:val="clear" w:color="auto" w:fill="auto"/>
+          <w:lang w:val="en-US"/>
+        </w:rPr>
+        <w:t>2.2.2 Uniform-Cost Search (UCS)</w:t>
+      </w:r>
+    </w:p>
+    <w:p>
+      <w:pPr>
+        <w:pStyle w:val="18"/>
+        <w:keepNext w:val="0"/>
+        <w:keepLines w:val="0"/>
+        <w:widowControl/>
+        <w:suppressLineNumbers w:val="0"/>
+        <w:bidi w:val="0"/>
+        <w:spacing w:before="100" w:beforeAutospacing="0" w:after="100" w:afterAutospacing="0" w:line="19" w:lineRule="atLeast"/>
+        <w:ind w:left="440"/>
+        <w:jc w:val="both"/>
+        <w:rPr>
+          <w:rFonts w:hint="default" w:ascii="Times New Roman" w:hAnsi="Times New Roman" w:eastAsia="serif" w:cs="Times New Roman"/>
+          <w:i w:val="0"/>
+          <w:iCs w:val="0"/>
+          <w:color w:val="000000"/>
+          <w:sz w:val="24"/>
+          <w:szCs w:val="24"/>
+          <w:u w:val="none"/>
+          <w:vertAlign w:val="baseline"/>
+        </w:rPr>
+      </w:pPr>
+      <w:r>
+        <w:rPr>
+          <w:rFonts w:hint="default" w:ascii="Times New Roman" w:hAnsi="Times New Roman" w:eastAsia="serif" w:cs="Times New Roman"/>
+          <w:i w:val="0"/>
+          <w:iCs w:val="0"/>
+          <w:color w:val="000000"/>
+          <w:sz w:val="24"/>
+          <w:szCs w:val="24"/>
+          <w:u w:val="none"/>
+          <w:vertAlign w:val="baseline"/>
+        </w:rPr>
+        <w:t>While the DFS algorithm explores based on depth, the Uniform-Cost Search (UCS) strategy prioritizes nodes according to their cumulative path cost from the root. Specific</w:t>
+      </w:r>
+      <w:r>
+        <w:rPr>
+          <w:rFonts w:hint="default" w:ascii="Times New Roman" w:hAnsi="Times New Roman" w:eastAsia="serif" w:cs="Times New Roman"/>
+          <w:i w:val="0"/>
+          <w:iCs w:val="0"/>
+          <w:color w:val="000000"/>
+          <w:sz w:val="24"/>
+          <w:szCs w:val="24"/>
+          <w:u w:val="none"/>
+          <w:vertAlign w:val="baseline"/>
+          <w:lang w:val="en-US"/>
+        </w:rPr>
+        <w:t>i</w:t>
+      </w:r>
+      <w:r>
+        <w:rPr>
+          <w:rFonts w:hint="default" w:ascii="Times New Roman" w:hAnsi="Times New Roman" w:eastAsia="serif" w:cs="Times New Roman"/>
+          <w:i w:val="0"/>
+          <w:iCs w:val="0"/>
+          <w:color w:val="000000"/>
+          <w:sz w:val="24"/>
+          <w:szCs w:val="24"/>
+          <w:u w:val="none"/>
+          <w:vertAlign w:val="baseline"/>
+        </w:rPr>
+        <w:t>ally, the innovative strategy expands the node n with the lowest path cost g(n) first, guaranteeing that the algorithm systematically evaluates the cheapest available options. As a result, this approach makes the agent both complete and optimal even in graphs with varying edge costs. In regard to data structure, UCS utilizes a Priority Queue (frontier) which always keeps the node with the minimum cumulative cost at the front. Furthermore, the search radiates outward in "contours" of increasing cost, ensuring no expensive path is pursued until all more affordable alternatives have been exhausted.</w:t>
+      </w:r>
+    </w:p>
+    <w:p>
+      <w:pPr>
+        <w:pStyle w:val="18"/>
+        <w:keepNext w:val="0"/>
+        <w:keepLines w:val="0"/>
+        <w:widowControl/>
+        <w:suppressLineNumbers w:val="0"/>
+        <w:bidi w:val="0"/>
+        <w:spacing w:before="100" w:beforeAutospacing="0" w:after="100" w:afterAutospacing="0" w:line="19" w:lineRule="atLeast"/>
+        <w:ind w:left="440"/>
+        <w:jc w:val="both"/>
+        <w:rPr>
+          <w:rFonts w:hint="default" w:ascii="Times New Roman" w:hAnsi="Times New Roman" w:eastAsia="serif" w:cs="Times New Roman"/>
+          <w:i w:val="0"/>
+          <w:iCs w:val="0"/>
+          <w:color w:val="000000"/>
+          <w:sz w:val="24"/>
+          <w:szCs w:val="24"/>
+          <w:u w:val="none"/>
+          <w:vertAlign w:val="baseline"/>
+        </w:rPr>
+      </w:pPr>
+      <w:r>
+        <w:rPr>
+          <w:sz w:val="21"/>
+        </w:rPr>
+        <mc:AlternateContent>
+          <mc:Choice Requires="wps">
+            <w:drawing>
+              <wp:anchor distT="0" distB="0" distL="114300" distR="114300" simplePos="0" relativeHeight="251671552" behindDoc="0" locked="0" layoutInCell="1" allowOverlap="1">
+                <wp:simplePos x="0" y="0"/>
+                <wp:positionH relativeFrom="column">
+                  <wp:posOffset>-459740</wp:posOffset>
+                </wp:positionH>
+                <wp:positionV relativeFrom="paragraph">
+                  <wp:posOffset>2542540</wp:posOffset>
+                </wp:positionV>
+                <wp:extent cx="2621280" cy="289560"/>
+                <wp:effectExtent l="4445" t="4445" r="10795" b="10795"/>
+                <wp:wrapNone/>
+                <wp:docPr id="15" name="Text Box 15"/>
+                <wp:cNvGraphicFramePr/>
+                <a:graphic xmlns:a="http://schemas.openxmlformats.org/drawingml/2006/main">
+                  <a:graphicData uri="http://schemas.microsoft.com/office/word/2010/wordprocessingShape">
+                    <wps:wsp>
+                      <wps:cNvSpPr txBox="1"/>
+                      <wps:spPr>
+                        <a:xfrm>
+                          <a:off x="0" y="0"/>
+                          <a:ext cx="2621280" cy="289560"/>
+                        </a:xfrm>
+                        <a:prstGeom prst="rect">
+                          <a:avLst/>
+                        </a:prstGeom>
+                        <a:solidFill>
+                          <a:schemeClr val="lt1"/>
+                        </a:solidFill>
+                        <a:ln w="6350">
+                          <a:solidFill>
+                            <a:schemeClr val="bg1"/>
+                          </a:solidFill>
+                        </a:ln>
+                      </wps:spPr>
+                      <wps:style>
+                        <a:lnRef idx="0">
+                          <a:schemeClr val="accent1"/>
+                        </a:lnRef>
+                        <a:fillRef idx="0">
+                          <a:schemeClr val="accent1"/>
+                        </a:fillRef>
+                        <a:effectRef idx="0">
+                          <a:schemeClr val="accent1"/>
+                        </a:effectRef>
+                        <a:fontRef idx="minor">
+                          <a:schemeClr val="dk1"/>
+                        </a:fontRef>
+                      </wps:style>
+                      <wps:txbx>
+                        <w:txbxContent>
+                          <w:p>
+                            <w:pPr>
+                              <w:jc w:val="center"/>
+                              <w:rPr>
+                                <w:rFonts w:hint="default" w:ascii="Times New Roman" w:hAnsi="Times New Roman" w:cs="Times New Roman"/>
+                                <w:b/>
+                                <w:bCs/>
+                                <w:i/>
+                                <w:iCs/>
+                                <w:sz w:val="21"/>
+                                <w:szCs w:val="21"/>
+                                <w:lang w:val="en-US"/>
+                              </w:rPr>
+                            </w:pPr>
+                            <w:r>
+                              <w:rPr>
+                                <w:rFonts w:hint="default" w:ascii="Times New Roman" w:hAnsi="Times New Roman" w:cs="Times New Roman"/>
+                                <w:b/>
+                                <w:bCs/>
+                                <w:i/>
+                                <w:iCs/>
+                                <w:sz w:val="21"/>
+                                <w:szCs w:val="21"/>
+                                <w:lang w:val="en-US"/>
+                              </w:rPr>
+                              <w:t>Figure 7: UCS Diagram Workflow</w:t>
+                            </w:r>
+                          </w:p>
+                        </w:txbxContent>
+                      </wps:txbx>
+                      <wps:bodyPr rot="0" spcFirstLastPara="0" vertOverflow="overflow" horzOverflow="overflow" vert="horz" wrap="square" lIns="91440" tIns="45720" rIns="91440" bIns="45720" numCol="1" spcCol="0" rtlCol="0" fromWordArt="0" anchor="t" anchorCtr="0" forceAA="0" compatLnSpc="1">
+                        <a:noAutofit/>
+                      </wps:bodyPr>
+                    </wps:wsp>
+                  </a:graphicData>
+                </a:graphic>
+              </wp:anchor>
+            </w:drawing>
+          </mc:Choice>
+          <mc:Fallback>
+            <w:pict>
+              <v:shape id="_x0000_s1026" o:spid="_x0000_s1026" o:spt="202" type="#_x0000_t202" style="position:absolute;left:0pt;margin-left:-36.2pt;margin-top:200.2pt;height:22.8pt;width:206.4pt;z-index:251671552;mso-width-relative:page;mso-height-relative:page;" fillcolor="#FFFFFF [3201]" filled="t" stroked="t" coordsize="21600,21600" o:gfxdata="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">
+                <v:fill on="t" focussize="0,0"/>
+                <v:stroke weight="0.5pt" color="#FFFFFF [3212]" joinstyle="round"/>
+                <v:imagedata o:title=""/>
+                <o:lock v:ext="edit" aspectratio="f"/>
+                <v:textbox>
+                  <w:txbxContent>
+                    <w:p>
+                      <w:pPr>
+                        <w:jc w:val="center"/>
+                        <w:rPr>
+                          <w:rFonts w:hint="default" w:ascii="Times New Roman" w:hAnsi="Times New Roman" w:cs="Times New Roman"/>
+                          <w:b/>
+                          <w:bCs/>
+                          <w:i/>
+                          <w:iCs/>
+                          <w:sz w:val="21"/>
+                          <w:szCs w:val="21"/>
+                          <w:lang w:val="en-US"/>
+                        </w:rPr>
+                      </w:pPr>
+                      <w:r>
+                        <w:rPr>
+                          <w:rFonts w:hint="default" w:ascii="Times New Roman" w:hAnsi="Times New Roman" w:cs="Times New Roman"/>
+                          <w:b/>
+                          <w:bCs/>
+                          <w:i/>
+                          <w:iCs/>
+                          <w:sz w:val="21"/>
+                          <w:szCs w:val="21"/>
+                          <w:lang w:val="en-US"/>
+                        </w:rPr>
+                        <w:t>Figure 7: UCS Diagram Workflow</w:t>
+                      </w:r>
+                    </w:p>
+                  </w:txbxContent>
+                </v:textbox>
+              </v:shape>
+            </w:pict>
+          </mc:Fallback>
+        </mc:AlternateContent>
+      </w:r>
+      <w:r>
+        <w:rPr>
+          <w:rFonts w:ascii="SimSun" w:hAnsi="SimSun" w:eastAsia="SimSun" w:cs="SimSun"/>
+          <w:b w:val="0"/>
+          <w:bCs w:val="0"/>
+          <w:sz w:val="24"/>
+          <w:szCs w:val="24"/>
+          <w:bdr w:val="none" w:color="auto" w:sz="0" w:space="0"/>
+        </w:rPr>
+        <w:drawing>
+          <wp:anchor distT="0" distB="0" distL="114300" distR="114300" simplePos="0" relativeHeight="251670528" behindDoc="0" locked="0" layoutInCell="1" allowOverlap="1">
+            <wp:simplePos x="0" y="0"/>
+            <wp:positionH relativeFrom="column">
+              <wp:posOffset>2786380</wp:posOffset>
+            </wp:positionH>
+            <wp:positionV relativeFrom="paragraph">
+              <wp:posOffset>129540</wp:posOffset>
+            </wp:positionV>
+            <wp:extent cx="3282950" cy="2540635"/>
+            <wp:effectExtent l="0" t="0" r="8890" b="4445"/>
+            <wp:wrapSquare wrapText="bothSides"/>
+            <wp:docPr id="14" name="Picture 8" descr="IMG_256"/>
+            <wp:cNvGraphicFramePr>
+              <a:graphicFrameLocks xmlns:a="http://schemas.openxmlformats.org/drawingml/2006/main" noChangeAspect="1"/>
+            </wp:cNvGraphicFramePr>
+            <a:graphic xmlns:a="http://schemas.openxmlformats.org/drawingml/2006/main">
+              <a:graphicData uri="http://schemas.openxmlformats.org/drawingml/2006/picture">
+                <pic:pic xmlns:pic="http://schemas.openxmlformats.org/drawingml/2006/picture">
+                  <pic:nvPicPr>
+                    <pic:cNvPr id="14" name="Picture 8" descr="IMG_256"/>
+                    <pic:cNvPicPr>
+                      <a:picLocks noChangeAspect="1"/>
+                    </pic:cNvPicPr>
+                  </pic:nvPicPr>
+                  <pic:blipFill>
+                    <a:blip r:embed="rId13"/>
+                    <a:stretch>
+                      <a:fillRect/>
+                    </a:stretch>
+                  </pic:blipFill>
+                  <pic:spPr>
+                    <a:xfrm>
+                      <a:off x="0" y="0"/>
+                      <a:ext cx="3282950" cy="2540635"/>
+                    </a:xfrm>
+                    <a:prstGeom prst="rect">
+                      <a:avLst/>
+                    </a:prstGeom>
+                    <a:noFill/>
+                    <a:ln w="9525">
+                      <a:noFill/>
+                    </a:ln>
+                  </pic:spPr>
+                </pic:pic>
+              </a:graphicData>
+            </a:graphic>
+          </wp:anchor>
+        </w:drawing>
+      </w:r>
+      <w:r>
+        <w:rPr>
+          <w:rFonts w:ascii="SimSun" w:hAnsi="SimSun" w:eastAsia="SimSun" w:cs="SimSun"/>
+          <w:b w:val="0"/>
+          <w:bCs w:val="0"/>
+          <w:sz w:val="24"/>
+          <w:szCs w:val="24"/>
+        </w:rPr>
+        <w:drawing>
+          <wp:anchor distT="0" distB="0" distL="114300" distR="114300" simplePos="0" relativeHeight="251669504" behindDoc="0" locked="0" layoutInCell="1" allowOverlap="1">
+            <wp:simplePos x="0" y="0"/>
+            <wp:positionH relativeFrom="column">
+              <wp:posOffset>-741680</wp:posOffset>
+            </wp:positionH>
+            <wp:positionV relativeFrom="paragraph">
+              <wp:posOffset>161925</wp:posOffset>
+            </wp:positionV>
+            <wp:extent cx="3249930" cy="2221865"/>
+            <wp:effectExtent l="0" t="0" r="11430" b="3175"/>
+            <wp:wrapSquare wrapText="bothSides"/>
+            <wp:docPr id="13" name="Picture 7" descr="IMG_256"/>
+            <wp:cNvGraphicFramePr>
+              <a:graphicFrameLocks xmlns:a="http://schemas.openxmlformats.org/drawingml/2006/main" noChangeAspect="1"/>
+            </wp:cNvGraphicFramePr>
+            <a:graphic xmlns:a="http://schemas.openxmlformats.org/drawingml/2006/main">
+              <a:graphicData uri="http://schemas.openxmlformats.org/drawingml/2006/picture">
+                <pic:pic xmlns:pic="http://schemas.openxmlformats.org/drawingml/2006/picture">
+                  <pic:nvPicPr>
+                    <pic:cNvPr id="13" name="Picture 7" descr="IMG_256"/>
+                    <pic:cNvPicPr>
+                      <a:picLocks noChangeAspect="1"/>
+                    </pic:cNvPicPr>
+                  </pic:nvPicPr>
+                  <pic:blipFill>
+                    <a:blip r:embed="rId14"/>
+                    <a:stretch>
+                      <a:fillRect/>
+                    </a:stretch>
+                  </pic:blipFill>
+                  <pic:spPr>
+                    <a:xfrm>
+                      <a:off x="0" y="0"/>
+                      <a:ext cx="3249930" cy="2221865"/>
+                    </a:xfrm>
+                    <a:prstGeom prst="rect">
+                      <a:avLst/>
+                    </a:prstGeom>
+                    <a:noFill/>
+                    <a:ln w="9525">
+                      <a:noFill/>
+                    </a:ln>
+                  </pic:spPr>
+                </pic:pic>
+              </a:graphicData>
+            </a:graphic>
+          </wp:anchor>
+        </w:drawing>
+      </w:r>
     </w:p>
     <w:p>
       <w:pPr>
@@ -5653,6 +7427,340 @@
         <w:suppressLineNumbers w:val="0"/>
         <w:bidi w:val="0"/>
         <w:spacing w:before="0" w:beforeAutospacing="1" w:after="0" w:afterAutospacing="1" w:line="240" w:lineRule="auto"/>
+        <w:ind w:left="440" w:leftChars="200" w:firstLine="0" w:firstLineChars="0"/>
+        <w:jc w:val="both"/>
+        <w:textAlignment w:val="baseline"/>
+        <w:rPr>
+          <w:rFonts w:hint="default" w:ascii="Times New Roman" w:hAnsi="Times New Roman" w:cs="Times New Roman"/>
+          <w:b/>
+          <w:bCs/>
+          <w:color w:val="auto"/>
+          <w:sz w:val="25"/>
+          <w:szCs w:val="25"/>
+          <w:highlight w:val="none"/>
+          <w:shd w:val="clear" w:color="auto" w:fill="auto"/>
+          <w:lang w:val="en-US"/>
+        </w:rPr>
+      </w:pPr>
+      <w:r>
+        <w:rPr>
+          <w:rFonts w:ascii="SimSun" w:hAnsi="SimSun" w:eastAsia="SimSun" w:cs="SimSun"/>
+          <w:b w:val="0"/>
+          <w:bCs w:val="0"/>
+          <w:sz w:val="24"/>
+          <w:szCs w:val="24"/>
+          <w:bdr w:val="none" w:color="auto" w:sz="0" w:space="0"/>
+        </w:rPr>
+        <w:drawing>
+          <wp:anchor distT="0" distB="0" distL="114300" distR="114300" simplePos="0" relativeHeight="251673600" behindDoc="0" locked="0" layoutInCell="1" allowOverlap="1">
+            <wp:simplePos x="0" y="0"/>
+            <wp:positionH relativeFrom="column">
+              <wp:posOffset>680085</wp:posOffset>
+            </wp:positionH>
+            <wp:positionV relativeFrom="paragraph">
+              <wp:posOffset>471170</wp:posOffset>
+            </wp:positionV>
+            <wp:extent cx="3918585" cy="2518410"/>
+            <wp:effectExtent l="0" t="0" r="13335" b="11430"/>
+            <wp:wrapSquare wrapText="bothSides"/>
+            <wp:docPr id="17" name="Picture 9" descr="IMG_256"/>
+            <wp:cNvGraphicFramePr>
+              <a:graphicFrameLocks xmlns:a="http://schemas.openxmlformats.org/drawingml/2006/main" noChangeAspect="1"/>
+            </wp:cNvGraphicFramePr>
+            <a:graphic xmlns:a="http://schemas.openxmlformats.org/drawingml/2006/main">
+              <a:graphicData uri="http://schemas.openxmlformats.org/drawingml/2006/picture">
+                <pic:pic xmlns:pic="http://schemas.openxmlformats.org/drawingml/2006/picture">
+                  <pic:nvPicPr>
+                    <pic:cNvPr id="17" name="Picture 9" descr="IMG_256"/>
+                    <pic:cNvPicPr>
+                      <a:picLocks noChangeAspect="1"/>
+                    </pic:cNvPicPr>
+                  </pic:nvPicPr>
+                  <pic:blipFill>
+                    <a:blip r:embed="rId15"/>
+                    <a:stretch>
+                      <a:fillRect/>
+                    </a:stretch>
+                  </pic:blipFill>
+                  <pic:spPr>
+                    <a:xfrm>
+                      <a:off x="0" y="0"/>
+                      <a:ext cx="3918585" cy="2518410"/>
+                    </a:xfrm>
+                    <a:prstGeom prst="rect">
+                      <a:avLst/>
+                    </a:prstGeom>
+                    <a:noFill/>
+                    <a:ln w="9525">
+                      <a:noFill/>
+                    </a:ln>
+                  </pic:spPr>
+                </pic:pic>
+              </a:graphicData>
+            </a:graphic>
+          </wp:anchor>
+        </w:drawing>
+      </w:r>
+      <w:r>
+        <w:rPr>
+          <w:sz w:val="21"/>
+        </w:rPr>
+        <mc:AlternateContent>
+          <mc:Choice Requires="wps">
+            <w:drawing>
+              <wp:anchor distT="0" distB="0" distL="114300" distR="114300" simplePos="0" relativeHeight="251672576" behindDoc="0" locked="0" layoutInCell="1" allowOverlap="1">
+                <wp:simplePos x="0" y="0"/>
+                <wp:positionH relativeFrom="column">
+                  <wp:posOffset>3258820</wp:posOffset>
+                </wp:positionH>
+                <wp:positionV relativeFrom="paragraph">
+                  <wp:posOffset>99695</wp:posOffset>
+                </wp:positionV>
+                <wp:extent cx="2621280" cy="289560"/>
+                <wp:effectExtent l="4445" t="4445" r="10795" b="10795"/>
+                <wp:wrapNone/>
+                <wp:docPr id="16" name="Text Box 16"/>
+                <wp:cNvGraphicFramePr/>
+                <a:graphic xmlns:a="http://schemas.openxmlformats.org/drawingml/2006/main">
+                  <a:graphicData uri="http://schemas.microsoft.com/office/word/2010/wordprocessingShape">
+                    <wps:wsp>
+                      <wps:cNvSpPr txBox="1"/>
+                      <wps:spPr>
+                        <a:xfrm>
+                          <a:off x="0" y="0"/>
+                          <a:ext cx="2621280" cy="289560"/>
+                        </a:xfrm>
+                        <a:prstGeom prst="rect">
+                          <a:avLst/>
+                        </a:prstGeom>
+                        <a:solidFill>
+                          <a:schemeClr val="lt1"/>
+                        </a:solidFill>
+                        <a:ln w="6350">
+                          <a:solidFill>
+                            <a:schemeClr val="bg1"/>
+                          </a:solidFill>
+                        </a:ln>
+                      </wps:spPr>
+                      <wps:style>
+                        <a:lnRef idx="0">
+                          <a:schemeClr val="accent1"/>
+                        </a:lnRef>
+                        <a:fillRef idx="0">
+                          <a:schemeClr val="accent1"/>
+                        </a:fillRef>
+                        <a:effectRef idx="0">
+                          <a:schemeClr val="accent1"/>
+                        </a:effectRef>
+                        <a:fontRef idx="minor">
+                          <a:schemeClr val="dk1"/>
+                        </a:fontRef>
+                      </wps:style>
+                      <wps:txbx>
+                        <w:txbxContent>
+                          <w:p>
+                            <w:pPr>
+                              <w:jc w:val="center"/>
+                              <w:rPr>
+                                <w:rFonts w:hint="default" w:ascii="Times New Roman" w:hAnsi="Times New Roman" w:cs="Times New Roman"/>
+                                <w:b/>
+                                <w:bCs/>
+                                <w:i/>
+                                <w:iCs/>
+                                <w:sz w:val="21"/>
+                                <w:szCs w:val="21"/>
+                                <w:lang w:val="en-US"/>
+                              </w:rPr>
+                            </w:pPr>
+                            <w:r>
+                              <w:rPr>
+                                <w:rFonts w:hint="default" w:ascii="Times New Roman" w:hAnsi="Times New Roman" w:cs="Times New Roman"/>
+                                <w:b/>
+                                <w:bCs/>
+                                <w:i/>
+                                <w:iCs/>
+                                <w:sz w:val="21"/>
+                                <w:szCs w:val="21"/>
+                                <w:lang w:val="en-US"/>
+                              </w:rPr>
+                              <w:t>Figure 8: Pathfinding result in Oxy plane</w:t>
+                            </w:r>
+                          </w:p>
+                        </w:txbxContent>
+                      </wps:txbx>
+                      <wps:bodyPr rot="0" spcFirstLastPara="0" vertOverflow="overflow" horzOverflow="overflow" vert="horz" wrap="square" lIns="91440" tIns="45720" rIns="91440" bIns="45720" numCol="1" spcCol="0" rtlCol="0" fromWordArt="0" anchor="t" anchorCtr="0" forceAA="0" compatLnSpc="1">
+                        <a:noAutofit/>
+                      </wps:bodyPr>
+                    </wps:wsp>
+                  </a:graphicData>
+                </a:graphic>
+              </wp:anchor>
+            </w:drawing>
+          </mc:Choice>
+          <mc:Fallback>
+            <w:pict>
+              <v:shape id="_x0000_s1026" o:spid="_x0000_s1026" o:spt="202" type="#_x0000_t202" style="position:absolute;left:0pt;margin-left:256.6pt;margin-top:7.85pt;height:22.8pt;width:206.4pt;z-index:251672576;mso-width-relative:page;mso-height-relative:page;" fillcolor="#FFFFFF [3201]" filled="t" stroked="t" coordsize="21600,21600" o:gfxdata="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">
+                <v:fill on="t" focussize="0,0"/>
+                <v:stroke weight="0.5pt" color="#FFFFFF [3212]" joinstyle="round"/>
+                <v:imagedata o:title=""/>
+                <o:lock v:ext="edit" aspectratio="f"/>
+                <v:textbox>
+                  <w:txbxContent>
+                    <w:p>
+                      <w:pPr>
+                        <w:jc w:val="center"/>
+                        <w:rPr>
+                          <w:rFonts w:hint="default" w:ascii="Times New Roman" w:hAnsi="Times New Roman" w:cs="Times New Roman"/>
+                          <w:b/>
+                          <w:bCs/>
+                          <w:i/>
+                          <w:iCs/>
+                          <w:sz w:val="21"/>
+                          <w:szCs w:val="21"/>
+                          <w:lang w:val="en-US"/>
+                        </w:rPr>
+                      </w:pPr>
+                      <w:r>
+                        <w:rPr>
+                          <w:rFonts w:hint="default" w:ascii="Times New Roman" w:hAnsi="Times New Roman" w:cs="Times New Roman"/>
+                          <w:b/>
+                          <w:bCs/>
+                          <w:i/>
+                          <w:iCs/>
+                          <w:sz w:val="21"/>
+                          <w:szCs w:val="21"/>
+                          <w:lang w:val="en-US"/>
+                        </w:rPr>
+                        <w:t>Figure 8: Pathfinding result in Oxy plane</w:t>
+                      </w:r>
+                    </w:p>
+                  </w:txbxContent>
+                </v:textbox>
+              </v:shape>
+            </w:pict>
+          </mc:Fallback>
+        </mc:AlternateContent>
+      </w:r>
+    </w:p>
+    <w:p>
+      <w:pPr>
+        <w:keepNext w:val="0"/>
+        <w:keepLines w:val="0"/>
+        <w:widowControl/>
+        <w:numPr>
+          <w:ilvl w:val="0"/>
+          <w:numId w:val="0"/>
+        </w:numPr>
+        <w:suppressLineNumbers w:val="0"/>
+        <w:bidi w:val="0"/>
+        <w:spacing w:before="0" w:beforeAutospacing="1" w:after="0" w:afterAutospacing="1" w:line="240" w:lineRule="auto"/>
+        <w:jc w:val="both"/>
+        <w:textAlignment w:val="baseline"/>
+        <w:rPr>
+          <w:rFonts w:hint="default" w:ascii="Times New Roman" w:hAnsi="Times New Roman" w:eastAsia="serif" w:cs="Times New Roman"/>
+          <w:b/>
+          <w:bCs/>
+          <w:i/>
+          <w:iCs/>
+          <w:color w:val="000000"/>
+          <w:sz w:val="21"/>
+          <w:szCs w:val="21"/>
+          <w:u w:val="none"/>
+          <w:vertAlign w:val="baseline"/>
+          <w:lang w:val="en-US"/>
+        </w:rPr>
+      </w:pPr>
+    </w:p>
+    <w:p>
+      <w:pPr>
+        <w:keepNext w:val="0"/>
+        <w:keepLines w:val="0"/>
+        <w:widowControl/>
+        <w:numPr>
+          <w:ilvl w:val="0"/>
+          <w:numId w:val="0"/>
+        </w:numPr>
+        <w:suppressLineNumbers w:val="0"/>
+        <w:bidi w:val="0"/>
+        <w:spacing w:before="0" w:beforeAutospacing="1" w:after="0" w:afterAutospacing="1" w:line="240" w:lineRule="auto"/>
+        <w:jc w:val="both"/>
+        <w:textAlignment w:val="baseline"/>
+        <w:rPr>
+          <w:rFonts w:hint="default" w:ascii="Times New Roman" w:hAnsi="Times New Roman" w:cs="Times New Roman"/>
+          <w:b w:val="0"/>
+          <w:bCs w:val="0"/>
+          <w:i w:val="0"/>
+          <w:iCs w:val="0"/>
+          <w:color w:val="auto"/>
+          <w:sz w:val="20"/>
+          <w:szCs w:val="20"/>
+          <w:highlight w:val="none"/>
+          <w:shd w:val="clear" w:color="auto" w:fill="auto"/>
+          <w:lang w:val="en-US"/>
+        </w:rPr>
+      </w:pPr>
+    </w:p>
+    <w:p>
+      <w:pPr>
+        <w:pStyle w:val="18"/>
+        <w:keepNext w:val="0"/>
+        <w:keepLines w:val="0"/>
+        <w:widowControl/>
+        <w:suppressLineNumbers w:val="0"/>
+        <w:bidi w:val="0"/>
+        <w:spacing w:before="240" w:beforeAutospacing="0" w:after="240" w:afterAutospacing="0" w:line="19" w:lineRule="atLeast"/>
+        <w:jc w:val="both"/>
+        <w:rPr>
+          <w:rFonts w:hint="default" w:ascii="Times New Roman" w:hAnsi="Times New Roman" w:cs="Times New Roman"/>
+          <w:i w:val="0"/>
+          <w:iCs w:val="0"/>
+          <w:color w:val="000000"/>
+          <w:sz w:val="24"/>
+          <w:szCs w:val="24"/>
+          <w:u w:val="none"/>
+          <w:vertAlign w:val="baseline"/>
+        </w:rPr>
+      </w:pPr>
+    </w:p>
+    <w:p>
+      <w:pPr>
+        <w:keepNext w:val="0"/>
+        <w:keepLines w:val="0"/>
+        <w:widowControl/>
+        <w:numPr>
+          <w:ilvl w:val="0"/>
+          <w:numId w:val="0"/>
+        </w:numPr>
+        <w:suppressLineNumbers w:val="0"/>
+        <w:bidi w:val="0"/>
+        <w:spacing w:before="0" w:beforeAutospacing="1" w:after="0" w:afterAutospacing="1" w:line="240" w:lineRule="auto"/>
+        <w:jc w:val="both"/>
+        <w:textAlignment w:val="baseline"/>
+        <w:rPr>
+          <w:rFonts w:hint="default" w:ascii="Times New Roman" w:hAnsi="Times New Roman" w:cs="Times New Roman"/>
+          <w:b/>
+          <w:bCs/>
+          <w:color w:val="auto"/>
+          <w:sz w:val="28"/>
+          <w:szCs w:val="28"/>
+          <w:highlight w:val="none"/>
+          <w:shd w:val="clear" w:color="auto" w:fill="auto"/>
+          <w:lang w:val="en-US"/>
+        </w:rPr>
+      </w:pPr>
+    </w:p>
+    <w:p>
+      <w:pPr>
+        <w:keepNext w:val="0"/>
+        <w:keepLines w:val="0"/>
+        <w:widowControl/>
+        <w:numPr>
+          <w:ilvl w:val="0"/>
+          <w:numId w:val="0"/>
+        </w:numPr>
+        <w:suppressLineNumbers w:val="0"/>
+        <w:bidi w:val="0"/>
+        <w:spacing w:before="0" w:beforeAutospacing="1" w:after="0" w:afterAutospacing="1" w:line="240" w:lineRule="auto"/>
         <w:jc w:val="both"/>
         <w:textAlignment w:val="baseline"/>
         <w:rPr>
@@ -5708,8 +7816,140 @@
     <w:p>
       <w:pPr>
         <w:pStyle w:val="2"/>
-        <w:rPr>
-          <w:rFonts w:hint="default" w:ascii="Times New Roman" w:hAnsi="Times New Roman" w:cs="Times New Roman"/>
+        <w:jc w:val="center"/>
+        <w:rPr>
+          <w:rFonts w:hint="default" w:ascii="Times New Roman" w:hAnsi="Times New Roman" w:cs="Times New Roman"/>
+          <w:b/>
+          <w:bCs/>
+          <w:i/>
+          <w:iCs/>
+          <w:sz w:val="21"/>
+          <w:szCs w:val="21"/>
+          <w:lang w:val="en-US"/>
+        </w:rPr>
+      </w:pPr>
+      <w:r>
+        <w:rPr>
+          <w:rFonts w:hint="default" w:ascii="Times New Roman" w:hAnsi="Times New Roman" w:cs="Times New Roman"/>
+          <w:b/>
+          <w:bCs/>
+          <w:i/>
+          <w:iCs/>
+          <w:sz w:val="21"/>
+          <w:szCs w:val="21"/>
+        </w:rPr>
+        <w:br w:type="textWrapping"/>
+      </w:r>
+      <w:r>
+        <w:rPr>
+          <w:rFonts w:hint="default" w:ascii="Times New Roman" w:hAnsi="Times New Roman" w:cs="Times New Roman"/>
+          <w:b/>
+          <w:bCs/>
+          <w:i/>
+          <w:iCs/>
+          <w:sz w:val="21"/>
+          <w:szCs w:val="21"/>
+          <w:lang w:val="en-US"/>
+        </w:rPr>
+        <w:t>Figure 9: UCS Code Implementation in Python</w:t>
+      </w:r>
+    </w:p>
+    <w:p>
+      <w:pPr>
+        <w:pStyle w:val="2"/>
+        <w:ind w:left="440" w:leftChars="200" w:firstLine="0" w:firstLineChars="0"/>
+        <w:jc w:val="both"/>
+        <w:rPr>
+          <w:rFonts w:hint="default" w:ascii="Times New Roman" w:hAnsi="Times New Roman"/>
+          <w:b w:val="0"/>
+          <w:bCs w:val="0"/>
+          <w:sz w:val="24"/>
+          <w:szCs w:val="24"/>
+          <w:lang w:val="en-US"/>
+        </w:rPr>
+      </w:pPr>
+      <w:r>
+        <w:rPr>
+          <w:rFonts w:hint="default" w:ascii="Times New Roman" w:hAnsi="Times New Roman"/>
+          <w:b w:val="0"/>
+          <w:bCs w:val="0"/>
+          <w:sz w:val="24"/>
+          <w:szCs w:val="24"/>
+        </w:rPr>
+        <w:t>It is clear that though both of node destination in pathfinding test is node 5 or 4, the UCS search demonstrates its superiority by consistently identifying the shortest and most cost-effective route. Particularly, the route result in Figure 8 takes only 2 paths to reach the end node instead of three paths in Figure 4. Consequently, this evidence proves that UCS is fundamentally more profound in achieving optimality than DFS, as it prioritizes total path cost over simple depth-first exploration. By systematically evaluating edge weights, the agent avoids the redundant movements observed in uninformed traversal, ultimately ensuring the most efficient resource allocation for the pathfinding task</w:t>
+      </w:r>
+      <w:r>
+        <w:rPr>
+          <w:rFonts w:hint="default" w:ascii="Times New Roman" w:hAnsi="Times New Roman"/>
+          <w:b w:val="0"/>
+          <w:bCs w:val="0"/>
+          <w:sz w:val="24"/>
+          <w:szCs w:val="24"/>
+          <w:lang w:val="en-US"/>
+        </w:rPr>
+        <w:t>.</w:t>
+      </w:r>
+    </w:p>
+    <w:p>
+      <w:pPr>
+        <w:keepNext w:val="0"/>
+        <w:keepLines w:val="0"/>
+        <w:widowControl/>
+        <w:numPr>
+          <w:ilvl w:val="0"/>
+          <w:numId w:val="0"/>
+        </w:numPr>
+        <w:suppressLineNumbers w:val="0"/>
+        <w:bidi w:val="0"/>
+        <w:spacing w:before="0" w:beforeAutospacing="1" w:after="0" w:afterAutospacing="1" w:line="240" w:lineRule="auto"/>
+        <w:ind w:left="440" w:leftChars="200" w:firstLine="0" w:firstLineChars="0"/>
+        <w:jc w:val="both"/>
+        <w:textAlignment w:val="baseline"/>
+        <w:rPr>
+          <w:rFonts w:hint="default" w:ascii="Times New Roman" w:hAnsi="Times New Roman" w:cs="Times New Roman"/>
+          <w:b/>
+          <w:bCs/>
+          <w:color w:val="auto"/>
+          <w:sz w:val="25"/>
+          <w:szCs w:val="25"/>
+          <w:highlight w:val="none"/>
+          <w:shd w:val="clear" w:color="auto" w:fill="auto"/>
+          <w:lang w:val="en-US"/>
+        </w:rPr>
+      </w:pPr>
+      <w:r>
+        <w:rPr>
+          <w:rFonts w:hint="default" w:ascii="Times New Roman" w:hAnsi="Times New Roman" w:cs="Times New Roman"/>
+          <w:b/>
+          <w:bCs/>
+          <w:color w:val="auto"/>
+          <w:sz w:val="25"/>
+          <w:szCs w:val="25"/>
+          <w:highlight w:val="none"/>
+          <w:shd w:val="clear" w:color="auto" w:fill="auto"/>
+          <w:lang w:val="en-US"/>
+        </w:rPr>
+        <w:t>2.2.3 Breadth-First search (BFS)</w:t>
+      </w:r>
+      <w:bookmarkStart w:id="1" w:name="_GoBack"/>
+      <w:bookmarkEnd w:id="1"/>
+    </w:p>
+    <w:p>
+      <w:pPr>
+        <w:rPr>
+          <w:rFonts w:hint="default"/>
+          <w:lang w:val="en-US"/>
+        </w:rPr>
+      </w:pPr>
+    </w:p>
+    <w:p>
+      <w:pPr>
+        <w:pStyle w:val="2"/>
+        <w:jc w:val="both"/>
+        <w:rPr>
+          <w:rFonts w:hint="default" w:ascii="Times New Roman" w:hAnsi="Times New Roman" w:cs="Times New Roman"/>
+          <w:sz w:val="24"/>
+          <w:szCs w:val="24"/>
         </w:rPr>
       </w:pPr>
       <w:r>
@@ -5717,6 +7957,12 @@
           <w:rFonts w:hint="default" w:ascii="Times New Roman" w:hAnsi="Times New Roman" w:cs="Times New Roman"/>
         </w:rPr>
         <w:br w:type="page"/>
+      </w:r>
+      <w:r>
+        <w:rPr>
+          <w:rFonts w:hint="default" w:ascii="Times New Roman" w:hAnsi="Times New Roman" w:cs="Times New Roman"/>
+        </w:rPr>
+        <w:br w:type="textWrapping"/>
       </w:r>
     </w:p>
     <w:p>
@@ -5779,7 +8025,7 @@
       <w:fldChar w:fldCharType="separate"/>
     </w:r>
     <w:r>
-      <w:t>18/02/2026</w:t>
+      <w:t>23/02/2026</w:t>
     </w:r>
     <w:r>
       <w:fldChar w:fldCharType="end"/>
@@ -6759,4 +9005,21 @@
   </a:themeElements>
   <a:objectDefaults/>
 </a:theme>
+</file>
+
+<file path=customXml/item1.xml><?xml version="1.0" encoding="utf-8"?>
+<s:customData xmlns="http://www.wps.cn/officeDocument/2013/wpsCustomData" xmlns:s="http://www.wps.cn/officeDocument/2013/wpsCustomData">
+  <customSectProps/>
+  <customShpExts>
+    <customShpInfo spid="_x0000_s1026" textRotate="1"/>
+  </customShpExts>
+</s:customData>
+</file>
+
+<file path=customXml/itemProps1.xml><?xml version="1.0" encoding="utf-8"?>
+<ds:datastoreItem xmlns:ds="http://schemas.openxmlformats.org/officeDocument/2006/customXml" ds:itemID="{B1977F7D-205B-4081-913C-38D41E755F92}">
+  <ds:schemaRefs>
+    <ds:schemaRef ds:uri="http://www.wps.cn/officeDocument/2013/wpsCustomData"/>
+  </ds:schemaRefs>
+</ds:datastoreItem>
 </file>
</xml_diff>

<commit_message>
Updated team report v2.3
</commit_message>
<xml_diff>
--- a/Assignments/Assignment2/Assignment2a/Document/Team Report.docx
+++ b/Assignments/Assignment2/Assignment2a/Document/Team Report.docx
@@ -390,20 +390,6 @@
         </w:rPr>
         <w:br w:type="page"/>
       </w:r>
-    </w:p>
-    <w:p>
-      <w:pPr>
-        <w:rPr>
-          <w:rFonts w:hint="default" w:ascii="Times New Roman" w:hAnsi="Times New Roman" w:cs="Times New Roman"/>
-        </w:rPr>
-      </w:pPr>
-    </w:p>
-    <w:p>
-      <w:pPr>
-        <w:rPr>
-          <w:rFonts w:hint="default" w:ascii="Times New Roman" w:hAnsi="Times New Roman" w:cs="Times New Roman"/>
-        </w:rPr>
-      </w:pPr>
     </w:p>
     <w:p>
       <w:pPr>
@@ -1829,6 +1815,36 @@
           <w:lang w:val="en-US"/>
         </w:rPr>
       </w:pPr>
+    </w:p>
+    <w:p>
+      <w:pPr>
+        <w:keepNext w:val="0"/>
+        <w:keepLines w:val="0"/>
+        <w:widowControl/>
+        <w:numPr>
+          <w:ilvl w:val="0"/>
+          <w:numId w:val="0"/>
+        </w:numPr>
+        <w:suppressLineNumbers w:val="0"/>
+        <w:bidi w:val="0"/>
+        <w:spacing w:before="0" w:beforeAutospacing="1" w:after="0" w:afterAutospacing="1" w:line="240" w:lineRule="auto"/>
+        <w:ind w:left="220" w:leftChars="100" w:firstLine="0" w:firstLineChars="0"/>
+        <w:jc w:val="both"/>
+        <w:textAlignment w:val="baseline"/>
+        <w:rPr>
+          <w:rFonts w:hint="default" w:ascii="Times New Roman" w:hAnsi="Times New Roman" w:cs="Times New Roman"/>
+          <w:b/>
+          <w:bCs/>
+          <w:color w:val="auto"/>
+          <w:sz w:val="28"/>
+          <w:szCs w:val="28"/>
+          <w:highlight w:val="none"/>
+          <w:shd w:val="clear" w:color="auto" w:fill="auto"/>
+          <w:lang w:val="en-US"/>
+        </w:rPr>
+      </w:pPr>
+      <w:bookmarkStart w:id="1" w:name="_GoBack"/>
+      <w:bookmarkEnd w:id="1"/>
     </w:p>
     <w:p>
       <w:pPr>
@@ -2432,7 +2448,6 @@
             <w:insideH w:val="none" w:color="auto" w:sz="0" w:space="0"/>
             <w:insideV w:val="none" w:color="auto" w:sz="0" w:space="0"/>
           </w:tblBorders>
-          <w:shd w:val="clear" w:color="auto" w:fill="auto"/>
           <w:tblCellMar>
             <w:top w:w="15" w:type="dxa"/>
             <w:left w:w="15" w:type="dxa"/>
@@ -5622,7 +5637,6 @@
           <w:bCs w:val="0"/>
           <w:sz w:val="24"/>
           <w:szCs w:val="24"/>
-          <w:bdr w:val="none" w:color="auto" w:sz="0" w:space="0"/>
         </w:rPr>
         <w:drawing>
           <wp:anchor distT="0" distB="0" distL="114300" distR="114300" simplePos="0" relativeHeight="251661312" behindDoc="0" locked="0" layoutInCell="1" allowOverlap="1">
@@ -5999,7 +6013,7 @@
           </mc:Choice>
           <mc:Fallback>
             <w:pict>
-              <v:shape id="_x0000_s1026" o:spid="_x0000_s1026" o:spt="202" type="#_x0000_t202" style="position:absolute;left:0pt;margin-left:80.8pt;margin-top:229.35pt;height:37.8pt;width:206.4pt;z-index:251668480;mso-width-relative:page;mso-height-relative:page;" fillcolor="#FFFFFF [3201]" filled="t" stroked="t" coordsize="21600,21600" o:gfxdata="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">
+              <v:shape id="_x0000_s1026" o:spid="_x0000_s1026" o:spt="202" type="#_x0000_t202" style="position:absolute;left:0pt;margin-left:80.8pt;margin-top:229.35pt;height:37.8pt;width:206.4pt;z-index:251668480;mso-width-relative:page;mso-height-relative:page;" fillcolor="#FFFFFF [3201]" filled="t" stroked="t" coordsize="21600,21600" o:gfxdata="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">
                 <v:fill on="t" focussize="0,0"/>
                 <v:stroke weight="0.5pt" color="#FFFFFF [3212]" joinstyle="round"/>
                 <v:imagedata o:title=""/>
@@ -6060,7 +6074,6 @@
           <w:bCs w:val="0"/>
           <w:sz w:val="24"/>
           <w:szCs w:val="24"/>
-          <w:bdr w:val="none" w:color="auto" w:sz="0" w:space="0"/>
         </w:rPr>
         <w:drawing>
           <wp:anchor distT="0" distB="0" distL="114300" distR="114300" simplePos="0" relativeHeight="251666432" behindDoc="0" locked="0" layoutInCell="1" allowOverlap="1">
@@ -6222,7 +6235,7 @@
           </mc:Choice>
           <mc:Fallback>
             <w:pict>
-              <v:shape id="_x0000_s1026" o:spid="_x0000_s1026" o:spt="202" type="#_x0000_t202" style="position:absolute;left:0pt;margin-left:-219.25pt;margin-top:271.1pt;height:37.8pt;width:262.75pt;z-index:251667456;mso-width-relative:page;mso-height-relative:page;" fillcolor="#FFFFFF [3201]" filled="t" stroked="t" coordsize="21600,21600" o:gfxdata="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">
+              <v:shape id="_x0000_s1026" o:spid="_x0000_s1026" o:spt="202" type="#_x0000_t202" style="position:absolute;left:0pt;margin-left:-219.25pt;margin-top:271.1pt;height:37.8pt;width:262.75pt;z-index:251667456;mso-width-relative:page;mso-height-relative:page;" fillcolor="#FFFFFF [3201]" filled="t" stroked="t" coordsize="21600,21600" o:gfxdata="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">
                 <v:fill on="t" focussize="0,0"/>
                 <v:stroke weight="0.5pt" color="#FFFFFF [3212]" joinstyle="round"/>
                 <v:imagedata o:title=""/>
@@ -6283,7 +6296,6 @@
           <w:bCs w:val="0"/>
           <w:sz w:val="24"/>
           <w:szCs w:val="24"/>
-          <w:bdr w:val="none" w:color="auto" w:sz="0" w:space="0"/>
         </w:rPr>
         <w:drawing>
           <wp:anchor distT="0" distB="0" distL="114300" distR="114300" simplePos="0" relativeHeight="251665408" behindDoc="0" locked="0" layoutInCell="1" allowOverlap="1">
@@ -6445,7 +6457,7 @@
           </mc:Choice>
           <mc:Fallback>
             <w:pict>
-              <v:shape id="_x0000_s1026" o:spid="_x0000_s1026" o:spt="202" type="#_x0000_t202" style="position:absolute;left:0pt;margin-left:33.85pt;margin-top:64.15pt;height:37.8pt;width:206.4pt;z-index:251664384;mso-width-relative:page;mso-height-relative:page;" fillcolor="#FFFFFF [3201]" filled="t" stroked="t" coordsize="21600,21600" o:gfxdata="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">
+              <v:shape id="_x0000_s1026" o:spid="_x0000_s1026" o:spt="202" type="#_x0000_t202" style="position:absolute;left:0pt;margin-left:33.85pt;margin-top:64.15pt;height:37.8pt;width:206.4pt;z-index:251664384;mso-width-relative:page;mso-height-relative:page;" fillcolor="#FFFFFF [3201]" filled="t" stroked="t" coordsize="21600,21600" o:gfxdata="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">
                 <v:fill on="t" focussize="0,0"/>
                 <v:stroke weight="0.5pt" color="#FFFFFF [3212]" joinstyle="round"/>
                 <v:imagedata o:title=""/>
@@ -6609,7 +6621,7 @@
           </mc:Choice>
           <mc:Fallback>
             <w:pict>
-              <v:shape id="_x0000_s1026" o:spid="_x0000_s1026" o:spt="202" type="#_x0000_t202" style="position:absolute;left:0pt;margin-left:-214.3pt;margin-top:65.35pt;height:37.8pt;width:206.4pt;z-index:251662336;mso-width-relative:page;mso-height-relative:page;" fillcolor="#FFFFFF [3201]" filled="t" stroked="t" coordsize="21600,21600" o:gfxdata="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">
+              <v:shape id="_x0000_s1026" o:spid="_x0000_s1026" o:spt="202" type="#_x0000_t202" style="position:absolute;left:0pt;margin-left:-214.3pt;margin-top:65.35pt;height:37.8pt;width:206.4pt;z-index:251662336;mso-width-relative:page;mso-height-relative:page;" fillcolor="#FFFFFF [3201]" filled="t" stroked="t" coordsize="21600,21600" o:gfxdata="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">
                 <v:fill on="t" focussize="0,0"/>
                 <v:stroke weight="0.5pt" color="#FFFFFF [3212]" joinstyle="round"/>
                 <v:imagedata o:title=""/>
@@ -7255,7 +7267,7 @@
           </mc:Choice>
           <mc:Fallback>
             <w:pict>
-              <v:shape id="_x0000_s1026" o:spid="_x0000_s1026" o:spt="202" type="#_x0000_t202" style="position:absolute;left:0pt;margin-left:-36.2pt;margin-top:200.2pt;height:22.8pt;width:206.4pt;z-index:251671552;mso-width-relative:page;mso-height-relative:page;" fillcolor="#FFFFFF [3201]" filled="t" stroked="t" coordsize="21600,21600" o:gfxdata="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">
+              <v:shape id="_x0000_s1026" o:spid="_x0000_s1026" o:spt="202" type="#_x0000_t202" style="position:absolute;left:0pt;margin-left:-36.2pt;margin-top:200.2pt;height:22.8pt;width:206.4pt;z-index:251671552;mso-width-relative:page;mso-height-relative:page;" fillcolor="#FFFFFF [3201]" filled="t" stroked="t" coordsize="21600,21600" o:gfxdata="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">
                 <v:fill on="t" focussize="0,0"/>
                 <v:stroke weight="0.5pt" color="#FFFFFF [3212]" joinstyle="round"/>
                 <v:imagedata o:title=""/>
@@ -7304,7 +7316,6 @@
           <w:bCs w:val="0"/>
           <w:sz w:val="24"/>
           <w:szCs w:val="24"/>
-          <w:bdr w:val="none" w:color="auto" w:sz="0" w:space="0"/>
         </w:rPr>
         <w:drawing>
           <wp:anchor distT="0" distB="0" distL="114300" distR="114300" simplePos="0" relativeHeight="251670528" behindDoc="0" locked="0" layoutInCell="1" allowOverlap="1">
@@ -7449,7 +7460,6 @@
           <w:bCs w:val="0"/>
           <w:sz w:val="24"/>
           <w:szCs w:val="24"/>
-          <w:bdr w:val="none" w:color="auto" w:sz="0" w:space="0"/>
         </w:rPr>
         <w:drawing>
           <wp:anchor distT="0" distB="0" distL="114300" distR="114300" simplePos="0" relativeHeight="251673600" behindDoc="0" locked="0" layoutInCell="1" allowOverlap="1">
@@ -7931,8 +7941,6 @@
         </w:rPr>
         <w:t>2.2.3 Breadth-First search (BFS)</w:t>
       </w:r>
-      <w:bookmarkStart w:id="1" w:name="_GoBack"/>
-      <w:bookmarkEnd w:id="1"/>
     </w:p>
     <w:p>
       <w:pPr>

</xml_diff>

<commit_message>
Add the BFS part and complete part B
</commit_message>
<xml_diff>
--- a/Assignments/Assignment2/Assignment2a/Document/Team Report.docx
+++ b/Assignments/Assignment2/Assignment2a/Document/Team Report.docx
@@ -1843,8 +1843,6 @@
           <w:lang w:val="en-US"/>
         </w:rPr>
       </w:pPr>
-      <w:bookmarkStart w:id="1" w:name="_GoBack"/>
-      <w:bookmarkEnd w:id="1"/>
     </w:p>
     <w:p>
       <w:pPr>
@@ -2297,7 +2295,6 @@
             <w:insideH w:val="none" w:color="auto" w:sz="0" w:space="0"/>
             <w:insideV w:val="none" w:color="auto" w:sz="0" w:space="0"/>
           </w:tblBorders>
-          <w:shd w:val="clear" w:color="auto" w:fill="auto"/>
           <w:tblCellMar>
             <w:top w:w="15" w:type="dxa"/>
             <w:left w:w="15" w:type="dxa"/>
@@ -2749,7 +2746,6 @@
             <w:insideH w:val="none" w:color="auto" w:sz="0" w:space="0"/>
             <w:insideV w:val="none" w:color="auto" w:sz="0" w:space="0"/>
           </w:tblBorders>
-          <w:shd w:val="clear" w:color="auto" w:fill="auto"/>
           <w:tblCellMar>
             <w:top w:w="15" w:type="dxa"/>
             <w:left w:w="15" w:type="dxa"/>
@@ -7939,7 +7935,127 @@
           <w:shd w:val="clear" w:color="auto" w:fill="auto"/>
           <w:lang w:val="en-US"/>
         </w:rPr>
-        <w:t>2.2.3 Breadth-First search (BFS)</w:t>
+        <w:t>2.2.3 Breadth-First Search (BFS)</w:t>
+      </w:r>
+    </w:p>
+    <w:p>
+      <w:pPr>
+        <w:keepNext w:val="0"/>
+        <w:keepLines w:val="0"/>
+        <w:widowControl/>
+        <w:numPr>
+          <w:ilvl w:val="0"/>
+          <w:numId w:val="0"/>
+        </w:numPr>
+        <w:suppressLineNumbers w:val="0"/>
+        <w:bidi w:val="0"/>
+        <w:spacing w:before="0" w:beforeAutospacing="1" w:after="0" w:afterAutospacing="1" w:line="240" w:lineRule="auto"/>
+        <w:ind w:left="440" w:leftChars="200" w:firstLine="0" w:firstLineChars="0"/>
+        <w:jc w:val="both"/>
+        <w:textAlignment w:val="baseline"/>
+        <w:rPr>
+          <w:rFonts w:hint="default" w:ascii="Times New Roman" w:hAnsi="Times New Roman" w:cs="Times New Roman"/>
+          <w:b/>
+          <w:bCs/>
+          <w:color w:val="auto"/>
+          <w:sz w:val="25"/>
+          <w:szCs w:val="25"/>
+          <w:highlight w:val="none"/>
+          <w:shd w:val="clear" w:color="auto" w:fill="auto"/>
+          <w:lang w:val="en-US"/>
+        </w:rPr>
+      </w:pPr>
+      <w:r>
+        <w:rPr>
+          <w:rFonts w:hint="default" w:ascii="Times New Roman" w:hAnsi="Times New Roman" w:eastAsia="serif" w:cs="Times New Roman"/>
+          <w:i w:val="0"/>
+          <w:iCs w:val="0"/>
+          <w:color w:val="000000"/>
+          <w:sz w:val="24"/>
+          <w:szCs w:val="24"/>
+          <w:u w:val="none"/>
+          <w:vertAlign w:val="baseline"/>
+        </w:rPr>
+        <w:t>Finally, the Breadth-First Search (BFS) explores the search tree layer-by-layer, expanding all nodes at the current depth before moving to the next level. While the strategy shares the same goal of state space exploration as Depth-First Search (DFS), it utlizes the FIFO technique  through a Queue structure to manage the frontier which ensures the shallowest nodes are prioritized. As a result, the orizontal expansion allows the agent to guarantee the shortest path in terms of steps, contrasting with the vertical, LIFO-based approach of DFS.</w:t>
+      </w:r>
+    </w:p>
+    <w:p>
+      <w:pPr>
+        <w:keepNext w:val="0"/>
+        <w:keepLines w:val="0"/>
+        <w:widowControl/>
+        <w:numPr>
+          <w:ilvl w:val="0"/>
+          <w:numId w:val="0"/>
+        </w:numPr>
+        <w:suppressLineNumbers w:val="0"/>
+        <w:bidi w:val="0"/>
+        <w:spacing w:before="0" w:beforeAutospacing="1" w:after="0" w:afterAutospacing="1" w:line="240" w:lineRule="auto"/>
+        <w:ind w:left="440" w:leftChars="200" w:firstLine="0" w:firstLineChars="0"/>
+        <w:jc w:val="both"/>
+        <w:textAlignment w:val="baseline"/>
+        <w:rPr>
+          <w:rFonts w:hint="default" w:ascii="Times New Roman" w:hAnsi="Times New Roman" w:cs="Times New Roman"/>
+          <w:b/>
+          <w:bCs/>
+          <w:color w:val="auto"/>
+          <w:sz w:val="25"/>
+          <w:szCs w:val="25"/>
+          <w:highlight w:val="none"/>
+          <w:shd w:val="clear" w:color="auto" w:fill="auto"/>
+          <w:lang w:val="en-US"/>
+        </w:rPr>
+      </w:pPr>
+      <w:r>
+        <w:drawing>
+          <wp:anchor distT="0" distB="0" distL="114300" distR="114300" simplePos="0" relativeHeight="251674624" behindDoc="0" locked="0" layoutInCell="1" allowOverlap="1">
+            <wp:simplePos x="0" y="0"/>
+            <wp:positionH relativeFrom="column">
+              <wp:posOffset>-144780</wp:posOffset>
+            </wp:positionH>
+            <wp:positionV relativeFrom="paragraph">
+              <wp:posOffset>69850</wp:posOffset>
+            </wp:positionV>
+            <wp:extent cx="2999740" cy="2667635"/>
+            <wp:effectExtent l="0" t="0" r="2540" b="14605"/>
+            <wp:wrapSquare wrapText="bothSides"/>
+            <wp:docPr id="5" name="Picture 1"/>
+            <wp:cNvGraphicFramePr>
+              <a:graphicFrameLocks xmlns:a="http://schemas.openxmlformats.org/drawingml/2006/main" noChangeAspect="1"/>
+            </wp:cNvGraphicFramePr>
+            <a:graphic xmlns:a="http://schemas.openxmlformats.org/drawingml/2006/main">
+              <a:graphicData uri="http://schemas.openxmlformats.org/drawingml/2006/picture">
+                <pic:pic xmlns:pic="http://schemas.openxmlformats.org/drawingml/2006/picture">
+                  <pic:nvPicPr>
+                    <pic:cNvPr id="5" name="Picture 1"/>
+                    <pic:cNvPicPr>
+                      <a:picLocks noChangeAspect="1"/>
+                    </pic:cNvPicPr>
+                  </pic:nvPicPr>
+                  <pic:blipFill>
+                    <a:blip r:embed="rId16"/>
+                    <a:stretch>
+                      <a:fillRect/>
+                    </a:stretch>
+                  </pic:blipFill>
+                  <pic:spPr>
+                    <a:xfrm>
+                      <a:off x="0" y="0"/>
+                      <a:ext cx="2999740" cy="2667635"/>
+                    </a:xfrm>
+                    <a:prstGeom prst="rect">
+                      <a:avLst/>
+                    </a:prstGeom>
+                    <a:noFill/>
+                    <a:ln>
+                      <a:noFill/>
+                    </a:ln>
+                  </pic:spPr>
+                </pic:pic>
+              </a:graphicData>
+            </a:graphic>
+          </wp:anchor>
+        </w:drawing>
       </w:r>
     </w:p>
     <w:p>
@@ -7949,26 +8065,445 @@
           <w:lang w:val="en-US"/>
         </w:rPr>
       </w:pPr>
+      <w:r>
+        <w:drawing>
+          <wp:anchor distT="0" distB="0" distL="114300" distR="114300" simplePos="0" relativeHeight="251675648" behindDoc="0" locked="0" layoutInCell="1" allowOverlap="1">
+            <wp:simplePos x="0" y="0"/>
+            <wp:positionH relativeFrom="column">
+              <wp:posOffset>274320</wp:posOffset>
+            </wp:positionH>
+            <wp:positionV relativeFrom="paragraph">
+              <wp:posOffset>92710</wp:posOffset>
+            </wp:positionV>
+            <wp:extent cx="2362200" cy="1524000"/>
+            <wp:effectExtent l="0" t="0" r="0" b="0"/>
+            <wp:wrapSquare wrapText="bothSides"/>
+            <wp:docPr id="10" name="Picture 2"/>
+            <wp:cNvGraphicFramePr>
+              <a:graphicFrameLocks xmlns:a="http://schemas.openxmlformats.org/drawingml/2006/main" noChangeAspect="1"/>
+            </wp:cNvGraphicFramePr>
+            <a:graphic xmlns:a="http://schemas.openxmlformats.org/drawingml/2006/main">
+              <a:graphicData uri="http://schemas.openxmlformats.org/drawingml/2006/picture">
+                <pic:pic xmlns:pic="http://schemas.openxmlformats.org/drawingml/2006/picture">
+                  <pic:nvPicPr>
+                    <pic:cNvPr id="10" name="Picture 2"/>
+                    <pic:cNvPicPr>
+                      <a:picLocks noChangeAspect="1"/>
+                    </pic:cNvPicPr>
+                  </pic:nvPicPr>
+                  <pic:blipFill>
+                    <a:blip r:embed="rId17"/>
+                    <a:stretch>
+                      <a:fillRect/>
+                    </a:stretch>
+                  </pic:blipFill>
+                  <pic:spPr>
+                    <a:xfrm>
+                      <a:off x="0" y="0"/>
+                      <a:ext cx="2362200" cy="1524000"/>
+                    </a:xfrm>
+                    <a:prstGeom prst="rect">
+                      <a:avLst/>
+                    </a:prstGeom>
+                    <a:noFill/>
+                    <a:ln>
+                      <a:noFill/>
+                    </a:ln>
+                  </pic:spPr>
+                </pic:pic>
+              </a:graphicData>
+            </a:graphic>
+          </wp:anchor>
+        </w:drawing>
+      </w:r>
+      <w:r>
+        <w:rPr>
+          <w:sz w:val="21"/>
+        </w:rPr>
+        <mc:AlternateContent>
+          <mc:Choice Requires="wps">
+            <w:drawing>
+              <wp:anchor distT="0" distB="0" distL="114300" distR="114300" simplePos="0" relativeHeight="251677696" behindDoc="0" locked="0" layoutInCell="1" allowOverlap="1">
+                <wp:simplePos x="0" y="0"/>
+                <wp:positionH relativeFrom="column">
+                  <wp:posOffset>-48260</wp:posOffset>
+                </wp:positionH>
+                <wp:positionV relativeFrom="paragraph">
+                  <wp:posOffset>1869440</wp:posOffset>
+                </wp:positionV>
+                <wp:extent cx="2841625" cy="289560"/>
+                <wp:effectExtent l="4445" t="4445" r="19050" b="10795"/>
+                <wp:wrapNone/>
+                <wp:docPr id="19" name="Text Box 19"/>
+                <wp:cNvGraphicFramePr/>
+                <a:graphic xmlns:a="http://schemas.openxmlformats.org/drawingml/2006/main">
+                  <a:graphicData uri="http://schemas.microsoft.com/office/word/2010/wordprocessingShape">
+                    <wps:wsp>
+                      <wps:cNvSpPr txBox="1"/>
+                      <wps:spPr>
+                        <a:xfrm>
+                          <a:off x="0" y="0"/>
+                          <a:ext cx="2841625" cy="289560"/>
+                        </a:xfrm>
+                        <a:prstGeom prst="rect">
+                          <a:avLst/>
+                        </a:prstGeom>
+                        <a:solidFill>
+                          <a:schemeClr val="lt1"/>
+                        </a:solidFill>
+                        <a:ln w="6350">
+                          <a:solidFill>
+                            <a:schemeClr val="bg1"/>
+                          </a:solidFill>
+                        </a:ln>
+                      </wps:spPr>
+                      <wps:style>
+                        <a:lnRef idx="0">
+                          <a:schemeClr val="accent1"/>
+                        </a:lnRef>
+                        <a:fillRef idx="0">
+                          <a:schemeClr val="accent1"/>
+                        </a:fillRef>
+                        <a:effectRef idx="0">
+                          <a:schemeClr val="accent1"/>
+                        </a:effectRef>
+                        <a:fontRef idx="minor">
+                          <a:schemeClr val="dk1"/>
+                        </a:fontRef>
+                      </wps:style>
+                      <wps:txbx>
+                        <w:txbxContent>
+                          <w:p>
+                            <w:pPr>
+                              <w:jc w:val="center"/>
+                              <w:rPr>
+                                <w:rFonts w:hint="default" w:ascii="Times New Roman" w:hAnsi="Times New Roman" w:cs="Times New Roman"/>
+                                <w:b/>
+                                <w:bCs/>
+                                <w:i/>
+                                <w:iCs/>
+                                <w:sz w:val="21"/>
+                                <w:szCs w:val="21"/>
+                                <w:lang w:val="en-US"/>
+                              </w:rPr>
+                            </w:pPr>
+                            <w:r>
+                              <w:rPr>
+                                <w:rFonts w:hint="default" w:ascii="Times New Roman" w:hAnsi="Times New Roman" w:cs="Times New Roman"/>
+                                <w:b/>
+                                <w:bCs/>
+                                <w:i/>
+                                <w:iCs/>
+                                <w:sz w:val="21"/>
+                                <w:szCs w:val="21"/>
+                                <w:lang w:val="en-US"/>
+                              </w:rPr>
+                              <w:t>Figure 10: BFS Performance Showcase Table</w:t>
+                            </w:r>
+                          </w:p>
+                        </w:txbxContent>
+                      </wps:txbx>
+                      <wps:bodyPr rot="0" spcFirstLastPara="0" vertOverflow="overflow" horzOverflow="overflow" vert="horz" wrap="square" lIns="91440" tIns="45720" rIns="91440" bIns="45720" numCol="1" spcCol="0" rtlCol="0" fromWordArt="0" anchor="t" anchorCtr="0" forceAA="0" compatLnSpc="1">
+                        <a:noAutofit/>
+                      </wps:bodyPr>
+                    </wps:wsp>
+                  </a:graphicData>
+                </a:graphic>
+              </wp:anchor>
+            </w:drawing>
+          </mc:Choice>
+          <mc:Fallback>
+            <w:pict>
+              <v:shape id="_x0000_s1026" o:spid="_x0000_s1026" o:spt="202" type="#_x0000_t202" style="position:absolute;left:0pt;margin-left:-3.8pt;margin-top:147.2pt;height:22.8pt;width:223.75pt;z-index:251677696;mso-width-relative:page;mso-height-relative:page;" fillcolor="#FFFFFF [3201]" filled="t" stroked="t" coordsize="21600,21600" o:gfxdata="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">
+                <v:fill on="t" focussize="0,0"/>
+                <v:stroke weight="0.5pt" color="#FFFFFF [3212]" joinstyle="round"/>
+                <v:imagedata o:title=""/>
+                <o:lock v:ext="edit" aspectratio="f"/>
+                <v:textbox>
+                  <w:txbxContent>
+                    <w:p>
+                      <w:pPr>
+                        <w:jc w:val="center"/>
+                        <w:rPr>
+                          <w:rFonts w:hint="default" w:ascii="Times New Roman" w:hAnsi="Times New Roman" w:cs="Times New Roman"/>
+                          <w:b/>
+                          <w:bCs/>
+                          <w:i/>
+                          <w:iCs/>
+                          <w:sz w:val="21"/>
+                          <w:szCs w:val="21"/>
+                          <w:lang w:val="en-US"/>
+                        </w:rPr>
+                      </w:pPr>
+                      <w:r>
+                        <w:rPr>
+                          <w:rFonts w:hint="default" w:ascii="Times New Roman" w:hAnsi="Times New Roman" w:cs="Times New Roman"/>
+                          <w:b/>
+                          <w:bCs/>
+                          <w:i/>
+                          <w:iCs/>
+                          <w:sz w:val="21"/>
+                          <w:szCs w:val="21"/>
+                          <w:lang w:val="en-US"/>
+                        </w:rPr>
+                        <w:t>Figure 10: BFS Performance Showcase Table</w:t>
+                      </w:r>
+                    </w:p>
+                  </w:txbxContent>
+                </v:textbox>
+              </v:shape>
+            </w:pict>
+          </mc:Fallback>
+        </mc:AlternateContent>
+      </w:r>
     </w:p>
     <w:p>
       <w:pPr>
         <w:pStyle w:val="2"/>
-        <w:jc w:val="both"/>
-        <w:rPr>
-          <w:rFonts w:hint="default" w:ascii="Times New Roman" w:hAnsi="Times New Roman" w:cs="Times New Roman"/>
-          <w:sz w:val="24"/>
-          <w:szCs w:val="24"/>
-        </w:rPr>
-      </w:pPr>
-      <w:r>
-        <w:rPr>
-          <w:rFonts w:hint="default" w:ascii="Times New Roman" w:hAnsi="Times New Roman" w:cs="Times New Roman"/>
+        <w:ind w:left="440" w:leftChars="200" w:firstLine="0" w:firstLineChars="0"/>
+        <w:jc w:val="both"/>
+        <w:rPr>
+          <w:rFonts w:hint="default" w:ascii="Times New Roman" w:hAnsi="Times New Roman"/>
+          <w:b w:val="0"/>
+          <w:bCs w:val="0"/>
+          <w:sz w:val="24"/>
+          <w:szCs w:val="24"/>
+        </w:rPr>
+      </w:pPr>
+      <w:r>
+        <w:rPr>
+          <w:sz w:val="21"/>
+        </w:rPr>
+        <mc:AlternateContent>
+          <mc:Choice Requires="wps">
+            <w:drawing>
+              <wp:anchor distT="0" distB="0" distL="114300" distR="114300" simplePos="0" relativeHeight="251676672" behindDoc="0" locked="0" layoutInCell="1" allowOverlap="1">
+                <wp:simplePos x="0" y="0"/>
+                <wp:positionH relativeFrom="column">
+                  <wp:posOffset>-3134360</wp:posOffset>
+                </wp:positionH>
+                <wp:positionV relativeFrom="paragraph">
+                  <wp:posOffset>518160</wp:posOffset>
+                </wp:positionV>
+                <wp:extent cx="2925445" cy="289560"/>
+                <wp:effectExtent l="4445" t="4445" r="11430" b="10795"/>
+                <wp:wrapNone/>
+                <wp:docPr id="18" name="Text Box 18"/>
+                <wp:cNvGraphicFramePr/>
+                <a:graphic xmlns:a="http://schemas.openxmlformats.org/drawingml/2006/main">
+                  <a:graphicData uri="http://schemas.microsoft.com/office/word/2010/wordprocessingShape">
+                    <wps:wsp>
+                      <wps:cNvSpPr txBox="1"/>
+                      <wps:spPr>
+                        <a:xfrm>
+                          <a:off x="0" y="0"/>
+                          <a:ext cx="2925445" cy="289560"/>
+                        </a:xfrm>
+                        <a:prstGeom prst="rect">
+                          <a:avLst/>
+                        </a:prstGeom>
+                        <a:solidFill>
+                          <a:schemeClr val="lt1"/>
+                        </a:solidFill>
+                        <a:ln w="6350">
+                          <a:solidFill>
+                            <a:schemeClr val="bg1"/>
+                          </a:solidFill>
+                        </a:ln>
+                      </wps:spPr>
+                      <wps:style>
+                        <a:lnRef idx="0">
+                          <a:schemeClr val="accent1"/>
+                        </a:lnRef>
+                        <a:fillRef idx="0">
+                          <a:schemeClr val="accent1"/>
+                        </a:fillRef>
+                        <a:effectRef idx="0">
+                          <a:schemeClr val="accent1"/>
+                        </a:effectRef>
+                        <a:fontRef idx="minor">
+                          <a:schemeClr val="dk1"/>
+                        </a:fontRef>
+                      </wps:style>
+                      <wps:txbx>
+                        <w:txbxContent>
+                          <w:p>
+                            <w:pPr>
+                              <w:jc w:val="center"/>
+                              <w:rPr>
+                                <w:rFonts w:hint="default" w:ascii="Times New Roman" w:hAnsi="Times New Roman" w:cs="Times New Roman"/>
+                                <w:b/>
+                                <w:bCs/>
+                                <w:i/>
+                                <w:iCs/>
+                                <w:sz w:val="21"/>
+                                <w:szCs w:val="21"/>
+                                <w:lang w:val="en-US"/>
+                              </w:rPr>
+                            </w:pPr>
+                            <w:r>
+                              <w:rPr>
+                                <w:rFonts w:hint="default" w:ascii="Times New Roman" w:hAnsi="Times New Roman" w:cs="Times New Roman"/>
+                                <w:b/>
+                                <w:bCs/>
+                                <w:i/>
+                                <w:iCs/>
+                                <w:sz w:val="21"/>
+                                <w:szCs w:val="21"/>
+                                <w:lang w:val="en-US"/>
+                              </w:rPr>
+                              <w:t>Figure 9: BFS Code Implementation in Python</w:t>
+                            </w:r>
+                          </w:p>
+                        </w:txbxContent>
+                      </wps:txbx>
+                      <wps:bodyPr rot="0" spcFirstLastPara="0" vertOverflow="overflow" horzOverflow="overflow" vert="horz" wrap="square" lIns="91440" tIns="45720" rIns="91440" bIns="45720" numCol="1" spcCol="0" rtlCol="0" fromWordArt="0" anchor="t" anchorCtr="0" forceAA="0" compatLnSpc="1">
+                        <a:noAutofit/>
+                      </wps:bodyPr>
+                    </wps:wsp>
+                  </a:graphicData>
+                </a:graphic>
+              </wp:anchor>
+            </w:drawing>
+          </mc:Choice>
+          <mc:Fallback>
+            <w:pict>
+              <v:shape id="_x0000_s1026" o:spid="_x0000_s1026" o:spt="202" type="#_x0000_t202" style="position:absolute;left:0pt;margin-left:-246.8pt;margin-top:40.8pt;height:22.8pt;width:230.35pt;z-index:251676672;mso-width-relative:page;mso-height-relative:page;" fillcolor="#FFFFFF [3201]" filled="t" stroked="t" coordsize="21600,21600" o:gfxdata="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">
+                <v:fill on="t" focussize="0,0"/>
+                <v:stroke weight="0.5pt" color="#FFFFFF [3212]" joinstyle="round"/>
+                <v:imagedata o:title=""/>
+                <o:lock v:ext="edit" aspectratio="f"/>
+                <v:textbox>
+                  <w:txbxContent>
+                    <w:p>
+                      <w:pPr>
+                        <w:jc w:val="center"/>
+                        <w:rPr>
+                          <w:rFonts w:hint="default" w:ascii="Times New Roman" w:hAnsi="Times New Roman" w:cs="Times New Roman"/>
+                          <w:b/>
+                          <w:bCs/>
+                          <w:i/>
+                          <w:iCs/>
+                          <w:sz w:val="21"/>
+                          <w:szCs w:val="21"/>
+                          <w:lang w:val="en-US"/>
+                        </w:rPr>
+                      </w:pPr>
+                      <w:r>
+                        <w:rPr>
+                          <w:rFonts w:hint="default" w:ascii="Times New Roman" w:hAnsi="Times New Roman" w:cs="Times New Roman"/>
+                          <w:b/>
+                          <w:bCs/>
+                          <w:i/>
+                          <w:iCs/>
+                          <w:sz w:val="21"/>
+                          <w:szCs w:val="21"/>
+                          <w:lang w:val="en-US"/>
+                        </w:rPr>
+                        <w:t>Figure 9: BFS Code Implementation in Python</w:t>
+                      </w:r>
+                    </w:p>
+                  </w:txbxContent>
+                </v:textbox>
+              </v:shape>
+            </w:pict>
+          </mc:Fallback>
+        </mc:AlternateContent>
+      </w:r>
+      <w:r>
+        <w:rPr>
+          <w:rFonts w:hint="default" w:ascii="Times New Roman" w:hAnsi="Times New Roman" w:cs="Times New Roman"/>
+          <w:b w:val="0"/>
+          <w:bCs w:val="0"/>
+        </w:rPr>
+        <w:br w:type="textWrapping"/>
+      </w:r>
+      <w:r>
+        <w:rPr>
+          <w:rFonts w:hint="default" w:ascii="Times New Roman" w:hAnsi="Times New Roman" w:cs="Times New Roman"/>
+          <w:b w:val="0"/>
+          <w:bCs w:val="0"/>
+        </w:rPr>
+        <w:br w:type="textWrapping"/>
+      </w:r>
+      <w:r>
+        <w:rPr>
+          <w:rFonts w:hint="default" w:ascii="Times New Roman" w:hAnsi="Times New Roman" w:cs="Times New Roman"/>
+          <w:b w:val="0"/>
+          <w:bCs w:val="0"/>
+        </w:rPr>
+        <w:br w:type="textWrapping"/>
+      </w:r>
+      <w:r>
+        <w:rPr>
+          <w:rFonts w:hint="default" w:ascii="Times New Roman" w:hAnsi="Times New Roman"/>
+          <w:b w:val="0"/>
+          <w:bCs w:val="0"/>
+          <w:sz w:val="24"/>
+          <w:szCs w:val="24"/>
+        </w:rPr>
+        <w:t>Specifically, the BFS uninformed search figures out a stunning advantage by not only identifying both potential goal nodes (4 and 5) but also guaranteeing the discovery of the absolute shortest and fastest path in terms of edge count. As illustrated in Figure 10, the percentage of Exploration Ratio is 83.33% which indicates that the agent never misses a more efficient route, ultimately proving that BFS is the most reliable strategy for finding the optimal solution in unweighted environments where every step counts.</w:t>
+      </w:r>
+    </w:p>
+    <w:p>
+      <w:pPr>
+        <w:pStyle w:val="2"/>
+        <w:ind w:left="440" w:leftChars="200" w:firstLine="0" w:firstLineChars="0"/>
+        <w:jc w:val="both"/>
+        <w:rPr>
+          <w:rFonts w:hint="default" w:ascii="Times New Roman" w:hAnsi="Times New Roman" w:cs="Times New Roman"/>
+          <w:b w:val="0"/>
+          <w:bCs w:val="0"/>
+          <w:sz w:val="24"/>
+          <w:szCs w:val="24"/>
+        </w:rPr>
+      </w:pPr>
+      <w:r>
+        <w:rPr>
+          <w:rFonts w:hint="default" w:ascii="Times New Roman" w:hAnsi="Times New Roman"/>
+          <w:b w:val="0"/>
+          <w:bCs w:val="0"/>
+          <w:sz w:val="24"/>
+          <w:szCs w:val="24"/>
+        </w:rPr>
+        <w:t xml:space="preserve">In conclusion, BFS stands out for its ability to identify the absolute shortest path in terms of steps by evaluating all potential goals like nodes 4 and 5 simultaneously while DFS is memory-efficient but risks suboptimal paths and UCS guarantees the cheapest route based on cumulative cost. Consequently, </w:t>
+      </w:r>
+      <w:r>
+        <w:rPr>
+          <w:rFonts w:hint="default" w:ascii="Times New Roman" w:hAnsi="Times New Roman"/>
+          <w:b w:val="0"/>
+          <w:bCs w:val="0"/>
+          <w:sz w:val="24"/>
+          <w:szCs w:val="24"/>
+          <w:lang w:val="en-US"/>
+        </w:rPr>
+        <w:t xml:space="preserve">this </w:t>
+      </w:r>
+      <w:bookmarkStart w:id="1" w:name="_GoBack"/>
+      <w:bookmarkEnd w:id="1"/>
+      <w:r>
+        <w:rPr>
+          <w:rFonts w:hint="default" w:ascii="Times New Roman" w:hAnsi="Times New Roman"/>
+          <w:b w:val="0"/>
+          <w:bCs w:val="0"/>
+          <w:sz w:val="24"/>
+          <w:szCs w:val="24"/>
+        </w:rPr>
+        <w:t>hands-on implementation not only bridges the gap between abstract logic and practical application but also provides a rigorous benchmark for selecting the most effective search strategy in real-world coordinate environments</w:t>
+      </w:r>
+      <w:r>
+        <w:rPr>
+          <w:rFonts w:hint="default" w:ascii="Times New Roman" w:hAnsi="Times New Roman" w:cs="Times New Roman"/>
+          <w:b w:val="0"/>
+          <w:bCs w:val="0"/>
         </w:rPr>
         <w:br w:type="page"/>
       </w:r>
       <w:r>
         <w:rPr>
           <w:rFonts w:hint="default" w:ascii="Times New Roman" w:hAnsi="Times New Roman" w:cs="Times New Roman"/>
+          <w:b w:val="0"/>
+          <w:bCs w:val="0"/>
         </w:rPr>
         <w:br w:type="textWrapping"/>
       </w:r>

</xml_diff>

<commit_message>
Updated report in Assignment1 and finish part Informed Search in Assignment2a Report
</commit_message>
<xml_diff>
--- a/Assignments/Assignment2/Assignment2a/Document/Team Report.docx
+++ b/Assignments/Assignment2/Assignment2a/Document/Team Report.docx
@@ -1428,8 +1428,8 @@
           <w:b/>
           <w:bCs/>
           <w:color w:val="auto"/>
-          <w:sz w:val="28"/>
-          <w:szCs w:val="28"/>
+          <w:sz w:val="25"/>
+          <w:szCs w:val="25"/>
           <w:highlight w:val="none"/>
           <w:shd w:val="clear" w:color="auto" w:fill="auto"/>
           <w:lang w:val="en-US"/>
@@ -1498,41 +1498,42 @@
           <w:tab w:val="right" w:leader="dot" w:pos="8302"/>
         </w:tabs>
         <w:spacing w:line="240" w:lineRule="auto"/>
-        <w:jc w:val="both"/>
-        <w:rPr>
-          <w:rFonts w:hint="default" w:ascii="Times New Roman" w:hAnsi="Times New Roman" w:cs="Times New Roman"/>
-          <w:b/>
-          <w:bCs/>
-          <w:color w:val="auto"/>
-          <w:sz w:val="26"/>
-          <w:szCs w:val="26"/>
-          <w:highlight w:val="none"/>
-          <w:shd w:val="clear" w:color="auto" w:fill="auto"/>
-          <w:lang w:val="en-US"/>
-        </w:rPr>
-      </w:pPr>
-      <w:r>
-        <w:rPr>
-          <w:rFonts w:hint="default" w:ascii="Times New Roman" w:hAnsi="Times New Roman" w:cs="Times New Roman"/>
-          <w:b/>
-          <w:bCs/>
-          <w:color w:val="auto"/>
-          <w:sz w:val="32"/>
-          <w:szCs w:val="32"/>
-          <w:highlight w:val="none"/>
-          <w:shd w:val="clear" w:color="auto" w:fill="auto"/>
-          <w:lang w:val="en-US"/>
-        </w:rPr>
-        <w:t>Part D: Conclusion</w:t>
-      </w:r>
-      <w:r>
-        <w:rPr>
-          <w:rFonts w:hint="default" w:ascii="Times New Roman" w:hAnsi="Times New Roman" w:cs="Times New Roman"/>
-          <w:b/>
-          <w:bCs/>
-          <w:color w:val="auto"/>
-          <w:sz w:val="26"/>
-          <w:szCs w:val="26"/>
+        <w:ind w:left="220" w:leftChars="100" w:firstLine="0" w:firstLineChars="0"/>
+        <w:jc w:val="both"/>
+        <w:rPr>
+          <w:rFonts w:hint="default" w:ascii="Times New Roman" w:hAnsi="Times New Roman" w:cs="Times New Roman"/>
+          <w:b/>
+          <w:bCs/>
+          <w:color w:val="auto"/>
+          <w:sz w:val="28"/>
+          <w:szCs w:val="28"/>
+          <w:highlight w:val="none"/>
+          <w:shd w:val="clear" w:color="auto" w:fill="auto"/>
+          <w:lang w:val="en-US"/>
+        </w:rPr>
+      </w:pPr>
+      <w:r>
+        <w:rPr>
+          <w:rFonts w:hint="default" w:ascii="Times New Roman" w:hAnsi="Times New Roman" w:cs="Times New Roman"/>
+          <w:b/>
+          <w:bCs/>
+          <w:color w:val="auto"/>
+          <w:sz w:val="28"/>
+          <w:szCs w:val="28"/>
+          <w:highlight w:val="none"/>
+          <w:shd w:val="clear" w:color="auto" w:fill="auto"/>
+          <w:lang w:val="en-US"/>
+        </w:rPr>
+        <w:t>2.3 Informed Search Strategy</w:t>
+      </w:r>
+      <w:r>
+        <w:rPr>
+          <w:rFonts w:hint="default" w:ascii="Times New Roman" w:hAnsi="Times New Roman" w:cs="Times New Roman"/>
+          <w:b/>
+          <w:bCs/>
+          <w:color w:val="auto"/>
+          <w:sz w:val="28"/>
+          <w:szCs w:val="28"/>
           <w:highlight w:val="none"/>
           <w:shd w:val="clear" w:color="auto" w:fill="auto"/>
         </w:rPr>
@@ -1544,13 +1545,267 @@
           <w:b/>
           <w:bCs/>
           <w:color w:val="auto"/>
-          <w:sz w:val="26"/>
-          <w:szCs w:val="26"/>
+          <w:sz w:val="25"/>
+          <w:szCs w:val="25"/>
+          <w:highlight w:val="none"/>
+          <w:shd w:val="clear" w:color="auto" w:fill="auto"/>
+          <w:lang w:val="en-US"/>
+        </w:rPr>
+        <w:t>12</w:t>
+      </w:r>
+    </w:p>
+    <w:p>
+      <w:pPr>
+        <w:pStyle w:val="21"/>
+        <w:tabs>
+          <w:tab w:val="right" w:leader="dot" w:pos="8302"/>
+        </w:tabs>
+        <w:spacing w:line="240" w:lineRule="auto"/>
+        <w:ind w:left="440" w:leftChars="0" w:firstLine="0" w:firstLineChars="0"/>
+        <w:jc w:val="both"/>
+        <w:rPr>
+          <w:rFonts w:hint="default" w:ascii="Times New Roman" w:hAnsi="Times New Roman" w:cs="Times New Roman"/>
+          <w:b/>
+          <w:bCs/>
+          <w:color w:val="auto"/>
+          <w:sz w:val="28"/>
+          <w:szCs w:val="28"/>
+          <w:highlight w:val="none"/>
+          <w:shd w:val="clear" w:color="auto" w:fill="auto"/>
+          <w:lang w:val="en-US"/>
+        </w:rPr>
+      </w:pPr>
+      <w:r>
+        <w:rPr>
+          <w:rFonts w:hint="default" w:ascii="Times New Roman" w:hAnsi="Times New Roman" w:cs="Times New Roman"/>
+          <w:b/>
+          <w:bCs/>
+          <w:color w:val="auto"/>
+          <w:sz w:val="25"/>
+          <w:szCs w:val="25"/>
+          <w:highlight w:val="none"/>
+          <w:shd w:val="clear" w:color="auto" w:fill="auto"/>
+          <w:lang w:val="en-US"/>
+        </w:rPr>
+        <w:t xml:space="preserve">2.3.1 </w:t>
+      </w:r>
+      <w:r>
+        <w:rPr>
+          <w:rFonts w:hint="default" w:ascii="Times New Roman" w:hAnsi="Times New Roman" w:eastAsia="serif" w:cs="Times New Roman"/>
+          <w:b/>
+          <w:bCs/>
+          <w:i w:val="0"/>
+          <w:iCs w:val="0"/>
+          <w:color w:val="000000"/>
+          <w:sz w:val="25"/>
+          <w:szCs w:val="25"/>
+          <w:u w:val="none"/>
+          <w:vertAlign w:val="baseline"/>
+        </w:rPr>
+        <w:t>Greedy Best-First Search (GBFS)</w:t>
+      </w:r>
+      <w:r>
+        <w:rPr>
+          <w:rFonts w:hint="default" w:ascii="Times New Roman" w:hAnsi="Times New Roman" w:cs="Times New Roman"/>
+          <w:b/>
+          <w:bCs/>
+          <w:color w:val="auto"/>
+          <w:sz w:val="25"/>
+          <w:szCs w:val="25"/>
+          <w:highlight w:val="none"/>
+          <w:shd w:val="clear" w:color="auto" w:fill="auto"/>
+        </w:rPr>
+        <w:tab/>
+      </w:r>
+      <w:r>
+        <w:rPr>
+          <w:rFonts w:hint="default" w:ascii="Times New Roman" w:hAnsi="Times New Roman" w:cs="Times New Roman"/>
+          <w:b/>
+          <w:bCs/>
+          <w:color w:val="auto"/>
+          <w:sz w:val="28"/>
+          <w:szCs w:val="28"/>
           <w:highlight w:val="none"/>
           <w:shd w:val="clear" w:color="auto" w:fill="auto"/>
           <w:lang w:val="en-US"/>
         </w:rPr>
         <w:t>.</w:t>
+      </w:r>
+      <w:r>
+        <w:rPr>
+          <w:rFonts w:hint="default" w:ascii="Times New Roman" w:hAnsi="Times New Roman" w:cs="Times New Roman"/>
+          <w:b/>
+          <w:bCs/>
+          <w:color w:val="auto"/>
+          <w:sz w:val="25"/>
+          <w:szCs w:val="25"/>
+          <w:highlight w:val="none"/>
+          <w:shd w:val="clear" w:color="auto" w:fill="auto"/>
+          <w:lang w:val="en-US"/>
+        </w:rPr>
+        <w:t>12</w:t>
+      </w:r>
+    </w:p>
+    <w:p>
+      <w:pPr>
+        <w:pStyle w:val="21"/>
+        <w:tabs>
+          <w:tab w:val="right" w:leader="dot" w:pos="8302"/>
+        </w:tabs>
+        <w:spacing w:line="240" w:lineRule="auto"/>
+        <w:ind w:left="440" w:leftChars="0" w:firstLine="0" w:firstLineChars="0"/>
+        <w:jc w:val="both"/>
+        <w:rPr>
+          <w:rFonts w:hint="default" w:ascii="Times New Roman" w:hAnsi="Times New Roman" w:cs="Times New Roman"/>
+          <w:b/>
+          <w:bCs/>
+          <w:color w:val="auto"/>
+          <w:sz w:val="28"/>
+          <w:szCs w:val="28"/>
+          <w:highlight w:val="none"/>
+          <w:shd w:val="clear" w:color="auto" w:fill="auto"/>
+          <w:lang w:val="en-US"/>
+        </w:rPr>
+      </w:pPr>
+      <w:r>
+        <w:rPr>
+          <w:rFonts w:hint="default" w:ascii="Times New Roman" w:hAnsi="Times New Roman" w:cs="Times New Roman"/>
+          <w:b/>
+          <w:bCs/>
+          <w:color w:val="auto"/>
+          <w:sz w:val="25"/>
+          <w:szCs w:val="25"/>
+          <w:highlight w:val="none"/>
+          <w:shd w:val="clear" w:color="auto" w:fill="auto"/>
+          <w:lang w:val="en-US"/>
+        </w:rPr>
+        <w:t xml:space="preserve">2.3.2 </w:t>
+      </w:r>
+      <w:r>
+        <w:rPr>
+          <w:rFonts w:hint="default" w:ascii="Times New Roman" w:hAnsi="Times New Roman" w:eastAsia="serif" w:cs="Times New Roman"/>
+          <w:b/>
+          <w:bCs/>
+          <w:i w:val="0"/>
+          <w:iCs w:val="0"/>
+          <w:color w:val="000000"/>
+          <w:sz w:val="25"/>
+          <w:szCs w:val="25"/>
+          <w:u w:val="none"/>
+          <w:vertAlign w:val="baseline"/>
+        </w:rPr>
+        <w:t>A* (A-star) Search</w:t>
+      </w:r>
+      <w:r>
+        <w:rPr>
+          <w:rFonts w:hint="default" w:ascii="Times New Roman" w:hAnsi="Times New Roman" w:cs="Times New Roman"/>
+          <w:b/>
+          <w:bCs/>
+          <w:color w:val="auto"/>
+          <w:sz w:val="25"/>
+          <w:szCs w:val="25"/>
+          <w:highlight w:val="none"/>
+          <w:shd w:val="clear" w:color="auto" w:fill="auto"/>
+        </w:rPr>
+        <w:tab/>
+      </w:r>
+      <w:r>
+        <w:rPr>
+          <w:rFonts w:hint="default" w:ascii="Times New Roman" w:hAnsi="Times New Roman" w:cs="Times New Roman"/>
+          <w:b/>
+          <w:bCs/>
+          <w:color w:val="auto"/>
+          <w:sz w:val="28"/>
+          <w:szCs w:val="28"/>
+          <w:highlight w:val="none"/>
+          <w:shd w:val="clear" w:color="auto" w:fill="auto"/>
+          <w:lang w:val="en-US"/>
+        </w:rPr>
+        <w:t>.</w:t>
+      </w:r>
+      <w:r>
+        <w:rPr>
+          <w:rFonts w:hint="default" w:ascii="Times New Roman" w:hAnsi="Times New Roman" w:cs="Times New Roman"/>
+          <w:b/>
+          <w:bCs/>
+          <w:color w:val="auto"/>
+          <w:sz w:val="25"/>
+          <w:szCs w:val="25"/>
+          <w:highlight w:val="none"/>
+          <w:shd w:val="clear" w:color="auto" w:fill="auto"/>
+          <w:lang w:val="en-US"/>
+        </w:rPr>
+        <w:t>13</w:t>
+      </w:r>
+    </w:p>
+    <w:p>
+      <w:pPr>
+        <w:pStyle w:val="21"/>
+        <w:tabs>
+          <w:tab w:val="right" w:leader="dot" w:pos="8302"/>
+        </w:tabs>
+        <w:spacing w:line="240" w:lineRule="auto"/>
+        <w:ind w:left="440" w:leftChars="0" w:firstLine="0" w:firstLineChars="0"/>
+        <w:jc w:val="both"/>
+        <w:rPr>
+          <w:rFonts w:hint="default" w:ascii="Times New Roman" w:hAnsi="Times New Roman" w:cs="Times New Roman"/>
+          <w:lang w:val="en-US"/>
+        </w:rPr>
+      </w:pPr>
+      <w:r>
+        <w:rPr>
+          <w:rFonts w:hint="default" w:ascii="Times New Roman" w:hAnsi="Times New Roman" w:cs="Times New Roman"/>
+          <w:b/>
+          <w:bCs/>
+          <w:color w:val="auto"/>
+          <w:sz w:val="25"/>
+          <w:szCs w:val="25"/>
+          <w:highlight w:val="none"/>
+          <w:shd w:val="clear" w:color="auto" w:fill="auto"/>
+          <w:lang w:val="en-US"/>
+        </w:rPr>
+        <w:t>2.3.3 Advanced Informed Search</w:t>
+      </w:r>
+      <w:r>
+        <w:rPr>
+          <w:rFonts w:hint="default" w:ascii="Times New Roman" w:hAnsi="Times New Roman" w:cs="Times New Roman"/>
+          <w:b/>
+          <w:bCs/>
+          <w:color w:val="auto"/>
+          <w:sz w:val="25"/>
+          <w:szCs w:val="25"/>
+          <w:highlight w:val="none"/>
+          <w:shd w:val="clear" w:color="auto" w:fill="auto"/>
+        </w:rPr>
+        <w:tab/>
+      </w:r>
+      <w:r>
+        <w:rPr>
+          <w:rFonts w:hint="default" w:ascii="Times New Roman" w:hAnsi="Times New Roman" w:cs="Times New Roman"/>
+          <w:b/>
+          <w:bCs/>
+          <w:color w:val="auto"/>
+          <w:sz w:val="28"/>
+          <w:szCs w:val="28"/>
+          <w:highlight w:val="none"/>
+          <w:shd w:val="clear" w:color="auto" w:fill="auto"/>
+          <w:lang w:val="en-US"/>
+        </w:rPr>
+        <w:t>.</w:t>
+      </w:r>
+      <w:r>
+        <w:rPr>
+          <w:rFonts w:hint="default" w:ascii="Times New Roman" w:hAnsi="Times New Roman" w:cs="Times New Roman"/>
+          <w:b/>
+          <w:bCs/>
+          <w:color w:val="auto"/>
+          <w:sz w:val="22"/>
+          <w:szCs w:val="22"/>
+          <w:highlight w:val="none"/>
+          <w:shd w:val="clear" w:color="auto" w:fill="auto"/>
+          <w:lang w:val="en-US"/>
+        </w:rPr>
+        <w:t>14</w:t>
       </w:r>
     </w:p>
     <w:p>
@@ -1563,7 +1818,13 @@
         <w:jc w:val="both"/>
         <w:rPr>
           <w:rFonts w:hint="default" w:ascii="Times New Roman" w:hAnsi="Times New Roman" w:cs="Times New Roman"/>
-          <w:color w:val="auto"/>
+          <w:b/>
+          <w:bCs/>
+          <w:color w:val="auto"/>
+          <w:sz w:val="26"/>
+          <w:szCs w:val="26"/>
+          <w:highlight w:val="none"/>
+          <w:shd w:val="clear" w:color="auto" w:fill="auto"/>
           <w:lang w:val="en-US"/>
         </w:rPr>
       </w:pPr>
@@ -1579,49 +1840,34 @@
           <w:shd w:val="clear" w:color="auto" w:fill="auto"/>
           <w:lang w:val="en-US"/>
         </w:rPr>
-        <w:t>Part E:</w:t>
-      </w:r>
-      <w:r>
-        <w:rPr>
-          <w:rFonts w:hint="default" w:ascii="Times New Roman" w:hAnsi="Times New Roman" w:cs="Times New Roman"/>
-          <w:b/>
-          <w:bCs/>
-          <w:color w:val="auto"/>
-          <w:sz w:val="25"/>
-          <w:szCs w:val="25"/>
-          <w:highlight w:val="none"/>
-          <w:shd w:val="clear" w:color="auto" w:fill="auto"/>
-          <w:lang w:val="en-US"/>
-        </w:rPr>
-        <w:t xml:space="preserve"> </w:t>
-      </w:r>
-      <w:r>
-        <w:rPr>
-          <w:rFonts w:hint="default" w:ascii="Times New Roman" w:hAnsi="Times New Roman" w:cs="Times New Roman"/>
-          <w:b/>
-          <w:bCs/>
-          <w:color w:val="auto"/>
-          <w:sz w:val="32"/>
-          <w:szCs w:val="32"/>
-          <w:highlight w:val="none"/>
-          <w:shd w:val="clear" w:color="auto" w:fill="auto"/>
-          <w:lang w:val="en-US"/>
-        </w:rPr>
-        <w:t>Acknowledgements</w:t>
-      </w:r>
-      <w:r>
-        <w:rPr>
-          <w:rFonts w:hint="default" w:ascii="Times New Roman" w:hAnsi="Times New Roman" w:cs="Times New Roman"/>
-          <w:b/>
-          <w:bCs/>
-          <w:color w:val="auto"/>
-          <w:sz w:val="25"/>
-          <w:szCs w:val="25"/>
-          <w:highlight w:val="none"/>
-          <w:shd w:val="clear" w:color="auto" w:fill="auto"/>
-          <w:lang w:val="en-US"/>
+        <w:t>Part D: Conclusion</w:t>
+      </w:r>
+      <w:r>
+        <w:rPr>
+          <w:rFonts w:hint="default" w:ascii="Times New Roman" w:hAnsi="Times New Roman" w:cs="Times New Roman"/>
+          <w:b/>
+          <w:bCs/>
+          <w:color w:val="auto"/>
+          <w:sz w:val="26"/>
+          <w:szCs w:val="26"/>
+          <w:highlight w:val="none"/>
+          <w:shd w:val="clear" w:color="auto" w:fill="auto"/>
         </w:rPr>
         <w:tab/>
+      </w:r>
+      <w:r>
+        <w:rPr>
+          <w:rFonts w:hint="default" w:ascii="Times New Roman" w:hAnsi="Times New Roman" w:cs="Times New Roman"/>
+          <w:b/>
+          <w:bCs/>
+          <w:color w:val="auto"/>
+          <w:sz w:val="26"/>
+          <w:szCs w:val="26"/>
+          <w:highlight w:val="none"/>
+          <w:shd w:val="clear" w:color="auto" w:fill="auto"/>
+          <w:lang w:val="en-US"/>
+        </w:rPr>
+        <w:t>.</w:t>
       </w:r>
     </w:p>
     <w:p>
@@ -1634,6 +1880,77 @@
         <w:jc w:val="both"/>
         <w:rPr>
           <w:rFonts w:hint="default" w:ascii="Times New Roman" w:hAnsi="Times New Roman" w:cs="Times New Roman"/>
+          <w:color w:val="auto"/>
+          <w:lang w:val="en-US"/>
+        </w:rPr>
+      </w:pPr>
+      <w:r>
+        <w:rPr>
+          <w:rFonts w:hint="default" w:ascii="Times New Roman" w:hAnsi="Times New Roman" w:cs="Times New Roman"/>
+          <w:b/>
+          <w:bCs/>
+          <w:color w:val="auto"/>
+          <w:sz w:val="32"/>
+          <w:szCs w:val="32"/>
+          <w:highlight w:val="none"/>
+          <w:shd w:val="clear" w:color="auto" w:fill="auto"/>
+          <w:lang w:val="en-US"/>
+        </w:rPr>
+        <w:t>Part E:</w:t>
+      </w:r>
+      <w:r>
+        <w:rPr>
+          <w:rFonts w:hint="default" w:ascii="Times New Roman" w:hAnsi="Times New Roman" w:cs="Times New Roman"/>
+          <w:b/>
+          <w:bCs/>
+          <w:color w:val="auto"/>
+          <w:sz w:val="25"/>
+          <w:szCs w:val="25"/>
+          <w:highlight w:val="none"/>
+          <w:shd w:val="clear" w:color="auto" w:fill="auto"/>
+          <w:lang w:val="en-US"/>
+        </w:rPr>
+        <w:t xml:space="preserve"> </w:t>
+      </w:r>
+      <w:r>
+        <w:rPr>
+          <w:rFonts w:hint="default" w:ascii="Times New Roman" w:hAnsi="Times New Roman" w:cs="Times New Roman"/>
+          <w:b/>
+          <w:bCs/>
+          <w:color w:val="auto"/>
+          <w:sz w:val="32"/>
+          <w:szCs w:val="32"/>
+          <w:highlight w:val="none"/>
+          <w:shd w:val="clear" w:color="auto" w:fill="auto"/>
+          <w:lang w:val="en-US"/>
+        </w:rPr>
+        <w:t>Acknowledgements</w:t>
+      </w:r>
+      <w:r>
+        <w:rPr>
+          <w:rFonts w:hint="default" w:ascii="Times New Roman" w:hAnsi="Times New Roman" w:cs="Times New Roman"/>
+          <w:b/>
+          <w:bCs/>
+          <w:color w:val="auto"/>
+          <w:sz w:val="25"/>
+          <w:szCs w:val="25"/>
+          <w:highlight w:val="none"/>
+          <w:shd w:val="clear" w:color="auto" w:fill="auto"/>
+          <w:lang w:val="en-US"/>
+        </w:rPr>
+        <w:tab/>
+      </w:r>
+    </w:p>
+    <w:p>
+      <w:pPr>
+        <w:pStyle w:val="20"/>
+        <w:tabs>
+          <w:tab w:val="right" w:leader="dot" w:pos="8302"/>
+        </w:tabs>
+        <w:spacing w:line="240" w:lineRule="auto"/>
+        <w:jc w:val="both"/>
+        <w:rPr>
+          <w:rFonts w:hint="default" w:ascii="Times New Roman" w:hAnsi="Times New Roman" w:cs="Times New Roman"/>
           <w:b/>
           <w:bCs/>
           <w:color w:val="auto"/>
@@ -1782,79 +2099,6 @@
           <w:color w:val="auto"/>
           <w:sz w:val="32"/>
           <w:szCs w:val="32"/>
-          <w:highlight w:val="none"/>
-          <w:shd w:val="clear" w:color="auto" w:fill="auto"/>
-          <w:lang w:val="en-US"/>
-        </w:rPr>
-      </w:pPr>
-    </w:p>
-    <w:p>
-      <w:pPr>
-        <w:keepNext w:val="0"/>
-        <w:keepLines w:val="0"/>
-        <w:widowControl/>
-        <w:numPr>
-          <w:ilvl w:val="0"/>
-          <w:numId w:val="0"/>
-        </w:numPr>
-        <w:suppressLineNumbers w:val="0"/>
-        <w:bidi w:val="0"/>
-        <w:spacing w:before="0" w:beforeAutospacing="1" w:after="0" w:afterAutospacing="1" w:line="240" w:lineRule="auto"/>
-        <w:ind w:left="220" w:leftChars="100" w:firstLine="0" w:firstLineChars="0"/>
-        <w:jc w:val="both"/>
-        <w:textAlignment w:val="baseline"/>
-        <w:rPr>
-          <w:rFonts w:hint="default" w:ascii="Times New Roman" w:hAnsi="Times New Roman" w:cs="Times New Roman"/>
-          <w:b/>
-          <w:bCs/>
-          <w:color w:val="auto"/>
-          <w:sz w:val="28"/>
-          <w:szCs w:val="28"/>
-          <w:highlight w:val="none"/>
-          <w:shd w:val="clear" w:color="auto" w:fill="auto"/>
-          <w:lang w:val="en-US"/>
-        </w:rPr>
-      </w:pPr>
-    </w:p>
-    <w:p>
-      <w:pPr>
-        <w:keepNext w:val="0"/>
-        <w:keepLines w:val="0"/>
-        <w:widowControl/>
-        <w:numPr>
-          <w:ilvl w:val="0"/>
-          <w:numId w:val="0"/>
-        </w:numPr>
-        <w:suppressLineNumbers w:val="0"/>
-        <w:bidi w:val="0"/>
-        <w:spacing w:before="0" w:beforeAutospacing="1" w:after="0" w:afterAutospacing="1" w:line="240" w:lineRule="auto"/>
-        <w:ind w:left="220" w:leftChars="100" w:firstLine="0" w:firstLineChars="0"/>
-        <w:jc w:val="both"/>
-        <w:textAlignment w:val="baseline"/>
-        <w:rPr>
-          <w:rFonts w:hint="default" w:ascii="Times New Roman" w:hAnsi="Times New Roman" w:cs="Times New Roman"/>
-          <w:b/>
-          <w:bCs/>
-          <w:color w:val="auto"/>
-          <w:sz w:val="28"/>
-          <w:szCs w:val="28"/>
-          <w:highlight w:val="none"/>
-          <w:shd w:val="clear" w:color="auto" w:fill="auto"/>
-          <w:lang w:val="en-US"/>
-        </w:rPr>
-      </w:pPr>
-    </w:p>
-    <w:p>
-      <w:pPr>
-        <w:spacing w:line="240" w:lineRule="auto"/>
-        <w:jc w:val="both"/>
-        <w:rPr>
-          <w:rFonts w:hint="default" w:ascii="Times New Roman" w:hAnsi="Times New Roman" w:cs="Times New Roman"/>
-          <w:b/>
-          <w:bCs/>
-          <w:color w:val="auto"/>
-          <w:sz w:val="25"/>
-          <w:szCs w:val="25"/>
           <w:highlight w:val="none"/>
           <w:shd w:val="clear" w:color="auto" w:fill="auto"/>
           <w:lang w:val="en-US"/>
@@ -2295,6 +2539,7 @@
             <w:insideH w:val="none" w:color="auto" w:sz="0" w:space="0"/>
             <w:insideV w:val="none" w:color="auto" w:sz="0" w:space="0"/>
           </w:tblBorders>
+          <w:shd w:val="clear" w:color="auto" w:fill="auto"/>
           <w:tblCellMar>
             <w:top w:w="15" w:type="dxa"/>
             <w:left w:w="15" w:type="dxa"/>
@@ -2445,6 +2690,7 @@
             <w:insideH w:val="none" w:color="auto" w:sz="0" w:space="0"/>
             <w:insideV w:val="none" w:color="auto" w:sz="0" w:space="0"/>
           </w:tblBorders>
+          <w:shd w:val="clear" w:color="auto" w:fill="auto"/>
           <w:tblCellMar>
             <w:top w:w="15" w:type="dxa"/>
             <w:left w:w="15" w:type="dxa"/>
@@ -2746,6 +2992,7 @@
             <w:insideH w:val="none" w:color="auto" w:sz="0" w:space="0"/>
             <w:insideV w:val="none" w:color="auto" w:sz="0" w:space="0"/>
           </w:tblBorders>
+          <w:shd w:val="clear" w:color="auto" w:fill="auto"/>
           <w:tblCellMar>
             <w:top w:w="15" w:type="dxa"/>
             <w:left w:w="15" w:type="dxa"/>
@@ -7024,9 +7271,45 @@
         <w:jc w:val="both"/>
         <w:textAlignment w:val="baseline"/>
         <w:rPr>
-          <w:rFonts w:hint="default" w:ascii="Times New Roman" w:hAnsi="Times New Roman" w:eastAsia="serif"/>
-          <w:b w:val="0"/>
-          <w:bCs w:val="0"/>
+          <w:rFonts w:hint="default" w:ascii="Times New Roman" w:hAnsi="Times New Roman" w:cs="Times New Roman"/>
+          <w:b/>
+          <w:bCs/>
+          <w:color w:val="auto"/>
+          <w:sz w:val="25"/>
+          <w:szCs w:val="25"/>
+          <w:highlight w:val="none"/>
+          <w:shd w:val="clear" w:color="auto" w:fill="auto"/>
+          <w:lang w:val="en-US"/>
+        </w:rPr>
+      </w:pPr>
+      <w:r>
+        <w:rPr>
+          <w:rFonts w:hint="default" w:ascii="Times New Roman" w:hAnsi="Times New Roman" w:cs="Times New Roman"/>
+          <w:b/>
+          <w:bCs/>
+          <w:color w:val="auto"/>
+          <w:sz w:val="25"/>
+          <w:szCs w:val="25"/>
+          <w:highlight w:val="none"/>
+          <w:shd w:val="clear" w:color="auto" w:fill="auto"/>
+          <w:lang w:val="en-US"/>
+        </w:rPr>
+        <w:t>2.2.2 Uniform-Cost Search (UCS)</w:t>
+      </w:r>
+    </w:p>
+    <w:p>
+      <w:pPr>
+        <w:pStyle w:val="18"/>
+        <w:keepNext w:val="0"/>
+        <w:keepLines w:val="0"/>
+        <w:widowControl/>
+        <w:suppressLineNumbers w:val="0"/>
+        <w:bidi w:val="0"/>
+        <w:spacing w:before="100" w:beforeAutospacing="0" w:after="100" w:afterAutospacing="0" w:line="19" w:lineRule="atLeast"/>
+        <w:ind w:left="440"/>
+        <w:jc w:val="both"/>
+        <w:rPr>
+          <w:rFonts w:hint="default" w:ascii="Times New Roman" w:hAnsi="Times New Roman" w:eastAsia="serif" w:cs="Times New Roman"/>
           <w:i w:val="0"/>
           <w:iCs w:val="0"/>
           <w:color w:val="000000"/>
@@ -7034,9 +7317,187 @@
           <w:szCs w:val="24"/>
           <w:u w:val="none"/>
           <w:vertAlign w:val="baseline"/>
-          <w:lang w:val="en-US"/>
-        </w:rPr>
-      </w:pPr>
+        </w:rPr>
+      </w:pPr>
+      <w:r>
+        <w:rPr>
+          <w:rFonts w:ascii="SimSun" w:hAnsi="SimSun" w:eastAsia="SimSun" w:cs="SimSun"/>
+          <w:b w:val="0"/>
+          <w:bCs w:val="0"/>
+          <w:sz w:val="24"/>
+          <w:szCs w:val="24"/>
+        </w:rPr>
+        <w:drawing>
+          <wp:anchor distT="0" distB="0" distL="114300" distR="114300" simplePos="0" relativeHeight="251670528" behindDoc="0" locked="0" layoutInCell="1" allowOverlap="1">
+            <wp:simplePos x="0" y="0"/>
+            <wp:positionH relativeFrom="column">
+              <wp:posOffset>2995295</wp:posOffset>
+            </wp:positionH>
+            <wp:positionV relativeFrom="paragraph">
+              <wp:posOffset>1876425</wp:posOffset>
+            </wp:positionV>
+            <wp:extent cx="3094990" cy="2395220"/>
+            <wp:effectExtent l="0" t="0" r="13970" b="12700"/>
+            <wp:wrapSquare wrapText="bothSides"/>
+            <wp:docPr id="14" name="Picture 8" descr="IMG_256"/>
+            <wp:cNvGraphicFramePr>
+              <a:graphicFrameLocks xmlns:a="http://schemas.openxmlformats.org/drawingml/2006/main" noChangeAspect="1"/>
+            </wp:cNvGraphicFramePr>
+            <a:graphic xmlns:a="http://schemas.openxmlformats.org/drawingml/2006/main">
+              <a:graphicData uri="http://schemas.openxmlformats.org/drawingml/2006/picture">
+                <pic:pic xmlns:pic="http://schemas.openxmlformats.org/drawingml/2006/picture">
+                  <pic:nvPicPr>
+                    <pic:cNvPr id="14" name="Picture 8" descr="IMG_256"/>
+                    <pic:cNvPicPr>
+                      <a:picLocks noChangeAspect="1"/>
+                    </pic:cNvPicPr>
+                  </pic:nvPicPr>
+                  <pic:blipFill>
+                    <a:blip r:embed="rId13"/>
+                    <a:stretch>
+                      <a:fillRect/>
+                    </a:stretch>
+                  </pic:blipFill>
+                  <pic:spPr>
+                    <a:xfrm>
+                      <a:off x="0" y="0"/>
+                      <a:ext cx="3094990" cy="2395220"/>
+                    </a:xfrm>
+                    <a:prstGeom prst="rect">
+                      <a:avLst/>
+                    </a:prstGeom>
+                    <a:noFill/>
+                    <a:ln w="9525">
+                      <a:noFill/>
+                    </a:ln>
+                  </pic:spPr>
+                </pic:pic>
+              </a:graphicData>
+            </a:graphic>
+          </wp:anchor>
+        </w:drawing>
+      </w:r>
+      <w:r>
+        <w:rPr>
+          <w:rFonts w:hint="default" w:ascii="Times New Roman" w:hAnsi="Times New Roman" w:eastAsia="serif" w:cs="Times New Roman"/>
+          <w:i w:val="0"/>
+          <w:iCs w:val="0"/>
+          <w:color w:val="000000"/>
+          <w:sz w:val="24"/>
+          <w:szCs w:val="24"/>
+          <w:u w:val="none"/>
+          <w:vertAlign w:val="baseline"/>
+        </w:rPr>
+        <w:t>While the DFS algorithm explores based on depth, the Uniform-Cost Search (UCS) strategy prioritizes nodes according to their cumulative path cost from the root. Specific</w:t>
+      </w:r>
+      <w:r>
+        <w:rPr>
+          <w:rFonts w:hint="default" w:ascii="Times New Roman" w:hAnsi="Times New Roman" w:eastAsia="serif" w:cs="Times New Roman"/>
+          <w:i w:val="0"/>
+          <w:iCs w:val="0"/>
+          <w:color w:val="000000"/>
+          <w:sz w:val="24"/>
+          <w:szCs w:val="24"/>
+          <w:u w:val="none"/>
+          <w:vertAlign w:val="baseline"/>
+          <w:lang w:val="en-US"/>
+        </w:rPr>
+        <w:t>i</w:t>
+      </w:r>
+      <w:r>
+        <w:rPr>
+          <w:rFonts w:hint="default" w:ascii="Times New Roman" w:hAnsi="Times New Roman" w:eastAsia="serif" w:cs="Times New Roman"/>
+          <w:i w:val="0"/>
+          <w:iCs w:val="0"/>
+          <w:color w:val="000000"/>
+          <w:sz w:val="24"/>
+          <w:szCs w:val="24"/>
+          <w:u w:val="none"/>
+          <w:vertAlign w:val="baseline"/>
+        </w:rPr>
+        <w:t>ally, the innovative strategy expands the node n with the lowest path cost g(n) first, guaranteeing that the algorithm systematically evaluates the cheapest available options. As a result, this approach makes the agent both complete and optimal even in graphs with varying edge costs. In regard to data structure, UCS utilizes a Priority Queue (frontier) which always keeps the node with the minimum cumulative cost at the front. Furthermore, the search radiates outward in "contours" of increasing cost, ensuring no expensive path is pursued until all more affordable alternatives have been exhausted.</w:t>
+      </w:r>
+    </w:p>
+    <w:p>
+      <w:pPr>
+        <w:pStyle w:val="18"/>
+        <w:keepNext w:val="0"/>
+        <w:keepLines w:val="0"/>
+        <w:widowControl/>
+        <w:suppressLineNumbers w:val="0"/>
+        <w:bidi w:val="0"/>
+        <w:spacing w:before="100" w:beforeAutospacing="0" w:after="100" w:afterAutospacing="0" w:line="19" w:lineRule="atLeast"/>
+        <w:ind w:left="440"/>
+        <w:jc w:val="both"/>
+        <w:rPr>
+          <w:rFonts w:hint="default" w:ascii="Times New Roman" w:hAnsi="Times New Roman" w:eastAsia="serif" w:cs="Times New Roman"/>
+          <w:i w:val="0"/>
+          <w:iCs w:val="0"/>
+          <w:color w:val="000000"/>
+          <w:sz w:val="24"/>
+          <w:szCs w:val="24"/>
+          <w:u w:val="none"/>
+          <w:vertAlign w:val="baseline"/>
+        </w:rPr>
+      </w:pPr>
+      <w:r>
+        <w:rPr>
+          <w:rFonts w:ascii="SimSun" w:hAnsi="SimSun" w:eastAsia="SimSun" w:cs="SimSun"/>
+          <w:b w:val="0"/>
+          <w:bCs w:val="0"/>
+          <w:sz w:val="24"/>
+          <w:szCs w:val="24"/>
+        </w:rPr>
+        <w:drawing>
+          <wp:anchor distT="0" distB="0" distL="114300" distR="114300" simplePos="0" relativeHeight="251669504" behindDoc="0" locked="0" layoutInCell="1" allowOverlap="1">
+            <wp:simplePos x="0" y="0"/>
+            <wp:positionH relativeFrom="column">
+              <wp:posOffset>-741680</wp:posOffset>
+            </wp:positionH>
+            <wp:positionV relativeFrom="paragraph">
+              <wp:posOffset>71755</wp:posOffset>
+            </wp:positionV>
+            <wp:extent cx="3249930" cy="2221865"/>
+            <wp:effectExtent l="0" t="0" r="11430" b="3175"/>
+            <wp:wrapSquare wrapText="bothSides"/>
+            <wp:docPr id="13" name="Picture 7" descr="IMG_256"/>
+            <wp:cNvGraphicFramePr>
+              <a:graphicFrameLocks xmlns:a="http://schemas.openxmlformats.org/drawingml/2006/main" noChangeAspect="1"/>
+            </wp:cNvGraphicFramePr>
+            <a:graphic xmlns:a="http://schemas.openxmlformats.org/drawingml/2006/main">
+              <a:graphicData uri="http://schemas.openxmlformats.org/drawingml/2006/picture">
+                <pic:pic xmlns:pic="http://schemas.openxmlformats.org/drawingml/2006/picture">
+                  <pic:nvPicPr>
+                    <pic:cNvPr id="13" name="Picture 7" descr="IMG_256"/>
+                    <pic:cNvPicPr>
+                      <a:picLocks noChangeAspect="1"/>
+                    </pic:cNvPicPr>
+                  </pic:nvPicPr>
+                  <pic:blipFill>
+                    <a:blip r:embed="rId14"/>
+                    <a:stretch>
+                      <a:fillRect/>
+                    </a:stretch>
+                  </pic:blipFill>
+                  <pic:spPr>
+                    <a:xfrm>
+                      <a:off x="0" y="0"/>
+                      <a:ext cx="3249930" cy="2221865"/>
+                    </a:xfrm>
+                    <a:prstGeom prst="rect">
+                      <a:avLst/>
+                    </a:prstGeom>
+                    <a:noFill/>
+                    <a:ln w="9525">
+                      <a:noFill/>
+                    </a:ln>
+                  </pic:spPr>
+                </pic:pic>
+              </a:graphicData>
+            </a:graphic>
+          </wp:anchor>
+        </w:drawing>
+      </w:r>
     </w:p>
     <w:p>
       <w:pPr>
@@ -7065,20 +7526,64 @@
           <w:lang w:val="en-US"/>
         </w:rPr>
       </w:pPr>
-      <w:r>
-        <w:rPr>
-          <w:rFonts w:hint="default" w:ascii="Times New Roman" w:hAnsi="Times New Roman" w:cs="Times New Roman"/>
-          <w:b/>
-          <w:bCs/>
-          <w:color w:val="auto"/>
-          <w:sz w:val="25"/>
-          <w:szCs w:val="25"/>
-          <w:highlight w:val="none"/>
-          <w:shd w:val="clear" w:color="auto" w:fill="auto"/>
-          <w:lang w:val="en-US"/>
-        </w:rPr>
-        <w:t>2.2.2 Uniform-Cost Search (UCS)</w:t>
-      </w:r>
+    </w:p>
+    <w:p>
+      <w:pPr>
+        <w:keepNext w:val="0"/>
+        <w:keepLines w:val="0"/>
+        <w:widowControl/>
+        <w:numPr>
+          <w:ilvl w:val="0"/>
+          <w:numId w:val="0"/>
+        </w:numPr>
+        <w:suppressLineNumbers w:val="0"/>
+        <w:bidi w:val="0"/>
+        <w:spacing w:before="0" w:beforeAutospacing="1" w:after="0" w:afterAutospacing="1" w:line="240" w:lineRule="auto"/>
+        <w:jc w:val="both"/>
+        <w:textAlignment w:val="baseline"/>
+        <w:rPr>
+          <w:rFonts w:hint="default" w:ascii="Times New Roman" w:hAnsi="Times New Roman" w:eastAsia="serif" w:cs="Times New Roman"/>
+          <w:b/>
+          <w:bCs/>
+          <w:i/>
+          <w:iCs/>
+          <w:color w:val="000000"/>
+          <w:sz w:val="21"/>
+          <w:szCs w:val="21"/>
+          <w:u w:val="none"/>
+          <w:vertAlign w:val="baseline"/>
+          <w:lang w:val="en-US"/>
+        </w:rPr>
+      </w:pPr>
+    </w:p>
+    <w:p>
+      <w:pPr>
+        <w:keepNext w:val="0"/>
+        <w:keepLines w:val="0"/>
+        <w:widowControl/>
+        <w:numPr>
+          <w:ilvl w:val="0"/>
+          <w:numId w:val="0"/>
+        </w:numPr>
+        <w:suppressLineNumbers w:val="0"/>
+        <w:bidi w:val="0"/>
+        <w:spacing w:before="0" w:beforeAutospacing="1" w:after="0" w:afterAutospacing="1" w:line="240" w:lineRule="auto"/>
+        <w:jc w:val="both"/>
+        <w:textAlignment w:val="baseline"/>
+        <w:rPr>
+          <w:rFonts w:hint="default" w:ascii="Times New Roman" w:hAnsi="Times New Roman" w:cs="Times New Roman"/>
+          <w:b w:val="0"/>
+          <w:bCs w:val="0"/>
+          <w:i w:val="0"/>
+          <w:iCs w:val="0"/>
+          <w:color w:val="auto"/>
+          <w:sz w:val="20"/>
+          <w:szCs w:val="20"/>
+          <w:highlight w:val="none"/>
+          <w:shd w:val="clear" w:color="auto" w:fill="auto"/>
+          <w:lang w:val="en-US"/>
+        </w:rPr>
+      </w:pPr>
     </w:p>
     <w:p>
       <w:pPr>
@@ -7088,11 +7593,10 @@
         <w:widowControl/>
         <w:suppressLineNumbers w:val="0"/>
         <w:bidi w:val="0"/>
-        <w:spacing w:before="100" w:beforeAutospacing="0" w:after="100" w:afterAutospacing="0" w:line="19" w:lineRule="atLeast"/>
-        <w:ind w:left="440"/>
-        <w:jc w:val="both"/>
-        <w:rPr>
-          <w:rFonts w:hint="default" w:ascii="Times New Roman" w:hAnsi="Times New Roman" w:eastAsia="serif" w:cs="Times New Roman"/>
+        <w:spacing w:before="240" w:beforeAutospacing="0" w:after="240" w:afterAutospacing="0" w:line="19" w:lineRule="atLeast"/>
+        <w:jc w:val="both"/>
+        <w:rPr>
+          <w:rFonts w:hint="default" w:ascii="Times New Roman" w:hAnsi="Times New Roman" w:cs="Times New Roman"/>
           <w:i w:val="0"/>
           <w:iCs w:val="0"/>
           <w:color w:val="000000"/>
@@ -7102,67 +7606,57 @@
           <w:vertAlign w:val="baseline"/>
         </w:rPr>
       </w:pPr>
-      <w:r>
-        <w:rPr>
-          <w:rFonts w:hint="default" w:ascii="Times New Roman" w:hAnsi="Times New Roman" w:eastAsia="serif" w:cs="Times New Roman"/>
-          <w:i w:val="0"/>
-          <w:iCs w:val="0"/>
-          <w:color w:val="000000"/>
-          <w:sz w:val="24"/>
-          <w:szCs w:val="24"/>
-          <w:u w:val="none"/>
-          <w:vertAlign w:val="baseline"/>
-        </w:rPr>
-        <w:t>While the DFS algorithm explores based on depth, the Uniform-Cost Search (UCS) strategy prioritizes nodes according to their cumulative path cost from the root. Specific</w:t>
-      </w:r>
-      <w:r>
-        <w:rPr>
-          <w:rFonts w:hint="default" w:ascii="Times New Roman" w:hAnsi="Times New Roman" w:eastAsia="serif" w:cs="Times New Roman"/>
-          <w:i w:val="0"/>
-          <w:iCs w:val="0"/>
-          <w:color w:val="000000"/>
-          <w:sz w:val="24"/>
-          <w:szCs w:val="24"/>
-          <w:u w:val="none"/>
-          <w:vertAlign w:val="baseline"/>
-          <w:lang w:val="en-US"/>
-        </w:rPr>
-        <w:t>i</w:t>
-      </w:r>
-      <w:r>
-        <w:rPr>
-          <w:rFonts w:hint="default" w:ascii="Times New Roman" w:hAnsi="Times New Roman" w:eastAsia="serif" w:cs="Times New Roman"/>
-          <w:i w:val="0"/>
-          <w:iCs w:val="0"/>
-          <w:color w:val="000000"/>
-          <w:sz w:val="24"/>
-          <w:szCs w:val="24"/>
-          <w:u w:val="none"/>
-          <w:vertAlign w:val="baseline"/>
-        </w:rPr>
-        <w:t>ally, the innovative strategy expands the node n with the lowest path cost g(n) first, guaranteeing that the algorithm systematically evaluates the cheapest available options. As a result, this approach makes the agent both complete and optimal even in graphs with varying edge costs. In regard to data structure, UCS utilizes a Priority Queue (frontier) which always keeps the node with the minimum cumulative cost at the front. Furthermore, the search radiates outward in "contours" of increasing cost, ensuring no expensive path is pursued until all more affordable alternatives have been exhausted.</w:t>
-      </w:r>
-    </w:p>
-    <w:p>
-      <w:pPr>
-        <w:pStyle w:val="18"/>
+    </w:p>
+    <w:p>
+      <w:pPr>
         <w:keepNext w:val="0"/>
         <w:keepLines w:val="0"/>
         <w:widowControl/>
+        <w:numPr>
+          <w:ilvl w:val="0"/>
+          <w:numId w:val="0"/>
+        </w:numPr>
         <w:suppressLineNumbers w:val="0"/>
         <w:bidi w:val="0"/>
-        <w:spacing w:before="100" w:beforeAutospacing="0" w:after="100" w:afterAutospacing="0" w:line="19" w:lineRule="atLeast"/>
-        <w:ind w:left="440"/>
-        <w:jc w:val="both"/>
-        <w:rPr>
-          <w:rFonts w:hint="default" w:ascii="Times New Roman" w:hAnsi="Times New Roman" w:eastAsia="serif" w:cs="Times New Roman"/>
-          <w:i w:val="0"/>
-          <w:iCs w:val="0"/>
-          <w:color w:val="000000"/>
-          <w:sz w:val="24"/>
-          <w:szCs w:val="24"/>
-          <w:u w:val="none"/>
-          <w:vertAlign w:val="baseline"/>
+        <w:spacing w:before="0" w:beforeAutospacing="1" w:after="0" w:afterAutospacing="1" w:line="240" w:lineRule="auto"/>
+        <w:jc w:val="both"/>
+        <w:textAlignment w:val="baseline"/>
+        <w:rPr>
+          <w:rFonts w:hint="default" w:ascii="Times New Roman" w:hAnsi="Times New Roman" w:cs="Times New Roman"/>
+          <w:b/>
+          <w:bCs/>
+          <w:color w:val="auto"/>
+          <w:sz w:val="28"/>
+          <w:szCs w:val="28"/>
+          <w:highlight w:val="none"/>
+          <w:shd w:val="clear" w:color="auto" w:fill="auto"/>
+          <w:lang w:val="en-US"/>
+        </w:rPr>
+      </w:pPr>
+    </w:p>
+    <w:p>
+      <w:pPr>
+        <w:keepNext w:val="0"/>
+        <w:keepLines w:val="0"/>
+        <w:widowControl/>
+        <w:numPr>
+          <w:ilvl w:val="0"/>
+          <w:numId w:val="0"/>
+        </w:numPr>
+        <w:suppressLineNumbers w:val="0"/>
+        <w:bidi w:val="0"/>
+        <w:spacing w:before="0" w:beforeAutospacing="1" w:after="0" w:afterAutospacing="1" w:line="240" w:lineRule="auto"/>
+        <w:jc w:val="both"/>
+        <w:textAlignment w:val="baseline"/>
+        <w:rPr>
+          <w:rFonts w:hint="default" w:ascii="Times New Roman" w:hAnsi="Times New Roman" w:cs="Times New Roman"/>
+          <w:b/>
+          <w:bCs/>
+          <w:color w:val="auto"/>
+          <w:sz w:val="30"/>
+          <w:szCs w:val="30"/>
+          <w:highlight w:val="none"/>
+          <w:shd w:val="clear" w:color="auto" w:fill="auto"/>
         </w:rPr>
       </w:pPr>
       <w:r>
@@ -7175,10 +7669,10 @@
               <wp:anchor distT="0" distB="0" distL="114300" distR="114300" simplePos="0" relativeHeight="251671552" behindDoc="0" locked="0" layoutInCell="1" allowOverlap="1">
                 <wp:simplePos x="0" y="0"/>
                 <wp:positionH relativeFrom="column">
-                  <wp:posOffset>-459740</wp:posOffset>
+                  <wp:posOffset>-3209290</wp:posOffset>
                 </wp:positionH>
                 <wp:positionV relativeFrom="paragraph">
-                  <wp:posOffset>2542540</wp:posOffset>
+                  <wp:posOffset>263525</wp:posOffset>
                 </wp:positionV>
                 <wp:extent cx="2621280" cy="289560"/>
                 <wp:effectExtent l="4445" t="4445" r="10795" b="10795"/>
@@ -7263,7 +7757,7 @@
           </mc:Choice>
           <mc:Fallback>
             <w:pict>
-              <v:shape id="_x0000_s1026" o:spid="_x0000_s1026" o:spt="202" type="#_x0000_t202" style="position:absolute;left:0pt;margin-left:-36.2pt;margin-top:200.2pt;height:22.8pt;width:206.4pt;z-index:251671552;mso-width-relative:page;mso-height-relative:page;" fillcolor="#FFFFFF [3201]" filled="t" stroked="t" coordsize="21600,21600" o:gfxdata="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">
+              <v:shape id="_x0000_s1026" o:spid="_x0000_s1026" o:spt="202" type="#_x0000_t202" style="position:absolute;left:0pt;margin-left:-252.7pt;margin-top:20.75pt;height:22.8pt;width:206.4pt;z-index:251671552;mso-width-relative:page;mso-height-relative:page;" fillcolor="#FFFFFF [3201]" filled="t" stroked="t" coordsize="21600,21600" o:gfxdata="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">
                 <v:fill on="t" focussize="0,0"/>
                 <v:stroke weight="0.5pt" color="#FFFFFF [3212]" joinstyle="round"/>
                 <v:imagedata o:title=""/>
@@ -7305,208 +7799,23 @@
           </mc:Fallback>
         </mc:AlternateContent>
       </w:r>
-      <w:r>
-        <w:rPr>
-          <w:rFonts w:ascii="SimSun" w:hAnsi="SimSun" w:eastAsia="SimSun" w:cs="SimSun"/>
-          <w:b w:val="0"/>
-          <w:bCs w:val="0"/>
-          <w:sz w:val="24"/>
-          <w:szCs w:val="24"/>
-        </w:rPr>
-        <w:drawing>
-          <wp:anchor distT="0" distB="0" distL="114300" distR="114300" simplePos="0" relativeHeight="251670528" behindDoc="0" locked="0" layoutInCell="1" allowOverlap="1">
-            <wp:simplePos x="0" y="0"/>
-            <wp:positionH relativeFrom="column">
-              <wp:posOffset>2786380</wp:posOffset>
-            </wp:positionH>
-            <wp:positionV relativeFrom="paragraph">
-              <wp:posOffset>129540</wp:posOffset>
-            </wp:positionV>
-            <wp:extent cx="3282950" cy="2540635"/>
-            <wp:effectExtent l="0" t="0" r="8890" b="4445"/>
-            <wp:wrapSquare wrapText="bothSides"/>
-            <wp:docPr id="14" name="Picture 8" descr="IMG_256"/>
-            <wp:cNvGraphicFramePr>
-              <a:graphicFrameLocks xmlns:a="http://schemas.openxmlformats.org/drawingml/2006/main" noChangeAspect="1"/>
-            </wp:cNvGraphicFramePr>
-            <a:graphic xmlns:a="http://schemas.openxmlformats.org/drawingml/2006/main">
-              <a:graphicData uri="http://schemas.openxmlformats.org/drawingml/2006/picture">
-                <pic:pic xmlns:pic="http://schemas.openxmlformats.org/drawingml/2006/picture">
-                  <pic:nvPicPr>
-                    <pic:cNvPr id="14" name="Picture 8" descr="IMG_256"/>
-                    <pic:cNvPicPr>
-                      <a:picLocks noChangeAspect="1"/>
-                    </pic:cNvPicPr>
-                  </pic:nvPicPr>
-                  <pic:blipFill>
-                    <a:blip r:embed="rId13"/>
-                    <a:stretch>
-                      <a:fillRect/>
-                    </a:stretch>
-                  </pic:blipFill>
-                  <pic:spPr>
-                    <a:xfrm>
-                      <a:off x="0" y="0"/>
-                      <a:ext cx="3282950" cy="2540635"/>
-                    </a:xfrm>
-                    <a:prstGeom prst="rect">
-                      <a:avLst/>
-                    </a:prstGeom>
-                    <a:noFill/>
-                    <a:ln w="9525">
-                      <a:noFill/>
-                    </a:ln>
-                  </pic:spPr>
-                </pic:pic>
-              </a:graphicData>
-            </a:graphic>
-          </wp:anchor>
-        </w:drawing>
-      </w:r>
-      <w:r>
-        <w:rPr>
-          <w:rFonts w:ascii="SimSun" w:hAnsi="SimSun" w:eastAsia="SimSun" w:cs="SimSun"/>
-          <w:b w:val="0"/>
-          <w:bCs w:val="0"/>
-          <w:sz w:val="24"/>
-          <w:szCs w:val="24"/>
-        </w:rPr>
-        <w:drawing>
-          <wp:anchor distT="0" distB="0" distL="114300" distR="114300" simplePos="0" relativeHeight="251669504" behindDoc="0" locked="0" layoutInCell="1" allowOverlap="1">
-            <wp:simplePos x="0" y="0"/>
-            <wp:positionH relativeFrom="column">
-              <wp:posOffset>-741680</wp:posOffset>
-            </wp:positionH>
-            <wp:positionV relativeFrom="paragraph">
-              <wp:posOffset>161925</wp:posOffset>
-            </wp:positionV>
-            <wp:extent cx="3249930" cy="2221865"/>
-            <wp:effectExtent l="0" t="0" r="11430" b="3175"/>
-            <wp:wrapSquare wrapText="bothSides"/>
-            <wp:docPr id="13" name="Picture 7" descr="IMG_256"/>
-            <wp:cNvGraphicFramePr>
-              <a:graphicFrameLocks xmlns:a="http://schemas.openxmlformats.org/drawingml/2006/main" noChangeAspect="1"/>
-            </wp:cNvGraphicFramePr>
-            <a:graphic xmlns:a="http://schemas.openxmlformats.org/drawingml/2006/main">
-              <a:graphicData uri="http://schemas.openxmlformats.org/drawingml/2006/picture">
-                <pic:pic xmlns:pic="http://schemas.openxmlformats.org/drawingml/2006/picture">
-                  <pic:nvPicPr>
-                    <pic:cNvPr id="13" name="Picture 7" descr="IMG_256"/>
-                    <pic:cNvPicPr>
-                      <a:picLocks noChangeAspect="1"/>
-                    </pic:cNvPicPr>
-                  </pic:nvPicPr>
-                  <pic:blipFill>
-                    <a:blip r:embed="rId14"/>
-                    <a:stretch>
-                      <a:fillRect/>
-                    </a:stretch>
-                  </pic:blipFill>
-                  <pic:spPr>
-                    <a:xfrm>
-                      <a:off x="0" y="0"/>
-                      <a:ext cx="3249930" cy="2221865"/>
-                    </a:xfrm>
-                    <a:prstGeom prst="rect">
-                      <a:avLst/>
-                    </a:prstGeom>
-                    <a:noFill/>
-                    <a:ln w="9525">
-                      <a:noFill/>
-                    </a:ln>
-                  </pic:spPr>
-                </pic:pic>
-              </a:graphicData>
-            </a:graphic>
-          </wp:anchor>
-        </w:drawing>
-      </w:r>
-    </w:p>
-    <w:p>
-      <w:pPr>
-        <w:keepNext w:val="0"/>
-        <w:keepLines w:val="0"/>
-        <w:widowControl/>
-        <w:numPr>
-          <w:ilvl w:val="0"/>
-          <w:numId w:val="0"/>
-        </w:numPr>
-        <w:suppressLineNumbers w:val="0"/>
-        <w:bidi w:val="0"/>
-        <w:spacing w:before="0" w:beforeAutospacing="1" w:after="0" w:afterAutospacing="1" w:line="240" w:lineRule="auto"/>
-        <w:ind w:left="440" w:leftChars="200" w:firstLine="0" w:firstLineChars="0"/>
-        <w:jc w:val="both"/>
-        <w:textAlignment w:val="baseline"/>
-        <w:rPr>
-          <w:rFonts w:hint="default" w:ascii="Times New Roman" w:hAnsi="Times New Roman" w:cs="Times New Roman"/>
-          <w:b/>
-          <w:bCs/>
-          <w:color w:val="auto"/>
-          <w:sz w:val="25"/>
-          <w:szCs w:val="25"/>
-          <w:highlight w:val="none"/>
-          <w:shd w:val="clear" w:color="auto" w:fill="auto"/>
-          <w:lang w:val="en-US"/>
-        </w:rPr>
-      </w:pPr>
-      <w:r>
-        <w:rPr>
-          <w:rFonts w:ascii="SimSun" w:hAnsi="SimSun" w:eastAsia="SimSun" w:cs="SimSun"/>
-          <w:b w:val="0"/>
-          <w:bCs w:val="0"/>
-          <w:sz w:val="24"/>
-          <w:szCs w:val="24"/>
-        </w:rPr>
-        <w:drawing>
-          <wp:anchor distT="0" distB="0" distL="114300" distR="114300" simplePos="0" relativeHeight="251673600" behindDoc="0" locked="0" layoutInCell="1" allowOverlap="1">
-            <wp:simplePos x="0" y="0"/>
-            <wp:positionH relativeFrom="column">
-              <wp:posOffset>680085</wp:posOffset>
-            </wp:positionH>
-            <wp:positionV relativeFrom="paragraph">
-              <wp:posOffset>471170</wp:posOffset>
-            </wp:positionV>
-            <wp:extent cx="3918585" cy="2518410"/>
-            <wp:effectExtent l="0" t="0" r="13335" b="11430"/>
-            <wp:wrapSquare wrapText="bothSides"/>
-            <wp:docPr id="17" name="Picture 9" descr="IMG_256"/>
-            <wp:cNvGraphicFramePr>
-              <a:graphicFrameLocks xmlns:a="http://schemas.openxmlformats.org/drawingml/2006/main" noChangeAspect="1"/>
-            </wp:cNvGraphicFramePr>
-            <a:graphic xmlns:a="http://schemas.openxmlformats.org/drawingml/2006/main">
-              <a:graphicData uri="http://schemas.openxmlformats.org/drawingml/2006/picture">
-                <pic:pic xmlns:pic="http://schemas.openxmlformats.org/drawingml/2006/picture">
-                  <pic:nvPicPr>
-                    <pic:cNvPr id="17" name="Picture 9" descr="IMG_256"/>
-                    <pic:cNvPicPr>
-                      <a:picLocks noChangeAspect="1"/>
-                    </pic:cNvPicPr>
-                  </pic:nvPicPr>
-                  <pic:blipFill>
-                    <a:blip r:embed="rId15"/>
-                    <a:stretch>
-                      <a:fillRect/>
-                    </a:stretch>
-                  </pic:blipFill>
-                  <pic:spPr>
-                    <a:xfrm>
-                      <a:off x="0" y="0"/>
-                      <a:ext cx="3918585" cy="2518410"/>
-                    </a:xfrm>
-                    <a:prstGeom prst="rect">
-                      <a:avLst/>
-                    </a:prstGeom>
-                    <a:noFill/>
-                    <a:ln w="9525">
-                      <a:noFill/>
-                    </a:ln>
-                  </pic:spPr>
-                </pic:pic>
-              </a:graphicData>
-            </a:graphic>
-          </wp:anchor>
-        </w:drawing>
-      </w:r>
+    </w:p>
+    <w:p>
+      <w:pPr>
+        <w:spacing w:line="240" w:lineRule="auto"/>
+        <w:jc w:val="both"/>
+        <w:rPr>
+          <w:rFonts w:hint="default" w:ascii="Times New Roman" w:hAnsi="Times New Roman" w:cs="Times New Roman"/>
+          <w:b/>
+          <w:bCs/>
+          <w:color w:val="auto"/>
+          <w:sz w:val="28"/>
+          <w:szCs w:val="28"/>
+          <w:highlight w:val="none"/>
+          <w:shd w:val="clear" w:color="auto" w:fill="auto"/>
+          <w:lang w:val="en-US"/>
+        </w:rPr>
+      </w:pPr>
       <w:r>
         <w:rPr>
           <w:sz w:val="21"/>
@@ -7517,10 +7826,10 @@
               <wp:anchor distT="0" distB="0" distL="114300" distR="114300" simplePos="0" relativeHeight="251672576" behindDoc="0" locked="0" layoutInCell="1" allowOverlap="1">
                 <wp:simplePos x="0" y="0"/>
                 <wp:positionH relativeFrom="column">
-                  <wp:posOffset>3258820</wp:posOffset>
+                  <wp:posOffset>3282950</wp:posOffset>
                 </wp:positionH>
                 <wp:positionV relativeFrom="paragraph">
-                  <wp:posOffset>99695</wp:posOffset>
+                  <wp:posOffset>34925</wp:posOffset>
                 </wp:positionV>
                 <wp:extent cx="2621280" cy="289560"/>
                 <wp:effectExtent l="4445" t="4445" r="10795" b="10795"/>
@@ -7605,7 +7914,7 @@
           </mc:Choice>
           <mc:Fallback>
             <w:pict>
-              <v:shape id="_x0000_s1026" o:spid="_x0000_s1026" o:spt="202" type="#_x0000_t202" style="position:absolute;left:0pt;margin-left:256.6pt;margin-top:7.85pt;height:22.8pt;width:206.4pt;z-index:251672576;mso-width-relative:page;mso-height-relative:page;" fillcolor="#FFFFFF [3201]" filled="t" stroked="t" coordsize="21600,21600" o:gfxdata="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">
+              <v:shape id="_x0000_s1026" o:spid="_x0000_s1026" o:spt="202" type="#_x0000_t202" style="position:absolute;left:0pt;margin-left:258.5pt;margin-top:2.75pt;height:22.8pt;width:206.4pt;z-index:251672576;mso-width-relative:page;mso-height-relative:page;" fillcolor="#FFFFFF [3201]" filled="t" stroked="t" coordsize="21600,21600" o:gfxdata="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">
                 <v:fill on="t" focussize="0,0"/>
                 <v:stroke weight="0.5pt" color="#FFFFFF [3212]" joinstyle="round"/>
                 <v:imagedata o:title=""/>
@@ -7650,162 +7959,6 @@
     </w:p>
     <w:p>
       <w:pPr>
-        <w:keepNext w:val="0"/>
-        <w:keepLines w:val="0"/>
-        <w:widowControl/>
-        <w:numPr>
-          <w:ilvl w:val="0"/>
-          <w:numId w:val="0"/>
-        </w:numPr>
-        <w:suppressLineNumbers w:val="0"/>
-        <w:bidi w:val="0"/>
-        <w:spacing w:before="0" w:beforeAutospacing="1" w:after="0" w:afterAutospacing="1" w:line="240" w:lineRule="auto"/>
-        <w:jc w:val="both"/>
-        <w:textAlignment w:val="baseline"/>
-        <w:rPr>
-          <w:rFonts w:hint="default" w:ascii="Times New Roman" w:hAnsi="Times New Roman" w:eastAsia="serif" w:cs="Times New Roman"/>
-          <w:b/>
-          <w:bCs/>
-          <w:i/>
-          <w:iCs/>
-          <w:color w:val="000000"/>
-          <w:sz w:val="21"/>
-          <w:szCs w:val="21"/>
-          <w:u w:val="none"/>
-          <w:vertAlign w:val="baseline"/>
-          <w:lang w:val="en-US"/>
-        </w:rPr>
-      </w:pPr>
-    </w:p>
-    <w:p>
-      <w:pPr>
-        <w:keepNext w:val="0"/>
-        <w:keepLines w:val="0"/>
-        <w:widowControl/>
-        <w:numPr>
-          <w:ilvl w:val="0"/>
-          <w:numId w:val="0"/>
-        </w:numPr>
-        <w:suppressLineNumbers w:val="0"/>
-        <w:bidi w:val="0"/>
-        <w:spacing w:before="0" w:beforeAutospacing="1" w:after="0" w:afterAutospacing="1" w:line="240" w:lineRule="auto"/>
-        <w:jc w:val="both"/>
-        <w:textAlignment w:val="baseline"/>
-        <w:rPr>
-          <w:rFonts w:hint="default" w:ascii="Times New Roman" w:hAnsi="Times New Roman" w:cs="Times New Roman"/>
-          <w:b w:val="0"/>
-          <w:bCs w:val="0"/>
-          <w:i w:val="0"/>
-          <w:iCs w:val="0"/>
-          <w:color w:val="auto"/>
-          <w:sz w:val="20"/>
-          <w:szCs w:val="20"/>
-          <w:highlight w:val="none"/>
-          <w:shd w:val="clear" w:color="auto" w:fill="auto"/>
-          <w:lang w:val="en-US"/>
-        </w:rPr>
-      </w:pPr>
-    </w:p>
-    <w:p>
-      <w:pPr>
-        <w:pStyle w:val="18"/>
-        <w:keepNext w:val="0"/>
-        <w:keepLines w:val="0"/>
-        <w:widowControl/>
-        <w:suppressLineNumbers w:val="0"/>
-        <w:bidi w:val="0"/>
-        <w:spacing w:before="240" w:beforeAutospacing="0" w:after="240" w:afterAutospacing="0" w:line="19" w:lineRule="atLeast"/>
-        <w:jc w:val="both"/>
-        <w:rPr>
-          <w:rFonts w:hint="default" w:ascii="Times New Roman" w:hAnsi="Times New Roman" w:cs="Times New Roman"/>
-          <w:i w:val="0"/>
-          <w:iCs w:val="0"/>
-          <w:color w:val="000000"/>
-          <w:sz w:val="24"/>
-          <w:szCs w:val="24"/>
-          <w:u w:val="none"/>
-          <w:vertAlign w:val="baseline"/>
-        </w:rPr>
-      </w:pPr>
-    </w:p>
-    <w:p>
-      <w:pPr>
-        <w:keepNext w:val="0"/>
-        <w:keepLines w:val="0"/>
-        <w:widowControl/>
-        <w:numPr>
-          <w:ilvl w:val="0"/>
-          <w:numId w:val="0"/>
-        </w:numPr>
-        <w:suppressLineNumbers w:val="0"/>
-        <w:bidi w:val="0"/>
-        <w:spacing w:before="0" w:beforeAutospacing="1" w:after="0" w:afterAutospacing="1" w:line="240" w:lineRule="auto"/>
-        <w:jc w:val="both"/>
-        <w:textAlignment w:val="baseline"/>
-        <w:rPr>
-          <w:rFonts w:hint="default" w:ascii="Times New Roman" w:hAnsi="Times New Roman" w:cs="Times New Roman"/>
-          <w:b/>
-          <w:bCs/>
-          <w:color w:val="auto"/>
-          <w:sz w:val="28"/>
-          <w:szCs w:val="28"/>
-          <w:highlight w:val="none"/>
-          <w:shd w:val="clear" w:color="auto" w:fill="auto"/>
-          <w:lang w:val="en-US"/>
-        </w:rPr>
-      </w:pPr>
-    </w:p>
-    <w:p>
-      <w:pPr>
-        <w:keepNext w:val="0"/>
-        <w:keepLines w:val="0"/>
-        <w:widowControl/>
-        <w:numPr>
-          <w:ilvl w:val="0"/>
-          <w:numId w:val="0"/>
-        </w:numPr>
-        <w:suppressLineNumbers w:val="0"/>
-        <w:bidi w:val="0"/>
-        <w:spacing w:before="0" w:beforeAutospacing="1" w:after="0" w:afterAutospacing="1" w:line="240" w:lineRule="auto"/>
-        <w:jc w:val="both"/>
-        <w:textAlignment w:val="baseline"/>
-        <w:rPr>
-          <w:rFonts w:hint="default" w:ascii="Times New Roman" w:hAnsi="Times New Roman" w:cs="Times New Roman"/>
-          <w:b/>
-          <w:bCs/>
-          <w:color w:val="auto"/>
-          <w:sz w:val="30"/>
-          <w:szCs w:val="30"/>
-          <w:highlight w:val="none"/>
-          <w:shd w:val="clear" w:color="auto" w:fill="auto"/>
-        </w:rPr>
-      </w:pPr>
-    </w:p>
-    <w:p>
-      <w:pPr>
-        <w:spacing w:line="240" w:lineRule="auto"/>
-        <w:jc w:val="both"/>
-        <w:rPr>
-          <w:rFonts w:hint="default" w:ascii="Times New Roman" w:hAnsi="Times New Roman" w:cs="Times New Roman"/>
-          <w:b/>
-          <w:bCs/>
-          <w:color w:val="auto"/>
-          <w:sz w:val="28"/>
-          <w:szCs w:val="28"/>
-          <w:highlight w:val="none"/>
-          <w:shd w:val="clear" w:color="auto" w:fill="auto"/>
-          <w:lang w:val="en-US"/>
-        </w:rPr>
-      </w:pPr>
-    </w:p>
-    <w:p>
-      <w:pPr>
-        <w:rPr>
-          <w:rFonts w:hint="default" w:ascii="Times New Roman" w:hAnsi="Times New Roman" w:cs="Times New Roman"/>
-          <w:lang w:val="en-US"/>
-        </w:rPr>
-      </w:pPr>
-      <w:r>
         <w:rPr>
           <w:rFonts w:hint="default" w:ascii="Times New Roman" w:hAnsi="Times New Roman" w:cs="Times New Roman"/>
           <w:b/>
@@ -7816,7 +7969,176 @@
           <w:highlight w:val="none"/>
           <w:shd w:val="clear" w:color="auto" w:fill="auto"/>
         </w:rPr>
+      </w:pPr>
+      <w:r>
+        <w:rPr>
+          <w:rFonts w:ascii="SimSun" w:hAnsi="SimSun" w:eastAsia="SimSun" w:cs="SimSun"/>
+          <w:b w:val="0"/>
+          <w:bCs w:val="0"/>
+          <w:sz w:val="24"/>
+          <w:szCs w:val="24"/>
+        </w:rPr>
+        <w:drawing>
+          <wp:anchor distT="0" distB="0" distL="114300" distR="114300" simplePos="0" relativeHeight="251673600" behindDoc="0" locked="0" layoutInCell="1" allowOverlap="1">
+            <wp:simplePos x="0" y="0"/>
+            <wp:positionH relativeFrom="column">
+              <wp:posOffset>1026160</wp:posOffset>
+            </wp:positionH>
+            <wp:positionV relativeFrom="paragraph">
+              <wp:posOffset>21590</wp:posOffset>
+            </wp:positionV>
+            <wp:extent cx="3226435" cy="2073275"/>
+            <wp:effectExtent l="0" t="0" r="4445" b="14605"/>
+            <wp:wrapSquare wrapText="bothSides"/>
+            <wp:docPr id="17" name="Picture 9" descr="IMG_256"/>
+            <wp:cNvGraphicFramePr>
+              <a:graphicFrameLocks xmlns:a="http://schemas.openxmlformats.org/drawingml/2006/main" noChangeAspect="1"/>
+            </wp:cNvGraphicFramePr>
+            <a:graphic xmlns:a="http://schemas.openxmlformats.org/drawingml/2006/main">
+              <a:graphicData uri="http://schemas.openxmlformats.org/drawingml/2006/picture">
+                <pic:pic xmlns:pic="http://schemas.openxmlformats.org/drawingml/2006/picture">
+                  <pic:nvPicPr>
+                    <pic:cNvPr id="17" name="Picture 9" descr="IMG_256"/>
+                    <pic:cNvPicPr>
+                      <a:picLocks noChangeAspect="1"/>
+                    </pic:cNvPicPr>
+                  </pic:nvPicPr>
+                  <pic:blipFill>
+                    <a:blip r:embed="rId15"/>
+                    <a:stretch>
+                      <a:fillRect/>
+                    </a:stretch>
+                  </pic:blipFill>
+                  <pic:spPr>
+                    <a:xfrm>
+                      <a:off x="0" y="0"/>
+                      <a:ext cx="3226435" cy="2073275"/>
+                    </a:xfrm>
+                    <a:prstGeom prst="rect">
+                      <a:avLst/>
+                    </a:prstGeom>
+                    <a:noFill/>
+                    <a:ln w="9525">
+                      <a:noFill/>
+                    </a:ln>
+                  </pic:spPr>
+                </pic:pic>
+              </a:graphicData>
+            </a:graphic>
+          </wp:anchor>
+        </w:drawing>
+      </w:r>
+      <w:r>
+        <w:rPr>
+          <w:rFonts w:hint="default" w:ascii="Times New Roman" w:hAnsi="Times New Roman" w:cs="Times New Roman"/>
+          <w:b/>
+          <w:bCs/>
+          <w:color w:val="auto"/>
+          <w:sz w:val="26"/>
+          <w:szCs w:val="26"/>
+          <w:highlight w:val="none"/>
+          <w:shd w:val="clear" w:color="auto" w:fill="auto"/>
+        </w:rPr>
         <w:fldChar w:fldCharType="end"/>
+      </w:r>
+    </w:p>
+    <w:p>
+      <w:pPr>
+        <w:rPr>
+          <w:rFonts w:hint="default" w:ascii="Times New Roman" w:hAnsi="Times New Roman" w:cs="Times New Roman"/>
+          <w:b/>
+          <w:bCs/>
+          <w:color w:val="auto"/>
+          <w:sz w:val="26"/>
+          <w:szCs w:val="26"/>
+          <w:highlight w:val="none"/>
+          <w:shd w:val="clear" w:color="auto" w:fill="auto"/>
+        </w:rPr>
+      </w:pPr>
+    </w:p>
+    <w:p>
+      <w:pPr>
+        <w:rPr>
+          <w:rFonts w:hint="default" w:ascii="Times New Roman" w:hAnsi="Times New Roman" w:cs="Times New Roman"/>
+          <w:b/>
+          <w:bCs/>
+          <w:color w:val="auto"/>
+          <w:sz w:val="26"/>
+          <w:szCs w:val="26"/>
+          <w:highlight w:val="none"/>
+          <w:shd w:val="clear" w:color="auto" w:fill="auto"/>
+          <w:lang w:val="en-US"/>
+        </w:rPr>
+      </w:pPr>
+      <w:r>
+        <w:rPr>
+          <w:rFonts w:hint="default" w:ascii="Times New Roman" w:hAnsi="Times New Roman" w:cs="Times New Roman"/>
+          <w:b/>
+          <w:bCs/>
+          <w:color w:val="auto"/>
+          <w:sz w:val="26"/>
+          <w:szCs w:val="26"/>
+          <w:highlight w:val="none"/>
+          <w:shd w:val="clear" w:color="auto" w:fill="auto"/>
+          <w:lang w:val="en-US"/>
+        </w:rPr>
+        <w:br w:type="textWrapping"/>
+      </w:r>
+      <w:r>
+        <w:rPr>
+          <w:rFonts w:hint="default" w:ascii="Times New Roman" w:hAnsi="Times New Roman" w:cs="Times New Roman"/>
+          <w:b/>
+          <w:bCs/>
+          <w:color w:val="auto"/>
+          <w:sz w:val="26"/>
+          <w:szCs w:val="26"/>
+          <w:highlight w:val="none"/>
+          <w:shd w:val="clear" w:color="auto" w:fill="auto"/>
+          <w:lang w:val="en-US"/>
+        </w:rPr>
+        <w:br w:type="textWrapping"/>
+      </w:r>
+      <w:r>
+        <w:rPr>
+          <w:rFonts w:hint="default" w:ascii="Times New Roman" w:hAnsi="Times New Roman" w:cs="Times New Roman"/>
+          <w:b/>
+          <w:bCs/>
+          <w:color w:val="auto"/>
+          <w:sz w:val="26"/>
+          <w:szCs w:val="26"/>
+          <w:highlight w:val="none"/>
+          <w:shd w:val="clear" w:color="auto" w:fill="auto"/>
+          <w:lang w:val="en-US"/>
+        </w:rPr>
+        <w:br w:type="textWrapping"/>
+      </w:r>
+      <w:r>
+        <w:rPr>
+          <w:rFonts w:hint="default" w:ascii="Times New Roman" w:hAnsi="Times New Roman" w:cs="Times New Roman"/>
+          <w:b/>
+          <w:bCs/>
+          <w:color w:val="auto"/>
+          <w:sz w:val="26"/>
+          <w:szCs w:val="26"/>
+          <w:highlight w:val="none"/>
+          <w:shd w:val="clear" w:color="auto" w:fill="auto"/>
+          <w:lang w:val="en-US"/>
+        </w:rPr>
+        <w:br w:type="textWrapping"/>
+      </w:r>
+      <w:r>
+        <w:rPr>
+          <w:rFonts w:hint="default" w:ascii="Times New Roman" w:hAnsi="Times New Roman" w:cs="Times New Roman"/>
+          <w:b/>
+          <w:bCs/>
+          <w:color w:val="auto"/>
+          <w:sz w:val="26"/>
+          <w:szCs w:val="26"/>
+          <w:highlight w:val="none"/>
+          <w:shd w:val="clear" w:color="auto" w:fill="auto"/>
+          <w:lang w:val="en-US"/>
+        </w:rPr>
+        <w:br w:type="textWrapping"/>
       </w:r>
     </w:p>
     <w:p>
@@ -7831,10 +8153,13 @@
           <w:iCs/>
           <w:sz w:val="21"/>
           <w:szCs w:val="21"/>
-          <w:lang w:val="en-US"/>
-        </w:rPr>
-      </w:pPr>
-      <w:r>
+        </w:rPr>
+      </w:pPr>
+    </w:p>
+    <w:p>
+      <w:pPr>
+        <w:pStyle w:val="2"/>
+        <w:jc w:val="both"/>
         <w:rPr>
           <w:rFonts w:hint="default" w:ascii="Times New Roman" w:hAnsi="Times New Roman" w:cs="Times New Roman"/>
           <w:b/>
@@ -7844,8 +8169,23 @@
           <w:sz w:val="21"/>
           <w:szCs w:val="21"/>
         </w:rPr>
-        <w:br w:type="textWrapping"/>
-      </w:r>
+      </w:pPr>
+    </w:p>
+    <w:p>
+      <w:pPr>
+        <w:pStyle w:val="2"/>
+        <w:jc w:val="center"/>
+        <w:rPr>
+          <w:rFonts w:hint="default" w:ascii="Times New Roman" w:hAnsi="Times New Roman" w:cs="Times New Roman"/>
+          <w:b/>
+          <w:bCs/>
+          <w:i/>
+          <w:iCs/>
+          <w:sz w:val="21"/>
+          <w:szCs w:val="21"/>
+          <w:lang w:val="en-US"/>
+        </w:rPr>
+      </w:pPr>
       <w:r>
         <w:rPr>
           <w:rFonts w:hint="default" w:ascii="Times New Roman" w:hAnsi="Times New Roman" w:cs="Times New Roman"/>
@@ -8198,7 +8538,7 @@
                                 <w:szCs w:val="21"/>
                                 <w:lang w:val="en-US"/>
                               </w:rPr>
-                              <w:t>Figure 10: BFS Performance Showcase Table</w:t>
+                              <w:t>Figure 11: BFS Performance Showcase Table</w:t>
                             </w:r>
                           </w:p>
                         </w:txbxContent>
@@ -8214,7 +8554,7 @@
           </mc:Choice>
           <mc:Fallback>
             <w:pict>
-              <v:shape id="_x0000_s1026" o:spid="_x0000_s1026" o:spt="202" type="#_x0000_t202" style="position:absolute;left:0pt;margin-left:-3.8pt;margin-top:147.2pt;height:22.8pt;width:223.75pt;z-index:251677696;mso-width-relative:page;mso-height-relative:page;" fillcolor="#FFFFFF [3201]" filled="t" stroked="t" coordsize="21600,21600" o:gfxdata="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">
+              <v:shape id="_x0000_s1026" o:spid="_x0000_s1026" o:spt="202" type="#_x0000_t202" style="position:absolute;left:0pt;margin-left:-3.8pt;margin-top:147.2pt;height:22.8pt;width:223.75pt;z-index:251677696;mso-width-relative:page;mso-height-relative:page;" fillcolor="#FFFFFF [3201]" filled="t" stroked="t" coordsize="21600,21600" o:gfxdata="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">
                 <v:fill on="t" focussize="0,0"/>
                 <v:stroke weight="0.5pt" color="#FFFFFF [3212]" joinstyle="round"/>
                 <v:imagedata o:title=""/>
@@ -8246,7 +8586,7 @@
                           <w:szCs w:val="21"/>
                           <w:lang w:val="en-US"/>
                         </w:rPr>
-                        <w:t>Figure 10: BFS Performance Showcase Table</w:t>
+                        <w:t>Figure 11: BFS Performance Showcase Table</w:t>
                       </w:r>
                     </w:p>
                   </w:txbxContent>
@@ -8352,7 +8692,7 @@
                                 <w:szCs w:val="21"/>
                                 <w:lang w:val="en-US"/>
                               </w:rPr>
-                              <w:t>Figure 9: BFS Code Implementation in Python</w:t>
+                              <w:t>Figure 10: BFS Code Implementation in Python</w:t>
                             </w:r>
                           </w:p>
                         </w:txbxContent>
@@ -8368,7 +8708,7 @@
           </mc:Choice>
           <mc:Fallback>
             <w:pict>
-              <v:shape id="_x0000_s1026" o:spid="_x0000_s1026" o:spt="202" type="#_x0000_t202" style="position:absolute;left:0pt;margin-left:-246.8pt;margin-top:40.8pt;height:22.8pt;width:230.35pt;z-index:251676672;mso-width-relative:page;mso-height-relative:page;" fillcolor="#FFFFFF [3201]" filled="t" stroked="t" coordsize="21600,21600" o:gfxdata="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">
+              <v:shape id="_x0000_s1026" o:spid="_x0000_s1026" o:spt="202" type="#_x0000_t202" style="position:absolute;left:0pt;margin-left:-246.8pt;margin-top:40.8pt;height:22.8pt;width:230.35pt;z-index:251676672;mso-width-relative:page;mso-height-relative:page;" fillcolor="#FFFFFF [3201]" filled="t" stroked="t" coordsize="21600,21600" o:gfxdata="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">
                 <v:fill on="t" focussize="0,0"/>
                 <v:stroke weight="0.5pt" color="#FFFFFF [3212]" joinstyle="round"/>
                 <v:imagedata o:title=""/>
@@ -8400,7 +8740,7 @@
                           <w:szCs w:val="21"/>
                           <w:lang w:val="en-US"/>
                         </w:rPr>
-                        <w:t>Figure 9: BFS Code Implementation in Python</w:t>
+                        <w:t>Figure 10: BFS Code Implementation in Python</w:t>
                       </w:r>
                     </w:p>
                   </w:txbxContent>
@@ -8451,21 +8791,21 @@
         <w:ind w:left="440" w:leftChars="200" w:firstLine="0" w:firstLineChars="0"/>
         <w:jc w:val="both"/>
         <w:rPr>
-          <w:rFonts w:hint="default" w:ascii="Times New Roman" w:hAnsi="Times New Roman" w:cs="Times New Roman"/>
-          <w:b w:val="0"/>
-          <w:bCs w:val="0"/>
-          <w:sz w:val="24"/>
-          <w:szCs w:val="24"/>
-        </w:rPr>
-      </w:pPr>
-      <w:r>
-        <w:rPr>
           <w:rFonts w:hint="default" w:ascii="Times New Roman" w:hAnsi="Times New Roman"/>
           <w:b w:val="0"/>
           <w:bCs w:val="0"/>
           <w:sz w:val="24"/>
           <w:szCs w:val="24"/>
         </w:rPr>
+      </w:pPr>
+      <w:r>
+        <w:rPr>
+          <w:rFonts w:hint="default" w:ascii="Times New Roman" w:hAnsi="Times New Roman"/>
+          <w:b w:val="0"/>
+          <w:bCs w:val="0"/>
+          <w:sz w:val="24"/>
+          <w:szCs w:val="24"/>
+        </w:rPr>
         <w:t xml:space="preserve">In conclusion, BFS stands out for its ability to identify the absolute shortest path in terms of steps by evaluating all potential goals like nodes 4 and 5 simultaneously while DFS is memory-efficient but risks suboptimal paths and UCS guarantees the cheapest route based on cumulative cost. Consequently, </w:t>
       </w:r>
       <w:r>
@@ -8478,40 +8818,2926 @@
           <w:lang w:val="en-US"/>
         </w:rPr>
         <w:t xml:space="preserve">this </w:t>
+      </w:r>
+      <w:r>
+        <w:rPr>
+          <w:rFonts w:hint="default" w:ascii="Times New Roman" w:hAnsi="Times New Roman"/>
+          <w:b w:val="0"/>
+          <w:bCs w:val="0"/>
+          <w:sz w:val="24"/>
+          <w:szCs w:val="24"/>
+        </w:rPr>
+        <w:t>hands-on implementation not only bridges the gap between abstract logic and practical application but also provides a rigorous benchmark for selecting the most effective search strategy in real-world coordinate environments</w:t>
+      </w:r>
+    </w:p>
+    <w:p>
+      <w:pPr>
+        <w:rPr>
+          <w:rFonts w:hint="default" w:ascii="Times New Roman" w:hAnsi="Times New Roman"/>
+          <w:b w:val="0"/>
+          <w:bCs w:val="0"/>
+          <w:sz w:val="24"/>
+          <w:szCs w:val="24"/>
+        </w:rPr>
+      </w:pPr>
+    </w:p>
+    <w:p>
+      <w:pPr>
+        <w:rPr>
+          <w:rFonts w:hint="default" w:ascii="Times New Roman" w:hAnsi="Times New Roman"/>
+          <w:b w:val="0"/>
+          <w:bCs w:val="0"/>
+          <w:sz w:val="24"/>
+          <w:szCs w:val="24"/>
+        </w:rPr>
+      </w:pPr>
+    </w:p>
+    <w:p>
+      <w:pPr>
+        <w:rPr>
+          <w:rFonts w:hint="default" w:ascii="Times New Roman" w:hAnsi="Times New Roman"/>
+          <w:b w:val="0"/>
+          <w:bCs w:val="0"/>
+          <w:sz w:val="24"/>
+          <w:szCs w:val="24"/>
+        </w:rPr>
+      </w:pPr>
+    </w:p>
+    <w:p>
+      <w:pPr>
+        <w:rPr>
+          <w:rFonts w:hint="default" w:ascii="Times New Roman" w:hAnsi="Times New Roman" w:cs="Times New Roman"/>
+          <w:b/>
+          <w:bCs/>
+          <w:color w:val="auto"/>
+          <w:sz w:val="28"/>
+          <w:szCs w:val="28"/>
+          <w:highlight w:val="none"/>
+          <w:shd w:val="clear" w:color="auto" w:fill="auto"/>
+          <w:lang w:val="en-US"/>
+        </w:rPr>
+      </w:pPr>
+      <w:r>
+        <w:rPr>
+          <w:rFonts w:hint="default" w:ascii="Times New Roman" w:hAnsi="Times New Roman" w:cs="Times New Roman"/>
+          <w:b/>
+          <w:bCs/>
+          <w:color w:val="auto"/>
+          <w:sz w:val="28"/>
+          <w:szCs w:val="28"/>
+          <w:highlight w:val="none"/>
+          <w:shd w:val="clear" w:color="auto" w:fill="auto"/>
+          <w:lang w:val="en-US"/>
+        </w:rPr>
+        <w:t>2.3 Informed Search Strategy</w:t>
+      </w:r>
+    </w:p>
+    <w:p>
+      <w:pPr>
+        <w:rPr>
+          <w:rFonts w:hint="default" w:ascii="Times New Roman" w:hAnsi="Times New Roman"/>
+          <w:b w:val="0"/>
+          <w:bCs w:val="0"/>
+          <w:sz w:val="24"/>
+          <w:szCs w:val="24"/>
+        </w:rPr>
+      </w:pPr>
+      <w:r>
+        <w:rPr>
+          <w:rFonts w:hint="default" w:ascii="Times New Roman" w:hAnsi="Times New Roman"/>
+          <w:b w:val="0"/>
+          <w:bCs w:val="0"/>
+          <w:sz w:val="24"/>
+          <w:szCs w:val="24"/>
+        </w:rPr>
+        <w:t>The Informed Search Strategies uses problem-specific knowledge to guide the agent toward the goal more efficiently. Furthermore, this innovative approach is achieved by a Heuristic function h(n</w:t>
+      </w:r>
+      <w:r>
+        <w:rPr>
+          <w:rFonts w:hint="default" w:ascii="Times New Roman" w:hAnsi="Times New Roman"/>
+          <w:b w:val="0"/>
+          <w:bCs w:val="0"/>
+          <w:sz w:val="24"/>
+          <w:szCs w:val="24"/>
+          <w:lang w:val="en-US"/>
+        </w:rPr>
+        <w:t>)</w:t>
+      </w:r>
+      <w:r>
+        <w:rPr>
+          <w:rFonts w:hint="default" w:ascii="Times New Roman" w:hAnsi="Times New Roman"/>
+          <w:b w:val="0"/>
+          <w:bCs w:val="0"/>
+          <w:sz w:val="24"/>
+          <w:szCs w:val="24"/>
+        </w:rPr>
+        <w:t xml:space="preserve"> which estimates the cost from the current node </w:t>
+      </w:r>
+      <w:r>
+        <w:rPr>
+          <w:rFonts w:hint="default" w:ascii="Times New Roman" w:hAnsi="Times New Roman"/>
+          <w:b w:val="0"/>
+          <w:bCs w:val="0"/>
+          <w:sz w:val="24"/>
+          <w:szCs w:val="24"/>
+          <w:lang w:val="en-US"/>
+        </w:rPr>
+        <w:t>n</w:t>
+      </w:r>
+      <w:r>
+        <w:rPr>
+          <w:rFonts w:hint="default" w:ascii="Times New Roman" w:hAnsi="Times New Roman"/>
+          <w:b w:val="0"/>
+          <w:bCs w:val="0"/>
+          <w:sz w:val="24"/>
+          <w:szCs w:val="24"/>
+        </w:rPr>
+        <w:t xml:space="preserve"> to the nearest goal. Consequently, these searches can prioritize branches that appear more promising, significantly reducing the search space and the Exploration Ratio.</w:t>
+      </w:r>
+    </w:p>
+    <w:p>
+      <w:pPr>
+        <w:ind w:left="440" w:leftChars="200" w:firstLine="0" w:firstLineChars="0"/>
+        <w:rPr>
+          <w:rFonts w:hint="default" w:ascii="Times New Roman" w:hAnsi="Times New Roman" w:eastAsia="serif" w:cs="Times New Roman"/>
+          <w:b/>
+          <w:bCs/>
+          <w:i w:val="0"/>
+          <w:iCs w:val="0"/>
+          <w:color w:val="000000"/>
+          <w:sz w:val="25"/>
+          <w:szCs w:val="25"/>
+          <w:u w:val="none"/>
+          <w:vertAlign w:val="baseline"/>
+        </w:rPr>
+      </w:pPr>
+      <w:r>
+        <w:rPr>
+          <w:rFonts w:hint="default" w:ascii="Times New Roman" w:hAnsi="Times New Roman" w:cs="Times New Roman"/>
+          <w:b/>
+          <w:bCs/>
+          <w:color w:val="auto"/>
+          <w:sz w:val="25"/>
+          <w:szCs w:val="25"/>
+          <w:highlight w:val="none"/>
+          <w:shd w:val="clear" w:color="auto" w:fill="auto"/>
+          <w:lang w:val="en-US"/>
+        </w:rPr>
+        <w:t xml:space="preserve">2.3.1 </w:t>
+      </w:r>
+      <w:r>
+        <w:rPr>
+          <w:rFonts w:hint="default" w:ascii="Times New Roman" w:hAnsi="Times New Roman" w:eastAsia="serif" w:cs="Times New Roman"/>
+          <w:b/>
+          <w:bCs/>
+          <w:i w:val="0"/>
+          <w:iCs w:val="0"/>
+          <w:color w:val="000000"/>
+          <w:sz w:val="25"/>
+          <w:szCs w:val="25"/>
+          <w:u w:val="none"/>
+          <w:vertAlign w:val="baseline"/>
+        </w:rPr>
+        <w:t>Greedy Best-First Search (GBFS)</w:t>
+      </w:r>
+    </w:p>
+    <w:p>
+      <w:pPr>
+        <w:keepNext w:val="0"/>
+        <w:keepLines w:val="0"/>
+        <w:widowControl/>
+        <w:suppressLineNumbers w:val="0"/>
+        <w:ind w:left="440" w:leftChars="200" w:firstLine="0" w:firstLineChars="0"/>
+        <w:jc w:val="both"/>
+        <w:rPr>
+          <w:rFonts w:hint="default" w:ascii="Times New Roman" w:hAnsi="Times New Roman" w:cs="Times New Roman"/>
+          <w:b w:val="0"/>
+          <w:bCs w:val="0"/>
+          <w:sz w:val="24"/>
+          <w:szCs w:val="24"/>
+          <w:lang w:val="en-US"/>
+        </w:rPr>
+      </w:pPr>
+      <w:r>
+        <w:rPr>
+          <w:rFonts w:hint="default" w:ascii="Times New Roman" w:hAnsi="Times New Roman" w:eastAsia="serif" w:cs="Times New Roman"/>
+          <w:b w:val="0"/>
+          <w:bCs w:val="0"/>
+          <w:i w:val="0"/>
+          <w:iCs w:val="0"/>
+          <w:color w:val="000000"/>
+          <w:sz w:val="24"/>
+          <w:szCs w:val="24"/>
+          <w:u w:val="none"/>
+          <w:vertAlign w:val="baseline"/>
+          <w:lang w:val="en-US"/>
+        </w:rPr>
+        <w:t xml:space="preserve">The Greedy-Best First Search (GBFS) is an informed strategy which expands </w:t>
+      </w:r>
+      <w:r>
+        <w:rPr>
+          <w:rFonts w:hint="default" w:ascii="Times New Roman" w:hAnsi="Times New Roman" w:eastAsia="SimSun" w:cs="Times New Roman"/>
+          <w:b w:val="0"/>
+          <w:bCs w:val="0"/>
+          <w:sz w:val="24"/>
+          <w:szCs w:val="24"/>
+        </w:rPr>
+        <w:t>the node that is closest to the goal</w:t>
+      </w:r>
+      <w:r>
+        <w:rPr>
+          <w:rFonts w:hint="default" w:ascii="Times New Roman" w:hAnsi="Times New Roman" w:eastAsia="SimSun" w:cs="Times New Roman"/>
+          <w:b w:val="0"/>
+          <w:bCs w:val="0"/>
+          <w:sz w:val="24"/>
+          <w:szCs w:val="24"/>
+          <w:lang w:val="en-US"/>
+        </w:rPr>
+        <w:t xml:space="preserve"> as </w:t>
+      </w:r>
+      <w:r>
+        <w:rPr>
+          <w:rFonts w:hint="default" w:ascii="Times New Roman" w:hAnsi="Times New Roman" w:eastAsia="SimSun" w:cs="Times New Roman"/>
+          <w:b w:val="0"/>
+          <w:bCs w:val="0"/>
+          <w:kern w:val="0"/>
+          <w:sz w:val="24"/>
+          <w:szCs w:val="24"/>
+          <w:lang w:val="en-US" w:eastAsia="zh-CN" w:bidi="ar"/>
+        </w:rPr>
+        <w:t>estimated by a heuristic function (</w:t>
+      </w:r>
+      <w:r>
+        <w:rPr>
+          <w:rFonts w:hint="default" w:ascii="Times New Roman" w:hAnsi="Times New Roman" w:eastAsia="sans-serif" w:cs="Times New Roman"/>
+          <w:b w:val="0"/>
+          <w:bCs w:val="0"/>
+          <w:kern w:val="0"/>
+          <w:sz w:val="24"/>
+          <w:szCs w:val="24"/>
+          <w:lang w:val="en-US" w:eastAsia="zh-CN" w:bidi="ar"/>
+        </w:rPr>
+        <w:t>f(n) = h(n)). Moreover, GBFS acts g</w:t>
+      </w:r>
+      <w:r>
+        <w:rPr>
+          <w:rFonts w:hint="default" w:ascii="Times New Roman" w:hAnsi="Times New Roman" w:eastAsia="SimSun" w:cs="Times New Roman"/>
+          <w:b w:val="0"/>
+          <w:bCs w:val="0"/>
+          <w:sz w:val="24"/>
+          <w:szCs w:val="24"/>
+        </w:rPr>
+        <w:t>reedily to reach the goal as quickly as possibl</w:t>
+      </w:r>
+      <w:r>
+        <w:rPr>
+          <w:rFonts w:hint="default" w:ascii="Times New Roman" w:hAnsi="Times New Roman" w:eastAsia="SimSun" w:cs="Times New Roman"/>
+          <w:b w:val="0"/>
+          <w:bCs w:val="0"/>
+          <w:sz w:val="24"/>
+          <w:szCs w:val="24"/>
+          <w:lang w:val="en-US"/>
+        </w:rPr>
+        <w:t xml:space="preserve">e by </w:t>
+      </w:r>
+      <w:r>
+        <w:rPr>
+          <w:rFonts w:hint="default" w:ascii="Times New Roman" w:hAnsi="Times New Roman" w:eastAsia="SimSun" w:cs="Times New Roman"/>
+          <w:b w:val="0"/>
+          <w:bCs w:val="0"/>
+          <w:sz w:val="24"/>
+          <w:szCs w:val="24"/>
+        </w:rPr>
+        <w:t>focusing solely on the remaining distance to the destination</w:t>
+      </w:r>
+      <w:r>
+        <w:rPr>
+          <w:rFonts w:hint="default" w:ascii="Times New Roman" w:hAnsi="Times New Roman" w:eastAsia="SimSun" w:cs="Times New Roman"/>
+          <w:b w:val="0"/>
+          <w:bCs w:val="0"/>
+          <w:sz w:val="24"/>
+          <w:szCs w:val="24"/>
+          <w:lang w:val="en-US"/>
+        </w:rPr>
+        <w:t xml:space="preserve">. In regard to mechanism workflow, the search ignores </w:t>
+      </w:r>
+      <w:r>
+        <w:rPr>
+          <w:rFonts w:hint="default" w:ascii="Times New Roman" w:hAnsi="Times New Roman" w:eastAsia="SimSun" w:cs="Times New Roman"/>
+          <w:b w:val="0"/>
+          <w:bCs w:val="0"/>
+          <w:kern w:val="0"/>
+          <w:sz w:val="24"/>
+          <w:szCs w:val="24"/>
+          <w:lang w:val="en-US" w:eastAsia="zh-CN" w:bidi="ar"/>
+        </w:rPr>
+        <w:t>the cost already spent (</w:t>
+      </w:r>
+      <w:r>
+        <w:rPr>
+          <w:rFonts w:hint="default" w:ascii="Times New Roman" w:hAnsi="Times New Roman" w:eastAsia="sans-serif" w:cs="Times New Roman"/>
+          <w:b w:val="0"/>
+          <w:bCs w:val="0"/>
+          <w:kern w:val="0"/>
+          <w:sz w:val="24"/>
+          <w:szCs w:val="24"/>
+          <w:lang w:val="en-US" w:eastAsia="zh-CN" w:bidi="ar"/>
+        </w:rPr>
+        <w:t>g(n)</w:t>
+      </w:r>
+      <w:r>
+        <w:rPr>
+          <w:rFonts w:hint="default" w:ascii="Times New Roman" w:hAnsi="Times New Roman" w:eastAsia="SimSun" w:cs="Times New Roman"/>
+          <w:b w:val="0"/>
+          <w:bCs w:val="0"/>
+          <w:kern w:val="0"/>
+          <w:sz w:val="24"/>
+          <w:szCs w:val="24"/>
+          <w:lang w:val="en-US" w:eastAsia="zh-CN" w:bidi="ar"/>
+        </w:rPr>
+        <w:t xml:space="preserve">) and prioritizes nodes with the lowest </w:t>
+      </w:r>
+      <w:r>
+        <w:rPr>
+          <w:rFonts w:hint="default" w:ascii="Times New Roman" w:hAnsi="Times New Roman" w:eastAsia="sans-serif" w:cs="Times New Roman"/>
+          <w:b w:val="0"/>
+          <w:bCs w:val="0"/>
+          <w:kern w:val="0"/>
+          <w:sz w:val="24"/>
+          <w:szCs w:val="24"/>
+          <w:lang w:val="en-US" w:eastAsia="zh-CN" w:bidi="ar"/>
+        </w:rPr>
+        <w:t>h(n)</w:t>
+      </w:r>
+      <w:r>
+        <w:rPr>
+          <w:rFonts w:hint="default" w:ascii="Times New Roman" w:hAnsi="Times New Roman" w:eastAsia="SimSun" w:cs="Times New Roman"/>
+          <w:b w:val="0"/>
+          <w:bCs w:val="0"/>
+          <w:kern w:val="0"/>
+          <w:sz w:val="24"/>
+          <w:szCs w:val="24"/>
+          <w:lang w:val="en-US" w:eastAsia="zh-CN" w:bidi="ar"/>
+        </w:rPr>
+        <w:t xml:space="preserve">. Although it frequently </w:t>
+      </w:r>
+      <w:r>
+        <w:rPr>
+          <w:rFonts w:hint="default" w:ascii="Times New Roman" w:hAnsi="Times New Roman" w:eastAsia="SimSun" w:cs="Times New Roman"/>
+          <w:b w:val="0"/>
+          <w:bCs w:val="0"/>
+          <w:sz w:val="24"/>
+          <w:szCs w:val="24"/>
+        </w:rPr>
+        <w:t>results in a very low Exploration Ratio and high speed, it does not guarantee the shortest path (non-optimal) and can easily get stuck in local optima.</w:t>
+      </w:r>
+    </w:p>
+    <w:p>
+      <w:pPr>
+        <w:keepNext w:val="0"/>
+        <w:keepLines w:val="0"/>
+        <w:widowControl/>
+        <w:suppressLineNumbers w:val="0"/>
+        <w:ind w:left="440" w:leftChars="200" w:firstLine="0" w:firstLineChars="0"/>
+        <w:jc w:val="both"/>
+        <w:rPr>
+          <w:rFonts w:hint="default" w:ascii="Times New Roman" w:hAnsi="Times New Roman" w:cs="Times New Roman"/>
+          <w:b w:val="0"/>
+          <w:bCs w:val="0"/>
+          <w:lang w:val="en-US"/>
+        </w:rPr>
+      </w:pPr>
+    </w:p>
+    <w:p>
+      <w:pPr>
+        <w:ind w:left="440" w:leftChars="200" w:firstLine="0" w:firstLineChars="0"/>
+        <w:rPr>
+          <w:rFonts w:hint="default" w:ascii="Times New Roman" w:hAnsi="Times New Roman" w:eastAsia="serif" w:cs="Times New Roman"/>
+          <w:b/>
+          <w:bCs/>
+          <w:i w:val="0"/>
+          <w:iCs w:val="0"/>
+          <w:color w:val="000000"/>
+          <w:sz w:val="25"/>
+          <w:szCs w:val="25"/>
+          <w:u w:val="none"/>
+          <w:vertAlign w:val="baseline"/>
+          <w:lang w:val="en-US"/>
+        </w:rPr>
+      </w:pPr>
+      <w:r>
+        <w:rPr>
+          <w:sz w:val="21"/>
+        </w:rPr>
+        <mc:AlternateContent>
+          <mc:Choice Requires="wps">
+            <w:drawing>
+              <wp:anchor distT="0" distB="0" distL="114300" distR="114300" simplePos="0" relativeHeight="251681792" behindDoc="0" locked="0" layoutInCell="1" allowOverlap="1">
+                <wp:simplePos x="0" y="0"/>
+                <wp:positionH relativeFrom="column">
+                  <wp:posOffset>199390</wp:posOffset>
+                </wp:positionH>
+                <wp:positionV relativeFrom="paragraph">
+                  <wp:posOffset>-43815</wp:posOffset>
+                </wp:positionV>
+                <wp:extent cx="2841625" cy="399415"/>
+                <wp:effectExtent l="5080" t="4445" r="18415" b="7620"/>
+                <wp:wrapNone/>
+                <wp:docPr id="24" name="Text Box 24"/>
+                <wp:cNvGraphicFramePr/>
+                <a:graphic xmlns:a="http://schemas.openxmlformats.org/drawingml/2006/main">
+                  <a:graphicData uri="http://schemas.microsoft.com/office/word/2010/wordprocessingShape">
+                    <wps:wsp>
+                      <wps:cNvSpPr txBox="1"/>
+                      <wps:spPr>
+                        <a:xfrm>
+                          <a:off x="0" y="0"/>
+                          <a:ext cx="2841625" cy="399415"/>
+                        </a:xfrm>
+                        <a:prstGeom prst="rect">
+                          <a:avLst/>
+                        </a:prstGeom>
+                        <a:solidFill>
+                          <a:schemeClr val="lt1"/>
+                        </a:solidFill>
+                        <a:ln w="6350">
+                          <a:solidFill>
+                            <a:schemeClr val="bg1"/>
+                          </a:solidFill>
+                        </a:ln>
+                      </wps:spPr>
+                      <wps:style>
+                        <a:lnRef idx="0">
+                          <a:schemeClr val="accent1"/>
+                        </a:lnRef>
+                        <a:fillRef idx="0">
+                          <a:schemeClr val="accent1"/>
+                        </a:fillRef>
+                        <a:effectRef idx="0">
+                          <a:schemeClr val="accent1"/>
+                        </a:effectRef>
+                        <a:fontRef idx="minor">
+                          <a:schemeClr val="dk1"/>
+                        </a:fontRef>
+                      </wps:style>
+                      <wps:txbx>
+                        <w:txbxContent>
+                          <w:p>
+                            <w:pPr>
+                              <w:jc w:val="center"/>
+                              <w:rPr>
+                                <w:rFonts w:hint="default" w:ascii="Times New Roman" w:hAnsi="Times New Roman" w:cs="Times New Roman"/>
+                                <w:b/>
+                                <w:bCs/>
+                                <w:i/>
+                                <w:iCs/>
+                                <w:sz w:val="21"/>
+                                <w:szCs w:val="21"/>
+                                <w:lang w:val="en-US"/>
+                              </w:rPr>
+                            </w:pPr>
+                            <w:r>
+                              <w:rPr>
+                                <w:rFonts w:hint="default" w:ascii="Times New Roman" w:hAnsi="Times New Roman" w:cs="Times New Roman"/>
+                                <w:b/>
+                                <w:bCs/>
+                                <w:i/>
+                                <w:iCs/>
+                                <w:sz w:val="21"/>
+                                <w:szCs w:val="21"/>
+                                <w:lang w:val="en-US"/>
+                              </w:rPr>
+                              <w:t xml:space="preserve">Figure 13: </w:t>
+                            </w:r>
+                            <w:r>
+                              <w:rPr>
+                                <w:rFonts w:hint="default" w:ascii="Times New Roman" w:hAnsi="Times New Roman" w:eastAsia="SimSun" w:cs="Times New Roman"/>
+                                <w:b/>
+                                <w:bCs/>
+                                <w:i/>
+                                <w:iCs/>
+                                <w:sz w:val="21"/>
+                                <w:szCs w:val="21"/>
+                              </w:rPr>
+                              <w:t>Node Expansion Order and Solution Path of Greedy Best-First Search (GBFS</w:t>
+                            </w:r>
+                            <w:r>
+                              <w:rPr>
+                                <w:rFonts w:hint="default" w:ascii="Times New Roman" w:hAnsi="Times New Roman" w:eastAsia="SimSun" w:cs="Times New Roman"/>
+                                <w:b/>
+                                <w:bCs/>
+                                <w:i/>
+                                <w:iCs/>
+                                <w:sz w:val="21"/>
+                                <w:szCs w:val="21"/>
+                                <w:lang w:val="en-US"/>
+                              </w:rPr>
+                              <w:t>)</w:t>
+                            </w:r>
+                          </w:p>
+                        </w:txbxContent>
+                      </wps:txbx>
+                      <wps:bodyPr rot="0" spcFirstLastPara="0" vertOverflow="overflow" horzOverflow="overflow" vert="horz" wrap="square" lIns="91440" tIns="45720" rIns="91440" bIns="45720" numCol="1" spcCol="0" rtlCol="0" fromWordArt="0" anchor="t" anchorCtr="0" forceAA="0" compatLnSpc="1">
+                        <a:noAutofit/>
+                      </wps:bodyPr>
+                    </wps:wsp>
+                  </a:graphicData>
+                </a:graphic>
+              </wp:anchor>
+            </w:drawing>
+          </mc:Choice>
+          <mc:Fallback>
+            <w:pict>
+              <v:shape id="_x0000_s1026" o:spid="_x0000_s1026" o:spt="202" type="#_x0000_t202" style="position:absolute;left:0pt;margin-left:15.7pt;margin-top:-3.45pt;height:31.45pt;width:223.75pt;z-index:251681792;mso-width-relative:page;mso-height-relative:page;" fillcolor="#FFFFFF [3201]" filled="t" stroked="t" coordsize="21600,21600" o:gfxdata="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">
+                <v:fill on="t" focussize="0,0"/>
+                <v:stroke weight="0.5pt" color="#FFFFFF [3212]" joinstyle="round"/>
+                <v:imagedata o:title=""/>
+                <o:lock v:ext="edit" aspectratio="f"/>
+                <v:textbox>
+                  <w:txbxContent>
+                    <w:p>
+                      <w:pPr>
+                        <w:jc w:val="center"/>
+                        <w:rPr>
+                          <w:rFonts w:hint="default" w:ascii="Times New Roman" w:hAnsi="Times New Roman" w:cs="Times New Roman"/>
+                          <w:b/>
+                          <w:bCs/>
+                          <w:i/>
+                          <w:iCs/>
+                          <w:sz w:val="21"/>
+                          <w:szCs w:val="21"/>
+                          <w:lang w:val="en-US"/>
+                        </w:rPr>
+                      </w:pPr>
+                      <w:r>
+                        <w:rPr>
+                          <w:rFonts w:hint="default" w:ascii="Times New Roman" w:hAnsi="Times New Roman" w:cs="Times New Roman"/>
+                          <w:b/>
+                          <w:bCs/>
+                          <w:i/>
+                          <w:iCs/>
+                          <w:sz w:val="21"/>
+                          <w:szCs w:val="21"/>
+                          <w:lang w:val="en-US"/>
+                        </w:rPr>
+                        <w:t xml:space="preserve">Figure 13: </w:t>
+                      </w:r>
+                      <w:r>
+                        <w:rPr>
+                          <w:rFonts w:hint="default" w:ascii="Times New Roman" w:hAnsi="Times New Roman" w:eastAsia="SimSun" w:cs="Times New Roman"/>
+                          <w:b/>
+                          <w:bCs/>
+                          <w:i/>
+                          <w:iCs/>
+                          <w:sz w:val="21"/>
+                          <w:szCs w:val="21"/>
+                        </w:rPr>
+                        <w:t>Node Expansion Order and Solution Path of Greedy Best-First Search (GBFS</w:t>
+                      </w:r>
+                      <w:r>
+                        <w:rPr>
+                          <w:rFonts w:hint="default" w:ascii="Times New Roman" w:hAnsi="Times New Roman" w:eastAsia="SimSun" w:cs="Times New Roman"/>
+                          <w:b/>
+                          <w:bCs/>
+                          <w:i/>
+                          <w:iCs/>
+                          <w:sz w:val="21"/>
+                          <w:szCs w:val="21"/>
+                          <w:lang w:val="en-US"/>
+                        </w:rPr>
+                        <w:t>)</w:t>
+                      </w:r>
+                    </w:p>
+                  </w:txbxContent>
+                </v:textbox>
+              </v:shape>
+            </w:pict>
+          </mc:Fallback>
+        </mc:AlternateContent>
+      </w:r>
+      <w:r>
+        <w:rPr>
+          <w:sz w:val="21"/>
+        </w:rPr>
+        <mc:AlternateContent>
+          <mc:Choice Requires="wps">
+            <w:drawing>
+              <wp:anchor distT="0" distB="0" distL="114300" distR="114300" simplePos="0" relativeHeight="251680768" behindDoc="0" locked="0" layoutInCell="1" allowOverlap="1">
+                <wp:simplePos x="0" y="0"/>
+                <wp:positionH relativeFrom="column">
+                  <wp:posOffset>-3335020</wp:posOffset>
+                </wp:positionH>
+                <wp:positionV relativeFrom="paragraph">
+                  <wp:posOffset>78740</wp:posOffset>
+                </wp:positionV>
+                <wp:extent cx="2987675" cy="289560"/>
+                <wp:effectExtent l="4445" t="4445" r="10160" b="10795"/>
+                <wp:wrapNone/>
+                <wp:docPr id="22" name="Text Box 22"/>
+                <wp:cNvGraphicFramePr/>
+                <a:graphic xmlns:a="http://schemas.openxmlformats.org/drawingml/2006/main">
+                  <a:graphicData uri="http://schemas.microsoft.com/office/word/2010/wordprocessingShape">
+                    <wps:wsp>
+                      <wps:cNvSpPr txBox="1"/>
+                      <wps:spPr>
+                        <a:xfrm>
+                          <a:off x="0" y="0"/>
+                          <a:ext cx="2987675" cy="289560"/>
+                        </a:xfrm>
+                        <a:prstGeom prst="rect">
+                          <a:avLst/>
+                        </a:prstGeom>
+                        <a:solidFill>
+                          <a:schemeClr val="lt1"/>
+                        </a:solidFill>
+                        <a:ln w="6350">
+                          <a:solidFill>
+                            <a:schemeClr val="bg1"/>
+                          </a:solidFill>
+                        </a:ln>
+                      </wps:spPr>
+                      <wps:style>
+                        <a:lnRef idx="0">
+                          <a:schemeClr val="accent1"/>
+                        </a:lnRef>
+                        <a:fillRef idx="0">
+                          <a:schemeClr val="accent1"/>
+                        </a:fillRef>
+                        <a:effectRef idx="0">
+                          <a:schemeClr val="accent1"/>
+                        </a:effectRef>
+                        <a:fontRef idx="minor">
+                          <a:schemeClr val="dk1"/>
+                        </a:fontRef>
+                      </wps:style>
+                      <wps:txbx>
+                        <w:txbxContent>
+                          <w:p>
+                            <w:pPr>
+                              <w:jc w:val="center"/>
+                              <w:rPr>
+                                <w:rFonts w:hint="default" w:ascii="Times New Roman" w:hAnsi="Times New Roman" w:cs="Times New Roman"/>
+                                <w:b/>
+                                <w:bCs/>
+                                <w:i/>
+                                <w:iCs/>
+                                <w:sz w:val="21"/>
+                                <w:szCs w:val="21"/>
+                                <w:lang w:val="en-US"/>
+                              </w:rPr>
+                            </w:pPr>
+                            <w:r>
+                              <w:rPr>
+                                <w:rFonts w:hint="default" w:ascii="Times New Roman" w:hAnsi="Times New Roman" w:cs="Times New Roman"/>
+                                <w:b/>
+                                <w:bCs/>
+                                <w:i/>
+                                <w:iCs/>
+                                <w:sz w:val="21"/>
+                                <w:szCs w:val="21"/>
+                                <w:lang w:val="en-US"/>
+                              </w:rPr>
+                              <w:t>Figure 12: GBFS Code Implementation in Python</w:t>
+                            </w:r>
+                          </w:p>
+                        </w:txbxContent>
+                      </wps:txbx>
+                      <wps:bodyPr rot="0" spcFirstLastPara="0" vertOverflow="overflow" horzOverflow="overflow" vert="horz" wrap="square" lIns="91440" tIns="45720" rIns="91440" bIns="45720" numCol="1" spcCol="0" rtlCol="0" fromWordArt="0" anchor="t" anchorCtr="0" forceAA="0" compatLnSpc="1">
+                        <a:noAutofit/>
+                      </wps:bodyPr>
+                    </wps:wsp>
+                  </a:graphicData>
+                </a:graphic>
+              </wp:anchor>
+            </w:drawing>
+          </mc:Choice>
+          <mc:Fallback>
+            <w:pict>
+              <v:shape id="_x0000_s1026" o:spid="_x0000_s1026" o:spt="202" type="#_x0000_t202" style="position:absolute;left:0pt;margin-left:-262.6pt;margin-top:6.2pt;height:22.8pt;width:235.25pt;z-index:251680768;mso-width-relative:page;mso-height-relative:page;" fillcolor="#FFFFFF [3201]" filled="t" stroked="t" coordsize="21600,21600" o:gfxdata="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">
+                <v:fill on="t" focussize="0,0"/>
+                <v:stroke weight="0.5pt" color="#FFFFFF [3212]" joinstyle="round"/>
+                <v:imagedata o:title=""/>
+                <o:lock v:ext="edit" aspectratio="f"/>
+                <v:textbox>
+                  <w:txbxContent>
+                    <w:p>
+                      <w:pPr>
+                        <w:jc w:val="center"/>
+                        <w:rPr>
+                          <w:rFonts w:hint="default" w:ascii="Times New Roman" w:hAnsi="Times New Roman" w:cs="Times New Roman"/>
+                          <w:b/>
+                          <w:bCs/>
+                          <w:i/>
+                          <w:iCs/>
+                          <w:sz w:val="21"/>
+                          <w:szCs w:val="21"/>
+                          <w:lang w:val="en-US"/>
+                        </w:rPr>
+                      </w:pPr>
+                      <w:r>
+                        <w:rPr>
+                          <w:rFonts w:hint="default" w:ascii="Times New Roman" w:hAnsi="Times New Roman" w:cs="Times New Roman"/>
+                          <w:b/>
+                          <w:bCs/>
+                          <w:i/>
+                          <w:iCs/>
+                          <w:sz w:val="21"/>
+                          <w:szCs w:val="21"/>
+                          <w:lang w:val="en-US"/>
+                        </w:rPr>
+                        <w:t>Figure 12: GBFS Code Implementation in Python</w:t>
+                      </w:r>
+                    </w:p>
+                  </w:txbxContent>
+                </v:textbox>
+              </v:shape>
+            </w:pict>
+          </mc:Fallback>
+        </mc:AlternateContent>
+      </w:r>
+      <w:r>
+        <w:rPr>
+          <w:rFonts w:ascii="serif" w:hAnsi="serif" w:eastAsia="serif" w:cs="serif"/>
+          <w:i w:val="0"/>
+          <w:iCs w:val="0"/>
+          <w:color w:val="000000"/>
+          <w:sz w:val="22"/>
+          <w:szCs w:val="22"/>
+          <w:u w:val="none"/>
+          <w:bdr w:val="none" w:color="auto" w:sz="0" w:space="0"/>
+          <w:vertAlign w:val="baseline"/>
+        </w:rPr>
+        <w:drawing>
+          <wp:anchor distT="0" distB="0" distL="114300" distR="114300" simplePos="0" relativeHeight="251682816" behindDoc="1" locked="0" layoutInCell="1" allowOverlap="1">
+            <wp:simplePos x="0" y="0"/>
+            <wp:positionH relativeFrom="column">
+              <wp:posOffset>2800350</wp:posOffset>
+            </wp:positionH>
+            <wp:positionV relativeFrom="paragraph">
+              <wp:posOffset>107315</wp:posOffset>
+            </wp:positionV>
+            <wp:extent cx="3169920" cy="2440305"/>
+            <wp:effectExtent l="0" t="0" r="0" b="13335"/>
+            <wp:wrapTight wrapText="bothSides">
+              <wp:wrapPolygon>
+                <wp:start x="0" y="0"/>
+                <wp:lineTo x="0" y="21448"/>
+                <wp:lineTo x="21496" y="21448"/>
+                <wp:lineTo x="21496" y="0"/>
+                <wp:lineTo x="0" y="0"/>
+              </wp:wrapPolygon>
+            </wp:wrapTight>
+            <wp:docPr id="29" name="Picture 7" descr="IMG_256"/>
+            <wp:cNvGraphicFramePr>
+              <a:graphicFrameLocks xmlns:a="http://schemas.openxmlformats.org/drawingml/2006/main" noChangeAspect="1"/>
+            </wp:cNvGraphicFramePr>
+            <a:graphic xmlns:a="http://schemas.openxmlformats.org/drawingml/2006/main">
+              <a:graphicData uri="http://schemas.openxmlformats.org/drawingml/2006/picture">
+                <pic:pic xmlns:pic="http://schemas.openxmlformats.org/drawingml/2006/picture">
+                  <pic:nvPicPr>
+                    <pic:cNvPr id="29" name="Picture 7" descr="IMG_256"/>
+                    <pic:cNvPicPr>
+                      <a:picLocks noChangeAspect="1"/>
+                    </pic:cNvPicPr>
+                  </pic:nvPicPr>
+                  <pic:blipFill>
+                    <a:blip r:embed="rId18"/>
+                    <a:stretch>
+                      <a:fillRect/>
+                    </a:stretch>
+                  </pic:blipFill>
+                  <pic:spPr>
+                    <a:xfrm>
+                      <a:off x="0" y="0"/>
+                      <a:ext cx="3169920" cy="2440305"/>
+                    </a:xfrm>
+                    <a:prstGeom prst="rect">
+                      <a:avLst/>
+                    </a:prstGeom>
+                    <a:noFill/>
+                    <a:ln w="9525">
+                      <a:noFill/>
+                    </a:ln>
+                  </pic:spPr>
+                </pic:pic>
+              </a:graphicData>
+            </a:graphic>
+          </wp:anchor>
+        </w:drawing>
+      </w:r>
+      <w:r>
+        <w:rPr>
+          <w:rFonts w:ascii="SimSun" w:hAnsi="SimSun" w:eastAsia="SimSun" w:cs="SimSun"/>
+          <w:b w:val="0"/>
+          <w:bCs w:val="0"/>
+          <w:sz w:val="24"/>
+          <w:szCs w:val="24"/>
+          <w:bdr w:val="none" w:color="auto" w:sz="0" w:space="0"/>
+        </w:rPr>
+        <w:drawing>
+          <wp:anchor distT="0" distB="0" distL="114300" distR="114300" simplePos="0" relativeHeight="251678720" behindDoc="0" locked="0" layoutInCell="1" allowOverlap="1">
+            <wp:simplePos x="0" y="0"/>
+            <wp:positionH relativeFrom="column">
+              <wp:posOffset>-818515</wp:posOffset>
+            </wp:positionH>
+            <wp:positionV relativeFrom="paragraph">
+              <wp:posOffset>71755</wp:posOffset>
+            </wp:positionV>
+            <wp:extent cx="3469640" cy="2535555"/>
+            <wp:effectExtent l="0" t="0" r="5080" b="9525"/>
+            <wp:wrapSquare wrapText="bothSides"/>
+            <wp:docPr id="20" name="Picture 1" descr="IMG_256"/>
+            <wp:cNvGraphicFramePr>
+              <a:graphicFrameLocks xmlns:a="http://schemas.openxmlformats.org/drawingml/2006/main" noChangeAspect="1"/>
+            </wp:cNvGraphicFramePr>
+            <a:graphic xmlns:a="http://schemas.openxmlformats.org/drawingml/2006/main">
+              <a:graphicData uri="http://schemas.openxmlformats.org/drawingml/2006/picture">
+                <pic:pic xmlns:pic="http://schemas.openxmlformats.org/drawingml/2006/picture">
+                  <pic:nvPicPr>
+                    <pic:cNvPr id="20" name="Picture 1" descr="IMG_256"/>
+                    <pic:cNvPicPr>
+                      <a:picLocks noChangeAspect="1"/>
+                    </pic:cNvPicPr>
+                  </pic:nvPicPr>
+                  <pic:blipFill>
+                    <a:blip r:embed="rId19"/>
+                    <a:stretch>
+                      <a:fillRect/>
+                    </a:stretch>
+                  </pic:blipFill>
+                  <pic:spPr>
+                    <a:xfrm>
+                      <a:off x="0" y="0"/>
+                      <a:ext cx="3469640" cy="2535555"/>
+                    </a:xfrm>
+                    <a:prstGeom prst="rect">
+                      <a:avLst/>
+                    </a:prstGeom>
+                    <a:noFill/>
+                    <a:ln w="9525">
+                      <a:noFill/>
+                    </a:ln>
+                  </pic:spPr>
+                </pic:pic>
+              </a:graphicData>
+            </a:graphic>
+          </wp:anchor>
+        </w:drawing>
+      </w:r>
+    </w:p>
+    <w:p>
+      <w:pPr>
+        <w:pStyle w:val="2"/>
+        <w:jc w:val="both"/>
+        <w:rPr>
+          <w:rFonts w:hint="default" w:ascii="Times New Roman" w:hAnsi="Times New Roman" w:cs="Times New Roman"/>
+          <w:b w:val="0"/>
+          <w:bCs w:val="0"/>
+          <w:sz w:val="24"/>
+          <w:szCs w:val="24"/>
+        </w:rPr>
+      </w:pPr>
+      <w:r>
+        <w:rPr>
+          <w:rFonts w:ascii="SimSun" w:hAnsi="SimSun" w:eastAsia="SimSun" w:cs="SimSun"/>
+          <w:b w:val="0"/>
+          <w:bCs w:val="0"/>
+          <w:sz w:val="24"/>
+          <w:szCs w:val="24"/>
+          <w:bdr w:val="none" w:color="auto" w:sz="0" w:space="0"/>
+        </w:rPr>
+        <w:drawing>
+          <wp:anchor distT="0" distB="0" distL="114300" distR="114300" simplePos="0" relativeHeight="251679744" behindDoc="0" locked="0" layoutInCell="1" allowOverlap="1">
+            <wp:simplePos x="0" y="0"/>
+            <wp:positionH relativeFrom="column">
+              <wp:posOffset>1083945</wp:posOffset>
+            </wp:positionH>
+            <wp:positionV relativeFrom="paragraph">
+              <wp:posOffset>253365</wp:posOffset>
+            </wp:positionV>
+            <wp:extent cx="3110865" cy="1431290"/>
+            <wp:effectExtent l="0" t="0" r="13335" b="1270"/>
+            <wp:wrapSquare wrapText="bothSides"/>
+            <wp:docPr id="21" name="Picture 2" descr="IMG_256"/>
+            <wp:cNvGraphicFramePr>
+              <a:graphicFrameLocks xmlns:a="http://schemas.openxmlformats.org/drawingml/2006/main" noChangeAspect="1"/>
+            </wp:cNvGraphicFramePr>
+            <a:graphic xmlns:a="http://schemas.openxmlformats.org/drawingml/2006/main">
+              <a:graphicData uri="http://schemas.openxmlformats.org/drawingml/2006/picture">
+                <pic:pic xmlns:pic="http://schemas.openxmlformats.org/drawingml/2006/picture">
+                  <pic:nvPicPr>
+                    <pic:cNvPr id="21" name="Picture 2" descr="IMG_256"/>
+                    <pic:cNvPicPr>
+                      <a:picLocks noChangeAspect="1"/>
+                    </pic:cNvPicPr>
+                  </pic:nvPicPr>
+                  <pic:blipFill>
+                    <a:blip r:embed="rId20"/>
+                    <a:stretch>
+                      <a:fillRect/>
+                    </a:stretch>
+                  </pic:blipFill>
+                  <pic:spPr>
+                    <a:xfrm>
+                      <a:off x="0" y="0"/>
+                      <a:ext cx="3110865" cy="1431290"/>
+                    </a:xfrm>
+                    <a:prstGeom prst="rect">
+                      <a:avLst/>
+                    </a:prstGeom>
+                    <a:noFill/>
+                    <a:ln w="9525">
+                      <a:noFill/>
+                    </a:ln>
+                  </pic:spPr>
+                </pic:pic>
+              </a:graphicData>
+            </a:graphic>
+          </wp:anchor>
+        </w:drawing>
+      </w:r>
+      <w:r>
+        <w:rPr>
+          <w:rFonts w:hint="default" w:ascii="Times New Roman" w:hAnsi="Times New Roman" w:cs="Times New Roman"/>
+          <w:b w:val="0"/>
+          <w:bCs w:val="0"/>
+          <w:sz w:val="24"/>
+          <w:szCs w:val="24"/>
+        </w:rPr>
+        <w:br w:type="textWrapping"/>
+      </w:r>
+    </w:p>
+    <w:p>
+      <w:pPr>
+        <w:ind w:left="440" w:leftChars="200" w:firstLine="0" w:firstLineChars="0"/>
+        <w:jc w:val="both"/>
+        <w:rPr>
+          <w:rFonts w:hint="default" w:ascii="Times New Roman" w:hAnsi="Times New Roman" w:cs="Times New Roman"/>
+          <w:b w:val="0"/>
+          <w:bCs w:val="0"/>
+          <w:sz w:val="24"/>
+          <w:szCs w:val="24"/>
+          <w:lang w:val="en-US"/>
+        </w:rPr>
+      </w:pPr>
+      <w:r>
+        <w:rPr>
+          <w:rFonts w:hint="default" w:ascii="Times New Roman" w:hAnsi="Times New Roman" w:cs="Times New Roman"/>
+          <w:b w:val="0"/>
+          <w:bCs w:val="0"/>
+          <w:sz w:val="24"/>
+          <w:szCs w:val="24"/>
+          <w:lang w:val="en-US"/>
+        </w:rPr>
+        <w:br w:type="textWrapping"/>
+      </w:r>
+      <w:r>
+        <w:rPr>
+          <w:rFonts w:hint="default" w:ascii="Times New Roman" w:hAnsi="Times New Roman" w:cs="Times New Roman"/>
+          <w:b w:val="0"/>
+          <w:bCs w:val="0"/>
+          <w:sz w:val="24"/>
+          <w:szCs w:val="24"/>
+          <w:lang w:val="en-US"/>
+        </w:rPr>
+        <w:br w:type="textWrapping"/>
+      </w:r>
+      <w:r>
+        <w:rPr>
+          <w:rFonts w:hint="default" w:ascii="Times New Roman" w:hAnsi="Times New Roman" w:cs="Times New Roman"/>
+          <w:b w:val="0"/>
+          <w:bCs w:val="0"/>
+          <w:sz w:val="24"/>
+          <w:szCs w:val="24"/>
+          <w:lang w:val="en-US"/>
+        </w:rPr>
+        <w:br w:type="textWrapping"/>
+      </w:r>
+      <w:r>
+        <w:rPr>
+          <w:rFonts w:hint="default" w:ascii="Times New Roman" w:hAnsi="Times New Roman" w:cs="Times New Roman"/>
+          <w:b w:val="0"/>
+          <w:bCs w:val="0"/>
+          <w:sz w:val="24"/>
+          <w:szCs w:val="24"/>
+          <w:lang w:val="en-US"/>
+        </w:rPr>
+        <w:br w:type="textWrapping"/>
+      </w:r>
+    </w:p>
+    <w:p>
+      <w:pPr>
+        <w:jc w:val="both"/>
+        <w:rPr>
+          <w:rFonts w:hint="default" w:ascii="Times New Roman" w:hAnsi="Times New Roman" w:cs="Times New Roman"/>
+          <w:b w:val="0"/>
+          <w:bCs w:val="0"/>
+          <w:sz w:val="24"/>
+          <w:szCs w:val="24"/>
+          <w:lang w:val="en-US"/>
+        </w:rPr>
+      </w:pPr>
+    </w:p>
+    <w:p>
+      <w:pPr>
+        <w:jc w:val="both"/>
+        <w:rPr>
+          <w:rFonts w:hint="default" w:ascii="Times New Roman" w:hAnsi="Times New Roman" w:cs="Times New Roman"/>
+          <w:b w:val="0"/>
+          <w:bCs w:val="0"/>
+          <w:sz w:val="24"/>
+          <w:szCs w:val="24"/>
+          <w:lang w:val="en-US"/>
+        </w:rPr>
+      </w:pPr>
+    </w:p>
+    <w:p>
+      <w:pPr>
+        <w:ind w:left="440" w:leftChars="200" w:firstLine="0" w:firstLineChars="0"/>
+        <w:jc w:val="center"/>
+        <w:rPr>
+          <w:rFonts w:hint="default" w:ascii="Times New Roman" w:hAnsi="Times New Roman" w:cs="Times New Roman"/>
+          <w:b/>
+          <w:bCs/>
+          <w:i/>
+          <w:iCs/>
+          <w:sz w:val="21"/>
+          <w:szCs w:val="21"/>
+          <w:lang w:val="en-US"/>
+        </w:rPr>
+      </w:pPr>
+      <w:r>
+        <w:rPr>
+          <w:rFonts w:hint="default" w:ascii="Times New Roman" w:hAnsi="Times New Roman" w:cs="Times New Roman"/>
+          <w:b/>
+          <w:bCs/>
+          <w:i/>
+          <w:iCs/>
+          <w:sz w:val="21"/>
+          <w:szCs w:val="21"/>
+          <w:lang w:val="en-US"/>
+        </w:rPr>
+        <w:t>Figure 14: GBFS Peformance Showcase Table</w:t>
+      </w:r>
+    </w:p>
+    <w:p>
+      <w:pPr>
+        <w:ind w:left="440" w:leftChars="200" w:firstLine="0" w:firstLineChars="0"/>
+        <w:jc w:val="both"/>
+        <w:rPr>
+          <w:rFonts w:hint="default" w:ascii="Times New Roman" w:hAnsi="Times New Roman" w:eastAsia="SimSun" w:cs="Times New Roman"/>
+          <w:b w:val="0"/>
+          <w:bCs w:val="0"/>
+          <w:sz w:val="24"/>
+          <w:szCs w:val="24"/>
+        </w:rPr>
+      </w:pPr>
+      <w:r>
+        <w:rPr>
+          <w:rFonts w:hint="default" w:ascii="Times New Roman" w:hAnsi="Times New Roman" w:eastAsia="SimSun" w:cs="Times New Roman"/>
+          <w:b w:val="0"/>
+          <w:bCs w:val="0"/>
+          <w:sz w:val="24"/>
+          <w:szCs w:val="24"/>
+        </w:rPr>
+        <w:t>Therefore, the integration of the GBFS algorithm, as indicated in Figure 12, represents a significant shift from 'blind' exploration to informed navigation. In addition, the intelligent agent demonstrates a stunning efficiency that reaches a 50.00% Exploration Ratio in the performance showcase table by prioritizing nodes based on the Euclidean Distance heuristic. Specifically, Figure 13 highlights how leveraging problem-specific knowledge allows the search to bypass irrelevant states, focusing the computational effort directly toward the goal.</w:t>
+      </w:r>
+    </w:p>
+    <w:p>
+      <w:pPr>
+        <w:ind w:left="440" w:leftChars="200" w:firstLine="0" w:firstLineChars="0"/>
+        <w:jc w:val="both"/>
+        <w:rPr>
+          <w:rFonts w:hint="default" w:ascii="Times New Roman" w:hAnsi="Times New Roman" w:eastAsia="serif" w:cs="Times New Roman"/>
+          <w:b/>
+          <w:bCs/>
+          <w:i w:val="0"/>
+          <w:iCs w:val="0"/>
+          <w:color w:val="000000"/>
+          <w:sz w:val="25"/>
+          <w:szCs w:val="25"/>
+          <w:u w:val="none"/>
+          <w:vertAlign w:val="baseline"/>
+        </w:rPr>
+      </w:pPr>
+      <w:r>
+        <w:rPr>
+          <w:rFonts w:hint="default" w:ascii="Times New Roman" w:hAnsi="Times New Roman" w:cs="Times New Roman"/>
+          <w:b/>
+          <w:bCs/>
+          <w:color w:val="auto"/>
+          <w:sz w:val="25"/>
+          <w:szCs w:val="25"/>
+          <w:highlight w:val="none"/>
+          <w:shd w:val="clear" w:color="auto" w:fill="auto"/>
+          <w:lang w:val="en-US"/>
+        </w:rPr>
+        <w:t xml:space="preserve">2.3.2 </w:t>
+      </w:r>
+      <w:r>
+        <w:rPr>
+          <w:rFonts w:hint="default" w:ascii="Times New Roman" w:hAnsi="Times New Roman" w:eastAsia="serif" w:cs="Times New Roman"/>
+          <w:b/>
+          <w:bCs/>
+          <w:i w:val="0"/>
+          <w:iCs w:val="0"/>
+          <w:color w:val="000000"/>
+          <w:sz w:val="25"/>
+          <w:szCs w:val="25"/>
+          <w:u w:val="none"/>
+          <w:vertAlign w:val="baseline"/>
+        </w:rPr>
+        <w:t>A* (A-star) Search</w:t>
+      </w:r>
+    </w:p>
+    <w:p>
+      <w:pPr>
+        <w:ind w:left="440" w:leftChars="200" w:firstLine="0" w:firstLineChars="0"/>
+        <w:jc w:val="both"/>
+        <w:rPr>
+          <w:rFonts w:hint="default" w:ascii="Times New Roman" w:hAnsi="Times New Roman" w:eastAsia="serif"/>
+          <w:b w:val="0"/>
+          <w:bCs w:val="0"/>
+          <w:i w:val="0"/>
+          <w:iCs w:val="0"/>
+          <w:color w:val="000000"/>
+          <w:sz w:val="24"/>
+          <w:szCs w:val="24"/>
+          <w:u w:val="none"/>
+          <w:vertAlign w:val="baseline"/>
+        </w:rPr>
+      </w:pPr>
+      <w:r>
+        <w:rPr>
+          <w:rFonts w:hint="default" w:ascii="Times New Roman" w:hAnsi="Times New Roman" w:eastAsia="serif"/>
+          <w:b w:val="0"/>
+          <w:bCs w:val="0"/>
+          <w:i w:val="0"/>
+          <w:iCs w:val="0"/>
+          <w:color w:val="000000"/>
+          <w:sz w:val="24"/>
+          <w:szCs w:val="24"/>
+          <w:u w:val="none"/>
+          <w:vertAlign w:val="baseline"/>
+        </w:rPr>
+        <w:t>A-Star Search serves as the most powerful informed search because it effectively addresses the limitations of both UCS and GBFS strategies. Additionally, A* combines these two perspectives using the evaluation function while UCS focuses only on the cost from the start and GBFS focuses only on the estimated distance to the goal. In the following formula, g(n) represents the actual path cost from the starting node to node n, and h(n) is the heuristic estimate of the cost from n to the goal.</w:t>
+      </w:r>
+    </w:p>
+    <w:p>
+      <w:pPr>
+        <w:ind w:left="440" w:leftChars="200" w:firstLine="0" w:firstLineChars="0"/>
+        <w:jc w:val="center"/>
+        <w:rPr>
+          <w:rFonts w:hint="default" w:ascii="Times New Roman" w:hAnsi="Times New Roman" w:eastAsia="serif" w:cs="Times New Roman"/>
+          <w:b w:val="0"/>
+          <w:bCs w:val="0"/>
+          <w:i w:val="0"/>
+          <w:iCs w:val="0"/>
+          <w:color w:val="000000"/>
+          <w:sz w:val="24"/>
+          <w:szCs w:val="24"/>
+          <w:u w:val="none"/>
+          <w:vertAlign w:val="baseline"/>
+        </w:rPr>
+      </w:pPr>
+      <w:r>
+        <w:rPr>
+          <w:rFonts w:hint="default" w:ascii="Times New Roman" w:hAnsi="Times New Roman" w:eastAsia="serif" w:cs="Times New Roman"/>
+          <w:i/>
+          <w:iCs/>
+          <w:color w:val="000000"/>
+          <w:sz w:val="24"/>
+          <w:szCs w:val="24"/>
+          <w:u w:val="none"/>
+          <w:vertAlign w:val="baseline"/>
+        </w:rPr>
+        <w:t>f</w:t>
+      </w:r>
+      <w:r>
+        <w:rPr>
+          <w:rFonts w:hint="default" w:ascii="Times New Roman" w:hAnsi="Times New Roman" w:eastAsia="serif" w:cs="Times New Roman"/>
+          <w:i w:val="0"/>
+          <w:iCs w:val="0"/>
+          <w:color w:val="000000"/>
+          <w:sz w:val="24"/>
+          <w:szCs w:val="24"/>
+          <w:u w:val="none"/>
+          <w:vertAlign w:val="baseline"/>
+        </w:rPr>
+        <w:t>(</w:t>
+      </w:r>
+      <w:r>
+        <w:rPr>
+          <w:rFonts w:hint="default" w:ascii="Times New Roman" w:hAnsi="Times New Roman" w:eastAsia="serif" w:cs="Times New Roman"/>
+          <w:i/>
+          <w:iCs/>
+          <w:color w:val="000000"/>
+          <w:sz w:val="24"/>
+          <w:szCs w:val="24"/>
+          <w:u w:val="none"/>
+          <w:vertAlign w:val="baseline"/>
+        </w:rPr>
+        <w:t>n</w:t>
+      </w:r>
+      <w:r>
+        <w:rPr>
+          <w:rFonts w:hint="default" w:ascii="Times New Roman" w:hAnsi="Times New Roman" w:eastAsia="serif" w:cs="Times New Roman"/>
+          <w:i w:val="0"/>
+          <w:iCs w:val="0"/>
+          <w:color w:val="000000"/>
+          <w:sz w:val="24"/>
+          <w:szCs w:val="24"/>
+          <w:u w:val="none"/>
+          <w:vertAlign w:val="baseline"/>
+        </w:rPr>
+        <w:t>) =</w:t>
+      </w:r>
+      <w:r>
+        <w:rPr>
+          <w:rFonts w:hint="default" w:ascii="Times New Roman" w:hAnsi="Times New Roman" w:eastAsia="serif" w:cs="Times New Roman"/>
+          <w:i/>
+          <w:iCs/>
+          <w:color w:val="000000"/>
+          <w:sz w:val="24"/>
+          <w:szCs w:val="24"/>
+          <w:u w:val="none"/>
+          <w:vertAlign w:val="baseline"/>
+        </w:rPr>
+        <w:t xml:space="preserve"> h</w:t>
+      </w:r>
+      <w:r>
+        <w:rPr>
+          <w:rFonts w:hint="default" w:ascii="Times New Roman" w:hAnsi="Times New Roman" w:eastAsia="serif" w:cs="Times New Roman"/>
+          <w:i w:val="0"/>
+          <w:iCs w:val="0"/>
+          <w:color w:val="000000"/>
+          <w:sz w:val="24"/>
+          <w:szCs w:val="24"/>
+          <w:u w:val="none"/>
+          <w:vertAlign w:val="baseline"/>
+        </w:rPr>
+        <w:t>(</w:t>
+      </w:r>
+      <w:r>
+        <w:rPr>
+          <w:rFonts w:hint="default" w:ascii="Times New Roman" w:hAnsi="Times New Roman" w:eastAsia="serif" w:cs="Times New Roman"/>
+          <w:i/>
+          <w:iCs/>
+          <w:color w:val="000000"/>
+          <w:sz w:val="24"/>
+          <w:szCs w:val="24"/>
+          <w:u w:val="none"/>
+          <w:vertAlign w:val="baseline"/>
+        </w:rPr>
+        <w:t>n</w:t>
+      </w:r>
+      <w:r>
+        <w:rPr>
+          <w:rFonts w:hint="default" w:ascii="Times New Roman" w:hAnsi="Times New Roman" w:eastAsia="serif" w:cs="Times New Roman"/>
+          <w:i w:val="0"/>
+          <w:iCs w:val="0"/>
+          <w:color w:val="000000"/>
+          <w:sz w:val="24"/>
+          <w:szCs w:val="24"/>
+          <w:u w:val="none"/>
+          <w:vertAlign w:val="baseline"/>
+        </w:rPr>
+        <w:t xml:space="preserve">) + </w:t>
+      </w:r>
+      <w:r>
+        <w:rPr>
+          <w:rFonts w:hint="default" w:ascii="Times New Roman" w:hAnsi="Times New Roman" w:eastAsia="serif" w:cs="Times New Roman"/>
+          <w:i/>
+          <w:iCs/>
+          <w:color w:val="000000"/>
+          <w:sz w:val="24"/>
+          <w:szCs w:val="24"/>
+          <w:u w:val="none"/>
+          <w:vertAlign w:val="baseline"/>
+        </w:rPr>
+        <w:t>g</w:t>
+      </w:r>
+      <w:r>
+        <w:rPr>
+          <w:rFonts w:hint="default" w:ascii="Times New Roman" w:hAnsi="Times New Roman" w:eastAsia="serif" w:cs="Times New Roman"/>
+          <w:i w:val="0"/>
+          <w:iCs w:val="0"/>
+          <w:color w:val="000000"/>
+          <w:sz w:val="24"/>
+          <w:szCs w:val="24"/>
+          <w:u w:val="none"/>
+          <w:vertAlign w:val="baseline"/>
+        </w:rPr>
+        <w:t>(</w:t>
+      </w:r>
+      <w:r>
+        <w:rPr>
+          <w:rFonts w:hint="default" w:ascii="Times New Roman" w:hAnsi="Times New Roman" w:eastAsia="serif" w:cs="Times New Roman"/>
+          <w:i/>
+          <w:iCs/>
+          <w:color w:val="000000"/>
+          <w:sz w:val="24"/>
+          <w:szCs w:val="24"/>
+          <w:u w:val="none"/>
+          <w:vertAlign w:val="baseline"/>
+        </w:rPr>
+        <w:t>n</w:t>
+      </w:r>
+      <w:r>
+        <w:rPr>
+          <w:rFonts w:hint="default" w:ascii="Times New Roman" w:hAnsi="Times New Roman" w:eastAsia="serif" w:cs="Times New Roman"/>
+          <w:i w:val="0"/>
+          <w:iCs w:val="0"/>
+          <w:color w:val="000000"/>
+          <w:sz w:val="24"/>
+          <w:szCs w:val="24"/>
+          <w:u w:val="none"/>
+          <w:vertAlign w:val="baseline"/>
+        </w:rPr>
+        <w:t>)</w:t>
+      </w:r>
+    </w:p>
+    <w:p>
+      <w:pPr>
+        <w:ind w:left="440" w:leftChars="200" w:firstLine="0" w:firstLineChars="0"/>
+        <w:jc w:val="both"/>
+        <w:rPr>
+          <w:rFonts w:hint="default" w:ascii="Times New Roman" w:hAnsi="Times New Roman" w:eastAsia="serif" w:cs="Times New Roman"/>
+          <w:b/>
+          <w:bCs/>
+          <w:i w:val="0"/>
+          <w:iCs w:val="0"/>
+          <w:color w:val="000000"/>
+          <w:sz w:val="25"/>
+          <w:szCs w:val="25"/>
+          <w:u w:val="none"/>
+          <w:vertAlign w:val="baseline"/>
+        </w:rPr>
+      </w:pPr>
+      <w:r>
+        <w:rPr>
+          <w:sz w:val="21"/>
+        </w:rPr>
+        <mc:AlternateContent>
+          <mc:Choice Requires="wps">
+            <w:drawing>
+              <wp:anchor distT="0" distB="0" distL="114300" distR="114300" simplePos="0" relativeHeight="251686912" behindDoc="0" locked="0" layoutInCell="1" allowOverlap="1">
+                <wp:simplePos x="0" y="0"/>
+                <wp:positionH relativeFrom="column">
+                  <wp:posOffset>3074035</wp:posOffset>
+                </wp:positionH>
+                <wp:positionV relativeFrom="paragraph">
+                  <wp:posOffset>2635885</wp:posOffset>
+                </wp:positionV>
+                <wp:extent cx="2527935" cy="371475"/>
+                <wp:effectExtent l="4445" t="4445" r="12700" b="5080"/>
+                <wp:wrapNone/>
+                <wp:docPr id="33" name="Text Box 33"/>
+                <wp:cNvGraphicFramePr/>
+                <a:graphic xmlns:a="http://schemas.openxmlformats.org/drawingml/2006/main">
+                  <a:graphicData uri="http://schemas.microsoft.com/office/word/2010/wordprocessingShape">
+                    <wps:wsp>
+                      <wps:cNvSpPr txBox="1"/>
+                      <wps:spPr>
+                        <a:xfrm>
+                          <a:off x="0" y="0"/>
+                          <a:ext cx="2527935" cy="371475"/>
+                        </a:xfrm>
+                        <a:prstGeom prst="rect">
+                          <a:avLst/>
+                        </a:prstGeom>
+                        <a:solidFill>
+                          <a:schemeClr val="lt1"/>
+                        </a:solidFill>
+                        <a:ln w="6350">
+                          <a:solidFill>
+                            <a:schemeClr val="bg1"/>
+                          </a:solidFill>
+                        </a:ln>
+                      </wps:spPr>
+                      <wps:style>
+                        <a:lnRef idx="0">
+                          <a:schemeClr val="accent1"/>
+                        </a:lnRef>
+                        <a:fillRef idx="0">
+                          <a:schemeClr val="accent1"/>
+                        </a:fillRef>
+                        <a:effectRef idx="0">
+                          <a:schemeClr val="accent1"/>
+                        </a:effectRef>
+                        <a:fontRef idx="minor">
+                          <a:schemeClr val="dk1"/>
+                        </a:fontRef>
+                      </wps:style>
+                      <wps:txbx>
+                        <w:txbxContent>
+                          <w:p>
+                            <w:pPr>
+                              <w:jc w:val="center"/>
+                              <w:rPr>
+                                <w:rFonts w:hint="default" w:ascii="Times New Roman" w:hAnsi="Times New Roman" w:cs="Times New Roman"/>
+                                <w:b/>
+                                <w:bCs/>
+                                <w:i/>
+                                <w:iCs/>
+                                <w:sz w:val="21"/>
+                                <w:szCs w:val="21"/>
+                                <w:lang w:val="en-US"/>
+                              </w:rPr>
+                            </w:pPr>
+                            <w:r>
+                              <w:rPr>
+                                <w:rFonts w:hint="default" w:ascii="Times New Roman" w:hAnsi="Times New Roman" w:cs="Times New Roman"/>
+                                <w:b/>
+                                <w:bCs/>
+                                <w:i/>
+                                <w:iCs/>
+                                <w:sz w:val="21"/>
+                                <w:szCs w:val="21"/>
+                                <w:lang w:val="en-US"/>
+                              </w:rPr>
+                              <w:t xml:space="preserve">Figure 16: </w:t>
+                            </w:r>
+                            <w:r>
+                              <w:rPr>
+                                <w:rFonts w:hint="default" w:ascii="Times New Roman" w:hAnsi="Times New Roman" w:eastAsia="SimSun" w:cs="Times New Roman"/>
+                                <w:b/>
+                                <w:bCs/>
+                                <w:i/>
+                                <w:iCs/>
+                                <w:sz w:val="21"/>
+                                <w:szCs w:val="21"/>
+                              </w:rPr>
+                              <w:t xml:space="preserve">Node Expansion Order and Solution Path of </w:t>
+                            </w:r>
+                            <w:r>
+                              <w:rPr>
+                                <w:rFonts w:hint="default" w:ascii="Times New Roman" w:hAnsi="Times New Roman" w:eastAsia="SimSun" w:cs="Times New Roman"/>
+                                <w:b/>
+                                <w:bCs/>
+                                <w:i/>
+                                <w:iCs/>
+                                <w:sz w:val="21"/>
+                                <w:szCs w:val="21"/>
+                                <w:lang w:val="en-US"/>
+                              </w:rPr>
+                              <w:t>A-Star</w:t>
+                            </w:r>
+                            <w:r>
+                              <w:rPr>
+                                <w:rFonts w:hint="default" w:ascii="Times New Roman" w:hAnsi="Times New Roman" w:eastAsia="SimSun" w:cs="Times New Roman"/>
+                                <w:b/>
+                                <w:bCs/>
+                                <w:i/>
+                                <w:iCs/>
+                                <w:sz w:val="21"/>
+                                <w:szCs w:val="21"/>
+                              </w:rPr>
+                              <w:t xml:space="preserve"> Search</w:t>
+                            </w:r>
+                          </w:p>
+                        </w:txbxContent>
+                      </wps:txbx>
+                      <wps:bodyPr rot="0" spcFirstLastPara="0" vertOverflow="overflow" horzOverflow="overflow" vert="horz" wrap="square" lIns="91440" tIns="45720" rIns="91440" bIns="45720" numCol="1" spcCol="0" rtlCol="0" fromWordArt="0" anchor="t" anchorCtr="0" forceAA="0" compatLnSpc="1">
+                        <a:noAutofit/>
+                      </wps:bodyPr>
+                    </wps:wsp>
+                  </a:graphicData>
+                </a:graphic>
+              </wp:anchor>
+            </w:drawing>
+          </mc:Choice>
+          <mc:Fallback>
+            <w:pict>
+              <v:shape id="_x0000_s1026" o:spid="_x0000_s1026" o:spt="202" type="#_x0000_t202" style="position:absolute;left:0pt;margin-left:242.05pt;margin-top:207.55pt;height:29.25pt;width:199.05pt;z-index:251686912;mso-width-relative:page;mso-height-relative:page;" fillcolor="#FFFFFF [3201]" filled="t" stroked="t" coordsize="21600,21600" o:gfxdata="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">
+                <v:fill on="t" focussize="0,0"/>
+                <v:stroke weight="0.5pt" color="#FFFFFF [3212]" joinstyle="round"/>
+                <v:imagedata o:title=""/>
+                <o:lock v:ext="edit" aspectratio="f"/>
+                <v:textbox>
+                  <w:txbxContent>
+                    <w:p>
+                      <w:pPr>
+                        <w:jc w:val="center"/>
+                        <w:rPr>
+                          <w:rFonts w:hint="default" w:ascii="Times New Roman" w:hAnsi="Times New Roman" w:cs="Times New Roman"/>
+                          <w:b/>
+                          <w:bCs/>
+                          <w:i/>
+                          <w:iCs/>
+                          <w:sz w:val="21"/>
+                          <w:szCs w:val="21"/>
+                          <w:lang w:val="en-US"/>
+                        </w:rPr>
+                      </w:pPr>
+                      <w:r>
+                        <w:rPr>
+                          <w:rFonts w:hint="default" w:ascii="Times New Roman" w:hAnsi="Times New Roman" w:cs="Times New Roman"/>
+                          <w:b/>
+                          <w:bCs/>
+                          <w:i/>
+                          <w:iCs/>
+                          <w:sz w:val="21"/>
+                          <w:szCs w:val="21"/>
+                          <w:lang w:val="en-US"/>
+                        </w:rPr>
+                        <w:t xml:space="preserve">Figure 16: </w:t>
+                      </w:r>
+                      <w:r>
+                        <w:rPr>
+                          <w:rFonts w:hint="default" w:ascii="Times New Roman" w:hAnsi="Times New Roman" w:eastAsia="SimSun" w:cs="Times New Roman"/>
+                          <w:b/>
+                          <w:bCs/>
+                          <w:i/>
+                          <w:iCs/>
+                          <w:sz w:val="21"/>
+                          <w:szCs w:val="21"/>
+                        </w:rPr>
+                        <w:t xml:space="preserve">Node Expansion Order and Solution Path of </w:t>
+                      </w:r>
+                      <w:r>
+                        <w:rPr>
+                          <w:rFonts w:hint="default" w:ascii="Times New Roman" w:hAnsi="Times New Roman" w:eastAsia="SimSun" w:cs="Times New Roman"/>
+                          <w:b/>
+                          <w:bCs/>
+                          <w:i/>
+                          <w:iCs/>
+                          <w:sz w:val="21"/>
+                          <w:szCs w:val="21"/>
+                          <w:lang w:val="en-US"/>
+                        </w:rPr>
+                        <w:t>A-Star</w:t>
+                      </w:r>
+                      <w:r>
+                        <w:rPr>
+                          <w:rFonts w:hint="default" w:ascii="Times New Roman" w:hAnsi="Times New Roman" w:eastAsia="SimSun" w:cs="Times New Roman"/>
+                          <w:b/>
+                          <w:bCs/>
+                          <w:i/>
+                          <w:iCs/>
+                          <w:sz w:val="21"/>
+                          <w:szCs w:val="21"/>
+                        </w:rPr>
+                        <w:t xml:space="preserve"> Search</w:t>
+                      </w:r>
+                    </w:p>
+                  </w:txbxContent>
+                </v:textbox>
+              </v:shape>
+            </w:pict>
+          </mc:Fallback>
+        </mc:AlternateContent>
+      </w:r>
+      <w:r>
+        <w:rPr>
+          <w:sz w:val="21"/>
+        </w:rPr>
+        <mc:AlternateContent>
+          <mc:Choice Requires="wps">
+            <w:drawing>
+              <wp:anchor distT="0" distB="0" distL="114300" distR="114300" simplePos="0" relativeHeight="251685888" behindDoc="0" locked="0" layoutInCell="1" allowOverlap="1">
+                <wp:simplePos x="0" y="0"/>
+                <wp:positionH relativeFrom="column">
+                  <wp:posOffset>-708660</wp:posOffset>
+                </wp:positionH>
+                <wp:positionV relativeFrom="paragraph">
+                  <wp:posOffset>2649220</wp:posOffset>
+                </wp:positionV>
+                <wp:extent cx="3255645" cy="288290"/>
+                <wp:effectExtent l="4445" t="4445" r="16510" b="12065"/>
+                <wp:wrapNone/>
+                <wp:docPr id="32" name="Text Box 32"/>
+                <wp:cNvGraphicFramePr/>
+                <a:graphic xmlns:a="http://schemas.openxmlformats.org/drawingml/2006/main">
+                  <a:graphicData uri="http://schemas.microsoft.com/office/word/2010/wordprocessingShape">
+                    <wps:wsp>
+                      <wps:cNvSpPr txBox="1"/>
+                      <wps:spPr>
+                        <a:xfrm>
+                          <a:off x="0" y="0"/>
+                          <a:ext cx="3255645" cy="288290"/>
+                        </a:xfrm>
+                        <a:prstGeom prst="rect">
+                          <a:avLst/>
+                        </a:prstGeom>
+                        <a:solidFill>
+                          <a:schemeClr val="lt1"/>
+                        </a:solidFill>
+                        <a:ln w="6350">
+                          <a:solidFill>
+                            <a:schemeClr val="bg1"/>
+                          </a:solidFill>
+                        </a:ln>
+                      </wps:spPr>
+                      <wps:style>
+                        <a:lnRef idx="0">
+                          <a:schemeClr val="accent1"/>
+                        </a:lnRef>
+                        <a:fillRef idx="0">
+                          <a:schemeClr val="accent1"/>
+                        </a:fillRef>
+                        <a:effectRef idx="0">
+                          <a:schemeClr val="accent1"/>
+                        </a:effectRef>
+                        <a:fontRef idx="minor">
+                          <a:schemeClr val="dk1"/>
+                        </a:fontRef>
+                      </wps:style>
+                      <wps:txbx>
+                        <w:txbxContent>
+                          <w:p>
+                            <w:pPr>
+                              <w:jc w:val="center"/>
+                              <w:rPr>
+                                <w:rFonts w:hint="default" w:ascii="Times New Roman" w:hAnsi="Times New Roman" w:cs="Times New Roman"/>
+                                <w:b/>
+                                <w:bCs/>
+                                <w:i/>
+                                <w:iCs/>
+                                <w:sz w:val="21"/>
+                                <w:szCs w:val="21"/>
+                                <w:lang w:val="en-US"/>
+                              </w:rPr>
+                            </w:pPr>
+                            <w:r>
+                              <w:rPr>
+                                <w:rFonts w:hint="default" w:ascii="Times New Roman" w:hAnsi="Times New Roman" w:cs="Times New Roman"/>
+                                <w:b/>
+                                <w:bCs/>
+                                <w:i/>
+                                <w:iCs/>
+                                <w:sz w:val="21"/>
+                                <w:szCs w:val="21"/>
+                                <w:lang w:val="en-US"/>
+                              </w:rPr>
+                              <w:t>Figure 15: A* Search Implementation in Python Code</w:t>
+                            </w:r>
+                          </w:p>
+                        </w:txbxContent>
+                      </wps:txbx>
+                      <wps:bodyPr rot="0" spcFirstLastPara="0" vertOverflow="overflow" horzOverflow="overflow" vert="horz" wrap="square" lIns="91440" tIns="45720" rIns="91440" bIns="45720" numCol="1" spcCol="0" rtlCol="0" fromWordArt="0" anchor="t" anchorCtr="0" forceAA="0" compatLnSpc="1">
+                        <a:noAutofit/>
+                      </wps:bodyPr>
+                    </wps:wsp>
+                  </a:graphicData>
+                </a:graphic>
+              </wp:anchor>
+            </w:drawing>
+          </mc:Choice>
+          <mc:Fallback>
+            <w:pict>
+              <v:shape id="_x0000_s1026" o:spid="_x0000_s1026" o:spt="202" type="#_x0000_t202" style="position:absolute;left:0pt;margin-left:-55.8pt;margin-top:208.6pt;height:22.7pt;width:256.35pt;z-index:251685888;mso-width-relative:page;mso-height-relative:page;" fillcolor="#FFFFFF [3201]" filled="t" stroked="t" coordsize="21600,21600" o:gfxdata="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">
+                <v:fill on="t" focussize="0,0"/>
+                <v:stroke weight="0.5pt" color="#FFFFFF [3212]" joinstyle="round"/>
+                <v:imagedata o:title=""/>
+                <o:lock v:ext="edit" aspectratio="f"/>
+                <v:textbox>
+                  <w:txbxContent>
+                    <w:p>
+                      <w:pPr>
+                        <w:jc w:val="center"/>
+                        <w:rPr>
+                          <w:rFonts w:hint="default" w:ascii="Times New Roman" w:hAnsi="Times New Roman" w:cs="Times New Roman"/>
+                          <w:b/>
+                          <w:bCs/>
+                          <w:i/>
+                          <w:iCs/>
+                          <w:sz w:val="21"/>
+                          <w:szCs w:val="21"/>
+                          <w:lang w:val="en-US"/>
+                        </w:rPr>
+                      </w:pPr>
+                      <w:r>
+                        <w:rPr>
+                          <w:rFonts w:hint="default" w:ascii="Times New Roman" w:hAnsi="Times New Roman" w:cs="Times New Roman"/>
+                          <w:b/>
+                          <w:bCs/>
+                          <w:i/>
+                          <w:iCs/>
+                          <w:sz w:val="21"/>
+                          <w:szCs w:val="21"/>
+                          <w:lang w:val="en-US"/>
+                        </w:rPr>
+                        <w:t>Figure 15: A* Search Implementation in Python Code</w:t>
+                      </w:r>
+                    </w:p>
+                  </w:txbxContent>
+                </v:textbox>
+              </v:shape>
+            </w:pict>
+          </mc:Fallback>
+        </mc:AlternateContent>
+      </w:r>
+      <w:r>
+        <w:rPr>
+          <w:rFonts w:ascii="serif" w:hAnsi="serif" w:eastAsia="serif" w:cs="serif"/>
+          <w:i w:val="0"/>
+          <w:iCs w:val="0"/>
+          <w:color w:val="000000"/>
+          <w:sz w:val="22"/>
+          <w:szCs w:val="22"/>
+          <w:u w:val="none"/>
+          <w:bdr w:val="none" w:color="auto" w:sz="0" w:space="0"/>
+          <w:vertAlign w:val="baseline"/>
+        </w:rPr>
+        <w:drawing>
+          <wp:anchor distT="0" distB="0" distL="114300" distR="114300" simplePos="0" relativeHeight="251683840" behindDoc="0" locked="0" layoutInCell="1" allowOverlap="1">
+            <wp:simplePos x="0" y="0"/>
+            <wp:positionH relativeFrom="column">
+              <wp:posOffset>-737235</wp:posOffset>
+            </wp:positionH>
+            <wp:positionV relativeFrom="paragraph">
+              <wp:posOffset>145415</wp:posOffset>
+            </wp:positionV>
+            <wp:extent cx="3296920" cy="2467610"/>
+            <wp:effectExtent l="0" t="0" r="10160" b="1270"/>
+            <wp:wrapSquare wrapText="bothSides"/>
+            <wp:docPr id="30" name="Picture 8" descr="IMG_256"/>
+            <wp:cNvGraphicFramePr>
+              <a:graphicFrameLocks xmlns:a="http://schemas.openxmlformats.org/drawingml/2006/main" noChangeAspect="1"/>
+            </wp:cNvGraphicFramePr>
+            <a:graphic xmlns:a="http://schemas.openxmlformats.org/drawingml/2006/main">
+              <a:graphicData uri="http://schemas.openxmlformats.org/drawingml/2006/picture">
+                <pic:pic xmlns:pic="http://schemas.openxmlformats.org/drawingml/2006/picture">
+                  <pic:nvPicPr>
+                    <pic:cNvPr id="30" name="Picture 8" descr="IMG_256"/>
+                    <pic:cNvPicPr>
+                      <a:picLocks noChangeAspect="1"/>
+                    </pic:cNvPicPr>
+                  </pic:nvPicPr>
+                  <pic:blipFill>
+                    <a:blip r:embed="rId21"/>
+                    <a:stretch>
+                      <a:fillRect/>
+                    </a:stretch>
+                  </pic:blipFill>
+                  <pic:spPr>
+                    <a:xfrm>
+                      <a:off x="0" y="0"/>
+                      <a:ext cx="3296920" cy="2467610"/>
+                    </a:xfrm>
+                    <a:prstGeom prst="rect">
+                      <a:avLst/>
+                    </a:prstGeom>
+                    <a:noFill/>
+                    <a:ln w="9525">
+                      <a:noFill/>
+                    </a:ln>
+                  </pic:spPr>
+                </pic:pic>
+              </a:graphicData>
+            </a:graphic>
+          </wp:anchor>
+        </w:drawing>
+      </w:r>
+      <w:r>
+        <w:rPr>
+          <w:rFonts w:ascii="serif" w:hAnsi="serif" w:eastAsia="serif" w:cs="serif"/>
+          <w:i w:val="0"/>
+          <w:iCs w:val="0"/>
+          <w:color w:val="000000"/>
+          <w:sz w:val="22"/>
+          <w:szCs w:val="22"/>
+          <w:u w:val="none"/>
+          <w:bdr w:val="none" w:color="auto" w:sz="0" w:space="0"/>
+          <w:vertAlign w:val="baseline"/>
+        </w:rPr>
+        <w:drawing>
+          <wp:anchor distT="0" distB="0" distL="114300" distR="114300" simplePos="0" relativeHeight="251684864" behindDoc="0" locked="0" layoutInCell="1" allowOverlap="1">
+            <wp:simplePos x="0" y="0"/>
+            <wp:positionH relativeFrom="column">
+              <wp:posOffset>2819400</wp:posOffset>
+            </wp:positionH>
+            <wp:positionV relativeFrom="paragraph">
+              <wp:posOffset>156210</wp:posOffset>
+            </wp:positionV>
+            <wp:extent cx="3098165" cy="2504440"/>
+            <wp:effectExtent l="0" t="0" r="10795" b="10160"/>
+            <wp:wrapSquare wrapText="bothSides"/>
+            <wp:docPr id="31" name="Picture 9" descr="IMG_256"/>
+            <wp:cNvGraphicFramePr>
+              <a:graphicFrameLocks xmlns:a="http://schemas.openxmlformats.org/drawingml/2006/main" noChangeAspect="1"/>
+            </wp:cNvGraphicFramePr>
+            <a:graphic xmlns:a="http://schemas.openxmlformats.org/drawingml/2006/main">
+              <a:graphicData uri="http://schemas.openxmlformats.org/drawingml/2006/picture">
+                <pic:pic xmlns:pic="http://schemas.openxmlformats.org/drawingml/2006/picture">
+                  <pic:nvPicPr>
+                    <pic:cNvPr id="31" name="Picture 9" descr="IMG_256"/>
+                    <pic:cNvPicPr>
+                      <a:picLocks noChangeAspect="1"/>
+                    </pic:cNvPicPr>
+                  </pic:nvPicPr>
+                  <pic:blipFill>
+                    <a:blip r:embed="rId22"/>
+                    <a:stretch>
+                      <a:fillRect/>
+                    </a:stretch>
+                  </pic:blipFill>
+                  <pic:spPr>
+                    <a:xfrm>
+                      <a:off x="0" y="0"/>
+                      <a:ext cx="3098165" cy="2504440"/>
+                    </a:xfrm>
+                    <a:prstGeom prst="rect">
+                      <a:avLst/>
+                    </a:prstGeom>
+                    <a:noFill/>
+                    <a:ln w="9525">
+                      <a:noFill/>
+                    </a:ln>
+                  </pic:spPr>
+                </pic:pic>
+              </a:graphicData>
+            </a:graphic>
+          </wp:anchor>
+        </w:drawing>
+      </w:r>
+    </w:p>
+    <w:p>
+      <w:pPr>
+        <w:ind w:left="440" w:leftChars="200" w:firstLine="0" w:firstLineChars="0"/>
+        <w:jc w:val="both"/>
+        <w:rPr>
+          <w:rFonts w:hint="default" w:ascii="Times New Roman" w:hAnsi="Times New Roman" w:eastAsia="SimSun" w:cs="Times New Roman"/>
+          <w:b w:val="0"/>
+          <w:bCs w:val="0"/>
+          <w:sz w:val="24"/>
+          <w:szCs w:val="24"/>
+        </w:rPr>
+      </w:pPr>
+      <w:r>
+        <w:rPr>
+          <w:rFonts w:ascii="serif" w:hAnsi="serif" w:eastAsia="serif" w:cs="serif"/>
+          <w:i w:val="0"/>
+          <w:iCs w:val="0"/>
+          <w:color w:val="000000"/>
+          <w:sz w:val="22"/>
+          <w:szCs w:val="22"/>
+          <w:u w:val="none"/>
+          <w:bdr w:val="none" w:color="auto" w:sz="0" w:space="0"/>
+          <w:vertAlign w:val="baseline"/>
+        </w:rPr>
+        <w:drawing>
+          <wp:anchor distT="0" distB="0" distL="114300" distR="114300" simplePos="0" relativeHeight="251687936" behindDoc="0" locked="0" layoutInCell="1" allowOverlap="1">
+            <wp:simplePos x="0" y="0"/>
+            <wp:positionH relativeFrom="column">
+              <wp:posOffset>843915</wp:posOffset>
+            </wp:positionH>
+            <wp:positionV relativeFrom="paragraph">
+              <wp:posOffset>298450</wp:posOffset>
+            </wp:positionV>
+            <wp:extent cx="3590290" cy="1551305"/>
+            <wp:effectExtent l="0" t="0" r="6350" b="3175"/>
+            <wp:wrapSquare wrapText="bothSides"/>
+            <wp:docPr id="34" name="Picture 10" descr="IMG_256"/>
+            <wp:cNvGraphicFramePr>
+              <a:graphicFrameLocks xmlns:a="http://schemas.openxmlformats.org/drawingml/2006/main" noChangeAspect="1"/>
+            </wp:cNvGraphicFramePr>
+            <a:graphic xmlns:a="http://schemas.openxmlformats.org/drawingml/2006/main">
+              <a:graphicData uri="http://schemas.openxmlformats.org/drawingml/2006/picture">
+                <pic:pic xmlns:pic="http://schemas.openxmlformats.org/drawingml/2006/picture">
+                  <pic:nvPicPr>
+                    <pic:cNvPr id="34" name="Picture 10" descr="IMG_256"/>
+                    <pic:cNvPicPr>
+                      <a:picLocks noChangeAspect="1"/>
+                    </pic:cNvPicPr>
+                  </pic:nvPicPr>
+                  <pic:blipFill>
+                    <a:blip r:embed="rId23"/>
+                    <a:stretch>
+                      <a:fillRect/>
+                    </a:stretch>
+                  </pic:blipFill>
+                  <pic:spPr>
+                    <a:xfrm>
+                      <a:off x="0" y="0"/>
+                      <a:ext cx="3590290" cy="1551305"/>
+                    </a:xfrm>
+                    <a:prstGeom prst="rect">
+                      <a:avLst/>
+                    </a:prstGeom>
+                    <a:noFill/>
+                    <a:ln w="9525">
+                      <a:noFill/>
+                    </a:ln>
+                  </pic:spPr>
+                </pic:pic>
+              </a:graphicData>
+            </a:graphic>
+          </wp:anchor>
+        </w:drawing>
+      </w:r>
+      <w:r>
+        <w:rPr>
+          <w:rFonts w:ascii="SimSun" w:hAnsi="SimSun" w:eastAsia="SimSun" w:cs="SimSun"/>
+          <w:sz w:val="24"/>
+          <w:szCs w:val="24"/>
+        </w:rPr>
+        <w:drawing>
+          <wp:inline distT="0" distB="0" distL="114300" distR="114300">
+            <wp:extent cx="304800" cy="304800"/>
+            <wp:effectExtent l="0" t="0" r="0" b="0"/>
+            <wp:docPr id="26" name="Picture 4" descr="IMG_256"/>
+            <wp:cNvGraphicFramePr>
+              <a:graphicFrameLocks xmlns:a="http://schemas.openxmlformats.org/drawingml/2006/main" noChangeAspect="1"/>
+            </wp:cNvGraphicFramePr>
+            <a:graphic xmlns:a="http://schemas.openxmlformats.org/drawingml/2006/main">
+              <a:graphicData uri="http://schemas.openxmlformats.org/drawingml/2006/picture">
+                <pic:pic xmlns:pic="http://schemas.openxmlformats.org/drawingml/2006/picture">
+                  <pic:nvPicPr>
+                    <pic:cNvPr id="26" name="Picture 4" descr="IMG_256"/>
+                    <pic:cNvPicPr>
+                      <a:picLocks noChangeAspect="1"/>
+                    </pic:cNvPicPr>
+                  </pic:nvPicPr>
+                  <pic:blipFill>
+                    <a:blip r:embed="rId24"/>
+                    <a:stretch>
+                      <a:fillRect/>
+                    </a:stretch>
+                  </pic:blipFill>
+                  <pic:spPr>
+                    <a:xfrm>
+                      <a:off x="0" y="0"/>
+                      <a:ext cx="304800" cy="304800"/>
+                    </a:xfrm>
+                    <a:prstGeom prst="rect">
+                      <a:avLst/>
+                    </a:prstGeom>
+                    <a:noFill/>
+                    <a:ln w="9525">
+                      <a:noFill/>
+                    </a:ln>
+                  </pic:spPr>
+                </pic:pic>
+              </a:graphicData>
+            </a:graphic>
+          </wp:inline>
+        </w:drawing>
+      </w:r>
+    </w:p>
+    <w:p>
+      <w:pPr>
+        <w:ind w:left="440" w:leftChars="200" w:firstLine="0" w:firstLineChars="0"/>
+        <w:jc w:val="center"/>
+        <w:rPr>
+          <w:rFonts w:hint="default" w:ascii="Times New Roman" w:hAnsi="Times New Roman" w:eastAsia="SimSun" w:cs="Times New Roman"/>
+          <w:b/>
+          <w:bCs/>
+          <w:i/>
+          <w:iCs/>
+          <w:sz w:val="21"/>
+          <w:szCs w:val="21"/>
+          <w:lang w:val="en-US"/>
+        </w:rPr>
+      </w:pPr>
+      <w:r>
+        <w:rPr>
+          <w:rFonts w:ascii="SimSun" w:hAnsi="SimSun" w:eastAsia="SimSun" w:cs="SimSun"/>
+          <w:sz w:val="24"/>
+          <w:szCs w:val="24"/>
+        </w:rPr>
+        <w:drawing>
+          <wp:inline distT="0" distB="0" distL="114300" distR="114300">
+            <wp:extent cx="304800" cy="304800"/>
+            <wp:effectExtent l="0" t="0" r="0" b="0"/>
+            <wp:docPr id="28" name="Picture 6" descr="IMG_256"/>
+            <wp:cNvGraphicFramePr>
+              <a:graphicFrameLocks xmlns:a="http://schemas.openxmlformats.org/drawingml/2006/main" noChangeAspect="1"/>
+            </wp:cNvGraphicFramePr>
+            <a:graphic xmlns:a="http://schemas.openxmlformats.org/drawingml/2006/main">
+              <a:graphicData uri="http://schemas.openxmlformats.org/drawingml/2006/picture">
+                <pic:pic xmlns:pic="http://schemas.openxmlformats.org/drawingml/2006/picture">
+                  <pic:nvPicPr>
+                    <pic:cNvPr id="28" name="Picture 6" descr="IMG_256"/>
+                    <pic:cNvPicPr>
+                      <a:picLocks noChangeAspect="1"/>
+                    </pic:cNvPicPr>
+                  </pic:nvPicPr>
+                  <pic:blipFill>
+                    <a:blip r:embed="rId24"/>
+                    <a:stretch>
+                      <a:fillRect/>
+                    </a:stretch>
+                  </pic:blipFill>
+                  <pic:spPr>
+                    <a:xfrm>
+                      <a:off x="0" y="0"/>
+                      <a:ext cx="304800" cy="304800"/>
+                    </a:xfrm>
+                    <a:prstGeom prst="rect">
+                      <a:avLst/>
+                    </a:prstGeom>
+                    <a:noFill/>
+                    <a:ln w="9525">
+                      <a:noFill/>
+                    </a:ln>
+                  </pic:spPr>
+                </pic:pic>
+              </a:graphicData>
+            </a:graphic>
+          </wp:inline>
+        </w:drawing>
+      </w:r>
+      <w:r>
+        <w:rPr>
+          <w:rFonts w:ascii="SimSun" w:hAnsi="SimSun" w:eastAsia="SimSun" w:cs="SimSun"/>
+          <w:sz w:val="24"/>
+          <w:szCs w:val="24"/>
+        </w:rPr>
+        <w:br w:type="textWrapping"/>
+      </w:r>
+      <w:r>
+        <w:rPr>
+          <w:rFonts w:ascii="SimSun" w:hAnsi="SimSun" w:eastAsia="SimSun" w:cs="SimSun"/>
+          <w:sz w:val="24"/>
+          <w:szCs w:val="24"/>
+        </w:rPr>
+        <w:br w:type="textWrapping"/>
+      </w:r>
+      <w:r>
+        <w:rPr>
+          <w:rFonts w:ascii="SimSun" w:hAnsi="SimSun" w:eastAsia="SimSun" w:cs="SimSun"/>
+          <w:sz w:val="24"/>
+          <w:szCs w:val="24"/>
+        </w:rPr>
+        <w:br w:type="textWrapping"/>
+      </w:r>
+      <w:r>
+        <w:rPr>
+          <w:rFonts w:ascii="SimSun" w:hAnsi="SimSun" w:eastAsia="SimSun" w:cs="SimSun"/>
+          <w:sz w:val="24"/>
+          <w:szCs w:val="24"/>
+        </w:rPr>
+        <w:br w:type="textWrapping"/>
+      </w:r>
+      <w:r>
+        <w:rPr>
+          <w:rFonts w:ascii="SimSun" w:hAnsi="SimSun" w:eastAsia="SimSun" w:cs="SimSun"/>
+          <w:sz w:val="24"/>
+          <w:szCs w:val="24"/>
+        </w:rPr>
+        <w:br w:type="textWrapping"/>
+      </w:r>
+      <w:r>
+        <w:rPr>
+          <w:rFonts w:ascii="SimSun" w:hAnsi="SimSun" w:eastAsia="SimSun" w:cs="SimSun"/>
+          <w:sz w:val="24"/>
+          <w:szCs w:val="24"/>
+        </w:rPr>
+        <w:br w:type="textWrapping"/>
+      </w:r>
+      <w:r>
+        <w:rPr>
+          <w:rFonts w:ascii="SimSun" w:hAnsi="SimSun" w:eastAsia="SimSun" w:cs="SimSun"/>
+          <w:sz w:val="24"/>
+          <w:szCs w:val="24"/>
+        </w:rPr>
+        <w:br w:type="textWrapping"/>
+      </w:r>
+      <w:r>
+        <w:rPr>
+          <w:rFonts w:hint="default" w:ascii="Times New Roman" w:hAnsi="Times New Roman" w:eastAsia="SimSun" w:cs="Times New Roman"/>
+          <w:b/>
+          <w:bCs/>
+          <w:i/>
+          <w:iCs/>
+          <w:sz w:val="21"/>
+          <w:szCs w:val="21"/>
+          <w:lang w:val="en-US"/>
+        </w:rPr>
+        <w:t>Figure 17: A* Performance Showcase Table</w:t>
+      </w:r>
+    </w:p>
+    <w:p>
+      <w:pPr>
+        <w:keepNext w:val="0"/>
+        <w:keepLines w:val="0"/>
+        <w:widowControl/>
+        <w:suppressLineNumbers w:val="0"/>
+        <w:ind w:left="440" w:leftChars="200" w:firstLine="0" w:firstLineChars="0"/>
+        <w:jc w:val="both"/>
+        <w:rPr>
+          <w:rFonts w:hint="default" w:ascii="Times New Roman" w:hAnsi="Times New Roman" w:eastAsia="SimSun" w:cs="Times New Roman"/>
+          <w:b w:val="0"/>
+          <w:bCs w:val="0"/>
+          <w:kern w:val="0"/>
+          <w:sz w:val="24"/>
+          <w:szCs w:val="24"/>
+          <w:lang w:val="en-US" w:eastAsia="zh-CN" w:bidi="ar"/>
+        </w:rPr>
+      </w:pPr>
+      <w:r>
+        <w:rPr>
+          <w:rFonts w:hint="default" w:ascii="Times New Roman" w:hAnsi="Times New Roman" w:eastAsia="SimSun" w:cs="Times New Roman"/>
+          <w:b w:val="0"/>
+          <w:bCs w:val="0"/>
+          <w:i w:val="0"/>
+          <w:iCs w:val="0"/>
+          <w:sz w:val="24"/>
+          <w:szCs w:val="24"/>
+          <w:lang w:val="en-US"/>
+        </w:rPr>
+        <w:t>Therefore, t</w:t>
+      </w:r>
+      <w:r>
+        <w:rPr>
+          <w:rFonts w:hint="default" w:ascii="Times New Roman" w:hAnsi="Times New Roman" w:eastAsia="SimSun" w:cs="Times New Roman"/>
+          <w:b w:val="0"/>
+          <w:bCs w:val="0"/>
+          <w:kern w:val="0"/>
+          <w:sz w:val="24"/>
+          <w:szCs w:val="24"/>
+          <w:lang w:val="en-US" w:eastAsia="zh-CN" w:bidi="ar"/>
+        </w:rPr>
+        <w:t xml:space="preserve">he primary advantage of A* Search is the ability to remain </w:t>
+      </w:r>
+      <w:r>
+        <w:rPr>
+          <w:rFonts w:hint="default" w:ascii="Times New Roman" w:hAnsi="Times New Roman" w:eastAsia="sans-serif" w:cs="Times New Roman"/>
+          <w:b w:val="0"/>
+          <w:bCs w:val="0"/>
+          <w:kern w:val="0"/>
+          <w:sz w:val="24"/>
+          <w:szCs w:val="24"/>
+          <w:lang w:val="en-US" w:eastAsia="zh-CN" w:bidi="ar"/>
+        </w:rPr>
+        <w:t xml:space="preserve">complete and optimal. In addition, </w:t>
+      </w:r>
+      <w:r>
+        <w:rPr>
+          <w:rFonts w:hint="default" w:ascii="Times New Roman" w:hAnsi="Times New Roman" w:eastAsia="SimSun" w:cs="Times New Roman"/>
+          <w:b w:val="0"/>
+          <w:bCs w:val="0"/>
+          <w:kern w:val="0"/>
+          <w:sz w:val="24"/>
+          <w:szCs w:val="24"/>
+          <w:lang w:val="en-US" w:eastAsia="zh-CN" w:bidi="ar"/>
+        </w:rPr>
+        <w:t xml:space="preserve">the heuristic used is </w:t>
+      </w:r>
+      <w:r>
+        <w:rPr>
+          <w:rFonts w:hint="default" w:ascii="Times New Roman" w:hAnsi="Times New Roman" w:eastAsia="sans-serif" w:cs="Times New Roman"/>
+          <w:b w:val="0"/>
+          <w:bCs w:val="0"/>
+          <w:kern w:val="0"/>
+          <w:sz w:val="24"/>
+          <w:szCs w:val="24"/>
+          <w:lang w:val="en-US" w:eastAsia="zh-CN" w:bidi="ar"/>
+        </w:rPr>
+        <w:t>admissible which means</w:t>
+      </w:r>
+      <w:r>
+        <w:rPr>
+          <w:rFonts w:hint="default" w:ascii="Times New Roman" w:hAnsi="Times New Roman" w:eastAsia="SimSun" w:cs="Times New Roman"/>
+          <w:b w:val="0"/>
+          <w:bCs w:val="0"/>
+          <w:kern w:val="0"/>
+          <w:sz w:val="24"/>
+          <w:szCs w:val="24"/>
+          <w:lang w:val="en-US" w:eastAsia="zh-CN" w:bidi="ar"/>
+        </w:rPr>
+        <w:t xml:space="preserve"> it never overestimates the actual cost to the goal.</w:t>
+      </w:r>
+      <w:r>
+        <w:rPr>
+          <w:rFonts w:hint="default" w:ascii="Times New Roman" w:hAnsi="Times New Roman" w:eastAsia="SimSun" w:cs="Times New Roman"/>
+          <w:b w:val="0"/>
+          <w:bCs w:val="0"/>
+          <w:kern w:val="0"/>
+          <w:sz w:val="24"/>
+          <w:szCs w:val="24"/>
+          <w:lang w:val="en-US" w:eastAsia="zh-CN" w:bidi="ar"/>
+        </w:rPr>
+        <w:t xml:space="preserve"> By integrating the cumulative cost </w:t>
+      </w:r>
+      <w:r>
+        <w:rPr>
+          <w:rFonts w:hint="default" w:ascii="Times New Roman" w:hAnsi="Times New Roman" w:eastAsia="sans-serif" w:cs="Times New Roman"/>
+          <w:b w:val="0"/>
+          <w:bCs w:val="0"/>
+          <w:kern w:val="0"/>
+          <w:sz w:val="24"/>
+          <w:szCs w:val="24"/>
+          <w:lang w:val="en-US" w:eastAsia="zh-CN" w:bidi="ar"/>
+        </w:rPr>
+        <w:t>g(n)</w:t>
+      </w:r>
+      <w:r>
+        <w:rPr>
+          <w:rFonts w:hint="default" w:ascii="Times New Roman" w:hAnsi="Times New Roman" w:eastAsia="SimSun" w:cs="Times New Roman"/>
+          <w:b w:val="0"/>
+          <w:bCs w:val="0"/>
+          <w:kern w:val="0"/>
+          <w:sz w:val="24"/>
+          <w:szCs w:val="24"/>
+          <w:lang w:val="en-US" w:eastAsia="zh-CN" w:bidi="ar"/>
+        </w:rPr>
+        <w:t xml:space="preserve">, A* avoids the "greedy" pitfalls of GBFSthat ensures the agent does not get stuck in </w:t>
+      </w:r>
+      <w:r>
+        <w:rPr>
+          <w:rFonts w:hint="default" w:ascii="Times New Roman" w:hAnsi="Times New Roman" w:eastAsia="sans-serif" w:cs="Times New Roman"/>
+          <w:b w:val="0"/>
+          <w:bCs w:val="0"/>
+          <w:kern w:val="0"/>
+          <w:sz w:val="24"/>
+          <w:szCs w:val="24"/>
+          <w:lang w:val="en-US" w:eastAsia="zh-CN" w:bidi="ar"/>
+        </w:rPr>
+        <w:t>local optima</w:t>
+      </w:r>
+      <w:r>
+        <w:rPr>
+          <w:rFonts w:hint="default" w:ascii="Times New Roman" w:hAnsi="Times New Roman" w:eastAsia="SimSun" w:cs="Times New Roman"/>
+          <w:b w:val="0"/>
+          <w:bCs w:val="0"/>
+          <w:kern w:val="0"/>
+          <w:sz w:val="24"/>
+          <w:szCs w:val="24"/>
+          <w:lang w:val="en-US" w:eastAsia="zh-CN" w:bidi="ar"/>
+        </w:rPr>
+        <w:t xml:space="preserve"> and always identifies the absolute shortest path.</w:t>
+      </w:r>
+    </w:p>
+    <w:p>
+      <w:pPr>
+        <w:keepNext w:val="0"/>
+        <w:keepLines w:val="0"/>
+        <w:widowControl/>
+        <w:suppressLineNumbers w:val="0"/>
+        <w:ind w:left="440" w:leftChars="200" w:firstLine="0" w:firstLineChars="0"/>
+        <w:jc w:val="both"/>
+        <w:rPr>
+          <w:rFonts w:hint="default" w:ascii="Times New Roman" w:hAnsi="Times New Roman" w:cs="Times New Roman"/>
+          <w:b/>
+          <w:bCs/>
+          <w:color w:val="auto"/>
+          <w:sz w:val="25"/>
+          <w:szCs w:val="25"/>
+          <w:highlight w:val="none"/>
+          <w:shd w:val="clear" w:color="auto" w:fill="auto"/>
+          <w:lang w:val="en-US"/>
+        </w:rPr>
+      </w:pPr>
+    </w:p>
+    <w:p>
+      <w:pPr>
+        <w:keepNext w:val="0"/>
+        <w:keepLines w:val="0"/>
+        <w:widowControl/>
+        <w:suppressLineNumbers w:val="0"/>
+        <w:ind w:left="440" w:leftChars="200" w:firstLine="0" w:firstLineChars="0"/>
+        <w:jc w:val="both"/>
+        <w:rPr>
+          <w:rFonts w:hint="default" w:ascii="Times New Roman" w:hAnsi="Times New Roman" w:cs="Times New Roman"/>
+          <w:b/>
+          <w:bCs/>
+          <w:color w:val="auto"/>
+          <w:sz w:val="25"/>
+          <w:szCs w:val="25"/>
+          <w:highlight w:val="none"/>
+          <w:shd w:val="clear" w:color="auto" w:fill="auto"/>
+          <w:lang w:val="en-US"/>
+        </w:rPr>
+      </w:pPr>
+    </w:p>
+    <w:p>
+      <w:pPr>
+        <w:keepNext w:val="0"/>
+        <w:keepLines w:val="0"/>
+        <w:widowControl/>
+        <w:suppressLineNumbers w:val="0"/>
+        <w:ind w:left="440" w:leftChars="200" w:firstLine="0" w:firstLineChars="0"/>
+        <w:jc w:val="both"/>
+        <w:rPr>
+          <w:rFonts w:hint="default" w:ascii="Times New Roman" w:hAnsi="Times New Roman" w:cs="Times New Roman"/>
+          <w:b/>
+          <w:bCs/>
+          <w:color w:val="auto"/>
+          <w:sz w:val="25"/>
+          <w:szCs w:val="25"/>
+          <w:highlight w:val="none"/>
+          <w:shd w:val="clear" w:color="auto" w:fill="auto"/>
+          <w:lang w:val="en-US"/>
+        </w:rPr>
+      </w:pPr>
+      <w:r>
+        <w:rPr>
+          <w:rFonts w:hint="default" w:ascii="Times New Roman" w:hAnsi="Times New Roman" w:cs="Times New Roman"/>
+          <w:b/>
+          <w:bCs/>
+          <w:color w:val="auto"/>
+          <w:sz w:val="25"/>
+          <w:szCs w:val="25"/>
+          <w:highlight w:val="none"/>
+          <w:shd w:val="clear" w:color="auto" w:fill="auto"/>
+          <w:lang w:val="en-US"/>
+        </w:rPr>
+        <w:t>2.3.3 Advanced Informed Search</w:t>
+      </w:r>
+    </w:p>
+    <w:p>
+      <w:pPr>
+        <w:keepNext w:val="0"/>
+        <w:keepLines w:val="0"/>
+        <w:widowControl/>
+        <w:suppressLineNumbers w:val="0"/>
+        <w:ind w:left="440" w:leftChars="200" w:firstLine="0" w:firstLineChars="0"/>
+        <w:jc w:val="both"/>
+        <w:rPr>
+          <w:rFonts w:hint="default" w:ascii="Times New Roman" w:hAnsi="Times New Roman" w:eastAsia="SimSun" w:cs="Times New Roman"/>
+          <w:b w:val="0"/>
+          <w:bCs w:val="0"/>
+          <w:sz w:val="24"/>
+          <w:szCs w:val="24"/>
+        </w:rPr>
+      </w:pPr>
+      <w:r>
+        <w:rPr>
+          <w:rFonts w:hint="default" w:ascii="Times New Roman" w:hAnsi="Times New Roman" w:eastAsia="SimSun" w:cs="Times New Roman"/>
+          <w:b w:val="0"/>
+          <w:bCs w:val="0"/>
+          <w:sz w:val="24"/>
+          <w:szCs w:val="24"/>
+        </w:rPr>
+        <w:t>Although A* and GBFS provide a solid foundation for coordinate-based pathfinding, large-scale or memory-constrained environments often require more specialized approaches. In detail, our team researches and explores the following two advanced options:</w:t>
+      </w:r>
+    </w:p>
+    <w:p>
+      <w:pPr>
+        <w:keepNext w:val="0"/>
+        <w:keepLines w:val="0"/>
+        <w:widowControl/>
+        <w:numPr>
+          <w:ilvl w:val="0"/>
+          <w:numId w:val="1"/>
+        </w:numPr>
+        <w:suppressLineNumbers w:val="0"/>
+        <w:tabs>
+          <w:tab w:val="clear" w:pos="420"/>
+        </w:tabs>
+        <w:bidi w:val="0"/>
+        <w:spacing w:before="0" w:beforeAutospacing="1" w:after="0" w:afterAutospacing="1" w:line="240" w:lineRule="auto"/>
+        <w:ind w:left="1100" w:leftChars="0" w:hanging="220" w:firstLineChars="0"/>
+        <w:jc w:val="both"/>
+        <w:textAlignment w:val="baseline"/>
+      </w:pPr>
+      <w:r>
+        <w:rPr>
+          <w:rFonts w:hint="default" w:ascii="Times New Roman" w:hAnsi="Times New Roman" w:eastAsia="sans-serif" w:cs="Times New Roman"/>
+          <w:b w:val="0"/>
+          <w:bCs w:val="0"/>
+          <w:i w:val="0"/>
+          <w:iCs w:val="0"/>
+          <w:kern w:val="0"/>
+          <w:sz w:val="24"/>
+          <w:szCs w:val="24"/>
+          <w:lang w:val="en-US" w:eastAsia="zh-CN" w:bidi="ar"/>
+        </w:rPr>
+        <w:t>Iterative Deepening A* (IDA*</w:t>
+      </w:r>
+      <w:r>
+        <w:rPr>
+          <w:rFonts w:hint="default" w:ascii="Times New Roman" w:hAnsi="Times New Roman" w:eastAsia="SimSun" w:cs="Times New Roman"/>
+          <w:b w:val="0"/>
+          <w:bCs w:val="0"/>
+          <w:i w:val="0"/>
+          <w:iCs w:val="0"/>
+          <w:kern w:val="0"/>
+          <w:sz w:val="24"/>
+          <w:szCs w:val="24"/>
+          <w:lang w:val="en-US" w:eastAsia="zh-CN" w:bidi="ar"/>
+        </w:rPr>
+        <w:t xml:space="preserve">): A memory-efficient variant that combines the depth-first search (DFS) strategy with the heuristic guidance of A*. Additionally, iy retains the </w:t>
+      </w:r>
+      <w:r>
+        <w:rPr>
+          <w:rFonts w:hint="default" w:ascii="Times New Roman" w:hAnsi="Times New Roman" w:eastAsia="sans-serif" w:cs="Times New Roman"/>
+          <w:b w:val="0"/>
+          <w:bCs w:val="0"/>
+          <w:i w:val="0"/>
+          <w:iCs w:val="0"/>
+          <w:kern w:val="0"/>
+          <w:sz w:val="24"/>
+          <w:szCs w:val="24"/>
+          <w:lang w:val="en-US" w:eastAsia="zh-CN" w:bidi="ar"/>
+        </w:rPr>
+        <w:t>optimality</w:t>
+      </w:r>
+      <w:r>
+        <w:rPr>
+          <w:rFonts w:hint="default" w:ascii="Times New Roman" w:hAnsi="Times New Roman" w:eastAsia="SimSun" w:cs="Times New Roman"/>
+          <w:b w:val="0"/>
+          <w:bCs w:val="0"/>
+          <w:i w:val="0"/>
+          <w:iCs w:val="0"/>
+          <w:kern w:val="0"/>
+          <w:sz w:val="24"/>
+          <w:szCs w:val="24"/>
+          <w:lang w:val="en-US" w:eastAsia="zh-CN" w:bidi="ar"/>
+        </w:rPr>
+        <w:t xml:space="preserve"> of A* while requiring significantly less memory by using a series of DFS searches with an </w:t>
+      </w:r>
+      <w:r>
+        <w:rPr>
+          <w:rFonts w:hint="default" w:ascii="Times New Roman" w:hAnsi="Times New Roman" w:eastAsia="serif" w:cs="Times New Roman"/>
+          <w:i/>
+          <w:iCs/>
+          <w:color w:val="000000"/>
+          <w:sz w:val="24"/>
+          <w:szCs w:val="24"/>
+          <w:u w:val="none"/>
+          <w:vertAlign w:val="baseline"/>
+        </w:rPr>
+        <w:t>f</w:t>
+      </w:r>
+      <w:r>
+        <w:rPr>
+          <w:rFonts w:hint="default" w:ascii="Times New Roman" w:hAnsi="Times New Roman" w:eastAsia="serif" w:cs="Times New Roman"/>
+          <w:i w:val="0"/>
+          <w:iCs w:val="0"/>
+          <w:color w:val="000000"/>
+          <w:sz w:val="24"/>
+          <w:szCs w:val="24"/>
+          <w:u w:val="none"/>
+          <w:vertAlign w:val="baseline"/>
+        </w:rPr>
+        <w:t>(</w:t>
+      </w:r>
+      <w:r>
+        <w:rPr>
+          <w:rFonts w:hint="default" w:ascii="Times New Roman" w:hAnsi="Times New Roman" w:eastAsia="serif" w:cs="Times New Roman"/>
+          <w:i/>
+          <w:iCs/>
+          <w:color w:val="000000"/>
+          <w:sz w:val="24"/>
+          <w:szCs w:val="24"/>
+          <w:u w:val="none"/>
+          <w:vertAlign w:val="baseline"/>
+        </w:rPr>
+        <w:t>n</w:t>
+      </w:r>
+      <w:r>
+        <w:rPr>
+          <w:rFonts w:hint="default" w:ascii="Times New Roman" w:hAnsi="Times New Roman" w:eastAsia="serif" w:cs="Times New Roman"/>
+          <w:i w:val="0"/>
+          <w:iCs w:val="0"/>
+          <w:color w:val="000000"/>
+          <w:sz w:val="24"/>
+          <w:szCs w:val="24"/>
+          <w:u w:val="none"/>
+          <w:vertAlign w:val="baseline"/>
+        </w:rPr>
+        <w:t>)</w:t>
+      </w:r>
+      <w:r>
+        <w:rPr>
+          <w:rFonts w:hint="default" w:ascii="Times New Roman" w:hAnsi="Times New Roman" w:eastAsia="SimSun" w:cs="Times New Roman"/>
+          <w:b w:val="0"/>
+          <w:bCs w:val="0"/>
+          <w:i w:val="0"/>
+          <w:iCs w:val="0"/>
+          <w:kern w:val="0"/>
+          <w:sz w:val="24"/>
+          <w:szCs w:val="24"/>
+          <w:lang w:val="en-US" w:eastAsia="zh-CN" w:bidi="ar"/>
+        </w:rPr>
+        <w:t xml:space="preserve"> limit.</w:t>
+      </w:r>
+    </w:p>
+    <w:p>
+      <w:pPr>
+        <w:keepNext w:val="0"/>
+        <w:keepLines w:val="0"/>
+        <w:widowControl/>
+        <w:numPr>
+          <w:ilvl w:val="0"/>
+          <w:numId w:val="1"/>
+        </w:numPr>
+        <w:suppressLineNumbers w:val="0"/>
+        <w:tabs>
+          <w:tab w:val="clear" w:pos="420"/>
+        </w:tabs>
+        <w:bidi w:val="0"/>
+        <w:spacing w:before="0" w:beforeAutospacing="1" w:after="0" w:afterAutospacing="1" w:line="240" w:lineRule="auto"/>
+        <w:ind w:left="1100" w:leftChars="0" w:hanging="220" w:firstLineChars="0"/>
+        <w:jc w:val="both"/>
+        <w:textAlignment w:val="baseline"/>
+        <w:rPr>
+          <w:rFonts w:hint="default" w:ascii="Times New Roman" w:hAnsi="Times New Roman" w:cs="Times New Roman"/>
+          <w:b w:val="0"/>
+          <w:bCs w:val="0"/>
+        </w:rPr>
+      </w:pPr>
+      <w:r>
+        <w:rPr>
+          <w:rFonts w:hint="default" w:ascii="Times New Roman" w:hAnsi="Times New Roman" w:eastAsia="sans-serif" w:cs="Times New Roman"/>
+          <w:b w:val="0"/>
+          <w:bCs w:val="0"/>
+          <w:kern w:val="0"/>
+          <w:sz w:val="24"/>
+          <w:szCs w:val="24"/>
+          <w:lang w:val="en-US" w:eastAsia="zh-CN" w:bidi="ar"/>
+        </w:rPr>
+        <w:t>Beam Search:</w:t>
+      </w:r>
+      <w:r>
+        <w:rPr>
+          <w:rFonts w:hint="default" w:ascii="Times New Roman" w:hAnsi="Times New Roman" w:eastAsia="SimSun" w:cs="Times New Roman"/>
+          <w:b w:val="0"/>
+          <w:bCs w:val="0"/>
+          <w:kern w:val="0"/>
+          <w:sz w:val="24"/>
+          <w:szCs w:val="24"/>
+          <w:lang w:val="en-US" w:eastAsia="zh-CN" w:bidi="ar"/>
+        </w:rPr>
+        <w:t xml:space="preserve"> An optimization of the Best-First Search which limits the number of nodes stored in the frontier to a fixed value k known as the Beam Width. As a result, the stunning strategy drastically reduces the </w:t>
+      </w:r>
+      <w:r>
+        <w:rPr>
+          <w:rFonts w:hint="default" w:ascii="Times New Roman" w:hAnsi="Times New Roman" w:eastAsia="sans-serif" w:cs="Times New Roman"/>
+          <w:b w:val="0"/>
+          <w:bCs w:val="0"/>
+          <w:kern w:val="0"/>
+          <w:sz w:val="24"/>
+          <w:szCs w:val="24"/>
+          <w:lang w:val="en-US" w:eastAsia="zh-CN" w:bidi="ar"/>
+        </w:rPr>
+        <w:t>Exploration Ratio</w:t>
+      </w:r>
+      <w:r>
+        <w:rPr>
+          <w:rFonts w:hint="default" w:ascii="Times New Roman" w:hAnsi="Times New Roman" w:eastAsia="SimSun" w:cs="Times New Roman"/>
+          <w:b w:val="0"/>
+          <w:bCs w:val="0"/>
+          <w:kern w:val="0"/>
+          <w:sz w:val="24"/>
+          <w:szCs w:val="24"/>
+          <w:lang w:val="en-US" w:eastAsia="zh-CN" w:bidi="ar"/>
+        </w:rPr>
+        <w:t xml:space="preserve"> and computational time though it may sacrifice optimality in complex state spaces.</w:t>
+      </w:r>
+    </w:p>
+    <w:p>
+      <w:pPr>
+        <w:keepNext w:val="0"/>
+        <w:keepLines w:val="0"/>
+        <w:widowControl/>
+        <w:numPr>
+          <w:ilvl w:val="0"/>
+          <w:numId w:val="0"/>
+        </w:numPr>
+        <w:suppressLineNumbers w:val="0"/>
+        <w:bidi w:val="0"/>
+        <w:spacing w:before="0" w:beforeAutospacing="1" w:after="0" w:afterAutospacing="1" w:line="240" w:lineRule="auto"/>
+        <w:ind w:left="440" w:leftChars="200" w:firstLine="0" w:firstLineChars="0"/>
+        <w:jc w:val="both"/>
+        <w:textAlignment w:val="baseline"/>
+        <w:rPr>
+          <w:rFonts w:hint="default" w:ascii="Times New Roman" w:hAnsi="Times New Roman" w:eastAsia="SimSun" w:cs="Times New Roman"/>
+          <w:b w:val="0"/>
+          <w:bCs w:val="0"/>
+          <w:sz w:val="24"/>
+          <w:szCs w:val="24"/>
+          <w:lang w:val="en-US"/>
+        </w:rPr>
+      </w:pPr>
+      <w:r>
+        <w:rPr>
+          <w:rFonts w:hint="default" w:ascii="Times New Roman" w:hAnsi="Times New Roman" w:eastAsia="SimSun" w:cs="Times New Roman"/>
+          <w:b w:val="0"/>
+          <w:bCs w:val="0"/>
+          <w:sz w:val="24"/>
+          <w:szCs w:val="24"/>
+        </w:rPr>
+        <w:t>In summary, the transition from uninformed to informed search strategies illustrates a dramatic evolution in the efficiency of the agent's navigation. By coding and comparing between strategies, our team observes a complete picture of how problem-specific knowledge transforms pathfinding.</w:t>
+      </w:r>
+      <w:r>
+        <w:rPr>
+          <w:rFonts w:hint="default" w:ascii="Times New Roman" w:hAnsi="Times New Roman" w:eastAsia="SimSun" w:cs="Times New Roman"/>
+          <w:b w:val="0"/>
+          <w:bCs w:val="0"/>
+          <w:sz w:val="24"/>
+          <w:szCs w:val="24"/>
+          <w:lang w:val="en-US"/>
+        </w:rPr>
+        <w:t xml:space="preserve"> In addition, the </w:t>
+      </w:r>
+      <w:r>
+        <w:rPr>
+          <w:rFonts w:hint="default" w:ascii="Times New Roman" w:hAnsi="Times New Roman" w:eastAsia="SimSun" w:cs="Times New Roman"/>
+          <w:b w:val="0"/>
+          <w:bCs w:val="0"/>
+          <w:sz w:val="24"/>
+          <w:szCs w:val="24"/>
+        </w:rPr>
+        <w:t xml:space="preserve">application of </w:t>
+      </w:r>
+      <w:r>
+        <w:rPr>
+          <w:rFonts w:hint="default" w:ascii="Times New Roman" w:hAnsi="Times New Roman" w:eastAsia="SimSun" w:cs="Times New Roman"/>
+          <w:b w:val="0"/>
+          <w:bCs w:val="0"/>
+          <w:sz w:val="24"/>
+          <w:szCs w:val="24"/>
+          <w:lang w:val="en-US"/>
+        </w:rPr>
+        <w:t>i</w:t>
+      </w:r>
+      <w:r>
+        <w:rPr>
+          <w:rFonts w:hint="default" w:ascii="Times New Roman" w:hAnsi="Times New Roman" w:eastAsia="SimSun" w:cs="Times New Roman"/>
+          <w:b w:val="0"/>
+          <w:bCs w:val="0"/>
+          <w:sz w:val="24"/>
+          <w:szCs w:val="24"/>
+        </w:rPr>
+        <w:t xml:space="preserve">nformed </w:t>
+      </w:r>
+      <w:r>
+        <w:rPr>
+          <w:rFonts w:hint="default" w:ascii="Times New Roman" w:hAnsi="Times New Roman" w:eastAsia="SimSun" w:cs="Times New Roman"/>
+          <w:b w:val="0"/>
+          <w:bCs w:val="0"/>
+          <w:sz w:val="24"/>
+          <w:szCs w:val="24"/>
+          <w:lang w:val="en-US"/>
+        </w:rPr>
+        <w:t>s</w:t>
+      </w:r>
+      <w:r>
+        <w:rPr>
+          <w:rFonts w:hint="default" w:ascii="Times New Roman" w:hAnsi="Times New Roman" w:eastAsia="SimSun" w:cs="Times New Roman"/>
+          <w:b w:val="0"/>
+          <w:bCs w:val="0"/>
+          <w:sz w:val="24"/>
+          <w:szCs w:val="24"/>
+        </w:rPr>
+        <w:t>earch</w:t>
+      </w:r>
+      <w:r>
+        <w:rPr>
+          <w:rFonts w:hint="default" w:ascii="Times New Roman" w:hAnsi="Times New Roman" w:eastAsia="SimSun" w:cs="Times New Roman"/>
+          <w:b w:val="0"/>
+          <w:bCs w:val="0"/>
+          <w:sz w:val="24"/>
+          <w:szCs w:val="24"/>
+          <w:lang w:val="en-US"/>
+        </w:rPr>
+        <w:t xml:space="preserve"> strategies</w:t>
+      </w:r>
+      <w:r>
+        <w:rPr>
+          <w:rFonts w:hint="default" w:ascii="Times New Roman" w:hAnsi="Times New Roman" w:eastAsia="SimSun" w:cs="Times New Roman"/>
+          <w:b w:val="0"/>
+          <w:bCs w:val="0"/>
+          <w:sz w:val="24"/>
+          <w:szCs w:val="24"/>
+        </w:rPr>
+        <w:t xml:space="preserve"> particularly </w:t>
+      </w:r>
+      <w:r>
+        <w:rPr>
+          <w:rFonts w:hint="default" w:ascii="Times New Roman" w:hAnsi="Times New Roman" w:eastAsia="SimSun" w:cs="Times New Roman"/>
+          <w:b w:val="0"/>
+          <w:bCs w:val="0"/>
+          <w:sz w:val="24"/>
+          <w:szCs w:val="24"/>
+          <w:lang w:val="en-US"/>
+        </w:rPr>
+        <w:t>allow</w:t>
+      </w:r>
+      <w:r>
+        <w:rPr>
+          <w:rFonts w:hint="default" w:ascii="Times New Roman" w:hAnsi="Times New Roman" w:eastAsia="SimSun" w:cs="Times New Roman"/>
+          <w:b w:val="0"/>
+          <w:bCs w:val="0"/>
+          <w:sz w:val="24"/>
+          <w:szCs w:val="24"/>
+        </w:rPr>
+        <w:t>s the agent to move beyond simple brute-force exploration.</w:t>
+      </w:r>
+      <w:r>
+        <w:rPr>
+          <w:rFonts w:hint="default" w:ascii="Times New Roman" w:hAnsi="Times New Roman" w:eastAsia="SimSun" w:cs="Times New Roman"/>
+          <w:b w:val="0"/>
+          <w:bCs w:val="0"/>
+          <w:sz w:val="24"/>
+          <w:szCs w:val="24"/>
+          <w:lang w:val="en-US"/>
+        </w:rPr>
+        <w:t xml:space="preserve"> </w:t>
+      </w:r>
+      <w:r>
+        <w:rPr>
+          <w:rFonts w:hint="default" w:ascii="Times New Roman" w:hAnsi="Times New Roman" w:eastAsia="SimSun" w:cs="Times New Roman"/>
+          <w:b w:val="0"/>
+          <w:bCs w:val="0"/>
+          <w:sz w:val="24"/>
+          <w:szCs w:val="24"/>
+        </w:rPr>
+        <w:t>As demonstrated by our results, leveraging these strategies enables the system to bypass irrelevant paths, significantly reducing the Exploration Ratio from 83.33% in BFS to as low as 50.00% in GBFS and 66.67% in A*</w:t>
+      </w:r>
+      <w:r>
+        <w:rPr>
+          <w:rFonts w:hint="default" w:ascii="Times New Roman" w:hAnsi="Times New Roman" w:eastAsia="SimSun" w:cs="Times New Roman"/>
+          <w:b w:val="0"/>
+          <w:bCs w:val="0"/>
+          <w:sz w:val="24"/>
+          <w:szCs w:val="24"/>
+          <w:lang w:val="en-US"/>
+        </w:rPr>
+        <w:t xml:space="preserve">. Thus, the </w:t>
+      </w:r>
+      <w:r>
+        <w:rPr>
+          <w:rFonts w:hint="default" w:ascii="Times New Roman" w:hAnsi="Times New Roman" w:eastAsia="SimSun" w:cs="Times New Roman"/>
+          <w:b w:val="0"/>
+          <w:bCs w:val="0"/>
+          <w:sz w:val="24"/>
+          <w:szCs w:val="24"/>
+        </w:rPr>
+        <w:t>practical application proves that informed search is not just a theoretical improvement</w:t>
+      </w:r>
+      <w:r>
+        <w:rPr>
+          <w:rFonts w:hint="default" w:ascii="Times New Roman" w:hAnsi="Times New Roman" w:eastAsia="SimSun" w:cs="Times New Roman"/>
+          <w:b w:val="0"/>
+          <w:bCs w:val="0"/>
+          <w:sz w:val="24"/>
+          <w:szCs w:val="24"/>
+          <w:lang w:val="en-US"/>
+        </w:rPr>
+        <w:t xml:space="preserve"> </w:t>
+      </w:r>
+      <w:r>
+        <w:rPr>
+          <w:rFonts w:hint="default" w:ascii="Times New Roman" w:hAnsi="Times New Roman" w:eastAsia="SimSun" w:cs="Times New Roman"/>
+          <w:b w:val="0"/>
+          <w:bCs w:val="0"/>
+          <w:sz w:val="24"/>
+          <w:szCs w:val="24"/>
+        </w:rPr>
+        <w:t>but a vital necessity for building intelligent agents that can navigate complex</w:t>
+      </w:r>
+      <w:r>
+        <w:rPr>
+          <w:rFonts w:hint="default" w:ascii="Times New Roman" w:hAnsi="Times New Roman" w:eastAsia="SimSun" w:cs="Times New Roman"/>
+          <w:b w:val="0"/>
+          <w:bCs w:val="0"/>
+          <w:sz w:val="24"/>
+          <w:szCs w:val="24"/>
+          <w:lang w:val="en-US"/>
+        </w:rPr>
+        <w:t xml:space="preserve"> in </w:t>
+      </w:r>
+      <w:r>
+        <w:rPr>
+          <w:rFonts w:hint="default" w:ascii="Times New Roman" w:hAnsi="Times New Roman" w:eastAsia="SimSun" w:cs="Times New Roman"/>
+          <w:b w:val="0"/>
+          <w:bCs w:val="0"/>
+          <w:sz w:val="24"/>
+          <w:szCs w:val="24"/>
+        </w:rPr>
+        <w:t>real-world environments with both speed and precision.</w:t>
       </w:r>
       <w:bookmarkStart w:id="1" w:name="_GoBack"/>
       <w:bookmarkEnd w:id="1"/>
-      <w:r>
-        <w:rPr>
-          <w:rFonts w:hint="default" w:ascii="Times New Roman" w:hAnsi="Times New Roman"/>
-          <w:b w:val="0"/>
-          <w:bCs w:val="0"/>
-          <w:sz w:val="24"/>
-          <w:szCs w:val="24"/>
-        </w:rPr>
-        <w:t>hands-on implementation not only bridges the gap between abstract logic and practical application but also provides a rigorous benchmark for selecting the most effective search strategy in real-world coordinate environments</w:t>
-      </w:r>
-      <w:r>
-        <w:rPr>
-          <w:rFonts w:hint="default" w:ascii="Times New Roman" w:hAnsi="Times New Roman" w:cs="Times New Roman"/>
-          <w:b w:val="0"/>
-          <w:bCs w:val="0"/>
-        </w:rPr>
-        <w:br w:type="page"/>
-      </w:r>
-      <w:r>
-        <w:rPr>
-          <w:rFonts w:hint="default" w:ascii="Times New Roman" w:hAnsi="Times New Roman" w:cs="Times New Roman"/>
-          <w:b w:val="0"/>
-          <w:bCs w:val="0"/>
-        </w:rPr>
-        <w:br w:type="textWrapping"/>
-      </w:r>
-    </w:p>
-    <w:p>
-      <w:pPr>
-        <w:rPr>
-          <w:rFonts w:hint="default" w:ascii="Times New Roman" w:hAnsi="Times New Roman" w:cs="Times New Roman"/>
+    </w:p>
+    <w:p>
+      <w:pPr>
+        <w:keepNext w:val="0"/>
+        <w:keepLines w:val="0"/>
+        <w:widowControl/>
+        <w:numPr>
+          <w:numId w:val="0"/>
+        </w:numPr>
+        <w:suppressLineNumbers w:val="0"/>
+        <w:bidi w:val="0"/>
+        <w:spacing w:before="0" w:beforeAutospacing="1" w:after="0" w:afterAutospacing="1" w:line="240" w:lineRule="auto"/>
+        <w:jc w:val="both"/>
+        <w:textAlignment w:val="baseline"/>
+        <w:rPr>
+          <w:rFonts w:hint="default" w:ascii="Times New Roman" w:hAnsi="Times New Roman" w:eastAsia="SimSun" w:cs="Times New Roman"/>
+          <w:b w:val="0"/>
+          <w:bCs w:val="0"/>
+          <w:sz w:val="24"/>
+          <w:szCs w:val="24"/>
+          <w:lang w:val="en-US"/>
+        </w:rPr>
+      </w:pPr>
+    </w:p>
+    <w:p>
+      <w:pPr>
+        <w:keepNext w:val="0"/>
+        <w:keepLines w:val="0"/>
+        <w:widowControl/>
+        <w:numPr>
+          <w:numId w:val="0"/>
+        </w:numPr>
+        <w:suppressLineNumbers w:val="0"/>
+        <w:bidi w:val="0"/>
+        <w:spacing w:before="0" w:beforeAutospacing="1" w:after="0" w:afterAutospacing="1" w:line="240" w:lineRule="auto"/>
+        <w:jc w:val="both"/>
+        <w:textAlignment w:val="baseline"/>
+        <w:rPr>
+          <w:rFonts w:hint="default" w:ascii="Times New Roman" w:hAnsi="Times New Roman" w:cs="Times New Roman"/>
+          <w:sz w:val="24"/>
+          <w:szCs w:val="24"/>
+        </w:rPr>
+      </w:pPr>
+    </w:p>
+    <w:p>
+      <w:pPr>
+        <w:keepNext w:val="0"/>
+        <w:keepLines w:val="0"/>
+        <w:widowControl/>
+        <w:suppressLineNumbers w:val="0"/>
+        <w:ind w:left="440" w:leftChars="200" w:firstLine="0" w:firstLineChars="0"/>
+        <w:jc w:val="both"/>
+        <w:rPr>
+          <w:rFonts w:hint="default" w:ascii="Times New Roman" w:hAnsi="Times New Roman" w:eastAsia="SimSun" w:cs="Times New Roman"/>
+          <w:b w:val="0"/>
+          <w:bCs w:val="0"/>
+          <w:sz w:val="24"/>
+          <w:szCs w:val="24"/>
+          <w:lang w:val="en-US"/>
+        </w:rPr>
+      </w:pPr>
+    </w:p>
+    <w:p>
+      <w:pPr>
+        <w:keepNext w:val="0"/>
+        <w:keepLines w:val="0"/>
+        <w:widowControl/>
+        <w:suppressLineNumbers w:val="0"/>
+        <w:tabs>
+          <w:tab w:val="left" w:pos="1100"/>
+        </w:tabs>
+        <w:spacing w:line="240" w:lineRule="auto"/>
+        <w:ind w:left="440" w:leftChars="200" w:firstLine="0" w:firstLineChars="0"/>
+        <w:jc w:val="both"/>
+        <w:rPr>
+          <w:rFonts w:hint="default" w:ascii="Times New Roman" w:hAnsi="Times New Roman" w:eastAsia="SimSun" w:cs="Times New Roman"/>
+          <w:b w:val="0"/>
+          <w:bCs w:val="0"/>
+          <w:sz w:val="24"/>
+          <w:szCs w:val="24"/>
+          <w:lang w:val="en-US"/>
+        </w:rPr>
+      </w:pPr>
+    </w:p>
+    <w:p>
+      <w:pPr>
+        <w:keepNext w:val="0"/>
+        <w:keepLines w:val="0"/>
+        <w:widowControl/>
+        <w:suppressLineNumbers w:val="0"/>
+        <w:ind w:left="440" w:leftChars="200" w:firstLine="0" w:firstLineChars="0"/>
+        <w:jc w:val="both"/>
+        <w:rPr>
+          <w:rFonts w:hint="default" w:ascii="Times New Roman" w:hAnsi="Times New Roman" w:eastAsia="SimSun" w:cs="Times New Roman"/>
+          <w:b w:val="0"/>
+          <w:bCs w:val="0"/>
+          <w:sz w:val="24"/>
+          <w:szCs w:val="24"/>
+          <w:lang w:val="en-US" w:eastAsia="zh-CN"/>
+        </w:rPr>
+      </w:pPr>
+    </w:p>
+    <w:p>
+      <w:pPr>
+        <w:keepNext w:val="0"/>
+        <w:keepLines w:val="0"/>
+        <w:widowControl/>
+        <w:suppressLineNumbers w:val="0"/>
+        <w:jc w:val="both"/>
+        <w:rPr>
+          <w:rFonts w:hint="default" w:ascii="Times New Roman" w:hAnsi="Times New Roman" w:eastAsia="SimSun" w:cs="Times New Roman"/>
+          <w:b w:val="0"/>
+          <w:bCs w:val="0"/>
+          <w:kern w:val="0"/>
+          <w:sz w:val="24"/>
+          <w:szCs w:val="24"/>
+          <w:lang w:val="en-US" w:eastAsia="zh-CN" w:bidi="ar"/>
+        </w:rPr>
+      </w:pPr>
+    </w:p>
+    <w:p>
+      <w:pPr>
+        <w:ind w:left="440" w:leftChars="200" w:firstLine="0" w:firstLineChars="0"/>
+        <w:jc w:val="both"/>
+        <w:rPr>
+          <w:rFonts w:hint="default" w:ascii="Times New Roman" w:hAnsi="Times New Roman" w:eastAsia="SimSun" w:cs="Times New Roman"/>
+          <w:b w:val="0"/>
+          <w:bCs w:val="0"/>
+          <w:i w:val="0"/>
+          <w:iCs w:val="0"/>
+          <w:sz w:val="24"/>
+          <w:szCs w:val="24"/>
+          <w:lang w:val="en-US"/>
         </w:rPr>
       </w:pPr>
     </w:p>
@@ -8568,7 +11794,7 @@
       <w:fldChar w:fldCharType="separate"/>
     </w:r>
     <w:r>
-      <w:t>23/02/2026</w:t>
+      <w:t>24/02/2026</w:t>
     </w:r>
     <w:r>
       <w:fldChar w:fldCharType="end"/>

</xml_diff>

<commit_message>
Add part C: Custom Search and code files
</commit_message>
<xml_diff>
--- a/Assignments/Assignment2/Assignment2a/Document/Team Report.docx
+++ b/Assignments/Assignment2/Assignment2a/Document/Team Report.docx
@@ -1749,6 +1749,13 @@
         <w:jc w:val="both"/>
         <w:rPr>
           <w:rFonts w:hint="default" w:ascii="Times New Roman" w:hAnsi="Times New Roman" w:cs="Times New Roman"/>
+          <w:b/>
+          <w:bCs/>
+          <w:color w:val="auto"/>
+          <w:sz w:val="22"/>
+          <w:szCs w:val="22"/>
+          <w:highlight w:val="none"/>
+          <w:shd w:val="clear" w:color="auto" w:fill="auto"/>
           <w:lang w:val="en-US"/>
         </w:rPr>
       </w:pPr>
@@ -1799,8 +1806,63 @@
           <w:b/>
           <w:bCs/>
           <w:color w:val="auto"/>
-          <w:sz w:val="22"/>
-          <w:szCs w:val="22"/>
+          <w:sz w:val="25"/>
+          <w:szCs w:val="25"/>
+          <w:highlight w:val="none"/>
+          <w:shd w:val="clear" w:color="auto" w:fill="auto"/>
+          <w:lang w:val="en-US"/>
+        </w:rPr>
+        <w:t>14</w:t>
+      </w:r>
+    </w:p>
+    <w:p>
+      <w:pPr>
+        <w:pStyle w:val="20"/>
+        <w:tabs>
+          <w:tab w:val="right" w:leader="dot" w:pos="8302"/>
+        </w:tabs>
+        <w:spacing w:line="240" w:lineRule="auto"/>
+        <w:jc w:val="both"/>
+        <w:rPr>
+          <w:rFonts w:hint="default"/>
+          <w:lang w:val="en-US"/>
+        </w:rPr>
+      </w:pPr>
+      <w:r>
+        <w:rPr>
+          <w:rFonts w:hint="default" w:ascii="Times New Roman" w:hAnsi="Times New Roman" w:cs="Times New Roman"/>
+          <w:b/>
+          <w:bCs/>
+          <w:color w:val="auto"/>
+          <w:sz w:val="32"/>
+          <w:szCs w:val="32"/>
+          <w:highlight w:val="none"/>
+          <w:shd w:val="clear" w:color="auto" w:fill="auto"/>
+          <w:lang w:val="en-US"/>
+        </w:rPr>
+        <w:t>Part C: Custom Search</w:t>
+      </w:r>
+      <w:r>
+        <w:rPr>
+          <w:rFonts w:hint="default" w:ascii="Times New Roman" w:hAnsi="Times New Roman" w:cs="Times New Roman"/>
+          <w:b/>
+          <w:bCs/>
+          <w:color w:val="auto"/>
+          <w:sz w:val="30"/>
+          <w:szCs w:val="30"/>
+          <w:highlight w:val="none"/>
+          <w:shd w:val="clear" w:color="auto" w:fill="auto"/>
+        </w:rPr>
+        <w:tab/>
+      </w:r>
+      <w:r>
+        <w:rPr>
+          <w:rFonts w:hint="default" w:ascii="Times New Roman" w:hAnsi="Times New Roman" w:cs="Times New Roman"/>
+          <w:b/>
+          <w:bCs/>
+          <w:color w:val="auto"/>
+          <w:sz w:val="25"/>
+          <w:szCs w:val="25"/>
           <w:highlight w:val="none"/>
           <w:shd w:val="clear" w:color="auto" w:fill="auto"/>
           <w:lang w:val="en-US"/>
@@ -2690,6 +2752,7 @@
             <w:insideH w:val="none" w:color="auto" w:sz="0" w:space="0"/>
             <w:insideV w:val="none" w:color="auto" w:sz="0" w:space="0"/>
           </w:tblBorders>
+          <w:shd w:val="clear" w:color="auto" w:fill="auto"/>
           <w:tblCellMar>
             <w:top w:w="15" w:type="dxa"/>
             <w:left w:w="15" w:type="dxa"/>
@@ -2991,6 +3054,7 @@
             <w:insideH w:val="none" w:color="auto" w:sz="0" w:space="0"/>
             <w:insideV w:val="none" w:color="auto" w:sz="0" w:space="0"/>
           </w:tblBorders>
+          <w:shd w:val="clear" w:color="auto" w:fill="auto"/>
           <w:tblCellMar>
             <w:top w:w="15" w:type="dxa"/>
             <w:left w:w="15" w:type="dxa"/>
@@ -11094,8 +11158,6 @@
           <w:szCs w:val="24"/>
         </w:rPr>
       </w:pPr>
-      <w:bookmarkStart w:id="1" w:name="_GoBack"/>
-      <w:bookmarkEnd w:id="1"/>
       <w:r>
         <w:rPr>
           <w:rFonts w:hint="default" w:ascii="Times New Roman" w:hAnsi="Times New Roman" w:eastAsia="SimSun" w:cs="Times New Roman"/>
@@ -11343,7 +11405,6 @@
           <w:bCs w:val="0"/>
           <w:sz w:val="24"/>
           <w:szCs w:val="24"/>
-          <w:lang w:val="en-US"/>
         </w:rPr>
       </w:pPr>
       <w:r>
@@ -11561,14 +11622,31 @@
         <w:jc w:val="both"/>
         <w:textAlignment w:val="baseline"/>
         <w:rPr>
-          <w:rFonts w:hint="default" w:ascii="Times New Roman" w:hAnsi="Times New Roman" w:eastAsia="SimSun" w:cs="Times New Roman"/>
-          <w:b w:val="0"/>
-          <w:bCs w:val="0"/>
-          <w:sz w:val="24"/>
-          <w:szCs w:val="24"/>
-          <w:lang w:val="en-US"/>
-        </w:rPr>
-      </w:pPr>
+          <w:rFonts w:hint="default" w:ascii="Times New Roman" w:hAnsi="Times New Roman" w:cs="Times New Roman"/>
+          <w:b/>
+          <w:bCs/>
+          <w:color w:val="auto"/>
+          <w:sz w:val="32"/>
+          <w:szCs w:val="32"/>
+          <w:highlight w:val="none"/>
+          <w:shd w:val="clear" w:color="auto" w:fill="auto"/>
+          <w:lang w:val="en-US"/>
+        </w:rPr>
+      </w:pPr>
+      <w:r>
+        <w:rPr>
+          <w:rFonts w:hint="default" w:ascii="Times New Roman" w:hAnsi="Times New Roman" w:cs="Times New Roman"/>
+          <w:b/>
+          <w:bCs/>
+          <w:color w:val="auto"/>
+          <w:sz w:val="32"/>
+          <w:szCs w:val="32"/>
+          <w:highlight w:val="none"/>
+          <w:shd w:val="clear" w:color="auto" w:fill="auto"/>
+          <w:lang w:val="en-US"/>
+        </w:rPr>
+        <w:t>Part C: Custom Search</w:t>
+      </w:r>
     </w:p>
     <w:p>
       <w:pPr>
@@ -11585,6 +11663,2227 @@
         <w:jc w:val="both"/>
         <w:textAlignment w:val="baseline"/>
         <w:rPr>
+          <w:rFonts w:hint="default" w:ascii="Times New Roman" w:hAnsi="Times New Roman"/>
+          <w:b w:val="0"/>
+          <w:bCs w:val="0"/>
+          <w:color w:val="auto"/>
+          <w:sz w:val="24"/>
+          <w:szCs w:val="24"/>
+          <w:highlight w:val="none"/>
+          <w:shd w:val="clear" w:color="auto" w:fill="auto"/>
+          <w:lang w:val="en-US"/>
+        </w:rPr>
+      </w:pPr>
+      <w:r>
+        <w:rPr>
+          <w:rFonts w:hint="default" w:ascii="Times New Roman" w:hAnsi="Times New Roman"/>
+          <w:b w:val="0"/>
+          <w:bCs w:val="0"/>
+          <w:color w:val="auto"/>
+          <w:sz w:val="24"/>
+          <w:szCs w:val="24"/>
+          <w:highlight w:val="none"/>
+          <w:shd w:val="clear" w:color="auto" w:fill="auto"/>
+          <w:lang w:val="en-US"/>
+        </w:rPr>
+        <w:t>During the researching and analyzing phase, our team figured out that the Beam Search strategy is completely superior to other search algorithms in terms of resource management and memory complexity. By restricting the number of active candidates at each level to a fixed Beam Width ($k$), this profound search prevents the exponential memory growth typically seen in A* or UCS. As a result, our analysis indicates that Beam Search is an outstanding choice for real-world real-time systems where speed and memory constraints are more critical than absolute path optimality.</w:t>
+      </w:r>
+    </w:p>
+    <w:tbl>
+      <w:tblPr>
+        <w:tblStyle w:val="19"/>
+        <w:tblW w:w="8808" w:type="dxa"/>
+        <w:tblInd w:w="-128" w:type="dxa"/>
+        <w:tblBorders>
+          <w:top w:val="single" w:color="auto" w:sz="4" w:space="0"/>
+          <w:left w:val="single" w:color="auto" w:sz="4" w:space="0"/>
+          <w:bottom w:val="single" w:color="auto" w:sz="4" w:space="0"/>
+          <w:right w:val="single" w:color="auto" w:sz="4" w:space="0"/>
+          <w:insideH w:val="single" w:color="auto" w:sz="4" w:space="0"/>
+          <w:insideV w:val="single" w:color="auto" w:sz="4" w:space="0"/>
+        </w:tblBorders>
+        <w:tblLayout w:type="fixed"/>
+        <w:tblCellMar>
+          <w:left w:w="108" w:type="dxa"/>
+          <w:right w:w="108" w:type="dxa"/>
+        </w:tblCellMar>
+      </w:tblPr>
+      <w:tblGrid>
+        <w:gridCol w:w="1128"/>
+        <w:gridCol w:w="1488"/>
+        <w:gridCol w:w="1404"/>
+        <w:gridCol w:w="1404"/>
+        <w:gridCol w:w="3384"/>
+      </w:tblGrid>
+      <w:tr>
+        <w:tblPrEx>
+          <w:tblBorders>
+            <w:top w:val="single" w:color="auto" w:sz="4" w:space="0"/>
+            <w:left w:val="single" w:color="auto" w:sz="4" w:space="0"/>
+            <w:bottom w:val="single" w:color="auto" w:sz="4" w:space="0"/>
+            <w:right w:val="single" w:color="auto" w:sz="4" w:space="0"/>
+            <w:insideH w:val="single" w:color="auto" w:sz="4" w:space="0"/>
+            <w:insideV w:val="single" w:color="auto" w:sz="4" w:space="0"/>
+          </w:tblBorders>
+        </w:tblPrEx>
+        <w:tc>
+          <w:tcPr>
+            <w:tcW w:w="1128" w:type="dxa"/>
+            <w:shd w:val="clear" w:color="auto" w:fill="FDEADA" w:themeFill="accent6" w:themeFillTint="32"/>
+            <w:vAlign w:val="center"/>
+          </w:tcPr>
+          <w:p>
+            <w:pPr>
+              <w:keepNext w:val="0"/>
+              <w:keepLines w:val="0"/>
+              <w:widowControl/>
+              <w:numPr>
+                <w:ilvl w:val="0"/>
+                <w:numId w:val="0"/>
+              </w:numPr>
+              <w:suppressLineNumbers w:val="0"/>
+              <w:bidi w:val="0"/>
+              <w:spacing w:before="0" w:beforeAutospacing="1" w:after="0" w:afterAutospacing="1" w:line="240" w:lineRule="auto"/>
+              <w:jc w:val="center"/>
+              <w:textAlignment w:val="baseline"/>
+              <w:rPr>
+                <w:rFonts w:hint="default" w:ascii="Times New Roman" w:hAnsi="Times New Roman"/>
+                <w:b/>
+                <w:bCs/>
+                <w:color w:val="auto"/>
+                <w:sz w:val="25"/>
+                <w:szCs w:val="25"/>
+                <w:highlight w:val="none"/>
+                <w:shd w:val="clear" w:color="auto" w:fill="auto"/>
+                <w:vertAlign w:val="baseline"/>
+                <w:lang w:val="en-US"/>
+              </w:rPr>
+            </w:pPr>
+            <w:r>
+              <w:rPr>
+                <w:rFonts w:hint="default" w:ascii="Times New Roman" w:hAnsi="Times New Roman"/>
+                <w:b/>
+                <w:bCs/>
+                <w:color w:val="auto"/>
+                <w:sz w:val="25"/>
+                <w:szCs w:val="25"/>
+                <w:highlight w:val="none"/>
+                <w:shd w:val="clear" w:color="auto" w:fill="auto"/>
+                <w:vertAlign w:val="baseline"/>
+                <w:lang w:val="en-US"/>
+              </w:rPr>
+              <w:t>Strategy</w:t>
+            </w:r>
+          </w:p>
+        </w:tc>
+        <w:tc>
+          <w:tcPr>
+            <w:tcW w:w="1488" w:type="dxa"/>
+            <w:shd w:val="clear" w:color="auto" w:fill="FDEADA" w:themeFill="accent6" w:themeFillTint="32"/>
+            <w:vAlign w:val="center"/>
+          </w:tcPr>
+          <w:p>
+            <w:pPr>
+              <w:keepNext w:val="0"/>
+              <w:keepLines w:val="0"/>
+              <w:widowControl/>
+              <w:numPr>
+                <w:ilvl w:val="0"/>
+                <w:numId w:val="0"/>
+              </w:numPr>
+              <w:suppressLineNumbers w:val="0"/>
+              <w:bidi w:val="0"/>
+              <w:spacing w:before="0" w:beforeAutospacing="1" w:after="0" w:afterAutospacing="1" w:line="240" w:lineRule="auto"/>
+              <w:jc w:val="center"/>
+              <w:textAlignment w:val="baseline"/>
+              <w:rPr>
+                <w:rFonts w:hint="default" w:ascii="Times New Roman" w:hAnsi="Times New Roman"/>
+                <w:b/>
+                <w:bCs/>
+                <w:color w:val="auto"/>
+                <w:sz w:val="25"/>
+                <w:szCs w:val="25"/>
+                <w:highlight w:val="none"/>
+                <w:shd w:val="clear" w:color="auto" w:fill="auto"/>
+                <w:vertAlign w:val="baseline"/>
+                <w:lang w:val="en-US"/>
+              </w:rPr>
+            </w:pPr>
+            <w:r>
+              <w:rPr>
+                <w:rFonts w:hint="default" w:ascii="Times New Roman" w:hAnsi="Times New Roman"/>
+                <w:b/>
+                <w:bCs/>
+                <w:color w:val="auto"/>
+                <w:sz w:val="25"/>
+                <w:szCs w:val="25"/>
+                <w:highlight w:val="none"/>
+                <w:shd w:val="clear" w:color="auto" w:fill="auto"/>
+                <w:vertAlign w:val="baseline"/>
+                <w:lang w:val="en-US"/>
+              </w:rPr>
+              <w:t>Optimality</w:t>
+            </w:r>
+          </w:p>
+        </w:tc>
+        <w:tc>
+          <w:tcPr>
+            <w:tcW w:w="1404" w:type="dxa"/>
+            <w:shd w:val="clear" w:color="auto" w:fill="FDEADA" w:themeFill="accent6" w:themeFillTint="32"/>
+            <w:vAlign w:val="center"/>
+          </w:tcPr>
+          <w:p>
+            <w:pPr>
+              <w:keepNext w:val="0"/>
+              <w:keepLines w:val="0"/>
+              <w:widowControl/>
+              <w:numPr>
+                <w:ilvl w:val="0"/>
+                <w:numId w:val="0"/>
+              </w:numPr>
+              <w:suppressLineNumbers w:val="0"/>
+              <w:bidi w:val="0"/>
+              <w:spacing w:before="0" w:beforeAutospacing="1" w:after="0" w:afterAutospacing="1" w:line="240" w:lineRule="auto"/>
+              <w:jc w:val="center"/>
+              <w:textAlignment w:val="baseline"/>
+              <w:rPr>
+                <w:rFonts w:hint="default" w:ascii="Times New Roman" w:hAnsi="Times New Roman"/>
+                <w:b/>
+                <w:bCs/>
+                <w:color w:val="auto"/>
+                <w:sz w:val="25"/>
+                <w:szCs w:val="25"/>
+                <w:highlight w:val="none"/>
+                <w:shd w:val="clear" w:color="auto" w:fill="auto"/>
+                <w:vertAlign w:val="baseline"/>
+                <w:lang w:val="en-US"/>
+              </w:rPr>
+            </w:pPr>
+            <w:r>
+              <w:rPr>
+                <w:rFonts w:hint="default" w:ascii="Times New Roman" w:hAnsi="Times New Roman"/>
+                <w:b/>
+                <w:bCs/>
+                <w:color w:val="auto"/>
+                <w:sz w:val="25"/>
+                <w:szCs w:val="25"/>
+                <w:highlight w:val="none"/>
+                <w:shd w:val="clear" w:color="auto" w:fill="auto"/>
+                <w:vertAlign w:val="baseline"/>
+                <w:lang w:val="en-US"/>
+              </w:rPr>
+              <w:t>Memory Usage</w:t>
+            </w:r>
+          </w:p>
+        </w:tc>
+        <w:tc>
+          <w:tcPr>
+            <w:tcW w:w="1404" w:type="dxa"/>
+            <w:shd w:val="clear" w:color="auto" w:fill="FDEADA" w:themeFill="accent6" w:themeFillTint="32"/>
+            <w:vAlign w:val="center"/>
+          </w:tcPr>
+          <w:p>
+            <w:pPr>
+              <w:keepNext w:val="0"/>
+              <w:keepLines w:val="0"/>
+              <w:widowControl/>
+              <w:numPr>
+                <w:ilvl w:val="0"/>
+                <w:numId w:val="0"/>
+              </w:numPr>
+              <w:suppressLineNumbers w:val="0"/>
+              <w:bidi w:val="0"/>
+              <w:spacing w:before="0" w:beforeAutospacing="1" w:after="0" w:afterAutospacing="1" w:line="240" w:lineRule="auto"/>
+              <w:jc w:val="center"/>
+              <w:textAlignment w:val="baseline"/>
+              <w:rPr>
+                <w:rFonts w:hint="default" w:ascii="Times New Roman" w:hAnsi="Times New Roman"/>
+                <w:b/>
+                <w:bCs/>
+                <w:color w:val="auto"/>
+                <w:sz w:val="25"/>
+                <w:szCs w:val="25"/>
+                <w:highlight w:val="none"/>
+                <w:shd w:val="clear" w:color="auto" w:fill="auto"/>
+                <w:vertAlign w:val="baseline"/>
+                <w:lang w:val="en-US"/>
+              </w:rPr>
+            </w:pPr>
+            <w:r>
+              <w:rPr>
+                <w:rFonts w:hint="default" w:ascii="Times New Roman" w:hAnsi="Times New Roman"/>
+                <w:b/>
+                <w:bCs/>
+                <w:color w:val="auto"/>
+                <w:sz w:val="25"/>
+                <w:szCs w:val="25"/>
+                <w:highlight w:val="none"/>
+                <w:shd w:val="clear" w:color="auto" w:fill="auto"/>
+                <w:vertAlign w:val="baseline"/>
+                <w:lang w:val="en-US"/>
+              </w:rPr>
+              <w:t>Frontier Size</w:t>
+            </w:r>
+          </w:p>
+        </w:tc>
+        <w:tc>
+          <w:tcPr>
+            <w:tcW w:w="3384" w:type="dxa"/>
+            <w:shd w:val="clear" w:color="auto" w:fill="FDEADA" w:themeFill="accent6" w:themeFillTint="32"/>
+            <w:vAlign w:val="center"/>
+          </w:tcPr>
+          <w:p>
+            <w:pPr>
+              <w:keepNext w:val="0"/>
+              <w:keepLines w:val="0"/>
+              <w:widowControl/>
+              <w:numPr>
+                <w:ilvl w:val="0"/>
+                <w:numId w:val="0"/>
+              </w:numPr>
+              <w:suppressLineNumbers w:val="0"/>
+              <w:bidi w:val="0"/>
+              <w:spacing w:before="0" w:beforeAutospacing="1" w:after="0" w:afterAutospacing="1" w:line="240" w:lineRule="auto"/>
+              <w:jc w:val="center"/>
+              <w:textAlignment w:val="baseline"/>
+              <w:rPr>
+                <w:rFonts w:hint="default" w:ascii="Times New Roman" w:hAnsi="Times New Roman"/>
+                <w:b/>
+                <w:bCs/>
+                <w:color w:val="auto"/>
+                <w:sz w:val="25"/>
+                <w:szCs w:val="25"/>
+                <w:highlight w:val="none"/>
+                <w:shd w:val="clear" w:color="auto" w:fill="auto"/>
+                <w:vertAlign w:val="baseline"/>
+                <w:lang w:val="en-US"/>
+              </w:rPr>
+            </w:pPr>
+            <w:r>
+              <w:rPr>
+                <w:rFonts w:hint="default" w:ascii="Times New Roman" w:hAnsi="Times New Roman"/>
+                <w:b/>
+                <w:bCs/>
+                <w:color w:val="auto"/>
+                <w:sz w:val="25"/>
+                <w:szCs w:val="25"/>
+                <w:highlight w:val="none"/>
+                <w:shd w:val="clear" w:color="auto" w:fill="auto"/>
+                <w:vertAlign w:val="baseline"/>
+                <w:lang w:val="en-US"/>
+              </w:rPr>
+              <w:t>Best For</w:t>
+            </w:r>
+          </w:p>
+        </w:tc>
+      </w:tr>
+      <w:tr>
+        <w:tblPrEx>
+          <w:tblBorders>
+            <w:top w:val="single" w:color="auto" w:sz="4" w:space="0"/>
+            <w:left w:val="single" w:color="auto" w:sz="4" w:space="0"/>
+            <w:bottom w:val="single" w:color="auto" w:sz="4" w:space="0"/>
+            <w:right w:val="single" w:color="auto" w:sz="4" w:space="0"/>
+            <w:insideH w:val="single" w:color="auto" w:sz="4" w:space="0"/>
+            <w:insideV w:val="single" w:color="auto" w:sz="4" w:space="0"/>
+          </w:tblBorders>
+          <w:tblCellMar>
+            <w:left w:w="108" w:type="dxa"/>
+            <w:right w:w="108" w:type="dxa"/>
+          </w:tblCellMar>
+        </w:tblPrEx>
+        <w:trPr>
+          <w:trHeight w:val="337" w:hRule="atLeast"/>
+        </w:trPr>
+        <w:tc>
+          <w:tcPr>
+            <w:tcW w:w="1128" w:type="dxa"/>
+            <w:vAlign w:val="center"/>
+          </w:tcPr>
+          <w:p>
+            <w:pPr>
+              <w:keepNext w:val="0"/>
+              <w:keepLines w:val="0"/>
+              <w:widowControl/>
+              <w:numPr>
+                <w:ilvl w:val="0"/>
+                <w:numId w:val="0"/>
+              </w:numPr>
+              <w:suppressLineNumbers w:val="0"/>
+              <w:bidi w:val="0"/>
+              <w:spacing w:before="0" w:beforeAutospacing="1" w:after="0" w:afterAutospacing="1" w:line="240" w:lineRule="auto"/>
+              <w:jc w:val="center"/>
+              <w:textAlignment w:val="baseline"/>
+              <w:rPr>
+                <w:rFonts w:hint="default" w:ascii="Times New Roman" w:hAnsi="Times New Roman"/>
+                <w:b w:val="0"/>
+                <w:bCs w:val="0"/>
+                <w:color w:val="auto"/>
+                <w:sz w:val="23"/>
+                <w:szCs w:val="23"/>
+                <w:highlight w:val="none"/>
+                <w:shd w:val="clear" w:color="auto" w:fill="auto"/>
+                <w:vertAlign w:val="baseline"/>
+                <w:lang w:val="en-US"/>
+              </w:rPr>
+            </w:pPr>
+            <w:r>
+              <w:rPr>
+                <w:rFonts w:hint="default" w:ascii="Times New Roman" w:hAnsi="Times New Roman"/>
+                <w:b w:val="0"/>
+                <w:bCs w:val="0"/>
+                <w:color w:val="auto"/>
+                <w:sz w:val="23"/>
+                <w:szCs w:val="23"/>
+                <w:highlight w:val="none"/>
+                <w:shd w:val="clear" w:color="auto" w:fill="auto"/>
+                <w:vertAlign w:val="baseline"/>
+                <w:lang w:val="en-US"/>
+              </w:rPr>
+              <w:t>UCS</w:t>
+            </w:r>
+          </w:p>
+        </w:tc>
+        <w:tc>
+          <w:tcPr>
+            <w:tcW w:w="1488" w:type="dxa"/>
+            <w:vAlign w:val="center"/>
+          </w:tcPr>
+          <w:p>
+            <w:pPr>
+              <w:keepNext w:val="0"/>
+              <w:keepLines w:val="0"/>
+              <w:widowControl/>
+              <w:numPr>
+                <w:ilvl w:val="0"/>
+                <w:numId w:val="0"/>
+              </w:numPr>
+              <w:suppressLineNumbers w:val="0"/>
+              <w:bidi w:val="0"/>
+              <w:spacing w:before="0" w:beforeAutospacing="1" w:after="0" w:afterAutospacing="1" w:line="240" w:lineRule="auto"/>
+              <w:jc w:val="center"/>
+              <w:textAlignment w:val="baseline"/>
+              <w:rPr>
+                <w:rFonts w:hint="default" w:ascii="Times New Roman" w:hAnsi="Times New Roman"/>
+                <w:b w:val="0"/>
+                <w:bCs w:val="0"/>
+                <w:color w:val="auto"/>
+                <w:sz w:val="23"/>
+                <w:szCs w:val="23"/>
+                <w:highlight w:val="none"/>
+                <w:shd w:val="clear" w:color="auto" w:fill="auto"/>
+                <w:vertAlign w:val="baseline"/>
+                <w:lang w:val="en-US"/>
+              </w:rPr>
+            </w:pPr>
+            <w:r>
+              <w:rPr>
+                <w:rFonts w:hint="default" w:ascii="Times New Roman" w:hAnsi="Times New Roman"/>
+                <w:b w:val="0"/>
+                <w:bCs w:val="0"/>
+                <w:color w:val="auto"/>
+                <w:sz w:val="23"/>
+                <w:szCs w:val="23"/>
+                <w:highlight w:val="none"/>
+                <w:shd w:val="clear" w:color="auto" w:fill="auto"/>
+                <w:vertAlign w:val="baseline"/>
+                <w:lang w:val="en-US"/>
+              </w:rPr>
+              <w:t>Guaranteed</w:t>
+            </w:r>
+          </w:p>
+        </w:tc>
+        <w:tc>
+          <w:tcPr>
+            <w:tcW w:w="1404" w:type="dxa"/>
+            <w:vAlign w:val="center"/>
+          </w:tcPr>
+          <w:p>
+            <w:pPr>
+              <w:keepNext w:val="0"/>
+              <w:keepLines w:val="0"/>
+              <w:widowControl/>
+              <w:numPr>
+                <w:ilvl w:val="0"/>
+                <w:numId w:val="0"/>
+              </w:numPr>
+              <w:suppressLineNumbers w:val="0"/>
+              <w:bidi w:val="0"/>
+              <w:spacing w:before="0" w:beforeAutospacing="1" w:after="0" w:afterAutospacing="1" w:line="240" w:lineRule="auto"/>
+              <w:jc w:val="center"/>
+              <w:textAlignment w:val="baseline"/>
+              <w:rPr>
+                <w:rFonts w:hint="default" w:ascii="Times New Roman" w:hAnsi="Times New Roman"/>
+                <w:b w:val="0"/>
+                <w:bCs w:val="0"/>
+                <w:color w:val="auto"/>
+                <w:sz w:val="23"/>
+                <w:szCs w:val="23"/>
+                <w:highlight w:val="none"/>
+                <w:shd w:val="clear" w:color="auto" w:fill="auto"/>
+                <w:vertAlign w:val="baseline"/>
+                <w:lang w:val="en-US"/>
+              </w:rPr>
+            </w:pPr>
+            <w:r>
+              <w:rPr>
+                <w:rFonts w:hint="default" w:ascii="Times New Roman" w:hAnsi="Times New Roman"/>
+                <w:b w:val="0"/>
+                <w:bCs w:val="0"/>
+                <w:color w:val="auto"/>
+                <w:sz w:val="23"/>
+                <w:szCs w:val="23"/>
+                <w:highlight w:val="none"/>
+                <w:shd w:val="clear" w:color="auto" w:fill="auto"/>
+                <w:vertAlign w:val="baseline"/>
+                <w:lang w:val="en-US"/>
+              </w:rPr>
+              <w:t>High</w:t>
+            </w:r>
+          </w:p>
+        </w:tc>
+        <w:tc>
+          <w:tcPr>
+            <w:tcW w:w="1404" w:type="dxa"/>
+            <w:vAlign w:val="center"/>
+          </w:tcPr>
+          <w:p>
+            <w:pPr>
+              <w:keepNext w:val="0"/>
+              <w:keepLines w:val="0"/>
+              <w:widowControl/>
+              <w:numPr>
+                <w:ilvl w:val="0"/>
+                <w:numId w:val="0"/>
+              </w:numPr>
+              <w:suppressLineNumbers w:val="0"/>
+              <w:bidi w:val="0"/>
+              <w:spacing w:before="0" w:beforeAutospacing="1" w:after="0" w:afterAutospacing="1" w:line="240" w:lineRule="auto"/>
+              <w:jc w:val="center"/>
+              <w:textAlignment w:val="baseline"/>
+              <w:rPr>
+                <w:rFonts w:hint="default" w:ascii="Times New Roman" w:hAnsi="Times New Roman" w:cs="Times New Roman"/>
+                <w:b w:val="0"/>
+                <w:bCs w:val="0"/>
+                <w:color w:val="auto"/>
+                <w:sz w:val="23"/>
+                <w:szCs w:val="23"/>
+                <w:highlight w:val="none"/>
+                <w:shd w:val="clear" w:color="auto" w:fill="auto"/>
+                <w:vertAlign w:val="baseline"/>
+                <w:lang w:val="en-US"/>
+              </w:rPr>
+            </w:pPr>
+            <w:r>
+              <w:rPr>
+                <w:rFonts w:hint="default" w:ascii="Times New Roman" w:hAnsi="Times New Roman" w:cs="Times New Roman"/>
+                <w:b w:val="0"/>
+                <w:bCs w:val="0"/>
+                <w:color w:val="auto"/>
+                <w:sz w:val="23"/>
+                <w:szCs w:val="23"/>
+                <w:highlight w:val="none"/>
+                <w:shd w:val="clear" w:color="auto" w:fill="auto"/>
+                <w:vertAlign w:val="baseline"/>
+                <w:lang w:val="en-US"/>
+              </w:rPr>
+              <w:t>Unlimited</w:t>
+            </w:r>
+          </w:p>
+        </w:tc>
+        <w:tc>
+          <w:tcPr>
+            <w:tcW w:w="3384" w:type="dxa"/>
+            <w:vAlign w:val="center"/>
+          </w:tcPr>
+          <w:p>
+            <w:pPr>
+              <w:keepNext w:val="0"/>
+              <w:keepLines w:val="0"/>
+              <w:widowControl/>
+              <w:numPr>
+                <w:ilvl w:val="0"/>
+                <w:numId w:val="0"/>
+              </w:numPr>
+              <w:suppressLineNumbers w:val="0"/>
+              <w:bidi w:val="0"/>
+              <w:spacing w:before="0" w:beforeAutospacing="1" w:after="0" w:afterAutospacing="1" w:line="240" w:lineRule="auto"/>
+              <w:jc w:val="both"/>
+              <w:textAlignment w:val="baseline"/>
+              <w:rPr>
+                <w:rFonts w:hint="default" w:ascii="Times New Roman" w:hAnsi="Times New Roman" w:cs="Times New Roman"/>
+                <w:b w:val="0"/>
+                <w:bCs w:val="0"/>
+                <w:color w:val="auto"/>
+                <w:sz w:val="23"/>
+                <w:szCs w:val="23"/>
+                <w:highlight w:val="none"/>
+                <w:shd w:val="clear" w:color="auto" w:fill="auto"/>
+                <w:vertAlign w:val="baseline"/>
+                <w:lang w:val="en-US"/>
+              </w:rPr>
+            </w:pPr>
+            <w:r>
+              <w:rPr>
+                <w:rFonts w:hint="default" w:ascii="Times New Roman" w:hAnsi="Times New Roman" w:eastAsia="SimSun" w:cs="Times New Roman"/>
+                <w:sz w:val="23"/>
+                <w:szCs w:val="23"/>
+              </w:rPr>
+              <w:t>Shortest path (no heuristic)</w:t>
+            </w:r>
+          </w:p>
+        </w:tc>
+      </w:tr>
+      <w:tr>
+        <w:tblPrEx>
+          <w:tblBorders>
+            <w:top w:val="single" w:color="auto" w:sz="4" w:space="0"/>
+            <w:left w:val="single" w:color="auto" w:sz="4" w:space="0"/>
+            <w:bottom w:val="single" w:color="auto" w:sz="4" w:space="0"/>
+            <w:right w:val="single" w:color="auto" w:sz="4" w:space="0"/>
+            <w:insideH w:val="single" w:color="auto" w:sz="4" w:space="0"/>
+            <w:insideV w:val="single" w:color="auto" w:sz="4" w:space="0"/>
+          </w:tblBorders>
+          <w:tblCellMar>
+            <w:left w:w="108" w:type="dxa"/>
+            <w:right w:w="108" w:type="dxa"/>
+          </w:tblCellMar>
+        </w:tblPrEx>
+        <w:trPr>
+          <w:trHeight w:val="169" w:hRule="atLeast"/>
+        </w:trPr>
+        <w:tc>
+          <w:tcPr>
+            <w:tcW w:w="1128" w:type="dxa"/>
+            <w:vAlign w:val="center"/>
+          </w:tcPr>
+          <w:p>
+            <w:pPr>
+              <w:keepNext w:val="0"/>
+              <w:keepLines w:val="0"/>
+              <w:widowControl/>
+              <w:numPr>
+                <w:ilvl w:val="0"/>
+                <w:numId w:val="0"/>
+              </w:numPr>
+              <w:suppressLineNumbers w:val="0"/>
+              <w:bidi w:val="0"/>
+              <w:spacing w:before="0" w:beforeAutospacing="1" w:after="0" w:afterAutospacing="1" w:line="240" w:lineRule="auto"/>
+              <w:jc w:val="center"/>
+              <w:textAlignment w:val="baseline"/>
+              <w:rPr>
+                <w:rFonts w:hint="default" w:ascii="Times New Roman" w:hAnsi="Times New Roman"/>
+                <w:b w:val="0"/>
+                <w:bCs w:val="0"/>
+                <w:color w:val="auto"/>
+                <w:sz w:val="23"/>
+                <w:szCs w:val="23"/>
+                <w:highlight w:val="none"/>
+                <w:shd w:val="clear" w:color="auto" w:fill="auto"/>
+                <w:vertAlign w:val="baseline"/>
+                <w:lang w:val="en-US"/>
+              </w:rPr>
+            </w:pPr>
+            <w:r>
+              <w:rPr>
+                <w:rFonts w:hint="default" w:ascii="Times New Roman" w:hAnsi="Times New Roman"/>
+                <w:b w:val="0"/>
+                <w:bCs w:val="0"/>
+                <w:color w:val="auto"/>
+                <w:sz w:val="23"/>
+                <w:szCs w:val="23"/>
+                <w:highlight w:val="none"/>
+                <w:shd w:val="clear" w:color="auto" w:fill="auto"/>
+                <w:vertAlign w:val="baseline"/>
+                <w:lang w:val="en-US"/>
+              </w:rPr>
+              <w:t>GBFS</w:t>
+            </w:r>
+          </w:p>
+        </w:tc>
+        <w:tc>
+          <w:tcPr>
+            <w:tcW w:w="1488" w:type="dxa"/>
+            <w:vAlign w:val="center"/>
+          </w:tcPr>
+          <w:p>
+            <w:pPr>
+              <w:keepNext w:val="0"/>
+              <w:keepLines w:val="0"/>
+              <w:widowControl/>
+              <w:numPr>
+                <w:ilvl w:val="0"/>
+                <w:numId w:val="0"/>
+              </w:numPr>
+              <w:suppressLineNumbers w:val="0"/>
+              <w:bidi w:val="0"/>
+              <w:spacing w:before="0" w:beforeAutospacing="1" w:after="0" w:afterAutospacing="1" w:line="240" w:lineRule="auto"/>
+              <w:jc w:val="center"/>
+              <w:textAlignment w:val="baseline"/>
+              <w:rPr>
+                <w:rFonts w:hint="default" w:ascii="Times New Roman" w:hAnsi="Times New Roman"/>
+                <w:b w:val="0"/>
+                <w:bCs w:val="0"/>
+                <w:color w:val="auto"/>
+                <w:sz w:val="23"/>
+                <w:szCs w:val="23"/>
+                <w:highlight w:val="none"/>
+                <w:shd w:val="clear" w:color="auto" w:fill="auto"/>
+                <w:vertAlign w:val="baseline"/>
+                <w:lang w:val="en-US"/>
+              </w:rPr>
+            </w:pPr>
+            <w:r>
+              <w:rPr>
+                <w:rFonts w:hint="default" w:ascii="Times New Roman" w:hAnsi="Times New Roman"/>
+                <w:b w:val="0"/>
+                <w:bCs w:val="0"/>
+                <w:color w:val="auto"/>
+                <w:sz w:val="23"/>
+                <w:szCs w:val="23"/>
+                <w:highlight w:val="none"/>
+                <w:shd w:val="clear" w:color="auto" w:fill="auto"/>
+                <w:vertAlign w:val="baseline"/>
+                <w:lang w:val="en-US"/>
+              </w:rPr>
+              <w:t>No</w:t>
+            </w:r>
+          </w:p>
+        </w:tc>
+        <w:tc>
+          <w:tcPr>
+            <w:tcW w:w="1404" w:type="dxa"/>
+            <w:vAlign w:val="center"/>
+          </w:tcPr>
+          <w:p>
+            <w:pPr>
+              <w:keepNext w:val="0"/>
+              <w:keepLines w:val="0"/>
+              <w:widowControl/>
+              <w:numPr>
+                <w:ilvl w:val="0"/>
+                <w:numId w:val="0"/>
+              </w:numPr>
+              <w:suppressLineNumbers w:val="0"/>
+              <w:bidi w:val="0"/>
+              <w:spacing w:before="0" w:beforeAutospacing="1" w:after="0" w:afterAutospacing="1" w:line="240" w:lineRule="auto"/>
+              <w:jc w:val="center"/>
+              <w:textAlignment w:val="baseline"/>
+              <w:rPr>
+                <w:rFonts w:hint="default" w:ascii="Times New Roman" w:hAnsi="Times New Roman"/>
+                <w:b w:val="0"/>
+                <w:bCs w:val="0"/>
+                <w:color w:val="auto"/>
+                <w:sz w:val="23"/>
+                <w:szCs w:val="23"/>
+                <w:highlight w:val="none"/>
+                <w:shd w:val="clear" w:color="auto" w:fill="auto"/>
+                <w:vertAlign w:val="baseline"/>
+                <w:lang w:val="en-US"/>
+              </w:rPr>
+            </w:pPr>
+            <w:r>
+              <w:rPr>
+                <w:rFonts w:hint="default" w:ascii="Times New Roman" w:hAnsi="Times New Roman"/>
+                <w:b w:val="0"/>
+                <w:bCs w:val="0"/>
+                <w:color w:val="auto"/>
+                <w:sz w:val="23"/>
+                <w:szCs w:val="23"/>
+                <w:highlight w:val="none"/>
+                <w:shd w:val="clear" w:color="auto" w:fill="auto"/>
+                <w:vertAlign w:val="baseline"/>
+                <w:lang w:val="en-US"/>
+              </w:rPr>
+              <w:t>Moderate</w:t>
+            </w:r>
+          </w:p>
+        </w:tc>
+        <w:tc>
+          <w:tcPr>
+            <w:tcW w:w="1404" w:type="dxa"/>
+            <w:vAlign w:val="center"/>
+          </w:tcPr>
+          <w:p>
+            <w:pPr>
+              <w:keepNext w:val="0"/>
+              <w:keepLines w:val="0"/>
+              <w:widowControl/>
+              <w:numPr>
+                <w:ilvl w:val="0"/>
+                <w:numId w:val="0"/>
+              </w:numPr>
+              <w:suppressLineNumbers w:val="0"/>
+              <w:bidi w:val="0"/>
+              <w:spacing w:before="0" w:beforeAutospacing="1" w:after="0" w:afterAutospacing="1" w:line="240" w:lineRule="auto"/>
+              <w:jc w:val="center"/>
+              <w:textAlignment w:val="baseline"/>
+              <w:rPr>
+                <w:rFonts w:hint="default" w:ascii="Times New Roman" w:hAnsi="Times New Roman"/>
+                <w:b w:val="0"/>
+                <w:bCs w:val="0"/>
+                <w:color w:val="auto"/>
+                <w:sz w:val="23"/>
+                <w:szCs w:val="23"/>
+                <w:highlight w:val="none"/>
+                <w:shd w:val="clear" w:color="auto" w:fill="auto"/>
+                <w:vertAlign w:val="baseline"/>
+                <w:lang w:val="en-US"/>
+              </w:rPr>
+            </w:pPr>
+            <w:r>
+              <w:rPr>
+                <w:rFonts w:hint="default" w:ascii="Times New Roman" w:hAnsi="Times New Roman"/>
+                <w:b w:val="0"/>
+                <w:bCs w:val="0"/>
+                <w:color w:val="auto"/>
+                <w:sz w:val="23"/>
+                <w:szCs w:val="23"/>
+                <w:highlight w:val="none"/>
+                <w:shd w:val="clear" w:color="auto" w:fill="auto"/>
+                <w:vertAlign w:val="baseline"/>
+                <w:lang w:val="en-US"/>
+              </w:rPr>
+              <w:t>Unlimited</w:t>
+            </w:r>
+          </w:p>
+        </w:tc>
+        <w:tc>
+          <w:tcPr>
+            <w:tcW w:w="3384" w:type="dxa"/>
+            <w:vAlign w:val="center"/>
+          </w:tcPr>
+          <w:p>
+            <w:pPr>
+              <w:keepNext w:val="0"/>
+              <w:keepLines w:val="0"/>
+              <w:widowControl/>
+              <w:numPr>
+                <w:ilvl w:val="0"/>
+                <w:numId w:val="0"/>
+              </w:numPr>
+              <w:suppressLineNumbers w:val="0"/>
+              <w:bidi w:val="0"/>
+              <w:spacing w:before="0" w:beforeAutospacing="1" w:after="0" w:afterAutospacing="1" w:line="240" w:lineRule="auto"/>
+              <w:jc w:val="both"/>
+              <w:textAlignment w:val="baseline"/>
+              <w:rPr>
+                <w:rFonts w:hint="default" w:ascii="Times New Roman" w:hAnsi="Times New Roman" w:cs="Times New Roman"/>
+                <w:b w:val="0"/>
+                <w:bCs w:val="0"/>
+                <w:color w:val="auto"/>
+                <w:sz w:val="23"/>
+                <w:szCs w:val="23"/>
+                <w:highlight w:val="none"/>
+                <w:shd w:val="clear" w:color="auto" w:fill="auto"/>
+                <w:vertAlign w:val="baseline"/>
+                <w:lang w:val="en-US"/>
+              </w:rPr>
+            </w:pPr>
+            <w:r>
+              <w:rPr>
+                <w:rFonts w:hint="default" w:ascii="Times New Roman" w:hAnsi="Times New Roman" w:eastAsia="SimSun" w:cs="Times New Roman"/>
+                <w:sz w:val="23"/>
+                <w:szCs w:val="23"/>
+              </w:rPr>
+              <w:t>Fast navigation (heuristic only)</w:t>
+            </w:r>
+          </w:p>
+        </w:tc>
+      </w:tr>
+      <w:tr>
+        <w:tblPrEx>
+          <w:tblBorders>
+            <w:top w:val="single" w:color="auto" w:sz="4" w:space="0"/>
+            <w:left w:val="single" w:color="auto" w:sz="4" w:space="0"/>
+            <w:bottom w:val="single" w:color="auto" w:sz="4" w:space="0"/>
+            <w:right w:val="single" w:color="auto" w:sz="4" w:space="0"/>
+            <w:insideH w:val="single" w:color="auto" w:sz="4" w:space="0"/>
+            <w:insideV w:val="single" w:color="auto" w:sz="4" w:space="0"/>
+          </w:tblBorders>
+          <w:tblCellMar>
+            <w:left w:w="108" w:type="dxa"/>
+            <w:right w:w="108" w:type="dxa"/>
+          </w:tblCellMar>
+        </w:tblPrEx>
+        <w:trPr>
+          <w:trHeight w:val="328" w:hRule="atLeast"/>
+        </w:trPr>
+        <w:tc>
+          <w:tcPr>
+            <w:tcW w:w="1128" w:type="dxa"/>
+            <w:vAlign w:val="center"/>
+          </w:tcPr>
+          <w:p>
+            <w:pPr>
+              <w:keepNext w:val="0"/>
+              <w:keepLines w:val="0"/>
+              <w:widowControl/>
+              <w:numPr>
+                <w:ilvl w:val="0"/>
+                <w:numId w:val="0"/>
+              </w:numPr>
+              <w:suppressLineNumbers w:val="0"/>
+              <w:bidi w:val="0"/>
+              <w:spacing w:before="0" w:beforeAutospacing="1" w:after="0" w:afterAutospacing="1" w:line="240" w:lineRule="auto"/>
+              <w:jc w:val="center"/>
+              <w:textAlignment w:val="baseline"/>
+              <w:rPr>
+                <w:rFonts w:hint="default" w:ascii="Times New Roman" w:hAnsi="Times New Roman"/>
+                <w:b w:val="0"/>
+                <w:bCs w:val="0"/>
+                <w:color w:val="auto"/>
+                <w:sz w:val="23"/>
+                <w:szCs w:val="23"/>
+                <w:highlight w:val="none"/>
+                <w:shd w:val="clear" w:color="auto" w:fill="auto"/>
+                <w:vertAlign w:val="baseline"/>
+                <w:lang w:val="en-US"/>
+              </w:rPr>
+            </w:pPr>
+            <w:r>
+              <w:rPr>
+                <w:rFonts w:hint="default" w:ascii="Times New Roman" w:hAnsi="Times New Roman"/>
+                <w:b w:val="0"/>
+                <w:bCs w:val="0"/>
+                <w:color w:val="auto"/>
+                <w:sz w:val="23"/>
+                <w:szCs w:val="23"/>
+                <w:highlight w:val="none"/>
+                <w:shd w:val="clear" w:color="auto" w:fill="auto"/>
+                <w:vertAlign w:val="baseline"/>
+                <w:lang w:val="en-US"/>
+              </w:rPr>
+              <w:t>A*</w:t>
+            </w:r>
+          </w:p>
+        </w:tc>
+        <w:tc>
+          <w:tcPr>
+            <w:tcW w:w="1488" w:type="dxa"/>
+            <w:vAlign w:val="center"/>
+          </w:tcPr>
+          <w:p>
+            <w:pPr>
+              <w:keepNext w:val="0"/>
+              <w:keepLines w:val="0"/>
+              <w:widowControl/>
+              <w:numPr>
+                <w:ilvl w:val="0"/>
+                <w:numId w:val="0"/>
+              </w:numPr>
+              <w:suppressLineNumbers w:val="0"/>
+              <w:bidi w:val="0"/>
+              <w:spacing w:before="0" w:beforeAutospacing="1" w:after="0" w:afterAutospacing="1" w:line="240" w:lineRule="auto"/>
+              <w:jc w:val="center"/>
+              <w:textAlignment w:val="baseline"/>
+              <w:rPr>
+                <w:rFonts w:hint="default" w:ascii="Times New Roman" w:hAnsi="Times New Roman"/>
+                <w:b w:val="0"/>
+                <w:bCs w:val="0"/>
+                <w:color w:val="auto"/>
+                <w:sz w:val="23"/>
+                <w:szCs w:val="23"/>
+                <w:highlight w:val="none"/>
+                <w:shd w:val="clear" w:color="auto" w:fill="auto"/>
+                <w:vertAlign w:val="baseline"/>
+                <w:lang w:val="en-US"/>
+              </w:rPr>
+            </w:pPr>
+            <w:r>
+              <w:rPr>
+                <w:rFonts w:hint="default" w:ascii="Times New Roman" w:hAnsi="Times New Roman"/>
+                <w:b w:val="0"/>
+                <w:bCs w:val="0"/>
+                <w:color w:val="auto"/>
+                <w:sz w:val="23"/>
+                <w:szCs w:val="23"/>
+                <w:highlight w:val="none"/>
+                <w:shd w:val="clear" w:color="auto" w:fill="auto"/>
+                <w:vertAlign w:val="baseline"/>
+                <w:lang w:val="en-US"/>
+              </w:rPr>
+              <w:t>Guaranteed</w:t>
+            </w:r>
+          </w:p>
+        </w:tc>
+        <w:tc>
+          <w:tcPr>
+            <w:tcW w:w="1404" w:type="dxa"/>
+            <w:vAlign w:val="center"/>
+          </w:tcPr>
+          <w:p>
+            <w:pPr>
+              <w:keepNext w:val="0"/>
+              <w:keepLines w:val="0"/>
+              <w:widowControl/>
+              <w:numPr>
+                <w:ilvl w:val="0"/>
+                <w:numId w:val="0"/>
+              </w:numPr>
+              <w:suppressLineNumbers w:val="0"/>
+              <w:bidi w:val="0"/>
+              <w:spacing w:before="0" w:beforeAutospacing="1" w:after="0" w:afterAutospacing="1" w:line="240" w:lineRule="auto"/>
+              <w:jc w:val="center"/>
+              <w:textAlignment w:val="baseline"/>
+              <w:rPr>
+                <w:rFonts w:hint="default" w:ascii="Times New Roman" w:hAnsi="Times New Roman"/>
+                <w:b w:val="0"/>
+                <w:bCs w:val="0"/>
+                <w:color w:val="auto"/>
+                <w:sz w:val="23"/>
+                <w:szCs w:val="23"/>
+                <w:highlight w:val="none"/>
+                <w:shd w:val="clear" w:color="auto" w:fill="auto"/>
+                <w:vertAlign w:val="baseline"/>
+                <w:lang w:val="en-US"/>
+              </w:rPr>
+            </w:pPr>
+            <w:r>
+              <w:rPr>
+                <w:rFonts w:hint="default" w:ascii="Times New Roman" w:hAnsi="Times New Roman"/>
+                <w:b w:val="0"/>
+                <w:bCs w:val="0"/>
+                <w:color w:val="auto"/>
+                <w:sz w:val="23"/>
+                <w:szCs w:val="23"/>
+                <w:highlight w:val="none"/>
+                <w:shd w:val="clear" w:color="auto" w:fill="auto"/>
+                <w:vertAlign w:val="baseline"/>
+                <w:lang w:val="en-US"/>
+              </w:rPr>
+              <w:t>High</w:t>
+            </w:r>
+          </w:p>
+        </w:tc>
+        <w:tc>
+          <w:tcPr>
+            <w:tcW w:w="1404" w:type="dxa"/>
+            <w:vAlign w:val="center"/>
+          </w:tcPr>
+          <w:p>
+            <w:pPr>
+              <w:keepNext w:val="0"/>
+              <w:keepLines w:val="0"/>
+              <w:widowControl/>
+              <w:numPr>
+                <w:ilvl w:val="0"/>
+                <w:numId w:val="0"/>
+              </w:numPr>
+              <w:suppressLineNumbers w:val="0"/>
+              <w:bidi w:val="0"/>
+              <w:spacing w:before="0" w:beforeAutospacing="1" w:after="0" w:afterAutospacing="1" w:line="240" w:lineRule="auto"/>
+              <w:jc w:val="center"/>
+              <w:textAlignment w:val="baseline"/>
+              <w:rPr>
+                <w:rFonts w:hint="default" w:ascii="Times New Roman" w:hAnsi="Times New Roman"/>
+                <w:b w:val="0"/>
+                <w:bCs w:val="0"/>
+                <w:color w:val="auto"/>
+                <w:sz w:val="23"/>
+                <w:szCs w:val="23"/>
+                <w:highlight w:val="none"/>
+                <w:shd w:val="clear" w:color="auto" w:fill="auto"/>
+                <w:vertAlign w:val="baseline"/>
+                <w:lang w:val="en-US"/>
+              </w:rPr>
+            </w:pPr>
+            <w:r>
+              <w:rPr>
+                <w:rFonts w:hint="default" w:ascii="Times New Roman" w:hAnsi="Times New Roman"/>
+                <w:b w:val="0"/>
+                <w:bCs w:val="0"/>
+                <w:color w:val="auto"/>
+                <w:sz w:val="23"/>
+                <w:szCs w:val="23"/>
+                <w:highlight w:val="none"/>
+                <w:shd w:val="clear" w:color="auto" w:fill="auto"/>
+                <w:vertAlign w:val="baseline"/>
+                <w:lang w:val="en-US"/>
+              </w:rPr>
+              <w:t>Unlimited</w:t>
+            </w:r>
+          </w:p>
+        </w:tc>
+        <w:tc>
+          <w:tcPr>
+            <w:tcW w:w="3384" w:type="dxa"/>
+            <w:vAlign w:val="center"/>
+          </w:tcPr>
+          <w:p>
+            <w:pPr>
+              <w:keepNext w:val="0"/>
+              <w:keepLines w:val="0"/>
+              <w:widowControl/>
+              <w:numPr>
+                <w:ilvl w:val="0"/>
+                <w:numId w:val="0"/>
+              </w:numPr>
+              <w:suppressLineNumbers w:val="0"/>
+              <w:bidi w:val="0"/>
+              <w:spacing w:before="0" w:beforeAutospacing="1" w:after="0" w:afterAutospacing="1" w:line="240" w:lineRule="auto"/>
+              <w:jc w:val="both"/>
+              <w:textAlignment w:val="baseline"/>
+              <w:rPr>
+                <w:rFonts w:hint="default" w:ascii="Times New Roman" w:hAnsi="Times New Roman" w:cs="Times New Roman"/>
+                <w:b w:val="0"/>
+                <w:bCs w:val="0"/>
+                <w:color w:val="auto"/>
+                <w:sz w:val="23"/>
+                <w:szCs w:val="23"/>
+                <w:highlight w:val="none"/>
+                <w:shd w:val="clear" w:color="auto" w:fill="auto"/>
+                <w:vertAlign w:val="baseline"/>
+                <w:lang w:val="en-US"/>
+              </w:rPr>
+            </w:pPr>
+            <w:r>
+              <w:rPr>
+                <w:rFonts w:hint="default" w:ascii="Times New Roman" w:hAnsi="Times New Roman" w:eastAsia="SimSun" w:cs="Times New Roman"/>
+                <w:sz w:val="23"/>
+                <w:szCs w:val="23"/>
+              </w:rPr>
+              <w:t xml:space="preserve">Balanced efficiency </w:t>
+            </w:r>
+            <w:r>
+              <w:rPr>
+                <w:rFonts w:hint="default" w:ascii="Times New Roman" w:hAnsi="Times New Roman" w:eastAsia="SimSun" w:cs="Times New Roman"/>
+                <w:sz w:val="23"/>
+                <w:szCs w:val="23"/>
+                <w:lang w:val="en-US"/>
+              </w:rPr>
+              <w:t xml:space="preserve">and </w:t>
+            </w:r>
+            <w:r>
+              <w:rPr>
+                <w:rFonts w:hint="default" w:ascii="Times New Roman" w:hAnsi="Times New Roman" w:eastAsia="SimSun" w:cs="Times New Roman"/>
+                <w:sz w:val="23"/>
+                <w:szCs w:val="23"/>
+              </w:rPr>
+              <w:t xml:space="preserve"> accuracy</w:t>
+            </w:r>
+          </w:p>
+        </w:tc>
+      </w:tr>
+      <w:tr>
+        <w:tblPrEx>
+          <w:tblBorders>
+            <w:top w:val="single" w:color="auto" w:sz="4" w:space="0"/>
+            <w:left w:val="single" w:color="auto" w:sz="4" w:space="0"/>
+            <w:bottom w:val="single" w:color="auto" w:sz="4" w:space="0"/>
+            <w:right w:val="single" w:color="auto" w:sz="4" w:space="0"/>
+            <w:insideH w:val="single" w:color="auto" w:sz="4" w:space="0"/>
+            <w:insideV w:val="single" w:color="auto" w:sz="4" w:space="0"/>
+          </w:tblBorders>
+          <w:tblCellMar>
+            <w:left w:w="108" w:type="dxa"/>
+            <w:right w:w="108" w:type="dxa"/>
+          </w:tblCellMar>
+        </w:tblPrEx>
+        <w:trPr>
+          <w:trHeight w:val="253" w:hRule="atLeast"/>
+        </w:trPr>
+        <w:tc>
+          <w:tcPr>
+            <w:tcW w:w="1128" w:type="dxa"/>
+            <w:vAlign w:val="center"/>
+          </w:tcPr>
+          <w:p>
+            <w:pPr>
+              <w:keepNext w:val="0"/>
+              <w:keepLines w:val="0"/>
+              <w:widowControl/>
+              <w:numPr>
+                <w:ilvl w:val="0"/>
+                <w:numId w:val="0"/>
+              </w:numPr>
+              <w:suppressLineNumbers w:val="0"/>
+              <w:bidi w:val="0"/>
+              <w:spacing w:before="0" w:beforeAutospacing="1" w:after="0" w:afterAutospacing="1" w:line="240" w:lineRule="auto"/>
+              <w:jc w:val="center"/>
+              <w:textAlignment w:val="baseline"/>
+              <w:rPr>
+                <w:rFonts w:hint="default" w:ascii="Times New Roman" w:hAnsi="Times New Roman"/>
+                <w:b w:val="0"/>
+                <w:bCs w:val="0"/>
+                <w:color w:val="auto"/>
+                <w:sz w:val="23"/>
+                <w:szCs w:val="23"/>
+                <w:highlight w:val="none"/>
+                <w:shd w:val="clear" w:color="auto" w:fill="auto"/>
+                <w:vertAlign w:val="baseline"/>
+                <w:lang w:val="en-US"/>
+              </w:rPr>
+            </w:pPr>
+            <w:r>
+              <w:rPr>
+                <w:rFonts w:hint="default" w:ascii="Times New Roman" w:hAnsi="Times New Roman"/>
+                <w:b w:val="0"/>
+                <w:bCs w:val="0"/>
+                <w:color w:val="auto"/>
+                <w:sz w:val="23"/>
+                <w:szCs w:val="23"/>
+                <w:highlight w:val="none"/>
+                <w:shd w:val="clear" w:color="auto" w:fill="auto"/>
+                <w:vertAlign w:val="baseline"/>
+                <w:lang w:val="en-US"/>
+              </w:rPr>
+              <w:t>IDA*</w:t>
+            </w:r>
+          </w:p>
+        </w:tc>
+        <w:tc>
+          <w:tcPr>
+            <w:tcW w:w="1488" w:type="dxa"/>
+            <w:vAlign w:val="center"/>
+          </w:tcPr>
+          <w:p>
+            <w:pPr>
+              <w:keepNext w:val="0"/>
+              <w:keepLines w:val="0"/>
+              <w:widowControl/>
+              <w:numPr>
+                <w:ilvl w:val="0"/>
+                <w:numId w:val="0"/>
+              </w:numPr>
+              <w:suppressLineNumbers w:val="0"/>
+              <w:bidi w:val="0"/>
+              <w:spacing w:before="0" w:beforeAutospacing="1" w:after="0" w:afterAutospacing="1" w:line="240" w:lineRule="auto"/>
+              <w:jc w:val="center"/>
+              <w:textAlignment w:val="baseline"/>
+              <w:rPr>
+                <w:rFonts w:hint="default" w:ascii="Times New Roman" w:hAnsi="Times New Roman"/>
+                <w:b w:val="0"/>
+                <w:bCs w:val="0"/>
+                <w:color w:val="auto"/>
+                <w:sz w:val="23"/>
+                <w:szCs w:val="23"/>
+                <w:highlight w:val="none"/>
+                <w:shd w:val="clear" w:color="auto" w:fill="auto"/>
+                <w:vertAlign w:val="baseline"/>
+                <w:lang w:val="en-US"/>
+              </w:rPr>
+            </w:pPr>
+            <w:r>
+              <w:rPr>
+                <w:rFonts w:hint="default" w:ascii="Times New Roman" w:hAnsi="Times New Roman"/>
+                <w:b w:val="0"/>
+                <w:bCs w:val="0"/>
+                <w:color w:val="auto"/>
+                <w:sz w:val="23"/>
+                <w:szCs w:val="23"/>
+                <w:highlight w:val="none"/>
+                <w:shd w:val="clear" w:color="auto" w:fill="auto"/>
+                <w:vertAlign w:val="baseline"/>
+                <w:lang w:val="en-US"/>
+              </w:rPr>
+              <w:t>Guaranteed</w:t>
+            </w:r>
+          </w:p>
+        </w:tc>
+        <w:tc>
+          <w:tcPr>
+            <w:tcW w:w="1404" w:type="dxa"/>
+            <w:vAlign w:val="center"/>
+          </w:tcPr>
+          <w:p>
+            <w:pPr>
+              <w:keepNext w:val="0"/>
+              <w:keepLines w:val="0"/>
+              <w:widowControl/>
+              <w:numPr>
+                <w:ilvl w:val="0"/>
+                <w:numId w:val="0"/>
+              </w:numPr>
+              <w:suppressLineNumbers w:val="0"/>
+              <w:bidi w:val="0"/>
+              <w:spacing w:before="0" w:beforeAutospacing="1" w:after="0" w:afterAutospacing="1" w:line="240" w:lineRule="auto"/>
+              <w:jc w:val="center"/>
+              <w:textAlignment w:val="baseline"/>
+              <w:rPr>
+                <w:rFonts w:hint="default" w:ascii="Times New Roman" w:hAnsi="Times New Roman"/>
+                <w:b w:val="0"/>
+                <w:bCs w:val="0"/>
+                <w:color w:val="auto"/>
+                <w:sz w:val="23"/>
+                <w:szCs w:val="23"/>
+                <w:highlight w:val="none"/>
+                <w:shd w:val="clear" w:color="auto" w:fill="auto"/>
+                <w:vertAlign w:val="baseline"/>
+                <w:lang w:val="en-US"/>
+              </w:rPr>
+            </w:pPr>
+            <w:r>
+              <w:rPr>
+                <w:rFonts w:hint="default" w:ascii="Times New Roman" w:hAnsi="Times New Roman"/>
+                <w:b w:val="0"/>
+                <w:bCs w:val="0"/>
+                <w:color w:val="auto"/>
+                <w:sz w:val="23"/>
+                <w:szCs w:val="23"/>
+                <w:highlight w:val="none"/>
+                <w:shd w:val="clear" w:color="auto" w:fill="auto"/>
+                <w:vertAlign w:val="baseline"/>
+                <w:lang w:val="en-US"/>
+              </w:rPr>
+              <w:t>Very Low</w:t>
+            </w:r>
+          </w:p>
+        </w:tc>
+        <w:tc>
+          <w:tcPr>
+            <w:tcW w:w="1404" w:type="dxa"/>
+            <w:vAlign w:val="center"/>
+          </w:tcPr>
+          <w:p>
+            <w:pPr>
+              <w:keepNext w:val="0"/>
+              <w:keepLines w:val="0"/>
+              <w:widowControl/>
+              <w:numPr>
+                <w:ilvl w:val="0"/>
+                <w:numId w:val="0"/>
+              </w:numPr>
+              <w:suppressLineNumbers w:val="0"/>
+              <w:bidi w:val="0"/>
+              <w:spacing w:before="0" w:beforeAutospacing="1" w:after="0" w:afterAutospacing="1" w:line="240" w:lineRule="auto"/>
+              <w:jc w:val="center"/>
+              <w:textAlignment w:val="baseline"/>
+              <w:rPr>
+                <w:rFonts w:hint="default" w:ascii="Times New Roman" w:hAnsi="Times New Roman"/>
+                <w:b w:val="0"/>
+                <w:bCs w:val="0"/>
+                <w:color w:val="auto"/>
+                <w:sz w:val="23"/>
+                <w:szCs w:val="23"/>
+                <w:highlight w:val="none"/>
+                <w:shd w:val="clear" w:color="auto" w:fill="auto"/>
+                <w:vertAlign w:val="baseline"/>
+                <w:lang w:val="en-US"/>
+              </w:rPr>
+            </w:pPr>
+            <w:r>
+              <w:rPr>
+                <w:rFonts w:hint="default" w:ascii="Times New Roman" w:hAnsi="Times New Roman"/>
+                <w:b w:val="0"/>
+                <w:bCs w:val="0"/>
+                <w:i/>
+                <w:iCs/>
+                <w:color w:val="auto"/>
+                <w:sz w:val="23"/>
+                <w:szCs w:val="23"/>
+                <w:highlight w:val="none"/>
+                <w:shd w:val="clear" w:color="auto" w:fill="auto"/>
+                <w:vertAlign w:val="baseline"/>
+                <w:lang w:val="en-US"/>
+              </w:rPr>
+              <w:t>O</w:t>
+            </w:r>
+            <w:r>
+              <w:rPr>
+                <w:rFonts w:hint="default" w:ascii="Times New Roman" w:hAnsi="Times New Roman"/>
+                <w:b w:val="0"/>
+                <w:bCs w:val="0"/>
+                <w:color w:val="auto"/>
+                <w:sz w:val="23"/>
+                <w:szCs w:val="23"/>
+                <w:highlight w:val="none"/>
+                <w:shd w:val="clear" w:color="auto" w:fill="auto"/>
+                <w:vertAlign w:val="baseline"/>
+                <w:lang w:val="en-US"/>
+              </w:rPr>
+              <w:t xml:space="preserve"> (</w:t>
+            </w:r>
+            <w:r>
+              <w:rPr>
+                <w:rFonts w:hint="default" w:ascii="Times New Roman" w:hAnsi="Times New Roman"/>
+                <w:b w:val="0"/>
+                <w:bCs w:val="0"/>
+                <w:i/>
+                <w:iCs/>
+                <w:color w:val="auto"/>
+                <w:sz w:val="23"/>
+                <w:szCs w:val="23"/>
+                <w:highlight w:val="none"/>
+                <w:shd w:val="clear" w:color="auto" w:fill="auto"/>
+                <w:vertAlign w:val="baseline"/>
+                <w:lang w:val="en-US"/>
+              </w:rPr>
+              <w:t>d</w:t>
+            </w:r>
+            <w:r>
+              <w:rPr>
+                <w:rFonts w:hint="default" w:ascii="Times New Roman" w:hAnsi="Times New Roman"/>
+                <w:b w:val="0"/>
+                <w:bCs w:val="0"/>
+                <w:color w:val="auto"/>
+                <w:sz w:val="23"/>
+                <w:szCs w:val="23"/>
+                <w:highlight w:val="none"/>
+                <w:shd w:val="clear" w:color="auto" w:fill="auto"/>
+                <w:vertAlign w:val="baseline"/>
+                <w:lang w:val="en-US"/>
+              </w:rPr>
+              <w:t>)</w:t>
+            </w:r>
+          </w:p>
+        </w:tc>
+        <w:tc>
+          <w:tcPr>
+            <w:tcW w:w="3384" w:type="dxa"/>
+            <w:vAlign w:val="center"/>
+          </w:tcPr>
+          <w:p>
+            <w:pPr>
+              <w:keepNext w:val="0"/>
+              <w:keepLines w:val="0"/>
+              <w:widowControl/>
+              <w:numPr>
+                <w:ilvl w:val="0"/>
+                <w:numId w:val="0"/>
+              </w:numPr>
+              <w:suppressLineNumbers w:val="0"/>
+              <w:bidi w:val="0"/>
+              <w:spacing w:before="0" w:beforeAutospacing="1" w:after="0" w:afterAutospacing="1" w:line="240" w:lineRule="auto"/>
+              <w:jc w:val="both"/>
+              <w:textAlignment w:val="baseline"/>
+              <w:rPr>
+                <w:rFonts w:hint="default" w:ascii="Times New Roman" w:hAnsi="Times New Roman" w:cs="Times New Roman"/>
+                <w:b w:val="0"/>
+                <w:bCs w:val="0"/>
+                <w:color w:val="auto"/>
+                <w:sz w:val="23"/>
+                <w:szCs w:val="23"/>
+                <w:highlight w:val="none"/>
+                <w:shd w:val="clear" w:color="auto" w:fill="auto"/>
+                <w:vertAlign w:val="baseline"/>
+                <w:lang w:val="en-US"/>
+              </w:rPr>
+            </w:pPr>
+            <w:r>
+              <w:rPr>
+                <w:rFonts w:hint="default" w:ascii="Times New Roman" w:hAnsi="Times New Roman" w:eastAsia="SimSun" w:cs="Times New Roman"/>
+                <w:sz w:val="23"/>
+                <w:szCs w:val="23"/>
+              </w:rPr>
+              <w:t>Memory-constrained systems</w:t>
+            </w:r>
+          </w:p>
+        </w:tc>
+      </w:tr>
+      <w:tr>
+        <w:tblPrEx>
+          <w:tblBorders>
+            <w:top w:val="single" w:color="auto" w:sz="4" w:space="0"/>
+            <w:left w:val="single" w:color="auto" w:sz="4" w:space="0"/>
+            <w:bottom w:val="single" w:color="auto" w:sz="4" w:space="0"/>
+            <w:right w:val="single" w:color="auto" w:sz="4" w:space="0"/>
+            <w:insideH w:val="single" w:color="auto" w:sz="4" w:space="0"/>
+            <w:insideV w:val="single" w:color="auto" w:sz="4" w:space="0"/>
+          </w:tblBorders>
+          <w:tblCellMar>
+            <w:left w:w="108" w:type="dxa"/>
+            <w:right w:w="108" w:type="dxa"/>
+          </w:tblCellMar>
+        </w:tblPrEx>
+        <w:tc>
+          <w:tcPr>
+            <w:tcW w:w="1128" w:type="dxa"/>
+            <w:vAlign w:val="center"/>
+          </w:tcPr>
+          <w:p>
+            <w:pPr>
+              <w:keepNext w:val="0"/>
+              <w:keepLines w:val="0"/>
+              <w:widowControl/>
+              <w:numPr>
+                <w:ilvl w:val="0"/>
+                <w:numId w:val="0"/>
+              </w:numPr>
+              <w:suppressLineNumbers w:val="0"/>
+              <w:bidi w:val="0"/>
+              <w:spacing w:before="0" w:beforeAutospacing="1" w:after="0" w:afterAutospacing="1" w:line="240" w:lineRule="auto"/>
+              <w:jc w:val="center"/>
+              <w:textAlignment w:val="baseline"/>
+              <w:rPr>
+                <w:rFonts w:hint="default" w:ascii="Times New Roman" w:hAnsi="Times New Roman"/>
+                <w:b w:val="0"/>
+                <w:bCs w:val="0"/>
+                <w:color w:val="auto"/>
+                <w:sz w:val="23"/>
+                <w:szCs w:val="23"/>
+                <w:highlight w:val="none"/>
+                <w:shd w:val="clear" w:color="auto" w:fill="auto"/>
+                <w:vertAlign w:val="baseline"/>
+                <w:lang w:val="en-US"/>
+              </w:rPr>
+            </w:pPr>
+            <w:r>
+              <w:rPr>
+                <w:rFonts w:hint="default" w:ascii="Times New Roman" w:hAnsi="Times New Roman"/>
+                <w:b w:val="0"/>
+                <w:bCs w:val="0"/>
+                <w:color w:val="auto"/>
+                <w:sz w:val="23"/>
+                <w:szCs w:val="23"/>
+                <w:highlight w:val="none"/>
+                <w:shd w:val="clear" w:color="auto" w:fill="auto"/>
+                <w:vertAlign w:val="baseline"/>
+                <w:lang w:val="en-US"/>
+              </w:rPr>
+              <w:t>Beam</w:t>
+            </w:r>
+          </w:p>
+        </w:tc>
+        <w:tc>
+          <w:tcPr>
+            <w:tcW w:w="1488" w:type="dxa"/>
+            <w:vAlign w:val="center"/>
+          </w:tcPr>
+          <w:p>
+            <w:pPr>
+              <w:keepNext w:val="0"/>
+              <w:keepLines w:val="0"/>
+              <w:widowControl/>
+              <w:numPr>
+                <w:ilvl w:val="0"/>
+                <w:numId w:val="0"/>
+              </w:numPr>
+              <w:suppressLineNumbers w:val="0"/>
+              <w:bidi w:val="0"/>
+              <w:spacing w:before="0" w:beforeAutospacing="1" w:after="0" w:afterAutospacing="1" w:line="240" w:lineRule="auto"/>
+              <w:jc w:val="center"/>
+              <w:textAlignment w:val="baseline"/>
+              <w:rPr>
+                <w:rFonts w:hint="default" w:ascii="Times New Roman" w:hAnsi="Times New Roman"/>
+                <w:b w:val="0"/>
+                <w:bCs w:val="0"/>
+                <w:color w:val="auto"/>
+                <w:sz w:val="23"/>
+                <w:szCs w:val="23"/>
+                <w:highlight w:val="none"/>
+                <w:shd w:val="clear" w:color="auto" w:fill="auto"/>
+                <w:vertAlign w:val="baseline"/>
+                <w:lang w:val="en-US"/>
+              </w:rPr>
+            </w:pPr>
+            <w:r>
+              <w:rPr>
+                <w:rFonts w:hint="default" w:ascii="Times New Roman" w:hAnsi="Times New Roman"/>
+                <w:b w:val="0"/>
+                <w:bCs w:val="0"/>
+                <w:color w:val="auto"/>
+                <w:sz w:val="23"/>
+                <w:szCs w:val="23"/>
+                <w:highlight w:val="none"/>
+                <w:shd w:val="clear" w:color="auto" w:fill="auto"/>
+                <w:vertAlign w:val="baseline"/>
+                <w:lang w:val="en-US"/>
+              </w:rPr>
+              <w:t>No</w:t>
+            </w:r>
+          </w:p>
+        </w:tc>
+        <w:tc>
+          <w:tcPr>
+            <w:tcW w:w="1404" w:type="dxa"/>
+            <w:vAlign w:val="center"/>
+          </w:tcPr>
+          <w:p>
+            <w:pPr>
+              <w:keepNext w:val="0"/>
+              <w:keepLines w:val="0"/>
+              <w:widowControl/>
+              <w:numPr>
+                <w:ilvl w:val="0"/>
+                <w:numId w:val="0"/>
+              </w:numPr>
+              <w:suppressLineNumbers w:val="0"/>
+              <w:bidi w:val="0"/>
+              <w:spacing w:before="0" w:beforeAutospacing="1" w:after="0" w:afterAutospacing="1" w:line="240" w:lineRule="auto"/>
+              <w:jc w:val="center"/>
+              <w:textAlignment w:val="baseline"/>
+              <w:rPr>
+                <w:rFonts w:hint="default" w:ascii="Times New Roman" w:hAnsi="Times New Roman"/>
+                <w:b w:val="0"/>
+                <w:bCs w:val="0"/>
+                <w:color w:val="auto"/>
+                <w:sz w:val="23"/>
+                <w:szCs w:val="23"/>
+                <w:highlight w:val="none"/>
+                <w:shd w:val="clear" w:color="auto" w:fill="auto"/>
+                <w:vertAlign w:val="baseline"/>
+                <w:lang w:val="en-US"/>
+              </w:rPr>
+            </w:pPr>
+            <w:r>
+              <w:rPr>
+                <w:rFonts w:hint="default" w:ascii="Times New Roman" w:hAnsi="Times New Roman"/>
+                <w:b w:val="0"/>
+                <w:bCs w:val="0"/>
+                <w:color w:val="auto"/>
+                <w:sz w:val="23"/>
+                <w:szCs w:val="23"/>
+                <w:highlight w:val="none"/>
+                <w:shd w:val="clear" w:color="auto" w:fill="auto"/>
+                <w:vertAlign w:val="baseline"/>
+                <w:lang w:val="en-US"/>
+              </w:rPr>
+              <w:t>Constant</w:t>
+            </w:r>
+          </w:p>
+        </w:tc>
+        <w:tc>
+          <w:tcPr>
+            <w:tcW w:w="1404" w:type="dxa"/>
+            <w:vAlign w:val="center"/>
+          </w:tcPr>
+          <w:p>
+            <w:pPr>
+              <w:keepNext w:val="0"/>
+              <w:keepLines w:val="0"/>
+              <w:widowControl/>
+              <w:numPr>
+                <w:ilvl w:val="0"/>
+                <w:numId w:val="0"/>
+              </w:numPr>
+              <w:suppressLineNumbers w:val="0"/>
+              <w:bidi w:val="0"/>
+              <w:spacing w:before="0" w:beforeAutospacing="1" w:after="0" w:afterAutospacing="1" w:line="240" w:lineRule="auto"/>
+              <w:jc w:val="center"/>
+              <w:textAlignment w:val="baseline"/>
+              <w:rPr>
+                <w:rFonts w:hint="default" w:ascii="Times New Roman" w:hAnsi="Times New Roman"/>
+                <w:b w:val="0"/>
+                <w:bCs w:val="0"/>
+                <w:color w:val="auto"/>
+                <w:sz w:val="23"/>
+                <w:szCs w:val="23"/>
+                <w:highlight w:val="none"/>
+                <w:shd w:val="clear" w:color="auto" w:fill="auto"/>
+                <w:vertAlign w:val="baseline"/>
+                <w:lang w:val="en-US"/>
+              </w:rPr>
+            </w:pPr>
+            <w:r>
+              <w:rPr>
+                <w:rFonts w:hint="default" w:ascii="Times New Roman" w:hAnsi="Times New Roman"/>
+                <w:b w:val="0"/>
+                <w:bCs w:val="0"/>
+                <w:color w:val="auto"/>
+                <w:sz w:val="23"/>
+                <w:szCs w:val="23"/>
+                <w:highlight w:val="none"/>
+                <w:shd w:val="clear" w:color="auto" w:fill="auto"/>
+                <w:vertAlign w:val="baseline"/>
+                <w:lang w:val="en-US"/>
+              </w:rPr>
+              <w:t>Fixed (</w:t>
+            </w:r>
+            <w:r>
+              <w:rPr>
+                <w:rFonts w:hint="default" w:ascii="Times New Roman" w:hAnsi="Times New Roman"/>
+                <w:b w:val="0"/>
+                <w:bCs w:val="0"/>
+                <w:i/>
+                <w:iCs/>
+                <w:color w:val="auto"/>
+                <w:sz w:val="23"/>
+                <w:szCs w:val="23"/>
+                <w:highlight w:val="none"/>
+                <w:shd w:val="clear" w:color="auto" w:fill="auto"/>
+                <w:vertAlign w:val="baseline"/>
+                <w:lang w:val="en-US"/>
+              </w:rPr>
+              <w:t>k</w:t>
+            </w:r>
+            <w:r>
+              <w:rPr>
+                <w:rFonts w:hint="default" w:ascii="Times New Roman" w:hAnsi="Times New Roman"/>
+                <w:b w:val="0"/>
+                <w:bCs w:val="0"/>
+                <w:color w:val="auto"/>
+                <w:sz w:val="23"/>
+                <w:szCs w:val="23"/>
+                <w:highlight w:val="none"/>
+                <w:shd w:val="clear" w:color="auto" w:fill="auto"/>
+                <w:vertAlign w:val="baseline"/>
+                <w:lang w:val="en-US"/>
+              </w:rPr>
+              <w:t>)</w:t>
+            </w:r>
+          </w:p>
+        </w:tc>
+        <w:tc>
+          <w:tcPr>
+            <w:tcW w:w="3384" w:type="dxa"/>
+            <w:vAlign w:val="center"/>
+          </w:tcPr>
+          <w:p>
+            <w:pPr>
+              <w:keepNext w:val="0"/>
+              <w:keepLines w:val="0"/>
+              <w:widowControl/>
+              <w:numPr>
+                <w:ilvl w:val="0"/>
+                <w:numId w:val="0"/>
+              </w:numPr>
+              <w:suppressLineNumbers w:val="0"/>
+              <w:bidi w:val="0"/>
+              <w:spacing w:before="0" w:beforeAutospacing="1" w:after="0" w:afterAutospacing="1" w:line="240" w:lineRule="auto"/>
+              <w:jc w:val="both"/>
+              <w:textAlignment w:val="baseline"/>
+              <w:rPr>
+                <w:rFonts w:hint="default" w:ascii="Times New Roman" w:hAnsi="Times New Roman" w:cs="Times New Roman"/>
+                <w:b w:val="0"/>
+                <w:bCs w:val="0"/>
+                <w:color w:val="auto"/>
+                <w:sz w:val="23"/>
+                <w:szCs w:val="23"/>
+                <w:highlight w:val="none"/>
+                <w:shd w:val="clear" w:color="auto" w:fill="auto"/>
+                <w:vertAlign w:val="baseline"/>
+                <w:lang w:val="en-US"/>
+              </w:rPr>
+            </w:pPr>
+            <w:r>
+              <w:rPr>
+                <w:rFonts w:hint="default" w:ascii="Times New Roman" w:hAnsi="Times New Roman" w:eastAsia="SimSun" w:cs="Times New Roman"/>
+                <w:sz w:val="23"/>
+                <w:szCs w:val="23"/>
+              </w:rPr>
+              <w:t>Large-scale/Real-time AI</w:t>
+            </w:r>
+          </w:p>
+        </w:tc>
+      </w:tr>
+    </w:tbl>
+    <w:p>
+      <w:pPr>
+        <w:keepNext w:val="0"/>
+        <w:keepLines w:val="0"/>
+        <w:widowControl/>
+        <w:numPr>
+          <w:ilvl w:val="0"/>
+          <w:numId w:val="0"/>
+        </w:numPr>
+        <w:suppressLineNumbers w:val="0"/>
+        <w:bidi w:val="0"/>
+        <w:spacing w:before="0" w:beforeAutospacing="1" w:after="0" w:afterAutospacing="1" w:line="240" w:lineRule="auto"/>
+        <w:jc w:val="both"/>
+        <w:textAlignment w:val="baseline"/>
+        <w:rPr>
+          <w:rFonts w:hint="default" w:ascii="Times New Roman" w:hAnsi="Times New Roman"/>
+          <w:b w:val="0"/>
+          <w:bCs w:val="0"/>
+          <w:color w:val="auto"/>
+          <w:sz w:val="24"/>
+          <w:szCs w:val="24"/>
+          <w:highlight w:val="none"/>
+          <w:shd w:val="clear" w:color="auto" w:fill="auto"/>
+          <w:lang w:val="en-US"/>
+        </w:rPr>
+      </w:pPr>
+      <w:r>
+        <w:rPr>
+          <w:sz w:val="21"/>
+        </w:rPr>
+        <mc:AlternateContent>
+          <mc:Choice Requires="wps">
+            <w:drawing>
+              <wp:anchor distT="0" distB="0" distL="114300" distR="114300" simplePos="0" relativeHeight="251693056" behindDoc="0" locked="0" layoutInCell="1" allowOverlap="1">
+                <wp:simplePos x="0" y="0"/>
+                <wp:positionH relativeFrom="column">
+                  <wp:posOffset>2804160</wp:posOffset>
+                </wp:positionH>
+                <wp:positionV relativeFrom="paragraph">
+                  <wp:posOffset>2778125</wp:posOffset>
+                </wp:positionV>
+                <wp:extent cx="3255645" cy="288290"/>
+                <wp:effectExtent l="4445" t="4445" r="16510" b="12065"/>
+                <wp:wrapNone/>
+                <wp:docPr id="36" name="Text Box 36"/>
+                <wp:cNvGraphicFramePr/>
+                <a:graphic xmlns:a="http://schemas.openxmlformats.org/drawingml/2006/main">
+                  <a:graphicData uri="http://schemas.microsoft.com/office/word/2010/wordprocessingShape">
+                    <wps:wsp>
+                      <wps:cNvSpPr txBox="1"/>
+                      <wps:spPr>
+                        <a:xfrm>
+                          <a:off x="0" y="0"/>
+                          <a:ext cx="3255645" cy="288290"/>
+                        </a:xfrm>
+                        <a:prstGeom prst="rect">
+                          <a:avLst/>
+                        </a:prstGeom>
+                        <a:solidFill>
+                          <a:schemeClr val="lt1"/>
+                        </a:solidFill>
+                        <a:ln w="6350">
+                          <a:solidFill>
+                            <a:schemeClr val="bg1"/>
+                          </a:solidFill>
+                        </a:ln>
+                      </wps:spPr>
+                      <wps:style>
+                        <a:lnRef idx="0">
+                          <a:schemeClr val="accent1"/>
+                        </a:lnRef>
+                        <a:fillRef idx="0">
+                          <a:schemeClr val="accent1"/>
+                        </a:fillRef>
+                        <a:effectRef idx="0">
+                          <a:schemeClr val="accent1"/>
+                        </a:effectRef>
+                        <a:fontRef idx="minor">
+                          <a:schemeClr val="dk1"/>
+                        </a:fontRef>
+                      </wps:style>
+                      <wps:txbx>
+                        <w:txbxContent>
+                          <w:p>
+                            <w:pPr>
+                              <w:jc w:val="center"/>
+                              <w:rPr>
+                                <w:rFonts w:hint="default" w:ascii="Times New Roman" w:hAnsi="Times New Roman" w:cs="Times New Roman"/>
+                                <w:b/>
+                                <w:bCs/>
+                                <w:i/>
+                                <w:iCs/>
+                                <w:sz w:val="21"/>
+                                <w:szCs w:val="21"/>
+                                <w:lang w:val="en-US"/>
+                              </w:rPr>
+                            </w:pPr>
+                            <w:r>
+                              <w:rPr>
+                                <w:rFonts w:hint="default" w:ascii="Times New Roman" w:hAnsi="Times New Roman" w:cs="Times New Roman"/>
+                                <w:b/>
+                                <w:bCs/>
+                                <w:i/>
+                                <w:iCs/>
+                                <w:sz w:val="21"/>
+                                <w:szCs w:val="21"/>
+                                <w:lang w:val="en-US"/>
+                              </w:rPr>
+                              <w:t>Figure 19: Graph Layout of Beam Search</w:t>
+                            </w:r>
+                          </w:p>
+                        </w:txbxContent>
+                      </wps:txbx>
+                      <wps:bodyPr rot="0" spcFirstLastPara="0" vertOverflow="overflow" horzOverflow="overflow" vert="horz" wrap="square" lIns="91440" tIns="45720" rIns="91440" bIns="45720" numCol="1" spcCol="0" rtlCol="0" fromWordArt="0" anchor="t" anchorCtr="0" forceAA="0" compatLnSpc="1">
+                        <a:noAutofit/>
+                      </wps:bodyPr>
+                    </wps:wsp>
+                  </a:graphicData>
+                </a:graphic>
+              </wp:anchor>
+            </w:drawing>
+          </mc:Choice>
+          <mc:Fallback>
+            <w:pict>
+              <v:shape id="_x0000_s1026" o:spid="_x0000_s1026" o:spt="202" type="#_x0000_t202" style="position:absolute;left:0pt;margin-left:220.8pt;margin-top:218.75pt;height:22.7pt;width:256.35pt;z-index:251693056;mso-width-relative:page;mso-height-relative:page;" fillcolor="#FFFFFF [3201]" filled="t" stroked="t" coordsize="21600,21600" o:gfxdata="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">
+                <v:fill on="t" focussize="0,0"/>
+                <v:stroke weight="0.5pt" color="#FFFFFF [3212]" joinstyle="round"/>
+                <v:imagedata o:title=""/>
+                <o:lock v:ext="edit" aspectratio="f"/>
+                <v:textbox>
+                  <w:txbxContent>
+                    <w:p>
+                      <w:pPr>
+                        <w:jc w:val="center"/>
+                        <w:rPr>
+                          <w:rFonts w:hint="default" w:ascii="Times New Roman" w:hAnsi="Times New Roman" w:cs="Times New Roman"/>
+                          <w:b/>
+                          <w:bCs/>
+                          <w:i/>
+                          <w:iCs/>
+                          <w:sz w:val="21"/>
+                          <w:szCs w:val="21"/>
+                          <w:lang w:val="en-US"/>
+                        </w:rPr>
+                      </w:pPr>
+                      <w:r>
+                        <w:rPr>
+                          <w:rFonts w:hint="default" w:ascii="Times New Roman" w:hAnsi="Times New Roman" w:cs="Times New Roman"/>
+                          <w:b/>
+                          <w:bCs/>
+                          <w:i/>
+                          <w:iCs/>
+                          <w:sz w:val="21"/>
+                          <w:szCs w:val="21"/>
+                          <w:lang w:val="en-US"/>
+                        </w:rPr>
+                        <w:t>Figure 19: Graph Layout of Beam Search</w:t>
+                      </w:r>
+                    </w:p>
+                  </w:txbxContent>
+                </v:textbox>
+              </v:shape>
+            </w:pict>
+          </mc:Fallback>
+        </mc:AlternateContent>
+      </w:r>
+      <w:r>
+        <w:rPr>
+          <w:sz w:val="21"/>
+        </w:rPr>
+        <mc:AlternateContent>
+          <mc:Choice Requires="wps">
+            <w:drawing>
+              <wp:anchor distT="0" distB="0" distL="114300" distR="114300" simplePos="0" relativeHeight="251691008" behindDoc="0" locked="0" layoutInCell="1" allowOverlap="1">
+                <wp:simplePos x="0" y="0"/>
+                <wp:positionH relativeFrom="column">
+                  <wp:posOffset>-739140</wp:posOffset>
+                </wp:positionH>
+                <wp:positionV relativeFrom="paragraph">
+                  <wp:posOffset>2534285</wp:posOffset>
+                </wp:positionV>
+                <wp:extent cx="3255645" cy="288290"/>
+                <wp:effectExtent l="4445" t="4445" r="16510" b="12065"/>
+                <wp:wrapNone/>
+                <wp:docPr id="35" name="Text Box 35"/>
+                <wp:cNvGraphicFramePr/>
+                <a:graphic xmlns:a="http://schemas.openxmlformats.org/drawingml/2006/main">
+                  <a:graphicData uri="http://schemas.microsoft.com/office/word/2010/wordprocessingShape">
+                    <wps:wsp>
+                      <wps:cNvSpPr txBox="1"/>
+                      <wps:spPr>
+                        <a:xfrm>
+                          <a:off x="0" y="0"/>
+                          <a:ext cx="3255645" cy="288290"/>
+                        </a:xfrm>
+                        <a:prstGeom prst="rect">
+                          <a:avLst/>
+                        </a:prstGeom>
+                        <a:solidFill>
+                          <a:schemeClr val="lt1"/>
+                        </a:solidFill>
+                        <a:ln w="6350">
+                          <a:solidFill>
+                            <a:schemeClr val="bg1"/>
+                          </a:solidFill>
+                        </a:ln>
+                      </wps:spPr>
+                      <wps:style>
+                        <a:lnRef idx="0">
+                          <a:schemeClr val="accent1"/>
+                        </a:lnRef>
+                        <a:fillRef idx="0">
+                          <a:schemeClr val="accent1"/>
+                        </a:fillRef>
+                        <a:effectRef idx="0">
+                          <a:schemeClr val="accent1"/>
+                        </a:effectRef>
+                        <a:fontRef idx="minor">
+                          <a:schemeClr val="dk1"/>
+                        </a:fontRef>
+                      </wps:style>
+                      <wps:txbx>
+                        <w:txbxContent>
+                          <w:p>
+                            <w:pPr>
+                              <w:jc w:val="center"/>
+                              <w:rPr>
+                                <w:rFonts w:hint="default" w:ascii="Times New Roman" w:hAnsi="Times New Roman" w:cs="Times New Roman"/>
+                                <w:b/>
+                                <w:bCs/>
+                                <w:i/>
+                                <w:iCs/>
+                                <w:sz w:val="21"/>
+                                <w:szCs w:val="21"/>
+                                <w:lang w:val="en-US"/>
+                              </w:rPr>
+                            </w:pPr>
+                            <w:r>
+                              <w:rPr>
+                                <w:rFonts w:hint="default" w:ascii="Times New Roman" w:hAnsi="Times New Roman" w:cs="Times New Roman"/>
+                                <w:b/>
+                                <w:bCs/>
+                                <w:i/>
+                                <w:iCs/>
+                                <w:sz w:val="21"/>
+                                <w:szCs w:val="21"/>
+                                <w:lang w:val="en-US"/>
+                              </w:rPr>
+                              <w:t>Figure 18: Beam Search Implementation in Python Code</w:t>
+                            </w:r>
+                          </w:p>
+                        </w:txbxContent>
+                      </wps:txbx>
+                      <wps:bodyPr rot="0" spcFirstLastPara="0" vertOverflow="overflow" horzOverflow="overflow" vert="horz" wrap="square" lIns="91440" tIns="45720" rIns="91440" bIns="45720" numCol="1" spcCol="0" rtlCol="0" fromWordArt="0" anchor="t" anchorCtr="0" forceAA="0" compatLnSpc="1">
+                        <a:noAutofit/>
+                      </wps:bodyPr>
+                    </wps:wsp>
+                  </a:graphicData>
+                </a:graphic>
+              </wp:anchor>
+            </w:drawing>
+          </mc:Choice>
+          <mc:Fallback>
+            <w:pict>
+              <v:shape id="_x0000_s1026" o:spid="_x0000_s1026" o:spt="202" type="#_x0000_t202" style="position:absolute;left:0pt;margin-left:-58.2pt;margin-top:199.55pt;height:22.7pt;width:256.35pt;z-index:251691008;mso-width-relative:page;mso-height-relative:page;" fillcolor="#FFFFFF [3201]" filled="t" stroked="t" coordsize="21600,21600" o:gfxdata="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">
+                <v:fill on="t" focussize="0,0"/>
+                <v:stroke weight="0.5pt" color="#FFFFFF [3212]" joinstyle="round"/>
+                <v:imagedata o:title=""/>
+                <o:lock v:ext="edit" aspectratio="f"/>
+                <v:textbox>
+                  <w:txbxContent>
+                    <w:p>
+                      <w:pPr>
+                        <w:jc w:val="center"/>
+                        <w:rPr>
+                          <w:rFonts w:hint="default" w:ascii="Times New Roman" w:hAnsi="Times New Roman" w:cs="Times New Roman"/>
+                          <w:b/>
+                          <w:bCs/>
+                          <w:i/>
+                          <w:iCs/>
+                          <w:sz w:val="21"/>
+                          <w:szCs w:val="21"/>
+                          <w:lang w:val="en-US"/>
+                        </w:rPr>
+                      </w:pPr>
+                      <w:r>
+                        <w:rPr>
+                          <w:rFonts w:hint="default" w:ascii="Times New Roman" w:hAnsi="Times New Roman" w:cs="Times New Roman"/>
+                          <w:b/>
+                          <w:bCs/>
+                          <w:i/>
+                          <w:iCs/>
+                          <w:sz w:val="21"/>
+                          <w:szCs w:val="21"/>
+                          <w:lang w:val="en-US"/>
+                        </w:rPr>
+                        <w:t>Figure 18: Beam Search Implementation in Python Code</w:t>
+                      </w:r>
+                    </w:p>
+                  </w:txbxContent>
+                </v:textbox>
+              </v:shape>
+            </w:pict>
+          </mc:Fallback>
+        </mc:AlternateContent>
+      </w:r>
+      <w:r>
+        <w:drawing>
+          <wp:anchor distT="0" distB="0" distL="114300" distR="114300" simplePos="0" relativeHeight="251688960" behindDoc="0" locked="0" layoutInCell="1" allowOverlap="1">
+            <wp:simplePos x="0" y="0"/>
+            <wp:positionH relativeFrom="column">
+              <wp:posOffset>-746760</wp:posOffset>
+            </wp:positionH>
+            <wp:positionV relativeFrom="paragraph">
+              <wp:posOffset>99060</wp:posOffset>
+            </wp:positionV>
+            <wp:extent cx="3367405" cy="2387600"/>
+            <wp:effectExtent l="0" t="0" r="635" b="5080"/>
+            <wp:wrapSquare wrapText="bothSides"/>
+            <wp:docPr id="23" name="Picture 1"/>
+            <wp:cNvGraphicFramePr>
+              <a:graphicFrameLocks xmlns:a="http://schemas.openxmlformats.org/drawingml/2006/main" noChangeAspect="1"/>
+            </wp:cNvGraphicFramePr>
+            <a:graphic xmlns:a="http://schemas.openxmlformats.org/drawingml/2006/main">
+              <a:graphicData uri="http://schemas.openxmlformats.org/drawingml/2006/picture">
+                <pic:pic xmlns:pic="http://schemas.openxmlformats.org/drawingml/2006/picture">
+                  <pic:nvPicPr>
+                    <pic:cNvPr id="23" name="Picture 1"/>
+                    <pic:cNvPicPr>
+                      <a:picLocks noChangeAspect="1"/>
+                    </pic:cNvPicPr>
+                  </pic:nvPicPr>
+                  <pic:blipFill>
+                    <a:blip r:embed="rId25"/>
+                    <a:stretch>
+                      <a:fillRect/>
+                    </a:stretch>
+                  </pic:blipFill>
+                  <pic:spPr>
+                    <a:xfrm>
+                      <a:off x="0" y="0"/>
+                      <a:ext cx="3367405" cy="2387600"/>
+                    </a:xfrm>
+                    <a:prstGeom prst="rect">
+                      <a:avLst/>
+                    </a:prstGeom>
+                    <a:noFill/>
+                    <a:ln>
+                      <a:noFill/>
+                    </a:ln>
+                  </pic:spPr>
+                </pic:pic>
+              </a:graphicData>
+            </a:graphic>
+          </wp:anchor>
+        </w:drawing>
+      </w:r>
+      <w:r>
+        <w:drawing>
+          <wp:anchor distT="0" distB="0" distL="114300" distR="114300" simplePos="0" relativeHeight="251689984" behindDoc="0" locked="0" layoutInCell="1" allowOverlap="1">
+            <wp:simplePos x="0" y="0"/>
+            <wp:positionH relativeFrom="column">
+              <wp:posOffset>2924810</wp:posOffset>
+            </wp:positionH>
+            <wp:positionV relativeFrom="paragraph">
+              <wp:posOffset>31750</wp:posOffset>
+            </wp:positionV>
+            <wp:extent cx="2933065" cy="2545715"/>
+            <wp:effectExtent l="0" t="0" r="8255" b="14605"/>
+            <wp:wrapSquare wrapText="bothSides"/>
+            <wp:docPr id="25" name="Picture 2"/>
+            <wp:cNvGraphicFramePr>
+              <a:graphicFrameLocks xmlns:a="http://schemas.openxmlformats.org/drawingml/2006/main" noChangeAspect="1"/>
+            </wp:cNvGraphicFramePr>
+            <a:graphic xmlns:a="http://schemas.openxmlformats.org/drawingml/2006/main">
+              <a:graphicData uri="http://schemas.openxmlformats.org/drawingml/2006/picture">
+                <pic:pic xmlns:pic="http://schemas.openxmlformats.org/drawingml/2006/picture">
+                  <pic:nvPicPr>
+                    <pic:cNvPr id="25" name="Picture 2"/>
+                    <pic:cNvPicPr>
+                      <a:picLocks noChangeAspect="1"/>
+                    </pic:cNvPicPr>
+                  </pic:nvPicPr>
+                  <pic:blipFill>
+                    <a:blip r:embed="rId26"/>
+                    <a:stretch>
+                      <a:fillRect/>
+                    </a:stretch>
+                  </pic:blipFill>
+                  <pic:spPr>
+                    <a:xfrm>
+                      <a:off x="0" y="0"/>
+                      <a:ext cx="2933065" cy="2545715"/>
+                    </a:xfrm>
+                    <a:prstGeom prst="rect">
+                      <a:avLst/>
+                    </a:prstGeom>
+                    <a:noFill/>
+                    <a:ln>
+                      <a:noFill/>
+                    </a:ln>
+                  </pic:spPr>
+                </pic:pic>
+              </a:graphicData>
+            </a:graphic>
+          </wp:anchor>
+        </w:drawing>
+      </w:r>
+    </w:p>
+    <w:p>
+      <w:pPr>
+        <w:keepNext w:val="0"/>
+        <w:keepLines w:val="0"/>
+        <w:widowControl/>
+        <w:numPr>
+          <w:ilvl w:val="0"/>
+          <w:numId w:val="0"/>
+        </w:numPr>
+        <w:suppressLineNumbers w:val="0"/>
+        <w:bidi w:val="0"/>
+        <w:spacing w:before="0" w:beforeAutospacing="1" w:after="0" w:afterAutospacing="1" w:line="240" w:lineRule="auto"/>
+        <w:jc w:val="both"/>
+        <w:textAlignment w:val="baseline"/>
+        <w:rPr>
+          <w:rFonts w:hint="default" w:ascii="Times New Roman" w:hAnsi="Times New Roman" w:cs="Times New Roman"/>
+          <w:b/>
+          <w:bCs/>
+          <w:color w:val="auto"/>
+          <w:sz w:val="32"/>
+          <w:szCs w:val="32"/>
+          <w:highlight w:val="none"/>
+          <w:shd w:val="clear" w:color="auto" w:fill="auto"/>
+          <w:lang w:val="en-US"/>
+        </w:rPr>
+      </w:pPr>
+      <w:r>
+        <w:drawing>
+          <wp:anchor distT="0" distB="0" distL="114300" distR="114300" simplePos="0" relativeHeight="251692032" behindDoc="0" locked="0" layoutInCell="1" allowOverlap="1">
+            <wp:simplePos x="0" y="0"/>
+            <wp:positionH relativeFrom="column">
+              <wp:posOffset>1191260</wp:posOffset>
+            </wp:positionH>
+            <wp:positionV relativeFrom="paragraph">
+              <wp:posOffset>190500</wp:posOffset>
+            </wp:positionV>
+            <wp:extent cx="2895600" cy="1447800"/>
+            <wp:effectExtent l="0" t="0" r="0" b="0"/>
+            <wp:wrapSquare wrapText="bothSides"/>
+            <wp:docPr id="27" name="Picture 3"/>
+            <wp:cNvGraphicFramePr>
+              <a:graphicFrameLocks xmlns:a="http://schemas.openxmlformats.org/drawingml/2006/main" noChangeAspect="1"/>
+            </wp:cNvGraphicFramePr>
+            <a:graphic xmlns:a="http://schemas.openxmlformats.org/drawingml/2006/main">
+              <a:graphicData uri="http://schemas.openxmlformats.org/drawingml/2006/picture">
+                <pic:pic xmlns:pic="http://schemas.openxmlformats.org/drawingml/2006/picture">
+                  <pic:nvPicPr>
+                    <pic:cNvPr id="27" name="Picture 3"/>
+                    <pic:cNvPicPr>
+                      <a:picLocks noChangeAspect="1"/>
+                    </pic:cNvPicPr>
+                  </pic:nvPicPr>
+                  <pic:blipFill>
+                    <a:blip r:embed="rId27"/>
+                    <a:stretch>
+                      <a:fillRect/>
+                    </a:stretch>
+                  </pic:blipFill>
+                  <pic:spPr>
+                    <a:xfrm>
+                      <a:off x="0" y="0"/>
+                      <a:ext cx="2895600" cy="1447800"/>
+                    </a:xfrm>
+                    <a:prstGeom prst="rect">
+                      <a:avLst/>
+                    </a:prstGeom>
+                    <a:noFill/>
+                    <a:ln>
+                      <a:noFill/>
+                    </a:ln>
+                  </pic:spPr>
+                </pic:pic>
+              </a:graphicData>
+            </a:graphic>
+          </wp:anchor>
+        </w:drawing>
+      </w:r>
+    </w:p>
+    <w:p>
+      <w:pPr>
+        <w:keepNext w:val="0"/>
+        <w:keepLines w:val="0"/>
+        <w:widowControl/>
+        <w:numPr>
+          <w:ilvl w:val="0"/>
+          <w:numId w:val="0"/>
+        </w:numPr>
+        <w:suppressLineNumbers w:val="0"/>
+        <w:bidi w:val="0"/>
+        <w:spacing w:before="0" w:beforeAutospacing="1" w:after="0" w:afterAutospacing="1" w:line="240" w:lineRule="auto"/>
+        <w:jc w:val="both"/>
+        <w:textAlignment w:val="baseline"/>
+        <w:rPr>
+          <w:rFonts w:hint="default" w:ascii="Times New Roman" w:hAnsi="Times New Roman" w:eastAsia="SimSun" w:cs="Times New Roman"/>
+          <w:b w:val="0"/>
+          <w:bCs w:val="0"/>
+          <w:sz w:val="24"/>
+          <w:szCs w:val="24"/>
+          <w:lang w:val="en-US"/>
+        </w:rPr>
+      </w:pPr>
+    </w:p>
+    <w:p>
+      <w:pPr>
+        <w:keepNext w:val="0"/>
+        <w:keepLines w:val="0"/>
+        <w:widowControl/>
+        <w:numPr>
+          <w:ilvl w:val="0"/>
+          <w:numId w:val="0"/>
+        </w:numPr>
+        <w:suppressLineNumbers w:val="0"/>
+        <w:bidi w:val="0"/>
+        <w:spacing w:before="0" w:beforeAutospacing="1" w:after="0" w:afterAutospacing="1" w:line="240" w:lineRule="auto"/>
+        <w:jc w:val="both"/>
+        <w:textAlignment w:val="baseline"/>
+        <w:rPr>
           <w:rFonts w:hint="default" w:ascii="Times New Roman" w:hAnsi="Times New Roman" w:cs="Times New Roman"/>
           <w:sz w:val="24"/>
           <w:szCs w:val="24"/>
@@ -11648,6 +13947,41 @@
           <w:lang w:val="en-US" w:eastAsia="zh-CN"/>
         </w:rPr>
       </w:pPr>
+    </w:p>
+    <w:p>
+      <w:pPr>
+        <w:keepNext w:val="0"/>
+        <w:keepLines w:val="0"/>
+        <w:widowControl/>
+        <w:suppressLineNumbers w:val="0"/>
+        <w:ind w:left="440" w:leftChars="200" w:firstLine="0" w:firstLineChars="0"/>
+        <w:jc w:val="center"/>
+        <w:rPr>
+          <w:rFonts w:hint="default" w:ascii="Times New Roman" w:hAnsi="Times New Roman" w:eastAsia="SimSun" w:cs="Times New Roman"/>
+          <w:b/>
+          <w:bCs/>
+          <w:i/>
+          <w:iCs/>
+          <w:sz w:val="21"/>
+          <w:szCs w:val="21"/>
+          <w:lang w:val="en-US" w:eastAsia="zh-CN"/>
+        </w:rPr>
+      </w:pPr>
+      <w:r>
+        <w:rPr>
+          <w:rFonts w:hint="default" w:ascii="Times New Roman" w:hAnsi="Times New Roman" w:eastAsia="SimSun" w:cs="Times New Roman"/>
+          <w:b/>
+          <w:bCs/>
+          <w:i/>
+          <w:iCs/>
+          <w:sz w:val="21"/>
+          <w:szCs w:val="21"/>
+          <w:lang w:val="en-US" w:eastAsia="zh-CN"/>
+        </w:rPr>
+        <w:t>Figure 20: Beam Search Results</w:t>
+      </w:r>
+      <w:bookmarkStart w:id="1" w:name="_GoBack"/>
+      <w:bookmarkEnd w:id="1"/>
     </w:p>
     <w:p>
       <w:pPr>

</xml_diff>